<commit_message>
Criação do arquivo onde estão as regras do mundo - dados brutos
</commit_message>
<xml_diff>
--- a/mundo de gelo - regras do mundo.docx
+++ b/mundo de gelo - regras do mundo.docx
@@ -21,6 +21,7 @@
       </w:pPr>
       <w:r>
         <w:rPr/>
+        <w:t>Dados Brutos</w:t>
       </w:r>
     </w:p>
     <w:p>
@@ -36,6 +37,16 @@
     <w:p>
       <w:pPr>
         <w:pStyle w:val="Normal"/>
+        <w:jc w:val="center"/>
+        <w:rPr/>
+      </w:pPr>
+      <w:r>
+        <w:rPr/>
+      </w:r>
+    </w:p>
+    <w:p>
+      <w:pPr>
+        <w:pStyle w:val="Normal"/>
         <w:jc w:val="left"/>
         <w:rPr/>
       </w:pPr>
@@ -608,21 +619,42 @@
       </w:pPr>
       <w:r>
         <w:rPr/>
+        <w:t>* Como o mago melhorou a magia original? Ele reproduziu a magia, se fingiu de nobre bem feitor,convenceu o rei que era de confiança (armou alguma parada e depois resolveu só pra pagar de de herói). Assim como o pai da magia o mago atual entregou ao rei uma coroa majestosa que prometia conceder ao rei o vigor de um jovem. O velho rei aceitou de bom grado e assim que colou a coroa sua aparência parecei regredir 3 decadas. Como recompensa o nobre bem feitor foi convidado a passar uma temporada no castelo do velho rei como um convidado de honrar. Pouco tempo se passou até que o nobre bem feitor fosse escolhido como o novo conselheiro do rei. O rei passou a seguir as ordens de seu conselheiro de forma cega. Convencido de que ao reinos vizinhos, que por seculos foram considerados aliados, estavam agora conspirando em conjunto contra ele. O conselheiro recomentou que não perdesse tempo, assim o rei ordena que ataques sejam feitos de supressa, invasões durante a escuridão da noite. O homens foram covardemente massacrados enquanto mulheres e crianças foram escravizadas. Toda riqueza dos reinos derrotados foi consumida pela maquina de guerra, que por ano após ano crescia de forma descomunal. Em pouco mais de duas decadas o pequeno reino no leste, o menor dentre 4, se torna único soberano sobre aquelas terras e possuidor do maior e mais terrivel exercito que o mundo já viu, conposto não apenas por homens, mas por todo tipo de fera nefasta que pudesse ser convencida ou obrigada e integrar suas tropas. No apeie do seu poder, o velho rei promovel um pronunciamento publico, onde proclamou como seu legitimo sucessor ao trono o nobre conselheiro. O pronunciamento ocorreu dois dias antes da morte repentina do rei. Por não haver concorrentes, afinal de contas o rei nunca teve filhos, e por ser adorado pelo povo, fiz por alguns como uma figura quase divina, o nobre conselheiro acende ao trono. Assim se inicia a era do mago no leste, e junta dele começa a caça pelas chaves perdidas.</w:t>
+      </w:r>
+    </w:p>
+    <w:p>
+      <w:pPr>
+        <w:pStyle w:val="Normal"/>
+        <w:jc w:val="left"/>
+        <w:rPr/>
+      </w:pPr>
+      <w:r>
+        <w:rPr/>
+      </w:r>
+    </w:p>
+    <w:p>
+      <w:pPr>
+        <w:pStyle w:val="Normal"/>
+        <w:jc w:val="left"/>
+        <w:rPr/>
+      </w:pPr>
+      <w:r>
+        <w:rPr/>
+      </w:r>
+    </w:p>
+    <w:p>
+      <w:pPr>
+        <w:pStyle w:val="Normal"/>
+        <w:jc w:val="left"/>
+        <w:rPr/>
+      </w:pPr>
+      <w:r>
+        <w:rPr/>
         <w:t xml:space="preserve">* </w:t>
       </w:r>
       <w:r>
         <w:rPr/>
-        <w:t>Como o mago melhorou a magia original? Ele reproduziu a magia, se fingiu de nobre bem feitor,convenceu o rei que era de confiança (armou alguma parada e depois resolveu só pra pagar de de herói). Assim como o pai da magia o mago atual entregou ao rei uma coroa majestosa que prometia conceder ao rei o vigor de um jovem. O velho rei aceitou de bom grado e assim que colou a coroa sua aparência parecei regredir 3 decadas. Como recompensa o nobre bem feitor foi convidado a passar uma temporada no castelo do velho rei como um convidado de honrar. Pouco tempo se passou até que o nobre bem feitor fosse escolhido como o novo conselheiro do rei. O rei passou a seguir as ordens de seu conselheiro de forma cega. Convencido de que ao reinos vizinhos, que por seculos foram considerados aliados, estavam agora conspirando em conjunto contra ele. O conselheiro recomentou que não perdesse tempo, assim o rei ordena que ataques sejam feitos de supressa, invasões durante a escuridão da noite. O homens foram covardemente massacrados enquanto mulheres e crianças foram escravizadas. Toda riqueza dos reinos derrotados foi consumida pela maquina de guerra, que por ano após ano crescia de forma descomunal. Em pouco mais de duas decadas o pequeno reino no leste, o menor dentre 4, se torna único soberano sobre aquelas terras e possuidor do maior e mais terrivel exercito que o mundo já viu, conposto não apenas por homens, mas por todo tipo de fera nefasta que pudesse ser convencida ou obrigada e integrar suas tropas. No apeie do seu poder, o velho rei promovel um pronunciamento publico, onde proclamou como seu legitimo sucessor ao trono o nobre conselheiro. O pronunciamento ocorreu dois dias antes da morte repentina do rei. Por não haver concorrentes, afinal de contas o rei nunca teve filhos, e por ser adorado pelo povo, fiz por alguns como uma figura quase divina, o nobre conselheiro acende ao trono. Assim se inicia a era do mago no leste, e junta dele começa a caça pelas chaves perdidas.</w:t>
-      </w:r>
-    </w:p>
-    <w:p>
-      <w:pPr>
-        <w:pStyle w:val="Normal"/>
-        <w:jc w:val="left"/>
-        <w:rPr/>
-      </w:pPr>
-      <w:r>
-        <w:rPr/>
+        <w:t>Apteres é nome do dragão de gelo.</w:t>
       </w:r>
     </w:p>
     <w:p>
@@ -664,6 +696,7 @@
     <w:rPrDefault>
       <w:rPr>
         <w:rFonts w:ascii="Liberation Serif" w:hAnsi="Liberation Serif" w:eastAsia="SimSun" w:cs="Arial"/>
+        <w:sz w:val="20"/>
         <w:szCs w:val="24"/>
         <w:lang w:val="pt-BR" w:eastAsia="zh-CN" w:bidi="hi-IN"/>
       </w:rPr>
@@ -677,7 +710,7 @@
     <w:qFormat/>
     <w:pPr>
       <w:widowControl w:val="false"/>
-      <w:overflowPunct w:val="false"/>
+      <w:overflowPunct w:val="true"/>
       <w:bidi w:val="0"/>
       <w:jc w:val="left"/>
     </w:pPr>

</xml_diff>

<commit_message>
foto do mapa - criação da fauna
</commit_message>
<xml_diff>
--- a/mundo de gelo - regras do mundo.docx
+++ b/mundo de gelo - regras do mundo.docx
@@ -357,6 +357,16 @@
       </w:pPr>
       <w:r>
         <w:rPr/>
+      </w:r>
+    </w:p>
+    <w:p>
+      <w:pPr>
+        <w:pStyle w:val="Normal"/>
+        <w:jc w:val="left"/>
+        <w:rPr/>
+      </w:pPr>
+      <w:r>
+        <w:rPr/>
         <w:t>* Por que o cavaleiro deixou sua guarda? Por mais de 20 seculos o cavaleiro se manteve de pé protegendo a porta branca, até que um dia, uma jovem que vagava sozinha na floresta da nevoa (com o passar dos seculos uma tensa floresta anormalmente repleta de neblina ocultou a localização do castelo da dama). Encontrou uma passagem em meio aos escombros e entrou no antigo palácio. Ela encontra a entrada para os aposentos da dama e seu protetor. O primeiro contato foi hostiu pois o cavaleiro pensou ser uma invasora, mas logo as coisas se acalmaram. 3 dias eles passaram ali, foi o bastante para se apaixonarem. O cavaleiro acredita não ser mais util como guardião, já que história avia se tornado lenda, e a lenda já estava quase perdida na memória dos homens. Ele parte com sua amada para conhecer o mundo que prosperou enquanto ele mantia sua guarda.</w:t>
       </w:r>
     </w:p>
@@ -619,17 +629,46 @@
       </w:pPr>
       <w:r>
         <w:rPr/>
-        <w:t>* Como o mago melhorou a magia original? Ele reproduziu a magia, se fingiu de nobre bem feitor,convenceu o rei que era de confiança (armou alguma parada e depois resolveu só pra pagar de de herói). Assim como o pai da magia o mago atual entregou ao rei uma coroa majestosa que prometia conceder ao rei o vigor de um jovem. O velho rei aceitou de bom grado e assim que colou a coroa sua aparência parecei regredir 3 decadas. Como recompensa o nobre bem feitor foi convidado a passar uma temporada no castelo do velho rei como um convidado de honrar. Pouco tempo se passou até que o nobre bem feitor fosse escolhido como o novo conselheiro do rei. O rei passou a seguir as ordens de seu conselheiro de forma cega. Convencido de que ao reinos vizinhos, que por seculos foram considerados aliados, estavam agora conspirando em conjunto contra ele. O conselheiro recomentou que não perdesse tempo, assim o rei ordena que ataques sejam feitos de supressa, invasões durante a escuridão da noite. O homens foram covardemente massacrados enquanto mulheres e crianças foram escravizadas. Toda riqueza dos reinos derrotados foi consumida pela maquina de guerra, que por ano após ano crescia de forma descomunal. Em pouco mais de duas decadas o pequeno reino no leste, o menor dentre 4, se torna único soberano sobre aquelas terras e possuidor do maior e mais terrivel exercito que o mundo já viu, conposto não apenas por homens, mas por todo tipo de fera nefasta que pudesse ser convencida ou obrigada e integrar suas tropas. No apeie do seu poder, o velho rei promovel um pronunciamento publico, onde proclamou como seu legitimo sucessor ao trono o nobre conselheiro. O pronunciamento ocorreu dois dias antes da morte repentina do rei. Por não haver concorrentes, afinal de contas o rei nunca teve filhos, e por ser adorado pelo povo, fiz por alguns como uma figura quase divina, o nobre conselheiro acende ao trono. Assim se inicia a era do mago no leste, e junta dele começa a caça pelas chaves perdidas.</w:t>
-      </w:r>
-    </w:p>
-    <w:p>
-      <w:pPr>
-        <w:pStyle w:val="Normal"/>
-        <w:jc w:val="left"/>
-        <w:rPr/>
-      </w:pPr>
-      <w:r>
-        <w:rPr/>
+        <w:t>* Como o mago melhorou a magia original? Ele reproduziu a magia, se fingiu de nobre bem feitor,convenceu o rei que era de confiança (armou alguma parada e depois resolveu só pra pagar de de herói). Assim como o pai da magia o mago atual entregou ao rei uma coroa majestosa que prometia conceder ao rei o vigor de um jovem. O velho rei aceitou de bom grado e assim que colou a coroa sua aparência parecei regredir 3 decadas. Como recompensa o nobre bem feitor foi convidado a passar uma temporada no castelo do velho rei como um convidado de honrar. Pouco tempo se passou até que o nobre bem feitor fosse escolhido como o novo conselheiro do rei. O rei passou a seguir as ordens de seu conselheiro de forma cega. Convencido de que ao reinos vizinhos, que por seculos foram considerados aliados, estavam agora conspirando em conjunto contra ele. O conselheiro recomentou que não perdesse tempo, assim o rei ordena que ataques sejam feitos de supressa, invasões durante a escuridão da noite. O</w:t>
+      </w:r>
+      <w:r>
+        <w:rPr/>
+        <w:t>s</w:t>
+      </w:r>
+      <w:r>
+        <w:rPr/>
+        <w:t xml:space="preserve"> homens foram covardemente massacrados enquanto mulheres e crianças foram escravizadas. Toda riqueza dos reinos derrotados foi consumida pela maquina de guerra, que por ano após ano crescia de forma descomunal. Em pouco mais de duas decadas o pequeno reino no leste, o menor dentre 4, se torna único soberano sobre aquelas terras e possuidor do maior e mais terrivel exercito que o mundo já viu, conposto não apenas por homens, mas por todo tipo de fera nefasta que pudesse ser convencida ou obrigada e integrar suas tropas. No apeie do seu poder, o velho rei promovel um pronunciamento publico, onde proclamou como seu legitimo sucessor ao trono o nobre conselheiro. O pronunciamento ocorreu dois dias antes da morte repentina do rei. Por não haver concorrentes, afinal de contas o rei nunca teve filhos, e por ser adorado pelo povo, fiz por alguns como uma figura quase divina, o nobre conselheiro acende ao trono. Assim se inicia a era do mago no leste, e junta dele começa a caça pelas chaves perdidas.</w:t>
+      </w:r>
+    </w:p>
+    <w:p>
+      <w:pPr>
+        <w:pStyle w:val="Normal"/>
+        <w:jc w:val="left"/>
+        <w:rPr/>
+      </w:pPr>
+      <w:r>
+        <w:rPr/>
+      </w:r>
+    </w:p>
+    <w:p>
+      <w:pPr>
+        <w:pStyle w:val="Normal"/>
+        <w:jc w:val="left"/>
+        <w:rPr/>
+      </w:pPr>
+      <w:r>
+        <w:rPr/>
+      </w:r>
+    </w:p>
+    <w:p>
+      <w:pPr>
+        <w:pStyle w:val="Normal"/>
+        <w:jc w:val="left"/>
+        <w:rPr/>
+      </w:pPr>
+      <w:r>
+        <w:rPr/>
+        <w:t>* Apteres é nome do dragão de gelo.</w:t>
       </w:r>
     </w:p>
     <w:p>
@@ -654,7 +693,1008 @@
       </w:r>
       <w:r>
         <w:rPr/>
-        <w:t>Apteres é nome do dragão de gelo.</w:t>
+        <w:t>Galope-relampago é o nome da raça mais rapida de cavalos.</w:t>
+      </w:r>
+    </w:p>
+    <w:p>
+      <w:pPr>
+        <w:pStyle w:val="Normal"/>
+        <w:jc w:val="left"/>
+        <w:rPr/>
+      </w:pPr>
+      <w:r>
+        <w:rPr/>
+      </w:r>
+    </w:p>
+    <w:p>
+      <w:pPr>
+        <w:pStyle w:val="Normal"/>
+        <w:jc w:val="left"/>
+        <w:rPr/>
+      </w:pPr>
+      <w:r>
+        <w:rPr/>
+        <w:t xml:space="preserve">* </w:t>
+      </w:r>
+      <w:r>
+        <w:rPr/>
+        <w:t>O mago teve aprendizes? Sim, durante seu tempo com conselheiro da dama da neve o mago original funfou a primeira escola de magia (aos pés do castelo da dama) homens e mulheres todos os reinos iam até lá em busca de conhecimento. Mas o mago era astuto, e suas magias mais poderosas ficavam guardadas em sua coleção particular de manuscritos.</w:t>
+      </w:r>
+    </w:p>
+    <w:p>
+      <w:pPr>
+        <w:pStyle w:val="Normal"/>
+        <w:jc w:val="left"/>
+        <w:rPr/>
+      </w:pPr>
+      <w:r>
+        <w:rPr/>
+      </w:r>
+    </w:p>
+    <w:p>
+      <w:pPr>
+        <w:pStyle w:val="Normal"/>
+        <w:jc w:val="left"/>
+        <w:rPr/>
+      </w:pPr>
+      <w:r>
+        <w:rPr/>
+        <w:t xml:space="preserve">* </w:t>
+      </w:r>
+      <w:r>
+        <w:rPr/>
+        <w:t>Como o mago original morreu? Sabendo que jamais poderia derrotar os guardiões, o mago original passou os ultimos anos da sua vida em suas pesquisas, tentando encontrar uma forma de alunar a magia da Dama. Os registros estão desaparecidos desde então. Há quem diga que a velha torre cinzenta(hoje em ruinas) ao nordeste de “continente” foi  a ultima morada do mago. Muitos acreditam que seus velhos pergaminhos estão perdidos na ruinas, mas ninguém te coragem de acha-los.</w:t>
+      </w:r>
+    </w:p>
+    <w:p>
+      <w:pPr>
+        <w:pStyle w:val="Normal"/>
+        <w:jc w:val="left"/>
+        <w:rPr/>
+      </w:pPr>
+      <w:r>
+        <w:rPr/>
+      </w:r>
+    </w:p>
+    <w:p>
+      <w:pPr>
+        <w:pStyle w:val="Normal"/>
+        <w:jc w:val="left"/>
+        <w:rPr/>
+      </w:pPr>
+      <w:r>
+        <w:rPr/>
+      </w:r>
+    </w:p>
+    <w:p>
+      <w:pPr>
+        <w:pStyle w:val="Normal"/>
+        <w:jc w:val="left"/>
+        <w:rPr/>
+      </w:pPr>
+      <w:r>
+        <w:rPr/>
+      </w:r>
+    </w:p>
+    <w:p>
+      <w:pPr>
+        <w:pStyle w:val="Normal"/>
+        <w:jc w:val="left"/>
+        <w:rPr/>
+      </w:pPr>
+      <w:r>
+        <w:rPr/>
+      </w:r>
+    </w:p>
+    <w:p>
+      <w:pPr>
+        <w:pStyle w:val="Normal"/>
+        <w:jc w:val="left"/>
+        <w:rPr/>
+      </w:pPr>
+      <w:r>
+        <w:rPr/>
+      </w:r>
+    </w:p>
+    <w:p>
+      <w:pPr>
+        <w:pStyle w:val="Normal"/>
+        <w:jc w:val="left"/>
+        <w:rPr/>
+      </w:pPr>
+      <w:r>
+        <w:rPr/>
+      </w:r>
+    </w:p>
+    <w:p>
+      <w:pPr>
+        <w:pStyle w:val="Normal"/>
+        <w:jc w:val="left"/>
+        <w:rPr/>
+      </w:pPr>
+      <w:r>
+        <w:rPr/>
+      </w:r>
+    </w:p>
+    <w:p>
+      <w:pPr>
+        <w:pStyle w:val="Normal"/>
+        <w:jc w:val="left"/>
+        <w:rPr/>
+      </w:pPr>
+      <w:r>
+        <w:rPr/>
+      </w:r>
+    </w:p>
+    <w:p>
+      <w:pPr>
+        <w:pStyle w:val="Normal"/>
+        <w:jc w:val="left"/>
+        <w:rPr/>
+      </w:pPr>
+      <w:r>
+        <w:rPr/>
+      </w:r>
+    </w:p>
+    <w:p>
+      <w:pPr>
+        <w:pStyle w:val="Normal"/>
+        <w:jc w:val="left"/>
+        <w:rPr/>
+      </w:pPr>
+      <w:r>
+        <w:rPr/>
+      </w:r>
+    </w:p>
+    <w:p>
+      <w:pPr>
+        <w:pStyle w:val="Normal"/>
+        <w:jc w:val="left"/>
+        <w:rPr/>
+      </w:pPr>
+      <w:r>
+        <w:rPr/>
+      </w:r>
+    </w:p>
+    <w:p>
+      <w:pPr>
+        <w:pStyle w:val="Normal"/>
+        <w:jc w:val="left"/>
+        <w:rPr/>
+      </w:pPr>
+      <w:r>
+        <w:rPr/>
+      </w:r>
+    </w:p>
+    <w:p>
+      <w:pPr>
+        <w:pStyle w:val="Normal"/>
+        <w:jc w:val="left"/>
+        <w:rPr/>
+      </w:pPr>
+      <w:r>
+        <w:rPr/>
+      </w:r>
+    </w:p>
+    <w:p>
+      <w:pPr>
+        <w:pStyle w:val="Normal"/>
+        <w:jc w:val="left"/>
+        <w:rPr/>
+      </w:pPr>
+      <w:r>
+        <w:rPr/>
+      </w:r>
+    </w:p>
+    <w:p>
+      <w:pPr>
+        <w:pStyle w:val="Normal"/>
+        <w:jc w:val="left"/>
+        <w:rPr/>
+      </w:pPr>
+      <w:r>
+        <w:rPr/>
+      </w:r>
+    </w:p>
+    <w:p>
+      <w:pPr>
+        <w:pStyle w:val="Normal"/>
+        <w:jc w:val="left"/>
+        <w:rPr/>
+      </w:pPr>
+      <w:r>
+        <w:rPr/>
+      </w:r>
+    </w:p>
+    <w:p>
+      <w:pPr>
+        <w:pStyle w:val="Normal"/>
+        <w:jc w:val="left"/>
+        <w:rPr/>
+      </w:pPr>
+      <w:r>
+        <w:rPr/>
+      </w:r>
+    </w:p>
+    <w:p>
+      <w:pPr>
+        <w:pStyle w:val="Normal"/>
+        <w:jc w:val="left"/>
+        <w:rPr/>
+      </w:pPr>
+      <w:r>
+        <w:rPr/>
+      </w:r>
+    </w:p>
+    <w:p>
+      <w:pPr>
+        <w:pStyle w:val="Normal"/>
+        <w:jc w:val="left"/>
+        <w:rPr/>
+      </w:pPr>
+      <w:r>
+        <w:rPr/>
+      </w:r>
+    </w:p>
+    <w:p>
+      <w:pPr>
+        <w:pStyle w:val="Normal"/>
+        <w:jc w:val="left"/>
+        <w:rPr/>
+      </w:pPr>
+      <w:r>
+        <w:rPr/>
+      </w:r>
+    </w:p>
+    <w:p>
+      <w:pPr>
+        <w:pStyle w:val="Normal"/>
+        <w:jc w:val="center"/>
+        <w:rPr/>
+      </w:pPr>
+      <w:r>
+        <w:rPr/>
+        <w:t>Informações sobre o mapa</w:t>
+      </w:r>
+    </w:p>
+    <w:p>
+      <w:pPr>
+        <w:pStyle w:val="Normal"/>
+        <w:jc w:val="center"/>
+        <w:rPr/>
+      </w:pPr>
+      <w:r>
+        <w:rPr/>
+      </w:r>
+    </w:p>
+    <w:p>
+      <w:pPr>
+        <w:pStyle w:val="Normal"/>
+        <w:jc w:val="left"/>
+        <w:rPr/>
+      </w:pPr>
+      <w:r>
+        <w:rPr/>
+        <w:t>R → Reinos</w:t>
+      </w:r>
+    </w:p>
+    <w:p>
+      <w:pPr>
+        <w:pStyle w:val="Normal"/>
+        <w:jc w:val="left"/>
+        <w:rPr/>
+      </w:pPr>
+      <w:r>
+        <w:rPr/>
+        <w:t>T → Tesouros/Relíquias</w:t>
+      </w:r>
+    </w:p>
+    <w:p>
+      <w:pPr>
+        <w:pStyle w:val="Normal"/>
+        <w:jc w:val="left"/>
+        <w:rPr/>
+      </w:pPr>
+      <w:r>
+        <w:rPr/>
+        <w:t>P → Portões do sul</w:t>
+      </w:r>
+    </w:p>
+    <w:p>
+      <w:pPr>
+        <w:pStyle w:val="Normal"/>
+        <w:jc w:val="left"/>
+        <w:rPr/>
+      </w:pPr>
+      <w:r>
+        <w:rPr/>
+        <w:t>X → Local onde o cavaleiro de prata está escondido</w:t>
+      </w:r>
+    </w:p>
+    <w:p>
+      <w:pPr>
+        <w:pStyle w:val="Normal"/>
+        <w:jc w:val="left"/>
+        <w:rPr/>
+      </w:pPr>
+      <w:r>
+        <w:rPr/>
+        <w:t xml:space="preserve">Torre → Antiga torre cinzenta, último lar do mago original. </w:t>
+      </w:r>
+    </w:p>
+    <w:p>
+      <w:pPr>
+        <w:pStyle w:val="Normal"/>
+        <w:jc w:val="left"/>
+        <w:rPr/>
+      </w:pPr>
+      <w:r>
+        <w:rPr/>
+      </w:r>
+    </w:p>
+    <w:p>
+      <w:pPr>
+        <w:pStyle w:val="Normal"/>
+        <w:jc w:val="left"/>
+        <w:rPr/>
+      </w:pPr>
+      <w:r>
+        <w:rPr/>
+      </w:r>
+    </w:p>
+    <w:p>
+      <w:pPr>
+        <w:pStyle w:val="Normal"/>
+        <w:jc w:val="left"/>
+        <w:rPr/>
+      </w:pPr>
+      <w:r>
+        <w:rPr/>
+      </w:r>
+    </w:p>
+    <w:p>
+      <w:pPr>
+        <w:pStyle w:val="Normal"/>
+        <w:jc w:val="left"/>
+        <w:rPr/>
+      </w:pPr>
+      <w:r>
+        <w:rPr/>
+      </w:r>
+    </w:p>
+    <w:p>
+      <w:pPr>
+        <w:pStyle w:val="Normal"/>
+        <w:jc w:val="left"/>
+        <w:rPr/>
+      </w:pPr>
+      <w:r>
+        <w:rPr/>
+      </w:r>
+    </w:p>
+    <w:p>
+      <w:pPr>
+        <w:pStyle w:val="Normal"/>
+        <w:jc w:val="left"/>
+        <w:rPr/>
+      </w:pPr>
+      <w:r>
+        <w:rPr/>
+      </w:r>
+    </w:p>
+    <w:p>
+      <w:pPr>
+        <w:pStyle w:val="Normal"/>
+        <w:jc w:val="left"/>
+        <w:rPr/>
+      </w:pPr>
+      <w:r>
+        <w:rPr/>
+      </w:r>
+    </w:p>
+    <w:p>
+      <w:pPr>
+        <w:pStyle w:val="Normal"/>
+        <w:jc w:val="left"/>
+        <w:rPr/>
+      </w:pPr>
+      <w:r>
+        <w:rPr/>
+      </w:r>
+    </w:p>
+    <w:p>
+      <w:pPr>
+        <w:pStyle w:val="Normal"/>
+        <w:jc w:val="left"/>
+        <w:rPr/>
+      </w:pPr>
+      <w:r>
+        <w:rPr/>
+      </w:r>
+    </w:p>
+    <w:p>
+      <w:pPr>
+        <w:pStyle w:val="Normal"/>
+        <w:jc w:val="left"/>
+        <w:rPr/>
+      </w:pPr>
+      <w:r>
+        <w:rPr/>
+      </w:r>
+    </w:p>
+    <w:p>
+      <w:pPr>
+        <w:pStyle w:val="Normal"/>
+        <w:jc w:val="left"/>
+        <w:rPr/>
+      </w:pPr>
+      <w:r>
+        <w:rPr/>
+      </w:r>
+    </w:p>
+    <w:p>
+      <w:pPr>
+        <w:pStyle w:val="Normal"/>
+        <w:jc w:val="left"/>
+        <w:rPr/>
+      </w:pPr>
+      <w:r>
+        <w:rPr/>
+      </w:r>
+    </w:p>
+    <w:p>
+      <w:pPr>
+        <w:pStyle w:val="Normal"/>
+        <w:jc w:val="left"/>
+        <w:rPr/>
+      </w:pPr>
+      <w:r>
+        <w:rPr/>
+      </w:r>
+    </w:p>
+    <w:p>
+      <w:pPr>
+        <w:pStyle w:val="Normal"/>
+        <w:jc w:val="left"/>
+        <w:rPr/>
+      </w:pPr>
+      <w:r>
+        <w:rPr/>
+      </w:r>
+    </w:p>
+    <w:p>
+      <w:pPr>
+        <w:pStyle w:val="Normal"/>
+        <w:jc w:val="left"/>
+        <w:rPr/>
+      </w:pPr>
+      <w:r>
+        <w:rPr/>
+      </w:r>
+    </w:p>
+    <w:p>
+      <w:pPr>
+        <w:pStyle w:val="Normal"/>
+        <w:jc w:val="left"/>
+        <w:rPr/>
+      </w:pPr>
+      <w:r>
+        <w:rPr/>
+      </w:r>
+    </w:p>
+    <w:p>
+      <w:pPr>
+        <w:pStyle w:val="Normal"/>
+        <w:jc w:val="left"/>
+        <w:rPr/>
+      </w:pPr>
+      <w:r>
+        <w:rPr/>
+      </w:r>
+    </w:p>
+    <w:p>
+      <w:pPr>
+        <w:pStyle w:val="Normal"/>
+        <w:jc w:val="left"/>
+        <w:rPr/>
+      </w:pPr>
+      <w:r>
+        <w:rPr/>
+      </w:r>
+    </w:p>
+    <w:p>
+      <w:pPr>
+        <w:pStyle w:val="Normal"/>
+        <w:jc w:val="left"/>
+        <w:rPr/>
+      </w:pPr>
+      <w:r>
+        <w:rPr/>
+      </w:r>
+    </w:p>
+    <w:p>
+      <w:pPr>
+        <w:pStyle w:val="Normal"/>
+        <w:jc w:val="left"/>
+        <w:rPr/>
+      </w:pPr>
+      <w:r>
+        <w:rPr/>
+      </w:r>
+    </w:p>
+    <w:p>
+      <w:pPr>
+        <w:pStyle w:val="Normal"/>
+        <w:jc w:val="left"/>
+        <w:rPr/>
+      </w:pPr>
+      <w:r>
+        <w:rPr/>
+      </w:r>
+    </w:p>
+    <w:p>
+      <w:pPr>
+        <w:pStyle w:val="Normal"/>
+        <w:jc w:val="left"/>
+        <w:rPr/>
+      </w:pPr>
+      <w:r>
+        <w:rPr/>
+      </w:r>
+    </w:p>
+    <w:p>
+      <w:pPr>
+        <w:pStyle w:val="Normal"/>
+        <w:jc w:val="left"/>
+        <w:rPr/>
+      </w:pPr>
+      <w:r>
+        <w:rPr/>
+      </w:r>
+    </w:p>
+    <w:p>
+      <w:pPr>
+        <w:pStyle w:val="Normal"/>
+        <w:jc w:val="left"/>
+        <w:rPr/>
+      </w:pPr>
+      <w:r>
+        <w:rPr/>
+      </w:r>
+    </w:p>
+    <w:p>
+      <w:pPr>
+        <w:pStyle w:val="Normal"/>
+        <w:jc w:val="left"/>
+        <w:rPr/>
+      </w:pPr>
+      <w:r>
+        <w:rPr/>
+      </w:r>
+    </w:p>
+    <w:p>
+      <w:pPr>
+        <w:pStyle w:val="Normal"/>
+        <w:jc w:val="left"/>
+        <w:rPr/>
+      </w:pPr>
+      <w:r>
+        <w:rPr/>
+      </w:r>
+    </w:p>
+    <w:p>
+      <w:pPr>
+        <w:pStyle w:val="Normal"/>
+        <w:jc w:val="left"/>
+        <w:rPr/>
+      </w:pPr>
+      <w:r>
+        <w:rPr/>
+      </w:r>
+    </w:p>
+    <w:p>
+      <w:pPr>
+        <w:pStyle w:val="Normal"/>
+        <w:jc w:val="left"/>
+        <w:rPr/>
+      </w:pPr>
+      <w:r>
+        <w:rPr/>
+      </w:r>
+    </w:p>
+    <w:p>
+      <w:pPr>
+        <w:pStyle w:val="Normal"/>
+        <w:jc w:val="left"/>
+        <w:rPr/>
+      </w:pPr>
+      <w:r>
+        <w:rPr/>
+      </w:r>
+    </w:p>
+    <w:p>
+      <w:pPr>
+        <w:pStyle w:val="Normal"/>
+        <w:jc w:val="left"/>
+        <w:rPr/>
+      </w:pPr>
+      <w:r>
+        <w:rPr/>
+      </w:r>
+    </w:p>
+    <w:p>
+      <w:pPr>
+        <w:pStyle w:val="Normal"/>
+        <w:jc w:val="left"/>
+        <w:rPr/>
+      </w:pPr>
+      <w:r>
+        <w:rPr/>
+      </w:r>
+    </w:p>
+    <w:p>
+      <w:pPr>
+        <w:pStyle w:val="Normal"/>
+        <w:jc w:val="left"/>
+        <w:rPr/>
+      </w:pPr>
+      <w:r>
+        <w:rPr/>
+      </w:r>
+    </w:p>
+    <w:p>
+      <w:pPr>
+        <w:pStyle w:val="Normal"/>
+        <w:jc w:val="left"/>
+        <w:rPr/>
+      </w:pPr>
+      <w:r>
+        <w:rPr/>
+      </w:r>
+    </w:p>
+    <w:p>
+      <w:pPr>
+        <w:pStyle w:val="Normal"/>
+        <w:jc w:val="left"/>
+        <w:rPr/>
+      </w:pPr>
+      <w:r>
+        <w:rPr/>
+      </w:r>
+    </w:p>
+    <w:p>
+      <w:pPr>
+        <w:pStyle w:val="Normal"/>
+        <w:jc w:val="left"/>
+        <w:rPr/>
+      </w:pPr>
+      <w:r>
+        <w:rPr/>
+      </w:r>
+    </w:p>
+    <w:p>
+      <w:pPr>
+        <w:pStyle w:val="Normal"/>
+        <w:jc w:val="left"/>
+        <w:rPr/>
+      </w:pPr>
+      <w:r>
+        <w:rPr/>
+      </w:r>
+    </w:p>
+    <w:p>
+      <w:pPr>
+        <w:pStyle w:val="Normal"/>
+        <w:jc w:val="left"/>
+        <w:rPr/>
+      </w:pPr>
+      <w:r>
+        <w:rPr/>
+      </w:r>
+    </w:p>
+    <w:p>
+      <w:pPr>
+        <w:pStyle w:val="Normal"/>
+        <w:jc w:val="left"/>
+        <w:rPr/>
+      </w:pPr>
+      <w:r>
+        <w:rPr/>
+      </w:r>
+    </w:p>
+    <w:p>
+      <w:pPr>
+        <w:pStyle w:val="Normal"/>
+        <w:jc w:val="left"/>
+        <w:rPr/>
+      </w:pPr>
+      <w:r>
+        <w:rPr/>
+      </w:r>
+    </w:p>
+    <w:p>
+      <w:pPr>
+        <w:pStyle w:val="Normal"/>
+        <w:jc w:val="left"/>
+        <w:rPr/>
+      </w:pPr>
+      <w:r>
+        <w:rPr/>
+      </w:r>
+    </w:p>
+    <w:p>
+      <w:pPr>
+        <w:pStyle w:val="Normal"/>
+        <w:jc w:val="left"/>
+        <w:rPr/>
+      </w:pPr>
+      <w:r>
+        <w:rPr/>
+      </w:r>
+    </w:p>
+    <w:p>
+      <w:pPr>
+        <w:pStyle w:val="Normal"/>
+        <w:jc w:val="left"/>
+        <w:rPr/>
+      </w:pPr>
+      <w:r>
+        <w:rPr/>
+      </w:r>
+    </w:p>
+    <w:p>
+      <w:pPr>
+        <w:pStyle w:val="Normal"/>
+        <w:jc w:val="left"/>
+        <w:rPr/>
+      </w:pPr>
+      <w:r>
+        <w:rPr/>
+      </w:r>
+    </w:p>
+    <w:p>
+      <w:pPr>
+        <w:pStyle w:val="Normal"/>
+        <w:jc w:val="center"/>
+        <w:rPr/>
+      </w:pPr>
+      <w:r>
+        <w:rPr/>
+        <w:t>Fauna/Flora por região</w:t>
+      </w:r>
+    </w:p>
+    <w:p>
+      <w:pPr>
+        <w:pStyle w:val="Normal"/>
+        <w:jc w:val="left"/>
+        <w:rPr/>
+      </w:pPr>
+      <w:r>
+        <w:rPr/>
+      </w:r>
+    </w:p>
+    <w:p>
+      <w:pPr>
+        <w:pStyle w:val="Normal"/>
+        <w:jc w:val="left"/>
+        <w:rPr/>
+      </w:pPr>
+      <w:r>
+        <w:rPr/>
+      </w:r>
+    </w:p>
+    <w:p>
+      <w:pPr>
+        <w:pStyle w:val="Normal"/>
+        <w:jc w:val="left"/>
+        <w:rPr/>
+      </w:pPr>
+      <w:r>
+        <w:rPr/>
+        <w:t>Cadeias de montanhas:</w:t>
+      </w:r>
+    </w:p>
+    <w:p>
+      <w:pPr>
+        <w:pStyle w:val="Normal"/>
+        <w:jc w:val="left"/>
+        <w:rPr/>
+      </w:pPr>
+      <w:r>
+        <w:rPr/>
+      </w:r>
+    </w:p>
+    <w:p>
+      <w:pPr>
+        <w:pStyle w:val="Normal"/>
+        <w:jc w:val="left"/>
+        <w:rPr/>
+      </w:pPr>
+      <w:r>
+        <w:rPr/>
+        <w:t xml:space="preserve">Cadeia norte: grifos (crina de leque, bico de cobre, vermelho, cabeça de tigrado), passaros trovão (língua de hidra, tempestade de ferão). Nos lagos/rios próximos temos peixes baleia, grifos d'agua (na verdade é um tipo de enguia com pico em forma de pico de grifo), ninfas (vivem em pequenas grutas atras de cachoeiras) </w:t>
+      </w:r>
+      <w:r>
+        <w:rPr/>
+        <w:t>peixes em geral.</w:t>
+      </w:r>
+    </w:p>
+    <w:p>
+      <w:pPr>
+        <w:pStyle w:val="Normal"/>
+        <w:jc w:val="left"/>
+        <w:rPr/>
+      </w:pPr>
+      <w:r>
+        <w:rPr/>
+      </w:r>
+    </w:p>
+    <w:p>
+      <w:pPr>
+        <w:pStyle w:val="Normal"/>
+        <w:jc w:val="left"/>
+        <w:rPr/>
+      </w:pPr>
+      <w:r>
+        <w:rPr/>
+        <w:t xml:space="preserve">Cadeia central: Dragões (tipos menores, wyverns do penhasco, serpentaias) , pássaros trovão (língua de hidra, tempestade de verão), lagartos pequenos e rasteiros (lagarto de farpa, lagarto folha e lagarto pedregulho). Nos lagos próximos temos tartarugas leão, sereias de agua doce, sapos bolha, </w:t>
+      </w:r>
+      <w:r>
+        <w:rPr/>
+        <w:t>peixes em geral.</w:t>
+      </w:r>
+      <w:r>
+        <w:rPr/>
+        <w:t xml:space="preserve"> </w:t>
+      </w:r>
+    </w:p>
+    <w:p>
+      <w:pPr>
+        <w:pStyle w:val="Normal"/>
+        <w:jc w:val="left"/>
+        <w:rPr/>
+      </w:pPr>
+      <w:r>
+        <w:rPr/>
+      </w:r>
+    </w:p>
+    <w:p>
+      <w:pPr>
+        <w:pStyle w:val="Normal"/>
+        <w:jc w:val="left"/>
+        <w:rPr/>
+      </w:pPr>
+      <w:r>
+        <w:rPr/>
+        <w:t xml:space="preserve">Planícies e planaltos: </w:t>
+      </w:r>
+      <w:r>
+        <w:rPr/>
+        <w:t>Galopes (relampago, gasto manchado, barriga larga), rinos-rocha (branco, de chifre longo e da planície sul), taurinos (manço – animal de corte, de chifre pintado e selvagem). Tatu (gigante, de chapéu)</w:t>
+      </w:r>
+    </w:p>
+    <w:p>
+      <w:pPr>
+        <w:pStyle w:val="Normal"/>
+        <w:jc w:val="left"/>
+        <w:rPr/>
+      </w:pPr>
+      <w:r>
+        <w:rPr/>
+      </w:r>
+    </w:p>
+    <w:p>
+      <w:pPr>
+        <w:pStyle w:val="Normal"/>
+        <w:jc w:val="left"/>
+        <w:rPr/>
+      </w:pPr>
+      <w:r>
+        <w:rPr/>
+        <w:t xml:space="preserve">Norte gelado: Lobos (de manto preto, olho amarelo, calda larga), raposas de fogo, lebres em geral, bodes cabeça de </w:t>
+      </w:r>
+      <w:r>
+        <w:rPr>
+          <w:rFonts w:ascii="sans-serif" w:hAnsi="sans-serif"/>
+          <w:b/>
+          <w:i w:val="false"/>
+          <w:caps w:val="false"/>
+          <w:smallCaps w:val="false"/>
+          <w:color w:val="222222"/>
+          <w:spacing w:val="0"/>
+          <w:sz w:val="21"/>
+        </w:rPr>
+        <w:t>Aríete</w:t>
+      </w:r>
+      <w:r>
+        <w:rPr>
+          <w:caps w:val="false"/>
+          <w:smallCaps w:val="false"/>
+          <w:color w:val="222222"/>
+          <w:spacing w:val="0"/>
+        </w:rPr>
+        <w:t> </w:t>
+      </w:r>
+      <w:r>
+        <w:rPr/>
+        <w:t xml:space="preserve"> , </w:t>
+      </w:r>
+      <w:r>
+        <w:rPr/>
+        <w:t xml:space="preserve">lobisomens de pelo cinza (os de pelo preto foram quase extintos da floresta de 100 dias. (segunda a lenda um nobre do passado passou 100 dias prezo dentro da floresta até encontrar a saida e voltar para sua amada).   </w:t>
+      </w:r>
+    </w:p>
+    <w:p>
+      <w:pPr>
+        <w:pStyle w:val="Normal"/>
+        <w:jc w:val="left"/>
+        <w:rPr/>
+      </w:pPr>
+      <w:r>
+        <w:rPr/>
+      </w:r>
+    </w:p>
+    <w:p>
+      <w:pPr>
+        <w:pStyle w:val="Normal"/>
+        <w:jc w:val="left"/>
+        <w:rPr/>
+      </w:pPr>
+      <w:r>
+        <w:rPr/>
+        <w:t xml:space="preserve">Litoral sul: Prais quentes, lagostrosas (de cauda longa e curta), caranguejos (casco esmeralda, casco mole e de casco chato), </w:t>
+      </w:r>
+    </w:p>
+    <w:p>
+      <w:pPr>
+        <w:pStyle w:val="Normal"/>
+        <w:jc w:val="left"/>
+        <w:rPr/>
+      </w:pPr>
+      <w:r>
+        <w:rPr/>
+      </w:r>
+    </w:p>
+    <w:p>
+      <w:pPr>
+        <w:pStyle w:val="Normal"/>
+        <w:jc w:val="left"/>
+        <w:rPr/>
+      </w:pPr>
+      <w:r>
+        <w:rPr/>
+        <w:t>Litoral oeste: praia linda porem quase vizias de vida. O mar desse litorial é dominado por sereias.</w:t>
+      </w:r>
+    </w:p>
+    <w:p>
+      <w:pPr>
+        <w:pStyle w:val="Normal"/>
+        <w:jc w:val="left"/>
+        <w:rPr/>
+      </w:pPr>
+      <w:r>
+        <w:rPr/>
+        <w:t xml:space="preserve"> </w:t>
+      </w:r>
+    </w:p>
+    <w:p>
+      <w:pPr>
+        <w:pStyle w:val="Normal"/>
+        <w:jc w:val="left"/>
+        <w:rPr/>
+      </w:pPr>
+      <w:r>
+        <w:rPr/>
+      </w:r>
+    </w:p>
+    <w:p>
+      <w:pPr>
+        <w:pStyle w:val="Normal"/>
+        <w:jc w:val="left"/>
+        <w:rPr/>
+      </w:pPr>
+      <w:r>
+        <w:rPr/>
       </w:r>
     </w:p>
     <w:p>
@@ -710,7 +1750,7 @@
     <w:qFormat/>
     <w:pPr>
       <w:widowControl w:val="false"/>
-      <w:overflowPunct w:val="true"/>
+      <w:overflowPunct w:val="false"/>
       <w:bidi w:val="0"/>
       <w:jc w:val="left"/>
     </w:pPr>
@@ -720,6 +1760,13 @@
       <w:sz w:val="24"/>
       <w:szCs w:val="24"/>
       <w:lang w:val="pt-BR" w:eastAsia="zh-CN" w:bidi="hi-IN"/>
+    </w:rPr>
+  </w:style>
+  <w:style w:type="character" w:styleId="Nfaseforte">
+    <w:name w:val="Ênfase forte"/>
+    <w:rPr>
+      <w:b/>
+      <w:bCs/>
     </w:rPr>
   </w:style>
   <w:style w:type="paragraph" w:styleId="Ttulo">

</xml_diff>

<commit_message>
Marcação do contedudo dos capitulos 1,2 e 3
</commit_message>
<xml_diff>
--- a/mundo de gelo - regras do mundo.docx
+++ b/mundo de gelo - regras do mundo.docx
@@ -629,15 +629,7 @@
       </w:pPr>
       <w:r>
         <w:rPr/>
-        <w:t>* Como o mago melhorou a magia original? Ele reproduziu a magia, se fingiu de nobre bem feitor,convenceu o rei que era de confiança (armou alguma parada e depois resolveu só pra pagar de de herói). Assim como o pai da magia o mago atual entregou ao rei uma coroa majestosa que prometia conceder ao rei o vigor de um jovem. O velho rei aceitou de bom grado e assim que colou a coroa sua aparência parecei regredir 3 decadas. Como recompensa o nobre bem feitor foi convidado a passar uma temporada no castelo do velho rei como um convidado de honrar. Pouco tempo se passou até que o nobre bem feitor fosse escolhido como o novo conselheiro do rei. O rei passou a seguir as ordens de seu conselheiro de forma cega. Convencido de que ao reinos vizinhos, que por seculos foram considerados aliados, estavam agora conspirando em conjunto contra ele. O conselheiro recomentou que não perdesse tempo, assim o rei ordena que ataques sejam feitos de supressa, invasões durante a escuridão da noite. O</w:t>
-      </w:r>
-      <w:r>
-        <w:rPr/>
-        <w:t>s</w:t>
-      </w:r>
-      <w:r>
-        <w:rPr/>
-        <w:t xml:space="preserve"> homens foram covardemente massacrados enquanto mulheres e crianças foram escravizadas. Toda riqueza dos reinos derrotados foi consumida pela maquina de guerra, que por ano após ano crescia de forma descomunal. Em pouco mais de duas decadas o pequeno reino no leste, o menor dentre 4, se torna único soberano sobre aquelas terras e possuidor do maior e mais terrivel exercito que o mundo já viu, conposto não apenas por homens, mas por todo tipo de fera nefasta que pudesse ser convencida ou obrigada e integrar suas tropas. No apeie do seu poder, o velho rei promovel um pronunciamento publico, onde proclamou como seu legitimo sucessor ao trono o nobre conselheiro. O pronunciamento ocorreu dois dias antes da morte repentina do rei. Por não haver concorrentes, afinal de contas o rei nunca teve filhos, e por ser adorado pelo povo, fiz por alguns como uma figura quase divina, o nobre conselheiro acende ao trono. Assim se inicia a era do mago no leste, e junta dele começa a caça pelas chaves perdidas.</w:t>
+        <w:t>* Como o mago melhorou a magia original? Ele reproduziu a magia, se fingiu de nobre bem feitor,convenceu o rei que era de confiança (armou alguma parada e depois resolveu só pra pagar de de herói). Assim como o pai da magia o mago atual entregou ao rei uma coroa majestosa que prometia conceder ao rei o vigor de um jovem. O velho rei aceitou de bom grado e assim que colou a coroa sua aparência parecei regredir 3 decadas. Como recompensa o nobre bem feitor foi convidado a passar uma temporada no castelo do velho rei como um convidado de honrar. Pouco tempo se passou até que o nobre bem feitor fosse escolhido como o novo conselheiro do rei. O rei passou a seguir as ordens de seu conselheiro de forma cega. Convencido de que ao reinos vizinhos, que por seculos foram considerados aliados, estavam agora conspirando em conjunto contra ele. O conselheiro recomentou que não perdesse tempo, assim o rei ordena que ataques sejam feitos de supressa, invasões durante a escuridão da noite. Os homens foram covardemente massacrados enquanto mulheres e crianças foram escravizadas. Toda riqueza dos reinos derrotados foi consumida pela maquina de guerra, que por ano após ano crescia de forma descomunal. Em pouco mais de duas decadas o pequeno reino no leste, o menor dentre 4, se torna único soberano sobre aquelas terras e possuidor do maior e mais terrivel exercito que o mundo já viu, conposto não apenas por homens, mas por todo tipo de fera nefasta que pudesse ser convencida ou obrigada e integrar suas tropas. No apeie do seu poder, o velho rei promovel um pronunciamento publico, onde proclamou como seu legitimo sucessor ao trono o nobre conselheiro. O pronunciamento ocorreu dois dias antes da morte repentina do rei. Por não haver concorrentes, afinal de contas o rei nunca teve filhos, e por ser adorado pelo povo, fiz por alguns como uma figura quase divina, o nobre conselheiro acende ao trono. Assim se inicia a era do mago no leste, e junta dele começa a caça pelas chaves perdidas.</w:t>
       </w:r>
     </w:p>
     <w:p>
@@ -689,11 +681,74 @@
       </w:pPr>
       <w:r>
         <w:rPr/>
+        <w:t>* Galope-relampago é o nome da raça mais rapida de cavalos.</w:t>
+      </w:r>
+    </w:p>
+    <w:p>
+      <w:pPr>
+        <w:pStyle w:val="Normal"/>
+        <w:jc w:val="left"/>
+        <w:rPr/>
+      </w:pPr>
+      <w:r>
+        <w:rPr/>
+      </w:r>
+    </w:p>
+    <w:p>
+      <w:pPr>
+        <w:pStyle w:val="Normal"/>
+        <w:jc w:val="left"/>
+        <w:rPr/>
+      </w:pPr>
+      <w:r>
+        <w:rPr/>
+        <w:t>* O mago teve aprendizes? Sim, durante seu tempo com conselheiro da dama da neve o mago original funfou a primeira escola de magia (aos pés do castelo da dama) homens e mulheres todos os reinos iam até lá em busca de conhecimento. Mas o mago era astuto, e suas magias mais poderosas ficavam guardadas em sua coleção particular de manuscritos.</w:t>
+      </w:r>
+    </w:p>
+    <w:p>
+      <w:pPr>
+        <w:pStyle w:val="Normal"/>
+        <w:jc w:val="left"/>
+        <w:rPr/>
+      </w:pPr>
+      <w:r>
+        <w:rPr/>
+      </w:r>
+    </w:p>
+    <w:p>
+      <w:pPr>
+        <w:pStyle w:val="Normal"/>
+        <w:jc w:val="left"/>
+        <w:rPr/>
+      </w:pPr>
+      <w:r>
+        <w:rPr/>
+        <w:t>* Como o mago original morreu? Sabendo que jamais poderia derrotar os guardiões, o mago original passou os ultimos anos da sua vida em suas pesquisas, tentando encontrar uma forma de alunar a magia da Dama. Os registros estão desaparecidos desde então. Há quem diga que a velha torre cinzenta(hoje em ruinas) ao nordeste de “continente” foi  a ultima morada do mago. Muitos acreditam que seus velhos pergaminhos estão perdidos na ruinas, mas ninguém te coragem de acha-los.</w:t>
+      </w:r>
+    </w:p>
+    <w:p>
+      <w:pPr>
+        <w:pStyle w:val="Normal"/>
+        <w:jc w:val="left"/>
+        <w:rPr/>
+      </w:pPr>
+      <w:r>
+        <w:rPr/>
+      </w:r>
+    </w:p>
+    <w:p>
+      <w:pPr>
+        <w:pStyle w:val="Normal"/>
+        <w:jc w:val="left"/>
+        <w:rPr/>
+      </w:pPr>
+      <w:r>
+        <w:rPr/>
         <w:t xml:space="preserve">* </w:t>
       </w:r>
       <w:r>
         <w:rPr/>
-        <w:t>Galope-relampago é o nome da raça mais rapida de cavalos.</w:t>
+        <w:t>Nome da grande cordilheira norte ? A boca do dragão.</w:t>
       </w:r>
     </w:p>
     <w:p>
@@ -718,62 +773,7 @@
       </w:r>
       <w:r>
         <w:rPr/>
-        <w:t>O mago teve aprendizes? Sim, durante seu tempo com conselheiro da dama da neve o mago original funfou a primeira escola de magia (aos pés do castelo da dama) homens e mulheres todos os reinos iam até lá em busca de conhecimento. Mas o mago era astuto, e suas magias mais poderosas ficavam guardadas em sua coleção particular de manuscritos.</w:t>
-      </w:r>
-    </w:p>
-    <w:p>
-      <w:pPr>
-        <w:pStyle w:val="Normal"/>
-        <w:jc w:val="left"/>
-        <w:rPr/>
-      </w:pPr>
-      <w:r>
-        <w:rPr/>
-      </w:r>
-    </w:p>
-    <w:p>
-      <w:pPr>
-        <w:pStyle w:val="Normal"/>
-        <w:jc w:val="left"/>
-        <w:rPr/>
-      </w:pPr>
-      <w:r>
-        <w:rPr/>
-        <w:t xml:space="preserve">* </w:t>
-      </w:r>
-      <w:r>
-        <w:rPr/>
-        <w:t>Como o mago original morreu? Sabendo que jamais poderia derrotar os guardiões, o mago original passou os ultimos anos da sua vida em suas pesquisas, tentando encontrar uma forma de alunar a magia da Dama. Os registros estão desaparecidos desde então. Há quem diga que a velha torre cinzenta(hoje em ruinas) ao nordeste de “continente” foi  a ultima morada do mago. Muitos acreditam que seus velhos pergaminhos estão perdidos na ruinas, mas ninguém te coragem de acha-los.</w:t>
-      </w:r>
-    </w:p>
-    <w:p>
-      <w:pPr>
-        <w:pStyle w:val="Normal"/>
-        <w:jc w:val="left"/>
-        <w:rPr/>
-      </w:pPr>
-      <w:r>
-        <w:rPr/>
-      </w:r>
-    </w:p>
-    <w:p>
-      <w:pPr>
-        <w:pStyle w:val="Normal"/>
-        <w:jc w:val="left"/>
-        <w:rPr/>
-      </w:pPr>
-      <w:r>
-        <w:rPr/>
-      </w:r>
-    </w:p>
-    <w:p>
-      <w:pPr>
-        <w:pStyle w:val="Normal"/>
-        <w:jc w:val="left"/>
-        <w:rPr/>
-      </w:pPr>
-      <w:r>
-        <w:rPr/>
+        <w:t xml:space="preserve">O ponto onde os rios Taia (que nasce no extremo norte e percorre até desaguar no sul) e o Ómira (que nasce a nodeste e desagua tambem no sul) se usem é chamado de o encontro das irmãs. Uma ponte conhecida como o arco das irmãs fica logo acima dessa parte do rio. É considerada a fronteira natual entre o Reino de Floradensa e BrancaPraia.  </w:t>
       </w:r>
     </w:p>
     <w:p>
@@ -1030,6 +1030,7 @@
       </w:pPr>
       <w:r>
         <w:rPr/>
+        <w:t>I → Ilha, estrela do mar leste (local neutro, livre de qualquer dominio do reinos, local de compra e venda de todo tipo de coisa, contrabandiada ou não)</w:t>
       </w:r>
     </w:p>
     <w:p>
@@ -1512,65 +1513,79 @@
       </w:pPr>
       <w:r>
         <w:rPr/>
-        <w:t xml:space="preserve">Cadeia norte: grifos (crina de leque, bico de cobre, vermelho, cabeça de tigrado), passaros trovão (língua de hidra, tempestade de ferão). Nos lagos/rios próximos temos peixes baleia, grifos d'agua (na verdade é um tipo de enguia com pico em forma de pico de grifo), ninfas (vivem em pequenas grutas atras de cachoeiras) </w:t>
-      </w:r>
-      <w:r>
-        <w:rPr/>
-        <w:t>peixes em geral.</w:t>
-      </w:r>
-    </w:p>
-    <w:p>
-      <w:pPr>
-        <w:pStyle w:val="Normal"/>
-        <w:jc w:val="left"/>
-        <w:rPr/>
-      </w:pPr>
-      <w:r>
-        <w:rPr/>
-      </w:r>
-    </w:p>
-    <w:p>
-      <w:pPr>
-        <w:pStyle w:val="Normal"/>
-        <w:jc w:val="left"/>
-        <w:rPr/>
-      </w:pPr>
-      <w:r>
-        <w:rPr/>
-        <w:t xml:space="preserve">Cadeia central: Dragões (tipos menores, wyverns do penhasco, serpentaias) , pássaros trovão (língua de hidra, tempestade de verão), lagartos pequenos e rasteiros (lagarto de farpa, lagarto folha e lagarto pedregulho). Nos lagos próximos temos tartarugas leão, sereias de agua doce, sapos bolha, </w:t>
-      </w:r>
-      <w:r>
-        <w:rPr/>
-        <w:t>peixes em geral.</w:t>
-      </w:r>
-      <w:r>
-        <w:rPr/>
-        <w:t xml:space="preserve"> </w:t>
-      </w:r>
-    </w:p>
-    <w:p>
-      <w:pPr>
-        <w:pStyle w:val="Normal"/>
-        <w:jc w:val="left"/>
-        <w:rPr/>
-      </w:pPr>
-      <w:r>
-        <w:rPr/>
-      </w:r>
-    </w:p>
-    <w:p>
-      <w:pPr>
-        <w:pStyle w:val="Normal"/>
-        <w:jc w:val="left"/>
-        <w:rPr/>
-      </w:pPr>
-      <w:r>
-        <w:rPr/>
-        <w:t xml:space="preserve">Planícies e planaltos: </w:t>
-      </w:r>
-      <w:r>
-        <w:rPr/>
-        <w:t>Galopes (relampago, gasto manchado, barriga larga), rinos-rocha (branco, de chifre longo e da planície sul), taurinos (manço – animal de corte, de chifre pintado e selvagem). Tatu (gigante, de chapéu)</w:t>
+        <w:t>Cadeia norte: grifos (crina de leque, bico de cobre, vermelho, cabeça de tigrado), passaros trovão (língua de hidra, tempestade de ferão). Nos lagos/rios próximos temos peixes baleia, grifos d'agua (na verdade é um tipo de enguia com pico em forma de pico de grifo), ninfas (vivem em pequenas grutas atras de cachoeiras) peixes em geral.</w:t>
+      </w:r>
+    </w:p>
+    <w:p>
+      <w:pPr>
+        <w:pStyle w:val="Normal"/>
+        <w:jc w:val="left"/>
+        <w:rPr/>
+      </w:pPr>
+      <w:r>
+        <w:rPr/>
+      </w:r>
+    </w:p>
+    <w:p>
+      <w:pPr>
+        <w:pStyle w:val="Normal"/>
+        <w:jc w:val="left"/>
+        <w:rPr/>
+      </w:pPr>
+      <w:r>
+        <w:rPr/>
+        <w:t xml:space="preserve">Cadeia central: Dragões (tipos menores, </w:t>
+      </w:r>
+      <w:bookmarkStart w:id="1" w:name="__DdeLink__66_1515154445"/>
+      <w:r>
+        <w:rPr/>
+        <w:t>wyverns</w:t>
+      </w:r>
+      <w:bookmarkEnd w:id="1"/>
+      <w:r>
+        <w:rPr/>
+        <w:t xml:space="preserve"> do penhasco, serpentaias) , pássaros trovão (língua de hidra, tempestade de verão), lagartos pequenos e rasteiros (lagarto de farpa, lagarto folha e lagarto pedregulho). Nos lagos próximos temos tartarugas leão, sereias de agua doce, sapos bolha, peixes em geral. </w:t>
+      </w:r>
+    </w:p>
+    <w:p>
+      <w:pPr>
+        <w:pStyle w:val="Normal"/>
+        <w:jc w:val="left"/>
+        <w:rPr/>
+      </w:pPr>
+      <w:r>
+        <w:rPr/>
+      </w:r>
+    </w:p>
+    <w:p>
+      <w:pPr>
+        <w:pStyle w:val="Normal"/>
+        <w:jc w:val="left"/>
+        <w:rPr/>
+      </w:pPr>
+      <w:r>
+        <w:rPr/>
+        <w:t xml:space="preserve">Planícies e planaltos: Galopes (relampago, </w:t>
+      </w:r>
+      <w:r>
+        <w:rPr/>
+        <w:t>c</w:t>
+      </w:r>
+      <w:r>
+        <w:rPr/>
+        <w:t>as</w:t>
+      </w:r>
+      <w:r>
+        <w:rPr/>
+        <w:t>c</w:t>
+      </w:r>
+      <w:r>
+        <w:rPr/>
+        <w:t xml:space="preserve">o manchado, barriga larga), rinos-rocha (branco, de chifre longo e da planície sul), taurinos (manço – animal de corte, de chifre pintado e selvagem). Tatu (gigante, de chapéu)  wyverns </w:t>
+      </w:r>
+      <w:r>
+        <w:rPr/>
+        <w:t>de grama.</w:t>
       </w:r>
     </w:p>
     <w:p>
@@ -1617,11 +1632,7 @@
       </w:r>
       <w:r>
         <w:rPr/>
-        <w:t xml:space="preserve"> , </w:t>
-      </w:r>
-      <w:r>
-        <w:rPr/>
-        <w:t xml:space="preserve">lobisomens de pelo cinza (os de pelo preto foram quase extintos da floresta de 100 dias. (segunda a lenda um nobre do passado passou 100 dias prezo dentro da floresta até encontrar a saida e voltar para sua amada).   </w:t>
+        <w:t xml:space="preserve"> , lobisomens de pelo cinza (os de pelo preto foram quase extintos da floresta de 100 dias. (segunda a lenda um nobre do passado passou 100 dias prezo dentro da floresta até encontrar a saida e voltar para sua amada).   </w:t>
       </w:r>
     </w:p>
     <w:p>
@@ -1715,6 +1726,681 @@
       </w:pPr>
       <w:r>
         <w:rPr/>
+      </w:r>
+    </w:p>
+    <w:p>
+      <w:pPr>
+        <w:pStyle w:val="Normal"/>
+        <w:jc w:val="left"/>
+        <w:rPr/>
+      </w:pPr>
+      <w:r>
+        <w:rPr/>
+      </w:r>
+    </w:p>
+    <w:p>
+      <w:pPr>
+        <w:pStyle w:val="Normal"/>
+        <w:jc w:val="left"/>
+        <w:rPr/>
+      </w:pPr>
+      <w:r>
+        <w:rPr/>
+      </w:r>
+    </w:p>
+    <w:p>
+      <w:pPr>
+        <w:pStyle w:val="Normal"/>
+        <w:jc w:val="left"/>
+        <w:rPr/>
+      </w:pPr>
+      <w:r>
+        <w:rPr/>
+      </w:r>
+    </w:p>
+    <w:p>
+      <w:pPr>
+        <w:pStyle w:val="Normal"/>
+        <w:jc w:val="left"/>
+        <w:rPr/>
+      </w:pPr>
+      <w:r>
+        <w:rPr/>
+      </w:r>
+    </w:p>
+    <w:p>
+      <w:pPr>
+        <w:pStyle w:val="Normal"/>
+        <w:jc w:val="left"/>
+        <w:rPr/>
+      </w:pPr>
+      <w:r>
+        <w:rPr/>
+      </w:r>
+    </w:p>
+    <w:p>
+      <w:pPr>
+        <w:pStyle w:val="Normal"/>
+        <w:jc w:val="left"/>
+        <w:rPr/>
+      </w:pPr>
+      <w:r>
+        <w:rPr/>
+      </w:r>
+    </w:p>
+    <w:p>
+      <w:pPr>
+        <w:pStyle w:val="Normal"/>
+        <w:jc w:val="left"/>
+        <w:rPr/>
+      </w:pPr>
+      <w:r>
+        <w:rPr/>
+      </w:r>
+    </w:p>
+    <w:p>
+      <w:pPr>
+        <w:pStyle w:val="Normal"/>
+        <w:jc w:val="left"/>
+        <w:rPr/>
+      </w:pPr>
+      <w:r>
+        <w:rPr/>
+      </w:r>
+    </w:p>
+    <w:p>
+      <w:pPr>
+        <w:pStyle w:val="Normal"/>
+        <w:jc w:val="left"/>
+        <w:rPr/>
+      </w:pPr>
+      <w:r>
+        <w:rPr/>
+      </w:r>
+    </w:p>
+    <w:p>
+      <w:pPr>
+        <w:pStyle w:val="Normal"/>
+        <w:jc w:val="left"/>
+        <w:rPr/>
+      </w:pPr>
+      <w:r>
+        <w:rPr/>
+      </w:r>
+    </w:p>
+    <w:p>
+      <w:pPr>
+        <w:pStyle w:val="Normal"/>
+        <w:jc w:val="left"/>
+        <w:rPr/>
+      </w:pPr>
+      <w:r>
+        <w:rPr/>
+      </w:r>
+    </w:p>
+    <w:p>
+      <w:pPr>
+        <w:pStyle w:val="Normal"/>
+        <w:jc w:val="left"/>
+        <w:rPr/>
+      </w:pPr>
+      <w:r>
+        <w:rPr/>
+      </w:r>
+    </w:p>
+    <w:p>
+      <w:pPr>
+        <w:pStyle w:val="Normal"/>
+        <w:jc w:val="left"/>
+        <w:rPr/>
+      </w:pPr>
+      <w:r>
+        <w:rPr/>
+      </w:r>
+    </w:p>
+    <w:p>
+      <w:pPr>
+        <w:pStyle w:val="Normal"/>
+        <w:jc w:val="left"/>
+        <w:rPr/>
+      </w:pPr>
+      <w:r>
+        <w:rPr/>
+      </w:r>
+    </w:p>
+    <w:p>
+      <w:pPr>
+        <w:pStyle w:val="Normal"/>
+        <w:jc w:val="left"/>
+        <w:rPr/>
+      </w:pPr>
+      <w:r>
+        <w:rPr/>
+      </w:r>
+    </w:p>
+    <w:p>
+      <w:pPr>
+        <w:pStyle w:val="Normal"/>
+        <w:jc w:val="left"/>
+        <w:rPr/>
+      </w:pPr>
+      <w:r>
+        <w:rPr/>
+      </w:r>
+    </w:p>
+    <w:p>
+      <w:pPr>
+        <w:pStyle w:val="Normal"/>
+        <w:jc w:val="left"/>
+        <w:rPr/>
+      </w:pPr>
+      <w:r>
+        <w:rPr/>
+      </w:r>
+    </w:p>
+    <w:p>
+      <w:pPr>
+        <w:pStyle w:val="Normal"/>
+        <w:jc w:val="left"/>
+        <w:rPr/>
+      </w:pPr>
+      <w:r>
+        <w:rPr/>
+      </w:r>
+    </w:p>
+    <w:p>
+      <w:pPr>
+        <w:pStyle w:val="Normal"/>
+        <w:jc w:val="center"/>
+        <w:rPr/>
+      </w:pPr>
+      <w:r>
+        <w:rPr/>
+        <w:t>Conteúdo dos primeiros capítulos</w:t>
+      </w:r>
+    </w:p>
+    <w:p>
+      <w:pPr>
+        <w:pStyle w:val="Normal"/>
+        <w:jc w:val="center"/>
+        <w:rPr/>
+      </w:pPr>
+      <w:r>
+        <w:rPr/>
+      </w:r>
+    </w:p>
+    <w:p>
+      <w:pPr>
+        <w:pStyle w:val="Normal"/>
+        <w:jc w:val="center"/>
+        <w:rPr/>
+      </w:pPr>
+      <w:r>
+        <w:rPr/>
+      </w:r>
+    </w:p>
+    <w:p>
+      <w:pPr>
+        <w:pStyle w:val="Normal"/>
+        <w:jc w:val="left"/>
+        <w:rPr/>
+      </w:pPr>
+      <w:r>
+        <w:rPr/>
+        <w:tab/>
+        <w:t xml:space="preserve">Cap 1. </w:t>
+      </w:r>
+    </w:p>
+    <w:p>
+      <w:pPr>
+        <w:pStyle w:val="Normal"/>
+        <w:numPr>
+          <w:ilvl w:val="0"/>
+          <w:numId w:val="1"/>
+        </w:numPr>
+        <w:jc w:val="left"/>
+        <w:rPr/>
+      </w:pPr>
+      <w:r>
+        <w:rPr/>
+        <w:t>Apresentação do local comum (fazenda onde o garoto mora). Mostrar um pouco do interesse dele por dragões e por aventuras. O garoto tem ainda 12 anos</w:t>
+      </w:r>
+    </w:p>
+    <w:p>
+      <w:pPr>
+        <w:pStyle w:val="Normal"/>
+        <w:numPr>
+          <w:ilvl w:val="0"/>
+          <w:numId w:val="1"/>
+        </w:numPr>
+        <w:jc w:val="left"/>
+        <w:rPr/>
+      </w:pPr>
+      <w:r>
+        <w:rPr/>
+        <w:t>O pai conta como conheceu a mãe do menino, cita o cavaleiro de prata e mostra a espada para ele</w:t>
+      </w:r>
+    </w:p>
+    <w:p>
+      <w:pPr>
+        <w:pStyle w:val="Normal"/>
+        <w:numPr>
+          <w:ilvl w:val="0"/>
+          <w:numId w:val="1"/>
+        </w:numPr>
+        <w:jc w:val="left"/>
+        <w:rPr/>
+      </w:pPr>
+      <w:r>
+        <w:rPr/>
+        <w:t>O garoto fica profundamente interessado na espada e em quem foi seu avo.</w:t>
+      </w:r>
+    </w:p>
+    <w:p>
+      <w:pPr>
+        <w:pStyle w:val="Normal"/>
+        <w:numPr>
+          <w:ilvl w:val="0"/>
+          <w:numId w:val="1"/>
+        </w:numPr>
+        <w:jc w:val="left"/>
+        <w:rPr/>
+      </w:pPr>
+      <w:r>
+        <w:rPr/>
+        <w:t>A mãe fica brava e proíbe qualquer menção a espada, ao cavaleiro ou qualquer saida da fazenda.</w:t>
+      </w:r>
+    </w:p>
+    <w:p>
+      <w:pPr>
+        <w:pStyle w:val="Normal"/>
+        <w:numPr>
+          <w:ilvl w:val="0"/>
+          <w:numId w:val="1"/>
+        </w:numPr>
+        <w:jc w:val="left"/>
+        <w:rPr/>
+      </w:pPr>
+      <w:r>
+        <w:rPr/>
+        <w:t xml:space="preserve">O garoto passa acrescer com um único objetivo: acumular o máximo de dinheiro para que um dia possa sair com a espada em busca de respostas. </w:t>
+      </w:r>
+    </w:p>
+    <w:p>
+      <w:pPr>
+        <w:pStyle w:val="Normal"/>
+        <w:numPr>
+          <w:ilvl w:val="0"/>
+          <w:numId w:val="1"/>
+        </w:numPr>
+        <w:jc w:val="left"/>
+        <w:rPr/>
+      </w:pPr>
+      <w:r>
+        <w:rPr/>
+        <w:t>Aos quinze anos esse dia chega, avisado por um amigo/vizinho de que uma negociante de relíquias chegou na cidade.</w:t>
+      </w:r>
+    </w:p>
+    <w:p>
+      <w:pPr>
+        <w:pStyle w:val="Normal"/>
+        <w:numPr>
+          <w:ilvl w:val="0"/>
+          <w:numId w:val="1"/>
+        </w:numPr>
+        <w:jc w:val="left"/>
+        <w:rPr/>
+      </w:pPr>
+      <w:r>
+        <w:rPr/>
+        <w:t xml:space="preserve">Tomado pela possibilidade </w:t>
+      </w:r>
+      <w:r>
+        <w:rPr/>
+        <w:t>do velho saber qual a origem da espada, e portando de onde o avo veio, o jovem parte até p centro para encontrá-lo</w:t>
+      </w:r>
+    </w:p>
+    <w:p>
+      <w:pPr>
+        <w:pStyle w:val="Normal"/>
+        <w:numPr>
+          <w:ilvl w:val="0"/>
+          <w:numId w:val="1"/>
+        </w:numPr>
+        <w:jc w:val="left"/>
+        <w:rPr/>
+      </w:pPr>
+      <w:r>
+        <w:rPr/>
+        <w:t>O capitulo acaba com o garoto invadindo a negociação do comerciante de relíquias.</w:t>
+      </w:r>
+    </w:p>
+    <w:p>
+      <w:pPr>
+        <w:pStyle w:val="Normal"/>
+        <w:jc w:val="center"/>
+        <w:rPr/>
+      </w:pPr>
+      <w:r>
+        <w:rPr/>
+      </w:r>
+    </w:p>
+    <w:p>
+      <w:pPr>
+        <w:pStyle w:val="Normal"/>
+        <w:jc w:val="left"/>
+        <w:rPr/>
+      </w:pPr>
+      <w:r>
+        <w:rPr/>
+        <w:tab/>
+      </w:r>
+      <w:r>
+        <w:rPr/>
+        <w:t>Ca 2.</w:t>
+      </w:r>
+    </w:p>
+    <w:p>
+      <w:pPr>
+        <w:pStyle w:val="Normal"/>
+        <w:numPr>
+          <w:ilvl w:val="0"/>
+          <w:numId w:val="2"/>
+        </w:numPr>
+        <w:jc w:val="left"/>
+        <w:rPr/>
+      </w:pPr>
+      <w:r>
+        <w:rPr/>
+        <w:t>Antes de ser expulso da sala o garoto consegue convencer de que o ovo de grifo cabeça de leque era na verdade um ovo (maior que a média) de wyvern de grama.</w:t>
+      </w:r>
+    </w:p>
+    <w:p>
+      <w:pPr>
+        <w:pStyle w:val="Normal"/>
+        <w:numPr>
+          <w:ilvl w:val="0"/>
+          <w:numId w:val="2"/>
+        </w:numPr>
+        <w:jc w:val="left"/>
+        <w:rPr/>
+      </w:pPr>
+      <w:r>
+        <w:rPr/>
+        <w:t>O comerciante cancela a transação e da ao garoto a chance dele explicar o que realmente queria.</w:t>
+      </w:r>
+    </w:p>
+    <w:p>
+      <w:pPr>
+        <w:pStyle w:val="Normal"/>
+        <w:numPr>
+          <w:ilvl w:val="0"/>
+          <w:numId w:val="2"/>
+        </w:numPr>
+        <w:jc w:val="left"/>
+        <w:rPr/>
+      </w:pPr>
+      <w:r>
+        <w:rPr/>
+        <w:t>O rapaz então mostra a espada de seu avo que reproduz a história que o pai havia lhe contado.</w:t>
+      </w:r>
+    </w:p>
+    <w:p>
+      <w:pPr>
+        <w:pStyle w:val="Normal"/>
+        <w:numPr>
+          <w:ilvl w:val="0"/>
+          <w:numId w:val="2"/>
+        </w:numPr>
+        <w:jc w:val="left"/>
+        <w:rPr/>
+      </w:pPr>
+      <w:r>
+        <w:rPr/>
+        <w:t>O comerciante fica extremamente interessado na lamina e propõem a compra a compra da mesma. O rapaz recusa pois a espada não está a venda, sua única vontade é achar respostas.</w:t>
+      </w:r>
+    </w:p>
+    <w:p>
+      <w:pPr>
+        <w:pStyle w:val="Normal"/>
+        <w:numPr>
+          <w:ilvl w:val="0"/>
+          <w:numId w:val="2"/>
+        </w:numPr>
+        <w:jc w:val="left"/>
+        <w:rPr/>
+      </w:pPr>
+      <w:r>
+        <w:rPr/>
+        <w:t>O comerciante diz não saber qual a procedencia da espada e por não conseguir negociar ele decide ir embora. O garoto o segue pela rua, oferecendo até dinheiro por informações, mas o comerciante diz realmente não saber nada sobe a espada. Por fim o rapaz se oferece como ajudante para o comerciante em troca da ajuda em descobrir a origem da espada.</w:t>
+      </w:r>
+    </w:p>
+    <w:p>
+      <w:pPr>
+        <w:pStyle w:val="Normal"/>
+        <w:numPr>
+          <w:ilvl w:val="0"/>
+          <w:numId w:val="2"/>
+        </w:numPr>
+        <w:jc w:val="left"/>
+        <w:rPr/>
+      </w:pPr>
+      <w:r>
+        <w:rPr/>
+        <w:t xml:space="preserve">O comerciante pergunta por que ele aceitaria o jovem como auxiliar. O rapaz o convence graças ao seu fatos conhecimento da fauna e flora do mundo, principalmente dos raros. O comerciante se interessa pela proposta e chama o rapaz para uma conversa na taverna mais próxima. </w:t>
+      </w:r>
+    </w:p>
+    <w:p>
+      <w:pPr>
+        <w:pStyle w:val="Normal"/>
+        <w:numPr>
+          <w:ilvl w:val="0"/>
+          <w:numId w:val="2"/>
+        </w:numPr>
+        <w:jc w:val="left"/>
+        <w:rPr/>
+      </w:pPr>
+      <w:r>
+        <w:rPr/>
+        <w:t>Lá ele propoe 5 missões tendo o rapaz como ajudante para pagar o serviço de estudar a origem da lamina, o rapaz consegue fechar em tres.</w:t>
+      </w:r>
+    </w:p>
+    <w:p>
+      <w:pPr>
+        <w:pStyle w:val="Normal"/>
+        <w:numPr>
+          <w:ilvl w:val="0"/>
+          <w:numId w:val="2"/>
+        </w:numPr>
+        <w:jc w:val="left"/>
+        <w:rPr/>
+      </w:pPr>
+      <w:r>
+        <w:rPr/>
+        <w:t>Quando o comerciante e rapaz voltam para para a estalagem onde o comerciante tinha se hospedado, o quarto avia sido invadido pela janela. Alguns de seus pertences aviam sido roupados, inclusive seu giz de transporte.</w:t>
+      </w:r>
+    </w:p>
+    <w:p>
+      <w:pPr>
+        <w:pStyle w:val="Normal"/>
+        <w:numPr>
+          <w:ilvl w:val="0"/>
+          <w:numId w:val="2"/>
+        </w:numPr>
+        <w:jc w:val="left"/>
+        <w:rPr/>
+      </w:pPr>
+      <w:r>
+        <w:rPr/>
+        <w:t>Inconformado com o infortúnio, ele decide cobrar um favor de um amigo antigo de uma cidade vizinha.</w:t>
+      </w:r>
+    </w:p>
+    <w:p>
+      <w:pPr>
+        <w:pStyle w:val="Normal"/>
+        <w:numPr>
+          <w:ilvl w:val="0"/>
+          <w:numId w:val="2"/>
+        </w:numPr>
+        <w:jc w:val="left"/>
+        <w:rPr/>
+      </w:pPr>
+      <w:r>
+        <w:rPr/>
+        <w:t xml:space="preserve">Lá eles conseguem os as montarias (galopes </w:t>
+      </w:r>
+      <w:r>
+        <w:rPr/>
+        <w:t>relâmpagos</w:t>
+      </w:r>
+      <w:r>
+        <w:rPr/>
+        <w:t>)</w:t>
+      </w:r>
+    </w:p>
+    <w:p>
+      <w:pPr>
+        <w:pStyle w:val="Normal"/>
+        <w:jc w:val="left"/>
+        <w:rPr/>
+      </w:pPr>
+      <w:r>
+        <w:rPr/>
+      </w:r>
+    </w:p>
+    <w:p>
+      <w:pPr>
+        <w:pStyle w:val="Normal"/>
+        <w:jc w:val="left"/>
+        <w:rPr/>
+      </w:pPr>
+      <w:r>
+        <w:rPr/>
+      </w:r>
+    </w:p>
+    <w:p>
+      <w:pPr>
+        <w:pStyle w:val="Normal"/>
+        <w:jc w:val="left"/>
+        <w:rPr/>
+      </w:pPr>
+      <w:r>
+        <w:rPr/>
+      </w:r>
+    </w:p>
+    <w:p>
+      <w:pPr>
+        <w:pStyle w:val="Normal"/>
+        <w:jc w:val="left"/>
+        <w:rPr/>
+      </w:pPr>
+      <w:r>
+        <w:rPr/>
+      </w:r>
+    </w:p>
+    <w:p>
+      <w:pPr>
+        <w:pStyle w:val="Normal"/>
+        <w:jc w:val="left"/>
+        <w:rPr/>
+      </w:pPr>
+      <w:r>
+        <w:rPr/>
+        <w:t xml:space="preserve">     </w:t>
+      </w:r>
+      <w:r>
+        <w:rPr/>
+        <w:t>Cap 3.</w:t>
+      </w:r>
+    </w:p>
+    <w:p>
+      <w:pPr>
+        <w:pStyle w:val="Normal"/>
+        <w:numPr>
+          <w:ilvl w:val="0"/>
+          <w:numId w:val="3"/>
+        </w:numPr>
+        <w:jc w:val="left"/>
+        <w:rPr/>
+      </w:pPr>
+      <w:r>
+        <w:rPr/>
+        <w:t>Começa com a chegada na primeira parada antes da estrada que liga o reino “onde fica a fazenda” com o de largolago.</w:t>
+      </w:r>
+    </w:p>
+    <w:p>
+      <w:pPr>
+        <w:pStyle w:val="Normal"/>
+        <w:numPr>
+          <w:ilvl w:val="0"/>
+          <w:numId w:val="3"/>
+        </w:numPr>
+        <w:jc w:val="left"/>
+        <w:rPr/>
+      </w:pPr>
+      <w:r>
+        <w:rPr/>
+        <w:t>Lá eles compram mais giz de transporte, mas decidem passar um dia de descanso para entenderem melhor como vai começar a primeira missão.</w:t>
+      </w:r>
+    </w:p>
+    <w:p>
+      <w:pPr>
+        <w:pStyle w:val="Normal"/>
+        <w:numPr>
+          <w:ilvl w:val="0"/>
+          <w:numId w:val="3"/>
+        </w:numPr>
+        <w:jc w:val="left"/>
+        <w:rPr/>
+      </w:pPr>
+      <w:r>
+        <w:rPr/>
+        <w:t>Lá o rapaz conhece o primeiro troll de fucinho de porco em toda sua vida (trabalha como ajudante de cozinha na estalagem)</w:t>
+      </w:r>
+    </w:p>
+    <w:p>
+      <w:pPr>
+        <w:pStyle w:val="Normal"/>
+        <w:numPr>
+          <w:ilvl w:val="0"/>
+          <w:numId w:val="3"/>
+        </w:numPr>
+        <w:jc w:val="left"/>
+        <w:rPr/>
+      </w:pPr>
+      <w:r>
+        <w:rPr/>
+        <w:t>Era a noite de algum tipo de vestival, teve musica e bebida. Lá o timido garoto se encanta pela primeira vez com uma menina e tem sua primeira noite com uma.</w:t>
+      </w:r>
+    </w:p>
+    <w:p>
+      <w:pPr>
+        <w:pStyle w:val="Normal"/>
+        <w:numPr>
+          <w:ilvl w:val="0"/>
+          <w:numId w:val="3"/>
+        </w:numPr>
+        <w:jc w:val="left"/>
+        <w:rPr/>
+      </w:pPr>
+      <w:r>
+        <w:rPr/>
+        <w:t>Animado com o inicio ótimo que as coisas estavam indo, o garoto acorda empolgado em saber logo qual será seu primeiro trabalho.</w:t>
+      </w:r>
+    </w:p>
+    <w:p>
+      <w:pPr>
+        <w:pStyle w:val="Normal"/>
+        <w:numPr>
+          <w:ilvl w:val="0"/>
+          <w:numId w:val="3"/>
+        </w:numPr>
+        <w:jc w:val="left"/>
+        <w:rPr/>
+      </w:pPr>
+      <w:r>
+        <w:rPr/>
+        <w:t xml:space="preserve">Deixando a cidade de um dos braços  </w:t>
       </w:r>
     </w:p>
     <w:sectPr>
@@ -1728,6 +2414,580 @@
     </w:sectPr>
   </w:body>
 </w:document>
+</file>
+
+<file path=word/numbering.xml><?xml version="1.0" encoding="utf-8"?>
+<w:numbering xmlns:w="http://schemas.openxmlformats.org/wordprocessingml/2006/main" xmlns:o="urn:schemas-microsoft-com:office:office" xmlns:r="http://schemas.openxmlformats.org/officeDocument/2006/relationships" xmlns:v="urn:schemas-microsoft-com:vml">
+  <w:abstractNum w:abstractNumId="1">
+    <w:lvl w:ilvl="0">
+      <w:start w:val="1"/>
+      <w:numFmt w:val="bullet"/>
+      <w:lvlText w:val=""/>
+      <w:lvlJc w:val="left"/>
+      <w:pPr>
+        <w:tabs>
+          <w:tab w:val="num" w:pos="1080"/>
+        </w:tabs>
+        <w:ind w:left="1080" w:hanging="360"/>
+      </w:pPr>
+      <w:rPr>
+        <w:rFonts w:ascii="Symbol" w:hAnsi="Symbol" w:cs="Symbol" w:hint="default"/>
+        <w:rFonts w:cs="OpenSymbol"/>
+      </w:rPr>
+    </w:lvl>
+    <w:lvl w:ilvl="1">
+      <w:start w:val="1"/>
+      <w:numFmt w:val="bullet"/>
+      <w:lvlText w:val="◦"/>
+      <w:lvlJc w:val="left"/>
+      <w:pPr>
+        <w:tabs>
+          <w:tab w:val="num" w:pos="1440"/>
+        </w:tabs>
+        <w:ind w:left="1440" w:hanging="360"/>
+      </w:pPr>
+      <w:rPr>
+        <w:rFonts w:ascii="OpenSymbol" w:hAnsi="OpenSymbol" w:cs="OpenSymbol" w:hint="default"/>
+        <w:rFonts w:cs="OpenSymbol"/>
+      </w:rPr>
+    </w:lvl>
+    <w:lvl w:ilvl="2">
+      <w:start w:val="1"/>
+      <w:numFmt w:val="bullet"/>
+      <w:lvlText w:val="▪"/>
+      <w:lvlJc w:val="left"/>
+      <w:pPr>
+        <w:tabs>
+          <w:tab w:val="num" w:pos="1800"/>
+        </w:tabs>
+        <w:ind w:left="1800" w:hanging="360"/>
+      </w:pPr>
+      <w:rPr>
+        <w:rFonts w:ascii="OpenSymbol" w:hAnsi="OpenSymbol" w:cs="OpenSymbol" w:hint="default"/>
+        <w:rFonts w:cs="OpenSymbol"/>
+      </w:rPr>
+    </w:lvl>
+    <w:lvl w:ilvl="3">
+      <w:start w:val="1"/>
+      <w:numFmt w:val="bullet"/>
+      <w:lvlText w:val=""/>
+      <w:lvlJc w:val="left"/>
+      <w:pPr>
+        <w:tabs>
+          <w:tab w:val="num" w:pos="2160"/>
+        </w:tabs>
+        <w:ind w:left="2160" w:hanging="360"/>
+      </w:pPr>
+      <w:rPr>
+        <w:rFonts w:ascii="Symbol" w:hAnsi="Symbol" w:cs="Symbol" w:hint="default"/>
+        <w:rFonts w:cs="OpenSymbol"/>
+      </w:rPr>
+    </w:lvl>
+    <w:lvl w:ilvl="4">
+      <w:start w:val="1"/>
+      <w:numFmt w:val="bullet"/>
+      <w:lvlText w:val="◦"/>
+      <w:lvlJc w:val="left"/>
+      <w:pPr>
+        <w:tabs>
+          <w:tab w:val="num" w:pos="2520"/>
+        </w:tabs>
+        <w:ind w:left="2520" w:hanging="360"/>
+      </w:pPr>
+      <w:rPr>
+        <w:rFonts w:ascii="OpenSymbol" w:hAnsi="OpenSymbol" w:cs="OpenSymbol" w:hint="default"/>
+        <w:rFonts w:cs="OpenSymbol"/>
+      </w:rPr>
+    </w:lvl>
+    <w:lvl w:ilvl="5">
+      <w:start w:val="1"/>
+      <w:numFmt w:val="bullet"/>
+      <w:lvlText w:val="▪"/>
+      <w:lvlJc w:val="left"/>
+      <w:pPr>
+        <w:tabs>
+          <w:tab w:val="num" w:pos="2880"/>
+        </w:tabs>
+        <w:ind w:left="2880" w:hanging="360"/>
+      </w:pPr>
+      <w:rPr>
+        <w:rFonts w:ascii="OpenSymbol" w:hAnsi="OpenSymbol" w:cs="OpenSymbol" w:hint="default"/>
+        <w:rFonts w:cs="OpenSymbol"/>
+      </w:rPr>
+    </w:lvl>
+    <w:lvl w:ilvl="6">
+      <w:start w:val="1"/>
+      <w:numFmt w:val="bullet"/>
+      <w:lvlText w:val=""/>
+      <w:lvlJc w:val="left"/>
+      <w:pPr>
+        <w:tabs>
+          <w:tab w:val="num" w:pos="3240"/>
+        </w:tabs>
+        <w:ind w:left="3240" w:hanging="360"/>
+      </w:pPr>
+      <w:rPr>
+        <w:rFonts w:ascii="Symbol" w:hAnsi="Symbol" w:cs="Symbol" w:hint="default"/>
+        <w:rFonts w:cs="OpenSymbol"/>
+      </w:rPr>
+    </w:lvl>
+    <w:lvl w:ilvl="7">
+      <w:start w:val="1"/>
+      <w:numFmt w:val="bullet"/>
+      <w:lvlText w:val="◦"/>
+      <w:lvlJc w:val="left"/>
+      <w:pPr>
+        <w:tabs>
+          <w:tab w:val="num" w:pos="3600"/>
+        </w:tabs>
+        <w:ind w:left="3600" w:hanging="360"/>
+      </w:pPr>
+      <w:rPr>
+        <w:rFonts w:ascii="OpenSymbol" w:hAnsi="OpenSymbol" w:cs="OpenSymbol" w:hint="default"/>
+        <w:rFonts w:cs="OpenSymbol"/>
+      </w:rPr>
+    </w:lvl>
+    <w:lvl w:ilvl="8">
+      <w:start w:val="1"/>
+      <w:numFmt w:val="bullet"/>
+      <w:lvlText w:val="▪"/>
+      <w:lvlJc w:val="left"/>
+      <w:pPr>
+        <w:tabs>
+          <w:tab w:val="num" w:pos="3960"/>
+        </w:tabs>
+        <w:ind w:left="3960" w:hanging="360"/>
+      </w:pPr>
+      <w:rPr>
+        <w:rFonts w:ascii="OpenSymbol" w:hAnsi="OpenSymbol" w:cs="OpenSymbol" w:hint="default"/>
+        <w:rFonts w:cs="OpenSymbol"/>
+      </w:rPr>
+    </w:lvl>
+  </w:abstractNum>
+  <w:abstractNum w:abstractNumId="2">
+    <w:lvl w:ilvl="0">
+      <w:start w:val="1"/>
+      <w:numFmt w:val="bullet"/>
+      <w:lvlText w:val=""/>
+      <w:lvlJc w:val="left"/>
+      <w:pPr>
+        <w:tabs>
+          <w:tab w:val="num" w:pos="1080"/>
+        </w:tabs>
+        <w:ind w:left="1080" w:hanging="360"/>
+      </w:pPr>
+      <w:rPr>
+        <w:rFonts w:ascii="Symbol" w:hAnsi="Symbol" w:cs="Symbol" w:hint="default"/>
+        <w:rFonts w:cs="OpenSymbol"/>
+      </w:rPr>
+    </w:lvl>
+    <w:lvl w:ilvl="1">
+      <w:start w:val="1"/>
+      <w:numFmt w:val="bullet"/>
+      <w:lvlText w:val="◦"/>
+      <w:lvlJc w:val="left"/>
+      <w:pPr>
+        <w:tabs>
+          <w:tab w:val="num" w:pos="1440"/>
+        </w:tabs>
+        <w:ind w:left="1440" w:hanging="360"/>
+      </w:pPr>
+      <w:rPr>
+        <w:rFonts w:ascii="OpenSymbol" w:hAnsi="OpenSymbol" w:cs="OpenSymbol" w:hint="default"/>
+        <w:rFonts w:cs="OpenSymbol"/>
+      </w:rPr>
+    </w:lvl>
+    <w:lvl w:ilvl="2">
+      <w:start w:val="1"/>
+      <w:numFmt w:val="bullet"/>
+      <w:lvlText w:val="▪"/>
+      <w:lvlJc w:val="left"/>
+      <w:pPr>
+        <w:tabs>
+          <w:tab w:val="num" w:pos="1800"/>
+        </w:tabs>
+        <w:ind w:left="1800" w:hanging="360"/>
+      </w:pPr>
+      <w:rPr>
+        <w:rFonts w:ascii="OpenSymbol" w:hAnsi="OpenSymbol" w:cs="OpenSymbol" w:hint="default"/>
+        <w:rFonts w:cs="OpenSymbol"/>
+      </w:rPr>
+    </w:lvl>
+    <w:lvl w:ilvl="3">
+      <w:start w:val="1"/>
+      <w:numFmt w:val="bullet"/>
+      <w:lvlText w:val=""/>
+      <w:lvlJc w:val="left"/>
+      <w:pPr>
+        <w:tabs>
+          <w:tab w:val="num" w:pos="2160"/>
+        </w:tabs>
+        <w:ind w:left="2160" w:hanging="360"/>
+      </w:pPr>
+      <w:rPr>
+        <w:rFonts w:ascii="Symbol" w:hAnsi="Symbol" w:cs="Symbol" w:hint="default"/>
+        <w:rFonts w:cs="OpenSymbol"/>
+      </w:rPr>
+    </w:lvl>
+    <w:lvl w:ilvl="4">
+      <w:start w:val="1"/>
+      <w:numFmt w:val="bullet"/>
+      <w:lvlText w:val="◦"/>
+      <w:lvlJc w:val="left"/>
+      <w:pPr>
+        <w:tabs>
+          <w:tab w:val="num" w:pos="2520"/>
+        </w:tabs>
+        <w:ind w:left="2520" w:hanging="360"/>
+      </w:pPr>
+      <w:rPr>
+        <w:rFonts w:ascii="OpenSymbol" w:hAnsi="OpenSymbol" w:cs="OpenSymbol" w:hint="default"/>
+        <w:rFonts w:cs="OpenSymbol"/>
+      </w:rPr>
+    </w:lvl>
+    <w:lvl w:ilvl="5">
+      <w:start w:val="1"/>
+      <w:numFmt w:val="bullet"/>
+      <w:lvlText w:val="▪"/>
+      <w:lvlJc w:val="left"/>
+      <w:pPr>
+        <w:tabs>
+          <w:tab w:val="num" w:pos="2880"/>
+        </w:tabs>
+        <w:ind w:left="2880" w:hanging="360"/>
+      </w:pPr>
+      <w:rPr>
+        <w:rFonts w:ascii="OpenSymbol" w:hAnsi="OpenSymbol" w:cs="OpenSymbol" w:hint="default"/>
+        <w:rFonts w:cs="OpenSymbol"/>
+      </w:rPr>
+    </w:lvl>
+    <w:lvl w:ilvl="6">
+      <w:start w:val="1"/>
+      <w:numFmt w:val="bullet"/>
+      <w:lvlText w:val=""/>
+      <w:lvlJc w:val="left"/>
+      <w:pPr>
+        <w:tabs>
+          <w:tab w:val="num" w:pos="3240"/>
+        </w:tabs>
+        <w:ind w:left="3240" w:hanging="360"/>
+      </w:pPr>
+      <w:rPr>
+        <w:rFonts w:ascii="Symbol" w:hAnsi="Symbol" w:cs="Symbol" w:hint="default"/>
+        <w:rFonts w:cs="OpenSymbol"/>
+      </w:rPr>
+    </w:lvl>
+    <w:lvl w:ilvl="7">
+      <w:start w:val="1"/>
+      <w:numFmt w:val="bullet"/>
+      <w:lvlText w:val="◦"/>
+      <w:lvlJc w:val="left"/>
+      <w:pPr>
+        <w:tabs>
+          <w:tab w:val="num" w:pos="3600"/>
+        </w:tabs>
+        <w:ind w:left="3600" w:hanging="360"/>
+      </w:pPr>
+      <w:rPr>
+        <w:rFonts w:ascii="OpenSymbol" w:hAnsi="OpenSymbol" w:cs="OpenSymbol" w:hint="default"/>
+        <w:rFonts w:cs="OpenSymbol"/>
+      </w:rPr>
+    </w:lvl>
+    <w:lvl w:ilvl="8">
+      <w:start w:val="1"/>
+      <w:numFmt w:val="bullet"/>
+      <w:lvlText w:val="▪"/>
+      <w:lvlJc w:val="left"/>
+      <w:pPr>
+        <w:tabs>
+          <w:tab w:val="num" w:pos="3960"/>
+        </w:tabs>
+        <w:ind w:left="3960" w:hanging="360"/>
+      </w:pPr>
+      <w:rPr>
+        <w:rFonts w:ascii="OpenSymbol" w:hAnsi="OpenSymbol" w:cs="OpenSymbol" w:hint="default"/>
+        <w:rFonts w:cs="OpenSymbol"/>
+      </w:rPr>
+    </w:lvl>
+  </w:abstractNum>
+  <w:abstractNum w:abstractNumId="3">
+    <w:lvl w:ilvl="0">
+      <w:start w:val="1"/>
+      <w:numFmt w:val="bullet"/>
+      <w:lvlText w:val=""/>
+      <w:lvlJc w:val="left"/>
+      <w:pPr>
+        <w:tabs>
+          <w:tab w:val="num" w:pos="720"/>
+        </w:tabs>
+        <w:ind w:left="720" w:hanging="360"/>
+      </w:pPr>
+      <w:rPr>
+        <w:rFonts w:ascii="Symbol" w:hAnsi="Symbol" w:cs="Symbol" w:hint="default"/>
+        <w:rFonts w:cs="OpenSymbol"/>
+      </w:rPr>
+    </w:lvl>
+    <w:lvl w:ilvl="1">
+      <w:start w:val="1"/>
+      <w:numFmt w:val="bullet"/>
+      <w:lvlText w:val="◦"/>
+      <w:lvlJc w:val="left"/>
+      <w:pPr>
+        <w:tabs>
+          <w:tab w:val="num" w:pos="1080"/>
+        </w:tabs>
+        <w:ind w:left="1080" w:hanging="360"/>
+      </w:pPr>
+      <w:rPr>
+        <w:rFonts w:ascii="OpenSymbol" w:hAnsi="OpenSymbol" w:cs="OpenSymbol" w:hint="default"/>
+        <w:rFonts w:cs="OpenSymbol"/>
+      </w:rPr>
+    </w:lvl>
+    <w:lvl w:ilvl="2">
+      <w:start w:val="1"/>
+      <w:numFmt w:val="bullet"/>
+      <w:lvlText w:val="▪"/>
+      <w:lvlJc w:val="left"/>
+      <w:pPr>
+        <w:tabs>
+          <w:tab w:val="num" w:pos="1440"/>
+        </w:tabs>
+        <w:ind w:left="1440" w:hanging="360"/>
+      </w:pPr>
+      <w:rPr>
+        <w:rFonts w:ascii="OpenSymbol" w:hAnsi="OpenSymbol" w:cs="OpenSymbol" w:hint="default"/>
+        <w:rFonts w:cs="OpenSymbol"/>
+      </w:rPr>
+    </w:lvl>
+    <w:lvl w:ilvl="3">
+      <w:start w:val="1"/>
+      <w:numFmt w:val="bullet"/>
+      <w:lvlText w:val=""/>
+      <w:lvlJc w:val="left"/>
+      <w:pPr>
+        <w:tabs>
+          <w:tab w:val="num" w:pos="1800"/>
+        </w:tabs>
+        <w:ind w:left="1800" w:hanging="360"/>
+      </w:pPr>
+      <w:rPr>
+        <w:rFonts w:ascii="Symbol" w:hAnsi="Symbol" w:cs="Symbol" w:hint="default"/>
+        <w:rFonts w:cs="OpenSymbol"/>
+      </w:rPr>
+    </w:lvl>
+    <w:lvl w:ilvl="4">
+      <w:start w:val="1"/>
+      <w:numFmt w:val="bullet"/>
+      <w:lvlText w:val="◦"/>
+      <w:lvlJc w:val="left"/>
+      <w:pPr>
+        <w:tabs>
+          <w:tab w:val="num" w:pos="2160"/>
+        </w:tabs>
+        <w:ind w:left="2160" w:hanging="360"/>
+      </w:pPr>
+      <w:rPr>
+        <w:rFonts w:ascii="OpenSymbol" w:hAnsi="OpenSymbol" w:cs="OpenSymbol" w:hint="default"/>
+        <w:rFonts w:cs="OpenSymbol"/>
+      </w:rPr>
+    </w:lvl>
+    <w:lvl w:ilvl="5">
+      <w:start w:val="1"/>
+      <w:numFmt w:val="bullet"/>
+      <w:lvlText w:val="▪"/>
+      <w:lvlJc w:val="left"/>
+      <w:pPr>
+        <w:tabs>
+          <w:tab w:val="num" w:pos="2520"/>
+        </w:tabs>
+        <w:ind w:left="2520" w:hanging="360"/>
+      </w:pPr>
+      <w:rPr>
+        <w:rFonts w:ascii="OpenSymbol" w:hAnsi="OpenSymbol" w:cs="OpenSymbol" w:hint="default"/>
+        <w:rFonts w:cs="OpenSymbol"/>
+      </w:rPr>
+    </w:lvl>
+    <w:lvl w:ilvl="6">
+      <w:start w:val="1"/>
+      <w:numFmt w:val="bullet"/>
+      <w:lvlText w:val=""/>
+      <w:lvlJc w:val="left"/>
+      <w:pPr>
+        <w:tabs>
+          <w:tab w:val="num" w:pos="2880"/>
+        </w:tabs>
+        <w:ind w:left="2880" w:hanging="360"/>
+      </w:pPr>
+      <w:rPr>
+        <w:rFonts w:ascii="Symbol" w:hAnsi="Symbol" w:cs="Symbol" w:hint="default"/>
+        <w:rFonts w:cs="OpenSymbol"/>
+      </w:rPr>
+    </w:lvl>
+    <w:lvl w:ilvl="7">
+      <w:start w:val="1"/>
+      <w:numFmt w:val="bullet"/>
+      <w:lvlText w:val="◦"/>
+      <w:lvlJc w:val="left"/>
+      <w:pPr>
+        <w:tabs>
+          <w:tab w:val="num" w:pos="3240"/>
+        </w:tabs>
+        <w:ind w:left="3240" w:hanging="360"/>
+      </w:pPr>
+      <w:rPr>
+        <w:rFonts w:ascii="OpenSymbol" w:hAnsi="OpenSymbol" w:cs="OpenSymbol" w:hint="default"/>
+        <w:rFonts w:cs="OpenSymbol"/>
+      </w:rPr>
+    </w:lvl>
+    <w:lvl w:ilvl="8">
+      <w:start w:val="1"/>
+      <w:numFmt w:val="bullet"/>
+      <w:lvlText w:val="▪"/>
+      <w:lvlJc w:val="left"/>
+      <w:pPr>
+        <w:tabs>
+          <w:tab w:val="num" w:pos="3600"/>
+        </w:tabs>
+        <w:ind w:left="3600" w:hanging="360"/>
+      </w:pPr>
+      <w:rPr>
+        <w:rFonts w:ascii="OpenSymbol" w:hAnsi="OpenSymbol" w:cs="OpenSymbol" w:hint="default"/>
+        <w:rFonts w:cs="OpenSymbol"/>
+      </w:rPr>
+    </w:lvl>
+  </w:abstractNum>
+  <w:abstractNum w:abstractNumId="4">
+    <w:lvl w:ilvl="0">
+      <w:start w:val="1"/>
+      <w:numFmt w:val="none"/>
+      <w:suff w:val="nothing"/>
+      <w:lvlText w:val=""/>
+      <w:lvlJc w:val="left"/>
+      <w:pPr>
+        <w:tabs>
+          <w:tab w:val="num" w:pos="432"/>
+        </w:tabs>
+        <w:ind w:left="432" w:hanging="432"/>
+      </w:pPr>
+    </w:lvl>
+    <w:lvl w:ilvl="1">
+      <w:start w:val="1"/>
+      <w:numFmt w:val="none"/>
+      <w:suff w:val="nothing"/>
+      <w:lvlText w:val=""/>
+      <w:lvlJc w:val="left"/>
+      <w:pPr>
+        <w:tabs>
+          <w:tab w:val="num" w:pos="576"/>
+        </w:tabs>
+        <w:ind w:left="576" w:hanging="576"/>
+      </w:pPr>
+    </w:lvl>
+    <w:lvl w:ilvl="2">
+      <w:start w:val="1"/>
+      <w:numFmt w:val="none"/>
+      <w:suff w:val="nothing"/>
+      <w:lvlText w:val=""/>
+      <w:lvlJc w:val="left"/>
+      <w:pPr>
+        <w:tabs>
+          <w:tab w:val="num" w:pos="720"/>
+        </w:tabs>
+        <w:ind w:left="720" w:hanging="720"/>
+      </w:pPr>
+    </w:lvl>
+    <w:lvl w:ilvl="3">
+      <w:start w:val="1"/>
+      <w:numFmt w:val="none"/>
+      <w:suff w:val="nothing"/>
+      <w:lvlText w:val=""/>
+      <w:lvlJc w:val="left"/>
+      <w:pPr>
+        <w:tabs>
+          <w:tab w:val="num" w:pos="864"/>
+        </w:tabs>
+        <w:ind w:left="864" w:hanging="864"/>
+      </w:pPr>
+    </w:lvl>
+    <w:lvl w:ilvl="4">
+      <w:start w:val="1"/>
+      <w:numFmt w:val="none"/>
+      <w:suff w:val="nothing"/>
+      <w:lvlText w:val=""/>
+      <w:lvlJc w:val="left"/>
+      <w:pPr>
+        <w:tabs>
+          <w:tab w:val="num" w:pos="1008"/>
+        </w:tabs>
+        <w:ind w:left="1008" w:hanging="1008"/>
+      </w:pPr>
+    </w:lvl>
+    <w:lvl w:ilvl="5">
+      <w:start w:val="1"/>
+      <w:numFmt w:val="none"/>
+      <w:suff w:val="nothing"/>
+      <w:lvlText w:val=""/>
+      <w:lvlJc w:val="left"/>
+      <w:pPr>
+        <w:tabs>
+          <w:tab w:val="num" w:pos="1152"/>
+        </w:tabs>
+        <w:ind w:left="1152" w:hanging="1152"/>
+      </w:pPr>
+    </w:lvl>
+    <w:lvl w:ilvl="6">
+      <w:start w:val="1"/>
+      <w:numFmt w:val="none"/>
+      <w:suff w:val="nothing"/>
+      <w:lvlText w:val=""/>
+      <w:lvlJc w:val="left"/>
+      <w:pPr>
+        <w:tabs>
+          <w:tab w:val="num" w:pos="1296"/>
+        </w:tabs>
+        <w:ind w:left="1296" w:hanging="1296"/>
+      </w:pPr>
+    </w:lvl>
+    <w:lvl w:ilvl="7">
+      <w:start w:val="1"/>
+      <w:numFmt w:val="none"/>
+      <w:suff w:val="nothing"/>
+      <w:lvlText w:val=""/>
+      <w:lvlJc w:val="left"/>
+      <w:pPr>
+        <w:tabs>
+          <w:tab w:val="num" w:pos="1440"/>
+        </w:tabs>
+        <w:ind w:left="1440" w:hanging="1440"/>
+      </w:pPr>
+    </w:lvl>
+    <w:lvl w:ilvl="8">
+      <w:start w:val="1"/>
+      <w:numFmt w:val="none"/>
+      <w:suff w:val="nothing"/>
+      <w:lvlText w:val=""/>
+      <w:lvlJc w:val="left"/>
+      <w:pPr>
+        <w:tabs>
+          <w:tab w:val="num" w:pos="1584"/>
+        </w:tabs>
+        <w:ind w:left="1584" w:hanging="1584"/>
+      </w:pPr>
+    </w:lvl>
+  </w:abstractNum>
+  <w:num w:numId="1">
+    <w:abstractNumId w:val="1"/>
+  </w:num>
+  <w:num w:numId="2">
+    <w:abstractNumId w:val="2"/>
+  </w:num>
+  <w:num w:numId="3">
+    <w:abstractNumId w:val="3"/>
+  </w:num>
+  <w:num w:numId="4">
+    <w:abstractNumId w:val="4"/>
+  </w:num>
+</w:numbering>
 </file>
 
 <file path=word/styles.xml><?xml version="1.0" encoding="utf-8"?>
@@ -1750,7 +3010,7 @@
     <w:qFormat/>
     <w:pPr>
       <w:widowControl w:val="false"/>
-      <w:overflowPunct w:val="false"/>
+      <w:overflowPunct w:val="true"/>
       <w:bidi w:val="0"/>
       <w:jc w:val="left"/>
     </w:pPr>
@@ -1767,6 +3027,13 @@
     <w:rPr>
       <w:b/>
       <w:bCs/>
+    </w:rPr>
+  </w:style>
+  <w:style w:type="character" w:styleId="Marcas">
+    <w:name w:val="Marcas"/>
+    <w:qFormat/>
+    <w:rPr>
+      <w:rFonts w:ascii="OpenSymbol" w:hAnsi="OpenSymbol" w:eastAsia="OpenSymbol" w:cs="OpenSymbol"/>
     </w:rPr>
   </w:style>
   <w:style w:type="paragraph" w:styleId="Ttulo">

</xml_diff>

<commit_message>
Termino dos tópicos do capitulo 3, adição do nome dos reinos
</commit_message>
<xml_diff>
--- a/mundo de gelo - regras do mundo.docx
+++ b/mundo de gelo - regras do mundo.docx
@@ -744,36 +744,28 @@
       </w:pPr>
       <w:r>
         <w:rPr/>
-        <w:t xml:space="preserve">* </w:t>
-      </w:r>
-      <w:r>
-        <w:rPr/>
-        <w:t>Nome da grande cordilheira norte ? A boca do dragão.</w:t>
-      </w:r>
-    </w:p>
-    <w:p>
-      <w:pPr>
-        <w:pStyle w:val="Normal"/>
-        <w:jc w:val="left"/>
-        <w:rPr/>
-      </w:pPr>
-      <w:r>
-        <w:rPr/>
-      </w:r>
-    </w:p>
-    <w:p>
-      <w:pPr>
-        <w:pStyle w:val="Normal"/>
-        <w:jc w:val="left"/>
-        <w:rPr/>
-      </w:pPr>
-      <w:r>
-        <w:rPr/>
-        <w:t xml:space="preserve">* </w:t>
-      </w:r>
-      <w:r>
-        <w:rPr/>
-        <w:t xml:space="preserve">O ponto onde os rios Taia (que nasce no extremo norte e percorre até desaguar no sul) e o Ómira (que nasce a nodeste e desagua tambem no sul) se usem é chamado de o encontro das irmãs. Uma ponte conhecida como o arco das irmãs fica logo acima dessa parte do rio. É considerada a fronteira natual entre o Reino de Floradensa e BrancaPraia.  </w:t>
+        <w:t>* Nome da grande cordilheira norte ? A boca do dragão.</w:t>
+      </w:r>
+    </w:p>
+    <w:p>
+      <w:pPr>
+        <w:pStyle w:val="Normal"/>
+        <w:jc w:val="left"/>
+        <w:rPr/>
+      </w:pPr>
+      <w:r>
+        <w:rPr/>
+      </w:r>
+    </w:p>
+    <w:p>
+      <w:pPr>
+        <w:pStyle w:val="Normal"/>
+        <w:jc w:val="left"/>
+        <w:rPr/>
+      </w:pPr>
+      <w:r>
+        <w:rPr/>
+        <w:t xml:space="preserve">* O ponto onde os rios Taia (que nasce no extremo norte e percorre até desaguar no sul) e o Ómira (que nasce a nodeste e desagua tambem no sul) se usem é chamado de o encontro das irmãs. Uma ponte conhecida como o arco das irmãs fica logo acima dessa parte do rio. É considerada a fronteira natual entre o Reino de Floradensa e BrancaPraia.  </w:t>
       </w:r>
     </w:p>
     <w:p>
@@ -1076,391 +1068,407 @@
     <w:p>
       <w:pPr>
         <w:pStyle w:val="Normal"/>
-        <w:jc w:val="left"/>
-        <w:rPr/>
-      </w:pPr>
-      <w:r>
-        <w:rPr/>
-      </w:r>
-    </w:p>
-    <w:p>
-      <w:pPr>
-        <w:pStyle w:val="Normal"/>
-        <w:jc w:val="left"/>
-        <w:rPr/>
-      </w:pPr>
-      <w:r>
-        <w:rPr/>
-      </w:r>
-    </w:p>
-    <w:p>
-      <w:pPr>
-        <w:pStyle w:val="Normal"/>
-        <w:jc w:val="left"/>
-        <w:rPr/>
-      </w:pPr>
-      <w:r>
-        <w:rPr/>
-      </w:r>
-    </w:p>
-    <w:p>
-      <w:pPr>
-        <w:pStyle w:val="Normal"/>
-        <w:jc w:val="left"/>
-        <w:rPr/>
-      </w:pPr>
-      <w:r>
-        <w:rPr/>
-      </w:r>
-    </w:p>
-    <w:p>
-      <w:pPr>
-        <w:pStyle w:val="Normal"/>
-        <w:jc w:val="left"/>
-        <w:rPr/>
-      </w:pPr>
-      <w:r>
-        <w:rPr/>
-      </w:r>
-    </w:p>
-    <w:p>
-      <w:pPr>
-        <w:pStyle w:val="Normal"/>
-        <w:jc w:val="left"/>
-        <w:rPr/>
-      </w:pPr>
-      <w:r>
-        <w:rPr/>
-      </w:r>
-    </w:p>
-    <w:p>
-      <w:pPr>
-        <w:pStyle w:val="Normal"/>
-        <w:jc w:val="left"/>
-        <w:rPr/>
-      </w:pPr>
-      <w:r>
-        <w:rPr/>
-      </w:r>
-    </w:p>
-    <w:p>
-      <w:pPr>
-        <w:pStyle w:val="Normal"/>
-        <w:jc w:val="left"/>
-        <w:rPr/>
-      </w:pPr>
-      <w:r>
-        <w:rPr/>
-      </w:r>
-    </w:p>
-    <w:p>
-      <w:pPr>
-        <w:pStyle w:val="Normal"/>
-        <w:jc w:val="left"/>
-        <w:rPr/>
-      </w:pPr>
-      <w:r>
-        <w:rPr/>
-      </w:r>
-    </w:p>
-    <w:p>
-      <w:pPr>
-        <w:pStyle w:val="Normal"/>
-        <w:jc w:val="left"/>
-        <w:rPr/>
-      </w:pPr>
-      <w:r>
-        <w:rPr/>
-      </w:r>
-    </w:p>
-    <w:p>
-      <w:pPr>
-        <w:pStyle w:val="Normal"/>
-        <w:jc w:val="left"/>
-        <w:rPr/>
-      </w:pPr>
-      <w:r>
-        <w:rPr/>
-      </w:r>
-    </w:p>
-    <w:p>
-      <w:pPr>
-        <w:pStyle w:val="Normal"/>
-        <w:jc w:val="left"/>
-        <w:rPr/>
-      </w:pPr>
-      <w:r>
-        <w:rPr/>
-      </w:r>
-    </w:p>
-    <w:p>
-      <w:pPr>
-        <w:pStyle w:val="Normal"/>
-        <w:jc w:val="left"/>
-        <w:rPr/>
-      </w:pPr>
-      <w:r>
-        <w:rPr/>
-      </w:r>
-    </w:p>
-    <w:p>
-      <w:pPr>
-        <w:pStyle w:val="Normal"/>
-        <w:jc w:val="left"/>
-        <w:rPr/>
-      </w:pPr>
-      <w:r>
-        <w:rPr/>
-      </w:r>
-    </w:p>
-    <w:p>
-      <w:pPr>
-        <w:pStyle w:val="Normal"/>
-        <w:jc w:val="left"/>
-        <w:rPr/>
-      </w:pPr>
-      <w:r>
-        <w:rPr/>
-      </w:r>
-    </w:p>
-    <w:p>
-      <w:pPr>
-        <w:pStyle w:val="Normal"/>
-        <w:jc w:val="left"/>
-        <w:rPr/>
-      </w:pPr>
-      <w:r>
-        <w:rPr/>
-      </w:r>
-    </w:p>
-    <w:p>
-      <w:pPr>
-        <w:pStyle w:val="Normal"/>
-        <w:jc w:val="left"/>
-        <w:rPr/>
-      </w:pPr>
-      <w:r>
-        <w:rPr/>
-      </w:r>
-    </w:p>
-    <w:p>
-      <w:pPr>
-        <w:pStyle w:val="Normal"/>
-        <w:jc w:val="left"/>
-        <w:rPr/>
-      </w:pPr>
-      <w:r>
-        <w:rPr/>
-      </w:r>
-    </w:p>
-    <w:p>
-      <w:pPr>
-        <w:pStyle w:val="Normal"/>
-        <w:jc w:val="left"/>
-        <w:rPr/>
-      </w:pPr>
-      <w:r>
-        <w:rPr/>
-      </w:r>
-    </w:p>
-    <w:p>
-      <w:pPr>
-        <w:pStyle w:val="Normal"/>
-        <w:jc w:val="left"/>
-        <w:rPr/>
-      </w:pPr>
-      <w:r>
-        <w:rPr/>
-      </w:r>
-    </w:p>
-    <w:p>
-      <w:pPr>
-        <w:pStyle w:val="Normal"/>
-        <w:jc w:val="left"/>
-        <w:rPr/>
-      </w:pPr>
-      <w:r>
-        <w:rPr/>
-      </w:r>
-    </w:p>
-    <w:p>
-      <w:pPr>
-        <w:pStyle w:val="Normal"/>
-        <w:jc w:val="left"/>
-        <w:rPr/>
-      </w:pPr>
-      <w:r>
-        <w:rPr/>
-      </w:r>
-    </w:p>
-    <w:p>
-      <w:pPr>
-        <w:pStyle w:val="Normal"/>
-        <w:jc w:val="left"/>
-        <w:rPr/>
-      </w:pPr>
-      <w:r>
-        <w:rPr/>
-      </w:r>
-    </w:p>
-    <w:p>
-      <w:pPr>
-        <w:pStyle w:val="Normal"/>
-        <w:jc w:val="left"/>
-        <w:rPr/>
-      </w:pPr>
-      <w:r>
-        <w:rPr/>
-      </w:r>
-    </w:p>
-    <w:p>
-      <w:pPr>
-        <w:pStyle w:val="Normal"/>
-        <w:jc w:val="left"/>
-        <w:rPr/>
-      </w:pPr>
-      <w:r>
-        <w:rPr/>
-      </w:r>
-    </w:p>
-    <w:p>
-      <w:pPr>
-        <w:pStyle w:val="Normal"/>
-        <w:jc w:val="left"/>
-        <w:rPr/>
-      </w:pPr>
-      <w:r>
-        <w:rPr/>
-      </w:r>
-    </w:p>
-    <w:p>
-      <w:pPr>
-        <w:pStyle w:val="Normal"/>
-        <w:jc w:val="left"/>
-        <w:rPr/>
-      </w:pPr>
-      <w:r>
-        <w:rPr/>
-      </w:r>
-    </w:p>
-    <w:p>
-      <w:pPr>
-        <w:pStyle w:val="Normal"/>
-        <w:jc w:val="left"/>
-        <w:rPr/>
-      </w:pPr>
-      <w:r>
-        <w:rPr/>
-      </w:r>
-    </w:p>
-    <w:p>
-      <w:pPr>
-        <w:pStyle w:val="Normal"/>
-        <w:jc w:val="left"/>
-        <w:rPr/>
-      </w:pPr>
-      <w:r>
-        <w:rPr/>
-      </w:r>
-    </w:p>
-    <w:p>
-      <w:pPr>
-        <w:pStyle w:val="Normal"/>
-        <w:jc w:val="left"/>
-        <w:rPr/>
-      </w:pPr>
-      <w:r>
-        <w:rPr/>
-      </w:r>
-    </w:p>
-    <w:p>
-      <w:pPr>
-        <w:pStyle w:val="Normal"/>
-        <w:jc w:val="left"/>
-        <w:rPr/>
-      </w:pPr>
-      <w:r>
-        <w:rPr/>
-      </w:r>
-    </w:p>
-    <w:p>
-      <w:pPr>
-        <w:pStyle w:val="Normal"/>
-        <w:jc w:val="left"/>
-        <w:rPr/>
-      </w:pPr>
-      <w:r>
-        <w:rPr/>
-      </w:r>
-    </w:p>
-    <w:p>
-      <w:pPr>
-        <w:pStyle w:val="Normal"/>
-        <w:jc w:val="left"/>
-        <w:rPr/>
-      </w:pPr>
-      <w:r>
-        <w:rPr/>
-      </w:r>
-    </w:p>
-    <w:p>
-      <w:pPr>
-        <w:pStyle w:val="Normal"/>
-        <w:jc w:val="left"/>
-        <w:rPr/>
-      </w:pPr>
-      <w:r>
-        <w:rPr/>
-      </w:r>
-    </w:p>
-    <w:p>
-      <w:pPr>
-        <w:pStyle w:val="Normal"/>
-        <w:jc w:val="left"/>
-        <w:rPr/>
-      </w:pPr>
-      <w:r>
-        <w:rPr/>
-      </w:r>
-    </w:p>
-    <w:p>
-      <w:pPr>
-        <w:pStyle w:val="Normal"/>
-        <w:jc w:val="left"/>
-        <w:rPr/>
-      </w:pPr>
-      <w:r>
-        <w:rPr/>
-      </w:r>
-    </w:p>
-    <w:p>
-      <w:pPr>
-        <w:pStyle w:val="Normal"/>
-        <w:jc w:val="left"/>
-        <w:rPr/>
-      </w:pPr>
-      <w:r>
-        <w:rPr/>
-      </w:r>
-    </w:p>
-    <w:p>
-      <w:pPr>
-        <w:pStyle w:val="Normal"/>
-        <w:jc w:val="left"/>
-        <w:rPr/>
-      </w:pPr>
-      <w:r>
-        <w:rPr/>
-      </w:r>
-    </w:p>
-    <w:p>
-      <w:pPr>
-        <w:pStyle w:val="Normal"/>
         <w:jc w:val="center"/>
         <w:rPr/>
       </w:pPr>
       <w:r>
         <w:rPr/>
+        <w:t>Nome e número do Reinos</w:t>
+      </w:r>
+    </w:p>
+    <w:p>
+      <w:pPr>
+        <w:pStyle w:val="Normal"/>
+        <w:jc w:val="center"/>
+        <w:rPr/>
+      </w:pPr>
+      <w:r>
+        <w:rPr/>
+      </w:r>
+    </w:p>
+    <w:p>
+      <w:pPr>
+        <w:pStyle w:val="Normal"/>
+        <w:jc w:val="center"/>
+        <w:rPr/>
+      </w:pPr>
+      <w:r>
+        <w:rPr/>
+      </w:r>
+    </w:p>
+    <w:p>
+      <w:pPr>
+        <w:pStyle w:val="Normal"/>
+        <w:jc w:val="left"/>
+        <w:rPr/>
+      </w:pPr>
+      <w:r>
+        <w:rPr/>
+        <w:t>R1 – Além norte, Garganta do dragão (apelido)</w:t>
+      </w:r>
+    </w:p>
+    <w:p>
+      <w:pPr>
+        <w:pStyle w:val="Normal"/>
+        <w:jc w:val="left"/>
+        <w:rPr/>
+      </w:pPr>
+      <w:r>
+        <w:rPr/>
+        <w:t>R2 – Bifurca-rio</w:t>
+      </w:r>
+    </w:p>
+    <w:p>
+      <w:pPr>
+        <w:pStyle w:val="Normal"/>
+        <w:jc w:val="left"/>
+        <w:rPr/>
+      </w:pPr>
+      <w:r>
+        <w:rPr/>
+        <w:t>R3 - Largolago</w:t>
+      </w:r>
+    </w:p>
+    <w:p>
+      <w:pPr>
+        <w:pStyle w:val="Normal"/>
+        <w:jc w:val="left"/>
+        <w:rPr/>
+      </w:pPr>
+      <w:r>
+        <w:rPr/>
+        <w:t>R4 – Floradensa</w:t>
+      </w:r>
+    </w:p>
+    <w:p>
+      <w:pPr>
+        <w:pStyle w:val="Normal"/>
+        <w:jc w:val="left"/>
+        <w:rPr/>
+      </w:pPr>
+      <w:r>
+        <w:rPr/>
+        <w:t xml:space="preserve">R5 - PenhascoLeste </w:t>
+      </w:r>
+    </w:p>
+    <w:p>
+      <w:pPr>
+        <w:pStyle w:val="Normal"/>
+        <w:jc w:val="left"/>
+        <w:rPr/>
+      </w:pPr>
+      <w:r>
+        <w:rPr/>
+        <w:t>R6 – Portocântico</w:t>
+      </w:r>
+    </w:p>
+    <w:p>
+      <w:pPr>
+        <w:pStyle w:val="Normal"/>
+        <w:jc w:val="left"/>
+        <w:rPr/>
+      </w:pPr>
+      <w:r>
+        <w:rPr/>
+        <w:t>R7 - Brancapraia</w:t>
+      </w:r>
+    </w:p>
+    <w:p>
+      <w:pPr>
+        <w:pStyle w:val="Normal"/>
+        <w:jc w:val="left"/>
+        <w:rPr/>
+      </w:pPr>
+      <w:r>
+        <w:rPr/>
+        <w:t>R8 – Campoplano</w:t>
+      </w:r>
+    </w:p>
+    <w:p>
+      <w:pPr>
+        <w:pStyle w:val="Normal"/>
+        <w:jc w:val="left"/>
+        <w:rPr/>
+      </w:pPr>
+      <w:r>
+        <w:rPr/>
+        <w:t xml:space="preserve">R9 – Colina norte.  </w:t>
+      </w:r>
+    </w:p>
+    <w:p>
+      <w:pPr>
+        <w:pStyle w:val="Normal"/>
+        <w:jc w:val="left"/>
+        <w:rPr/>
+      </w:pPr>
+      <w:r>
+        <w:rPr/>
+        <w:t>R10 - Planicesul</w:t>
+      </w:r>
+    </w:p>
+    <w:p>
+      <w:pPr>
+        <w:pStyle w:val="Normal"/>
+        <w:jc w:val="left"/>
+        <w:rPr/>
+      </w:pPr>
+      <w:r>
+        <w:rPr/>
+        <w:t>R11 - Vastovale</w:t>
+      </w:r>
+    </w:p>
+    <w:p>
+      <w:pPr>
+        <w:pStyle w:val="Normal"/>
+        <w:jc w:val="left"/>
+        <w:rPr/>
+      </w:pPr>
+      <w:r>
+        <w:rPr/>
+        <w:t>R12 – Gargantaserpente</w:t>
+      </w:r>
+    </w:p>
+    <w:p>
+      <w:pPr>
+        <w:pStyle w:val="Normal"/>
+        <w:jc w:val="center"/>
+        <w:rPr/>
+      </w:pPr>
+      <w:r>
+        <w:rPr/>
+      </w:r>
+    </w:p>
+    <w:p>
+      <w:pPr>
+        <w:pStyle w:val="Normal"/>
+        <w:jc w:val="center"/>
+        <w:rPr/>
+      </w:pPr>
+      <w:r>
+        <w:rPr/>
+      </w:r>
+    </w:p>
+    <w:p>
+      <w:pPr>
+        <w:pStyle w:val="Normal"/>
+        <w:jc w:val="center"/>
+        <w:rPr/>
+      </w:pPr>
+      <w:r>
+        <w:rPr/>
+        <w:t>Nome dos Rios</w:t>
+      </w:r>
+    </w:p>
+    <w:p>
+      <w:pPr>
+        <w:pStyle w:val="Normal"/>
+        <w:jc w:val="center"/>
+        <w:rPr/>
+      </w:pPr>
+      <w:r>
+        <w:rPr/>
+      </w:r>
+    </w:p>
+    <w:p>
+      <w:pPr>
+        <w:pStyle w:val="Normal"/>
+        <w:jc w:val="left"/>
+        <w:rPr/>
+      </w:pPr>
+      <w:r>
+        <w:rPr/>
+        <w:t>1 -  Taia</w:t>
+      </w:r>
+    </w:p>
+    <w:p>
+      <w:pPr>
+        <w:pStyle w:val="Normal"/>
+        <w:jc w:val="left"/>
+        <w:rPr/>
+      </w:pPr>
+      <w:r>
+        <w:rPr/>
+        <w:t>2 -  Ómira</w:t>
+      </w:r>
+    </w:p>
+    <w:p>
+      <w:pPr>
+        <w:pStyle w:val="Normal"/>
+        <w:jc w:val="left"/>
+        <w:rPr/>
+      </w:pPr>
+      <w:r>
+        <w:rPr/>
+      </w:r>
+    </w:p>
+    <w:p>
+      <w:pPr>
+        <w:pStyle w:val="Normal"/>
+        <w:jc w:val="left"/>
+        <w:rPr/>
+      </w:pPr>
+      <w:r>
+        <w:rPr/>
+      </w:r>
+    </w:p>
+    <w:p>
+      <w:pPr>
+        <w:pStyle w:val="Normal"/>
+        <w:jc w:val="left"/>
+        <w:rPr/>
+      </w:pPr>
+      <w:r>
+        <w:rPr/>
+      </w:r>
+    </w:p>
+    <w:p>
+      <w:pPr>
+        <w:pStyle w:val="Normal"/>
+        <w:jc w:val="left"/>
+        <w:rPr/>
+      </w:pPr>
+      <w:r>
+        <w:rPr/>
+      </w:r>
+    </w:p>
+    <w:p>
+      <w:pPr>
+        <w:pStyle w:val="Normal"/>
+        <w:jc w:val="left"/>
+        <w:rPr/>
+      </w:pPr>
+      <w:r>
+        <w:rPr/>
+      </w:r>
+    </w:p>
+    <w:p>
+      <w:pPr>
+        <w:pStyle w:val="Normal"/>
+        <w:jc w:val="left"/>
+        <w:rPr/>
+      </w:pPr>
+      <w:r>
+        <w:rPr/>
+      </w:r>
+    </w:p>
+    <w:p>
+      <w:pPr>
+        <w:pStyle w:val="Normal"/>
+        <w:jc w:val="left"/>
+        <w:rPr/>
+      </w:pPr>
+      <w:r>
+        <w:rPr/>
+      </w:r>
+    </w:p>
+    <w:p>
+      <w:pPr>
+        <w:pStyle w:val="Normal"/>
+        <w:jc w:val="left"/>
+        <w:rPr/>
+      </w:pPr>
+      <w:r>
+        <w:rPr/>
+      </w:r>
+    </w:p>
+    <w:p>
+      <w:pPr>
+        <w:pStyle w:val="Normal"/>
+        <w:jc w:val="left"/>
+        <w:rPr/>
+      </w:pPr>
+      <w:r>
+        <w:rPr/>
+      </w:r>
+    </w:p>
+    <w:p>
+      <w:pPr>
+        <w:pStyle w:val="Normal"/>
+        <w:jc w:val="left"/>
+        <w:rPr/>
+      </w:pPr>
+      <w:r>
+        <w:rPr/>
+      </w:r>
+    </w:p>
+    <w:p>
+      <w:pPr>
+        <w:pStyle w:val="Normal"/>
+        <w:jc w:val="left"/>
+        <w:rPr/>
+      </w:pPr>
+      <w:r>
+        <w:rPr/>
+      </w:r>
+    </w:p>
+    <w:p>
+      <w:pPr>
+        <w:pStyle w:val="Normal"/>
+        <w:jc w:val="left"/>
+        <w:rPr/>
+      </w:pPr>
+      <w:r>
+        <w:rPr/>
+      </w:r>
+    </w:p>
+    <w:p>
+      <w:pPr>
+        <w:pStyle w:val="Normal"/>
+        <w:jc w:val="left"/>
+        <w:rPr/>
+      </w:pPr>
+      <w:r>
+        <w:rPr/>
+      </w:r>
+    </w:p>
+    <w:p>
+      <w:pPr>
+        <w:pStyle w:val="Normal"/>
+        <w:jc w:val="left"/>
+        <w:rPr/>
+      </w:pPr>
+      <w:r>
+        <w:rPr/>
+      </w:r>
+    </w:p>
+    <w:p>
+      <w:pPr>
+        <w:pStyle w:val="Normal"/>
+        <w:jc w:val="left"/>
+        <w:rPr/>
+      </w:pPr>
+      <w:r>
+        <w:rPr/>
+      </w:r>
+    </w:p>
+    <w:p>
+      <w:pPr>
+        <w:pStyle w:val="Normal"/>
+        <w:jc w:val="left"/>
+        <w:rPr/>
+      </w:pPr>
+      <w:r>
+        <w:rPr/>
+      </w:r>
+    </w:p>
+    <w:p>
+      <w:pPr>
+        <w:pStyle w:val="Normal"/>
+        <w:jc w:val="left"/>
+        <w:rPr/>
+      </w:pPr>
+      <w:r>
+        <w:rPr/>
+      </w:r>
+    </w:p>
+    <w:p>
+      <w:pPr>
+        <w:pStyle w:val="Normal"/>
+        <w:jc w:val="center"/>
+        <w:rPr/>
+      </w:pPr>
+      <w:r>
+        <w:rPr/>
         <w:t>Fauna/Flora por região</w:t>
       </w:r>
     </w:p>
@@ -1565,27 +1573,7 @@
       </w:pPr>
       <w:r>
         <w:rPr/>
-        <w:t xml:space="preserve">Planícies e planaltos: Galopes (relampago, </w:t>
-      </w:r>
-      <w:r>
-        <w:rPr/>
-        <w:t>c</w:t>
-      </w:r>
-      <w:r>
-        <w:rPr/>
-        <w:t>as</w:t>
-      </w:r>
-      <w:r>
-        <w:rPr/>
-        <w:t>c</w:t>
-      </w:r>
-      <w:r>
-        <w:rPr/>
-        <w:t xml:space="preserve">o manchado, barriga larga), rinos-rocha (branco, de chifre longo e da planície sul), taurinos (manço – animal de corte, de chifre pintado e selvagem). Tatu (gigante, de chapéu)  wyverns </w:t>
-      </w:r>
-      <w:r>
-        <w:rPr/>
-        <w:t>de grama.</w:t>
+        <w:t>Planícies e planaltos: Galopes (relampago, casco manchado, barriga larga), rinos-rocha (branco, de chifre longo e da planície sul), taurinos (manço – animal de corte, de chifre pintado e selvagem). Tatu (gigante, de chapéu)  wyverns de grama.</w:t>
       </w:r>
     </w:p>
     <w:p>
@@ -2053,11 +2041,7 @@
       </w:pPr>
       <w:r>
         <w:rPr/>
-        <w:t xml:space="preserve">Tomado pela possibilidade </w:t>
-      </w:r>
-      <w:r>
-        <w:rPr/>
-        <w:t>do velho saber qual a origem da espada, e portando de onde o avo veio, o jovem parte até p centro para encontrá-lo</w:t>
+        <w:t>Tomado pela possibilidade do velho saber qual a origem da espada, e portando de onde o avo veio, o jovem parte até p centro para encontrá-lo</w:t>
       </w:r>
     </w:p>
     <w:p>
@@ -2094,9 +2078,6 @@
       <w:r>
         <w:rPr/>
         <w:tab/>
-      </w:r>
-      <w:r>
-        <w:rPr/>
         <w:t>Ca 2.</w:t>
       </w:r>
     </w:p>
@@ -2247,15 +2228,7 @@
       </w:pPr>
       <w:r>
         <w:rPr/>
-        <w:t xml:space="preserve">Lá eles conseguem os as montarias (galopes </w:t>
-      </w:r>
-      <w:r>
-        <w:rPr/>
-        <w:t>relâmpagos</w:t>
-      </w:r>
-      <w:r>
-        <w:rPr/>
-        <w:t>)</w:t>
+        <w:t>Lá eles conseguem os as montarias (galopes relâmpagos)</w:t>
       </w:r>
     </w:p>
     <w:p>
@@ -2355,7 +2328,15 @@
       </w:pPr>
       <w:r>
         <w:rPr/>
-        <w:t>Lá o rapaz conhece o primeiro troll de fucinho de porco em toda sua vida (trabalha como ajudante de cozinha na estalagem)</w:t>
+        <w:t xml:space="preserve">Lá o rapaz conhece o primeiro troll de </w:t>
+      </w:r>
+      <w:r>
+        <w:rPr/>
+        <w:t>focinho</w:t>
+      </w:r>
+      <w:r>
+        <w:rPr/>
+        <w:t xml:space="preserve"> de porco em toda sua vida (trabalha como ajudante de cozinha na estalagem)</w:t>
       </w:r>
     </w:p>
     <w:p>
@@ -2400,7 +2381,192 @@
       </w:pPr>
       <w:r>
         <w:rPr/>
-        <w:t xml:space="preserve">Deixando a cidade de um dos braços  </w:t>
+        <w:t xml:space="preserve">Deixando a cidade </w:t>
+      </w:r>
+      <w:r>
+        <w:rPr/>
+        <w:t>e seguindo próximo a um dos braços do rio o velho comerciante usa o seu giz de transporte em uma região propensa.</w:t>
+      </w:r>
+    </w:p>
+    <w:p>
+      <w:pPr>
+        <w:pStyle w:val="Normal"/>
+        <w:numPr>
+          <w:ilvl w:val="0"/>
+          <w:numId w:val="3"/>
+        </w:numPr>
+        <w:jc w:val="left"/>
+        <w:rPr/>
+      </w:pPr>
+      <w:r>
+        <w:rPr/>
+        <w:t>Eles enfim vão até a ilha estrela o leste, local de venda de mercadorias (contrabandeados ou não) longe de reinos (logo longe de impostos)</w:t>
+      </w:r>
+    </w:p>
+    <w:p>
+      <w:pPr>
+        <w:pStyle w:val="Normal"/>
+        <w:numPr>
+          <w:ilvl w:val="0"/>
+          <w:numId w:val="3"/>
+        </w:numPr>
+        <w:jc w:val="left"/>
+        <w:rPr/>
+      </w:pPr>
+      <w:r>
+        <w:rPr/>
+        <w:t xml:space="preserve">Lá ocorre a primeira negociação (primeiro contrato). </w:t>
+      </w:r>
+    </w:p>
+    <w:p>
+      <w:pPr>
+        <w:pStyle w:val="Normal"/>
+        <w:numPr>
+          <w:ilvl w:val="0"/>
+          <w:numId w:val="3"/>
+        </w:numPr>
+        <w:jc w:val="left"/>
+        <w:rPr/>
+      </w:pPr>
+      <w:r>
+        <w:rPr/>
+        <w:t>O valho fica ausente por dois onde – foi em busca de informações sobre a missão, pois diferente do costume o cliente não tinha certeza de qual dos dois prossivel locais poderias estar a reliquia. Enquanto isso o garoto tenta encontrar alguém que possa lhe dar informações.</w:t>
+      </w:r>
+    </w:p>
+    <w:p>
+      <w:pPr>
+        <w:pStyle w:val="Normal"/>
+        <w:numPr>
+          <w:ilvl w:val="0"/>
+          <w:numId w:val="3"/>
+        </w:numPr>
+        <w:jc w:val="left"/>
+        <w:rPr/>
+      </w:pPr>
+      <w:r>
+        <w:rPr/>
+        <w:t>Na noite do segundo dia, em uma taverna, o garoto ouve uma canção. Ela falava sobre uma dama, filha do frio, adormecida em algum lugar. A musica o cativa.</w:t>
+      </w:r>
+    </w:p>
+    <w:p>
+      <w:pPr>
+        <w:pStyle w:val="Normal"/>
+        <w:numPr>
+          <w:ilvl w:val="0"/>
+          <w:numId w:val="3"/>
+        </w:numPr>
+        <w:jc w:val="left"/>
+        <w:rPr/>
+      </w:pPr>
+      <w:r>
+        <w:rPr/>
+        <w:t>Quando ele volta para a casa do Velho, o mesmo já havia retornado. Consigo trazia livros e manuscritos.</w:t>
+      </w:r>
+    </w:p>
+    <w:p>
+      <w:pPr>
+        <w:pStyle w:val="Normal"/>
+        <w:numPr>
+          <w:ilvl w:val="0"/>
+          <w:numId w:val="3"/>
+        </w:numPr>
+        <w:jc w:val="left"/>
+        <w:rPr/>
+      </w:pPr>
+      <w:r>
+        <w:rPr/>
+        <w:t>Enquanto faziam o cruzamento dos dados sobre o possível paradeiro da relíquia o garoto comenta sobre a canção.</w:t>
+      </w:r>
+    </w:p>
+    <w:p>
+      <w:pPr>
+        <w:pStyle w:val="Normal"/>
+        <w:numPr>
+          <w:ilvl w:val="0"/>
+          <w:numId w:val="3"/>
+        </w:numPr>
+        <w:jc w:val="left"/>
+        <w:rPr/>
+      </w:pPr>
+      <w:r>
+        <w:rPr/>
+        <w:t>O velho lhe conta sobre a antiga lenda da dama de neve que permanecia adormecida. Disse que era uma lenda interessante, pois alguns escritos antigos e parte diferentes da península citam a mesma dama, alguns até citam um cavaleiro que guardava o repouso da dama.</w:t>
+      </w:r>
+    </w:p>
+    <w:p>
+      <w:pPr>
+        <w:pStyle w:val="Normal"/>
+        <w:numPr>
+          <w:ilvl w:val="0"/>
+          <w:numId w:val="3"/>
+        </w:numPr>
+        <w:jc w:val="left"/>
+        <w:rPr/>
+      </w:pPr>
+      <w:r>
+        <w:rPr/>
+        <w:t>Com algumas horas de leitura os dois enfim encontram o local da primeira missão.</w:t>
+      </w:r>
+    </w:p>
+    <w:p>
+      <w:pPr>
+        <w:pStyle w:val="Normal"/>
+        <w:jc w:val="left"/>
+        <w:rPr/>
+      </w:pPr>
+      <w:r>
+        <w:rPr/>
+      </w:r>
+    </w:p>
+    <w:p>
+      <w:pPr>
+        <w:pStyle w:val="Normal"/>
+        <w:jc w:val="left"/>
+        <w:rPr/>
+      </w:pPr>
+      <w:r>
+        <w:rPr/>
+      </w:r>
+    </w:p>
+    <w:p>
+      <w:pPr>
+        <w:pStyle w:val="Normal"/>
+        <w:jc w:val="left"/>
+        <w:rPr/>
+      </w:pPr>
+      <w:r>
+        <w:rPr/>
+      </w:r>
+    </w:p>
+    <w:p>
+      <w:pPr>
+        <w:pStyle w:val="Normal"/>
+        <w:jc w:val="left"/>
+        <w:rPr/>
+      </w:pPr>
+      <w:r>
+        <w:rPr/>
+      </w:r>
+    </w:p>
+    <w:p>
+      <w:pPr>
+        <w:pStyle w:val="Normal"/>
+        <w:jc w:val="left"/>
+        <w:rPr/>
+      </w:pPr>
+      <w:r>
+        <w:rPr/>
+        <w:t>Cap 4.</w:t>
+      </w:r>
+    </w:p>
+    <w:p>
+      <w:pPr>
+        <w:pStyle w:val="Normal"/>
+        <w:jc w:val="left"/>
+        <w:rPr/>
+      </w:pPr>
+      <w:r>
+        <w:rPr/>
       </w:r>
     </w:p>
     <w:sectPr>
@@ -3010,7 +3176,7 @@
     <w:qFormat/>
     <w:pPr>
       <w:widowControl w:val="false"/>
-      <w:overflowPunct w:val="true"/>
+      <w:overflowPunct w:val="false"/>
       <w:bidi w:val="0"/>
       <w:jc w:val="left"/>
     </w:pPr>
@@ -3034,6 +3200,195 @@
     <w:qFormat/>
     <w:rPr>
       <w:rFonts w:ascii="OpenSymbol" w:hAnsi="OpenSymbol" w:eastAsia="OpenSymbol" w:cs="OpenSymbol"/>
+    </w:rPr>
+  </w:style>
+  <w:style w:type="character" w:styleId="ListLabel1">
+    <w:name w:val="ListLabel 1"/>
+    <w:qFormat/>
+    <w:rPr>
+      <w:rFonts w:cs="OpenSymbol"/>
+    </w:rPr>
+  </w:style>
+  <w:style w:type="character" w:styleId="ListLabel2">
+    <w:name w:val="ListLabel 2"/>
+    <w:qFormat/>
+    <w:rPr>
+      <w:rFonts w:cs="OpenSymbol"/>
+    </w:rPr>
+  </w:style>
+  <w:style w:type="character" w:styleId="ListLabel3">
+    <w:name w:val="ListLabel 3"/>
+    <w:qFormat/>
+    <w:rPr>
+      <w:rFonts w:cs="OpenSymbol"/>
+    </w:rPr>
+  </w:style>
+  <w:style w:type="character" w:styleId="ListLabel4">
+    <w:name w:val="ListLabel 4"/>
+    <w:qFormat/>
+    <w:rPr>
+      <w:rFonts w:cs="OpenSymbol"/>
+    </w:rPr>
+  </w:style>
+  <w:style w:type="character" w:styleId="ListLabel5">
+    <w:name w:val="ListLabel 5"/>
+    <w:qFormat/>
+    <w:rPr>
+      <w:rFonts w:cs="OpenSymbol"/>
+    </w:rPr>
+  </w:style>
+  <w:style w:type="character" w:styleId="ListLabel6">
+    <w:name w:val="ListLabel 6"/>
+    <w:qFormat/>
+    <w:rPr>
+      <w:rFonts w:cs="OpenSymbol"/>
+    </w:rPr>
+  </w:style>
+  <w:style w:type="character" w:styleId="ListLabel7">
+    <w:name w:val="ListLabel 7"/>
+    <w:qFormat/>
+    <w:rPr>
+      <w:rFonts w:cs="OpenSymbol"/>
+    </w:rPr>
+  </w:style>
+  <w:style w:type="character" w:styleId="ListLabel8">
+    <w:name w:val="ListLabel 8"/>
+    <w:qFormat/>
+    <w:rPr>
+      <w:rFonts w:cs="OpenSymbol"/>
+    </w:rPr>
+  </w:style>
+  <w:style w:type="character" w:styleId="ListLabel9">
+    <w:name w:val="ListLabel 9"/>
+    <w:qFormat/>
+    <w:rPr>
+      <w:rFonts w:cs="OpenSymbol"/>
+    </w:rPr>
+  </w:style>
+  <w:style w:type="character" w:styleId="ListLabel10">
+    <w:name w:val="ListLabel 10"/>
+    <w:qFormat/>
+    <w:rPr>
+      <w:rFonts w:cs="OpenSymbol"/>
+    </w:rPr>
+  </w:style>
+  <w:style w:type="character" w:styleId="ListLabel11">
+    <w:name w:val="ListLabel 11"/>
+    <w:qFormat/>
+    <w:rPr>
+      <w:rFonts w:cs="OpenSymbol"/>
+    </w:rPr>
+  </w:style>
+  <w:style w:type="character" w:styleId="ListLabel12">
+    <w:name w:val="ListLabel 12"/>
+    <w:qFormat/>
+    <w:rPr>
+      <w:rFonts w:cs="OpenSymbol"/>
+    </w:rPr>
+  </w:style>
+  <w:style w:type="character" w:styleId="ListLabel13">
+    <w:name w:val="ListLabel 13"/>
+    <w:qFormat/>
+    <w:rPr>
+      <w:rFonts w:cs="OpenSymbol"/>
+    </w:rPr>
+  </w:style>
+  <w:style w:type="character" w:styleId="ListLabel14">
+    <w:name w:val="ListLabel 14"/>
+    <w:qFormat/>
+    <w:rPr>
+      <w:rFonts w:cs="OpenSymbol"/>
+    </w:rPr>
+  </w:style>
+  <w:style w:type="character" w:styleId="ListLabel15">
+    <w:name w:val="ListLabel 15"/>
+    <w:qFormat/>
+    <w:rPr>
+      <w:rFonts w:cs="OpenSymbol"/>
+    </w:rPr>
+  </w:style>
+  <w:style w:type="character" w:styleId="ListLabel16">
+    <w:name w:val="ListLabel 16"/>
+    <w:qFormat/>
+    <w:rPr>
+      <w:rFonts w:cs="OpenSymbol"/>
+    </w:rPr>
+  </w:style>
+  <w:style w:type="character" w:styleId="ListLabel17">
+    <w:name w:val="ListLabel 17"/>
+    <w:qFormat/>
+    <w:rPr>
+      <w:rFonts w:cs="OpenSymbol"/>
+    </w:rPr>
+  </w:style>
+  <w:style w:type="character" w:styleId="ListLabel18">
+    <w:name w:val="ListLabel 18"/>
+    <w:qFormat/>
+    <w:rPr>
+      <w:rFonts w:cs="OpenSymbol"/>
+    </w:rPr>
+  </w:style>
+  <w:style w:type="character" w:styleId="ListLabel19">
+    <w:name w:val="ListLabel 19"/>
+    <w:qFormat/>
+    <w:rPr>
+      <w:rFonts w:cs="OpenSymbol"/>
+    </w:rPr>
+  </w:style>
+  <w:style w:type="character" w:styleId="ListLabel20">
+    <w:name w:val="ListLabel 20"/>
+    <w:qFormat/>
+    <w:rPr>
+      <w:rFonts w:cs="OpenSymbol"/>
+    </w:rPr>
+  </w:style>
+  <w:style w:type="character" w:styleId="ListLabel21">
+    <w:name w:val="ListLabel 21"/>
+    <w:qFormat/>
+    <w:rPr>
+      <w:rFonts w:cs="OpenSymbol"/>
+    </w:rPr>
+  </w:style>
+  <w:style w:type="character" w:styleId="ListLabel22">
+    <w:name w:val="ListLabel 22"/>
+    <w:qFormat/>
+    <w:rPr>
+      <w:rFonts w:cs="OpenSymbol"/>
+    </w:rPr>
+  </w:style>
+  <w:style w:type="character" w:styleId="ListLabel23">
+    <w:name w:val="ListLabel 23"/>
+    <w:qFormat/>
+    <w:rPr>
+      <w:rFonts w:cs="OpenSymbol"/>
+    </w:rPr>
+  </w:style>
+  <w:style w:type="character" w:styleId="ListLabel24">
+    <w:name w:val="ListLabel 24"/>
+    <w:qFormat/>
+    <w:rPr>
+      <w:rFonts w:cs="OpenSymbol"/>
+    </w:rPr>
+  </w:style>
+  <w:style w:type="character" w:styleId="ListLabel25">
+    <w:name w:val="ListLabel 25"/>
+    <w:qFormat/>
+    <w:rPr>
+      <w:rFonts w:cs="OpenSymbol"/>
+    </w:rPr>
+  </w:style>
+  <w:style w:type="character" w:styleId="ListLabel26">
+    <w:name w:val="ListLabel 26"/>
+    <w:qFormat/>
+    <w:rPr>
+      <w:rFonts w:cs="OpenSymbol"/>
+    </w:rPr>
+  </w:style>
+  <w:style w:type="character" w:styleId="ListLabel27">
+    <w:name w:val="ListLabel 27"/>
+    <w:qFormat/>
+    <w:rPr>
+      <w:rFonts w:cs="OpenSymbol"/>
     </w:rPr>
   </w:style>
   <w:style w:type="paragraph" w:styleId="Ttulo">

</xml_diff>

<commit_message>
Detalhamento dos capitulos - do 1 ao 13
</commit_message>
<xml_diff>
--- a/mundo de gelo - regras do mundo.docx
+++ b/mundo de gelo - regras do mundo.docx
@@ -796,6 +796,420 @@
       </w:pPr>
       <w:r>
         <w:rPr/>
+        <w:t>* O que são as reliquias? Seram joís antigas, que pertenceram a coroa do gigante “”, um dos deuses antigos.</w:t>
+      </w:r>
+    </w:p>
+    <w:p>
+      <w:pPr>
+        <w:pStyle w:val="Normal"/>
+        <w:jc w:val="left"/>
+        <w:rPr/>
+      </w:pPr>
+      <w:r>
+        <w:rPr/>
+      </w:r>
+    </w:p>
+    <w:p>
+      <w:pPr>
+        <w:pStyle w:val="Normal"/>
+        <w:jc w:val="left"/>
+        <w:rPr/>
+      </w:pPr>
+      <w:r>
+        <w:rPr/>
+        <w:t>* Onde estão as reliquias? A primeira fica além do Portão sul, fora da península (começo do continente em sí). A reliquia é uma gema dourada, adorada por uma tribo primitiva em uma região remota das planicies do sul. Embora selvagens, a cidade é gigantesca, circundada por um imenso portão. O maximo que os registro puderam informar foi a existencia da gema dentro do que parecia ser um templo religioso, na parte central da cidade.</w:t>
+      </w:r>
+    </w:p>
+    <w:p>
+      <w:pPr>
+        <w:pStyle w:val="Normal"/>
+        <w:jc w:val="left"/>
+        <w:rPr/>
+      </w:pPr>
+      <w:r>
+        <w:rPr/>
+        <w:t xml:space="preserve"> </w:t>
+      </w:r>
+    </w:p>
+    <w:p>
+      <w:pPr>
+        <w:pStyle w:val="Normal"/>
+        <w:jc w:val="left"/>
+        <w:rPr/>
+      </w:pPr>
+      <w:r>
+        <w:rPr/>
+      </w:r>
+    </w:p>
+    <w:p>
+      <w:pPr>
+        <w:pStyle w:val="Normal"/>
+        <w:jc w:val="left"/>
+        <w:rPr/>
+      </w:pPr>
+      <w:r>
+        <w:rPr/>
+        <w:t xml:space="preserve">* Por que o conhecimento do garoto com animais é relevante? </w:t>
+      </w:r>
+    </w:p>
+    <w:p>
+      <w:pPr>
+        <w:pStyle w:val="Normal"/>
+        <w:jc w:val="left"/>
+        <w:rPr/>
+      </w:pPr>
+      <w:r>
+        <w:rPr/>
+      </w:r>
+    </w:p>
+    <w:p>
+      <w:pPr>
+        <w:pStyle w:val="Normal"/>
+        <w:jc w:val="left"/>
+        <w:rPr/>
+      </w:pPr>
+      <w:r>
+        <w:rPr/>
+      </w:r>
+    </w:p>
+    <w:p>
+      <w:pPr>
+        <w:pStyle w:val="Normal"/>
+        <w:jc w:val="left"/>
+        <w:rPr/>
+      </w:pPr>
+      <w:r>
+        <w:rPr/>
+      </w:r>
+    </w:p>
+    <w:p>
+      <w:pPr>
+        <w:pStyle w:val="Normal"/>
+        <w:jc w:val="left"/>
+        <w:rPr/>
+      </w:pPr>
+      <w:r>
+        <w:rPr/>
+      </w:r>
+    </w:p>
+    <w:p>
+      <w:pPr>
+        <w:pStyle w:val="Normal"/>
+        <w:jc w:val="left"/>
+        <w:rPr/>
+      </w:pPr>
+      <w:r>
+        <w:rPr/>
+      </w:r>
+    </w:p>
+    <w:p>
+      <w:pPr>
+        <w:pStyle w:val="Normal"/>
+        <w:jc w:val="left"/>
+        <w:rPr/>
+      </w:pPr>
+      <w:r>
+        <w:rPr/>
+      </w:r>
+    </w:p>
+    <w:p>
+      <w:pPr>
+        <w:pStyle w:val="Normal"/>
+        <w:jc w:val="left"/>
+        <w:rPr/>
+      </w:pPr>
+      <w:r>
+        <w:rPr/>
+      </w:r>
+    </w:p>
+    <w:p>
+      <w:pPr>
+        <w:pStyle w:val="Normal"/>
+        <w:jc w:val="left"/>
+        <w:rPr/>
+      </w:pPr>
+      <w:r>
+        <w:rPr/>
+      </w:r>
+    </w:p>
+    <w:p>
+      <w:pPr>
+        <w:pStyle w:val="Normal"/>
+        <w:jc w:val="left"/>
+        <w:rPr/>
+      </w:pPr>
+      <w:r>
+        <w:rPr/>
+      </w:r>
+    </w:p>
+    <w:p>
+      <w:pPr>
+        <w:pStyle w:val="Normal"/>
+        <w:jc w:val="left"/>
+        <w:rPr/>
+      </w:pPr>
+      <w:r>
+        <w:rPr/>
+      </w:r>
+    </w:p>
+    <w:p>
+      <w:pPr>
+        <w:pStyle w:val="Normal"/>
+        <w:jc w:val="left"/>
+        <w:rPr/>
+      </w:pPr>
+      <w:r>
+        <w:rPr/>
+      </w:r>
+    </w:p>
+    <w:p>
+      <w:pPr>
+        <w:pStyle w:val="Normal"/>
+        <w:jc w:val="left"/>
+        <w:rPr/>
+      </w:pPr>
+      <w:r>
+        <w:rPr/>
+      </w:r>
+    </w:p>
+    <w:p>
+      <w:pPr>
+        <w:pStyle w:val="Normal"/>
+        <w:jc w:val="left"/>
+        <w:rPr/>
+      </w:pPr>
+      <w:r>
+        <w:rPr/>
+      </w:r>
+    </w:p>
+    <w:p>
+      <w:pPr>
+        <w:pStyle w:val="Normal"/>
+        <w:jc w:val="left"/>
+        <w:rPr/>
+      </w:pPr>
+      <w:r>
+        <w:rPr/>
+      </w:r>
+    </w:p>
+    <w:p>
+      <w:pPr>
+        <w:pStyle w:val="Normal"/>
+        <w:jc w:val="left"/>
+        <w:rPr/>
+      </w:pPr>
+      <w:r>
+        <w:rPr/>
+      </w:r>
+    </w:p>
+    <w:p>
+      <w:pPr>
+        <w:pStyle w:val="Normal"/>
+        <w:jc w:val="left"/>
+        <w:rPr/>
+      </w:pPr>
+      <w:r>
+        <w:rPr/>
+      </w:r>
+    </w:p>
+    <w:p>
+      <w:pPr>
+        <w:pStyle w:val="Normal"/>
+        <w:jc w:val="left"/>
+        <w:rPr/>
+      </w:pPr>
+      <w:r>
+        <w:rPr/>
+      </w:r>
+    </w:p>
+    <w:p>
+      <w:pPr>
+        <w:pStyle w:val="Normal"/>
+        <w:jc w:val="left"/>
+        <w:rPr/>
+      </w:pPr>
+      <w:r>
+        <w:rPr/>
+      </w:r>
+    </w:p>
+    <w:p>
+      <w:pPr>
+        <w:pStyle w:val="Normal"/>
+        <w:jc w:val="left"/>
+        <w:rPr/>
+      </w:pPr>
+      <w:r>
+        <w:rPr/>
+      </w:r>
+    </w:p>
+    <w:p>
+      <w:pPr>
+        <w:pStyle w:val="Normal"/>
+        <w:jc w:val="left"/>
+        <w:rPr/>
+      </w:pPr>
+      <w:r>
+        <w:rPr/>
+      </w:r>
+    </w:p>
+    <w:p>
+      <w:pPr>
+        <w:pStyle w:val="Normal"/>
+        <w:jc w:val="left"/>
+        <w:rPr/>
+      </w:pPr>
+      <w:r>
+        <w:rPr/>
+      </w:r>
+    </w:p>
+    <w:p>
+      <w:pPr>
+        <w:pStyle w:val="Normal"/>
+        <w:jc w:val="left"/>
+        <w:rPr/>
+      </w:pPr>
+      <w:r>
+        <w:rPr/>
+      </w:r>
+    </w:p>
+    <w:p>
+      <w:pPr>
+        <w:pStyle w:val="Normal"/>
+        <w:jc w:val="left"/>
+        <w:rPr/>
+      </w:pPr>
+      <w:r>
+        <w:rPr/>
+      </w:r>
+    </w:p>
+    <w:p>
+      <w:pPr>
+        <w:pStyle w:val="Normal"/>
+        <w:jc w:val="left"/>
+        <w:rPr/>
+      </w:pPr>
+      <w:r>
+        <w:rPr/>
+      </w:r>
+    </w:p>
+    <w:p>
+      <w:pPr>
+        <w:pStyle w:val="Normal"/>
+        <w:jc w:val="left"/>
+        <w:rPr/>
+      </w:pPr>
+      <w:r>
+        <w:rPr/>
+      </w:r>
+    </w:p>
+    <w:p>
+      <w:pPr>
+        <w:pStyle w:val="Normal"/>
+        <w:jc w:val="left"/>
+        <w:rPr/>
+      </w:pPr>
+      <w:r>
+        <w:rPr/>
+      </w:r>
+    </w:p>
+    <w:p>
+      <w:pPr>
+        <w:pStyle w:val="Normal"/>
+        <w:jc w:val="left"/>
+        <w:rPr/>
+      </w:pPr>
+      <w:r>
+        <w:rPr/>
+      </w:r>
+    </w:p>
+    <w:p>
+      <w:pPr>
+        <w:pStyle w:val="Normal"/>
+        <w:jc w:val="left"/>
+        <w:rPr/>
+      </w:pPr>
+      <w:r>
+        <w:rPr/>
+      </w:r>
+    </w:p>
+    <w:p>
+      <w:pPr>
+        <w:pStyle w:val="Normal"/>
+        <w:jc w:val="left"/>
+        <w:rPr/>
+      </w:pPr>
+      <w:r>
+        <w:rPr/>
+      </w:r>
+    </w:p>
+    <w:p>
+      <w:pPr>
+        <w:pStyle w:val="Normal"/>
+        <w:jc w:val="left"/>
+        <w:rPr/>
+      </w:pPr>
+      <w:r>
+        <w:rPr/>
+      </w:r>
+    </w:p>
+    <w:p>
+      <w:pPr>
+        <w:pStyle w:val="Normal"/>
+        <w:jc w:val="left"/>
+        <w:rPr/>
+      </w:pPr>
+      <w:r>
+        <w:rPr/>
+      </w:r>
+    </w:p>
+    <w:p>
+      <w:pPr>
+        <w:pStyle w:val="Normal"/>
+        <w:jc w:val="left"/>
+        <w:rPr/>
+      </w:pPr>
+      <w:r>
+        <w:rPr/>
+      </w:r>
+    </w:p>
+    <w:p>
+      <w:pPr>
+        <w:pStyle w:val="Normal"/>
+        <w:jc w:val="left"/>
+        <w:rPr/>
+      </w:pPr>
+      <w:r>
+        <w:rPr/>
+      </w:r>
+    </w:p>
+    <w:p>
+      <w:pPr>
+        <w:pStyle w:val="Normal"/>
+        <w:jc w:val="left"/>
+        <w:rPr/>
+      </w:pPr>
+      <w:r>
+        <w:rPr/>
+      </w:r>
+    </w:p>
+    <w:p>
+      <w:pPr>
+        <w:pStyle w:val="Normal"/>
+        <w:jc w:val="left"/>
+        <w:rPr/>
+      </w:pPr>
+      <w:r>
+        <w:rPr/>
+      </w:r>
+    </w:p>
+    <w:p>
+      <w:pPr>
+        <w:pStyle w:val="Normal"/>
+        <w:jc w:val="left"/>
+        <w:rPr/>
+      </w:pPr>
+      <w:r>
+        <w:rPr/>
       </w:r>
     </w:p>
     <w:p>
@@ -1464,6 +1878,26 @@
     <w:p>
       <w:pPr>
         <w:pStyle w:val="Normal"/>
+        <w:jc w:val="left"/>
+        <w:rPr/>
+      </w:pPr>
+      <w:r>
+        <w:rPr/>
+      </w:r>
+    </w:p>
+    <w:p>
+      <w:pPr>
+        <w:pStyle w:val="Normal"/>
+        <w:jc w:val="left"/>
+        <w:rPr/>
+      </w:pPr>
+      <w:r>
+        <w:rPr/>
+      </w:r>
+    </w:p>
+    <w:p>
+      <w:pPr>
+        <w:pStyle w:val="Normal"/>
         <w:jc w:val="center"/>
         <w:rPr/>
       </w:pPr>
@@ -1573,7 +2007,7 @@
       </w:pPr>
       <w:r>
         <w:rPr/>
-        <w:t>Planícies e planaltos: Galopes (relampago, casco manchado, barriga larga), rinos-rocha (branco, de chifre longo e da planície sul), taurinos (manço – animal de corte, de chifre pintado e selvagem). Tatu (gigante, de chapéu)  wyverns de grama.</w:t>
+        <w:t>Planícies e planaltos: Galopes (relampago, casco manchado, barriga larga), rinos-rocha (branco, de chifre longo e de couraça verde), taurinos (manço – animal de corte, de chifre pintado e selvagem). Tatu (gigante, de chapéu)  wyverns de grama, serpentaias de rio, aguias de tres caudas, cervados, galopes de listas .</w:t>
       </w:r>
     </w:p>
     <w:p>
@@ -1951,7 +2385,52 @@
       </w:pPr>
       <w:r>
         <w:rPr/>
-        <w:t>Apresentação do local comum (fazenda onde o garoto mora). Mostrar um pouco do interesse dele por dragões e por aventuras. O garoto tem ainda 12 anos</w:t>
+        <w:t>Apresentação do local comum (fazenda onde o garoto mora). Mostrar um pouco do interesse dele por  animais, principalmente dragões e por aventuras. O garoto tem ainda 12 anos</w:t>
+      </w:r>
+    </w:p>
+    <w:p>
+      <w:pPr>
+        <w:pStyle w:val="Normal"/>
+        <w:numPr>
+          <w:ilvl w:val="0"/>
+          <w:numId w:val="1"/>
+        </w:numPr>
+        <w:jc w:val="left"/>
+        <w:rPr/>
+      </w:pPr>
+      <w:r>
+        <w:rPr/>
+        <w:t>Em algum momento o garoto e chamado por um amigo da fazenda vizinha para tentar conter um galope de casco manchado que havia ficado apavorado com uma serpentaia de rio.</w:t>
+      </w:r>
+    </w:p>
+    <w:p>
+      <w:pPr>
+        <w:pStyle w:val="Normal"/>
+        <w:numPr>
+          <w:ilvl w:val="0"/>
+          <w:numId w:val="1"/>
+        </w:numPr>
+        <w:jc w:val="left"/>
+        <w:rPr/>
+      </w:pPr>
+      <w:r>
+        <w:rPr/>
+        <w:t>Orgulhoso o com o feito do filho, o pai diz que o garoto tinha a alma de um cavaleiro, e talvez um pouco mais do que isso.</w:t>
+      </w:r>
+    </w:p>
+    <w:p>
+      <w:pPr>
+        <w:pStyle w:val="Normal"/>
+        <w:numPr>
+          <w:ilvl w:val="0"/>
+          <w:numId w:val="1"/>
+        </w:numPr>
+        <w:jc w:val="left"/>
+        <w:rPr/>
+      </w:pPr>
+      <w:r>
+        <w:rPr/>
+        <w:t>Sem conseguir se conter, o pai conta a história de como conheceu a mãe dele</w:t>
       </w:r>
     </w:p>
     <w:p>
@@ -2328,15 +2807,7 @@
       </w:pPr>
       <w:r>
         <w:rPr/>
-        <w:t xml:space="preserve">Lá o rapaz conhece o primeiro troll de </w:t>
-      </w:r>
-      <w:r>
-        <w:rPr/>
-        <w:t>focinho</w:t>
-      </w:r>
-      <w:r>
-        <w:rPr/>
-        <w:t xml:space="preserve"> de porco em toda sua vida (trabalha como ajudante de cozinha na estalagem)</w:t>
+        <w:t>Lá o rapaz conhece o primeiro troll de focinho de porco em toda sua vida (trabalha como ajudante de cozinha na estalagem)</w:t>
       </w:r>
     </w:p>
     <w:p>
@@ -2381,11 +2852,7 @@
       </w:pPr>
       <w:r>
         <w:rPr/>
-        <w:t xml:space="preserve">Deixando a cidade </w:t>
-      </w:r>
-      <w:r>
-        <w:rPr/>
-        <w:t>e seguindo próximo a um dos braços do rio o velho comerciante usa o seu giz de transporte em uma região propensa.</w:t>
+        <w:t>Deixando a cidade e seguindo próximo a um dos braços do rio o velho comerciante usa o seu giz de transporte em uma região propensa.</w:t>
       </w:r>
     </w:p>
     <w:p>
@@ -2556,17 +3023,1385 @@
       </w:pPr>
       <w:r>
         <w:rPr/>
+        <w:t xml:space="preserve">      </w:t>
+      </w:r>
+      <w:r>
+        <w:rPr/>
         <w:t>Cap 4.</w:t>
       </w:r>
     </w:p>
     <w:p>
       <w:pPr>
         <w:pStyle w:val="Normal"/>
-        <w:jc w:val="left"/>
-        <w:rPr/>
-      </w:pPr>
-      <w:r>
-        <w:rPr/>
+        <w:numPr>
+          <w:ilvl w:val="0"/>
+          <w:numId w:val="4"/>
+        </w:numPr>
+        <w:jc w:val="left"/>
+        <w:rPr/>
+      </w:pPr>
+      <w:r>
+        <w:rPr/>
+        <w:t>O primeiro artefato fica no extremo sul, uma região que fica além do Portão sul (limites da península com o continente sul.</w:t>
+      </w:r>
+    </w:p>
+    <w:p>
+      <w:pPr>
+        <w:pStyle w:val="Normal"/>
+        <w:numPr>
+          <w:ilvl w:val="0"/>
+          <w:numId w:val="4"/>
+        </w:numPr>
+        <w:jc w:val="left"/>
+        <w:rPr/>
+      </w:pPr>
+      <w:r>
+        <w:rPr/>
+        <w:t>O mais próximo que conseguiram chegar do local foi a alguns vários quilometros do local da missão.</w:t>
+      </w:r>
+    </w:p>
+    <w:p>
+      <w:pPr>
+        <w:pStyle w:val="Normal"/>
+        <w:numPr>
+          <w:ilvl w:val="0"/>
+          <w:numId w:val="4"/>
+        </w:numPr>
+        <w:jc w:val="left"/>
+        <w:rPr/>
+      </w:pPr>
+      <w:r>
+        <w:rPr/>
+        <w:t>Montados em seus galopes-relampagos (o do garoto se chama Luximis) avanção pelas planicies do sul. O garoto fica encantado com a beleza do lugar (e com o calor também), com as arvores (criar os nomes), com os grupos de taurinos e galopes listrados correndo livremente.</w:t>
+      </w:r>
+    </w:p>
+    <w:p>
+      <w:pPr>
+        <w:pStyle w:val="Normal"/>
+        <w:numPr>
+          <w:ilvl w:val="0"/>
+          <w:numId w:val="4"/>
+        </w:numPr>
+        <w:jc w:val="left"/>
+        <w:rPr/>
+      </w:pPr>
+      <w:r>
+        <w:rPr/>
+        <w:t>Ao chegarem próximos a cidade, encontraram um jeito de prenderem os galopes e avançaram a pé.</w:t>
+      </w:r>
+    </w:p>
+    <w:p>
+      <w:pPr>
+        <w:pStyle w:val="Normal"/>
+        <w:numPr>
+          <w:ilvl w:val="0"/>
+          <w:numId w:val="4"/>
+        </w:numPr>
+        <w:jc w:val="left"/>
+        <w:rPr/>
+      </w:pPr>
+      <w:r>
+        <w:rPr/>
+        <w:t>É uma cidade gigantesca, circundada por um muro de pouco mais de 8 metros, a única entrar é um pequeno portão de madeira negra.</w:t>
+      </w:r>
+    </w:p>
+    <w:p>
+      <w:pPr>
+        <w:pStyle w:val="Normal"/>
+        <w:numPr>
+          <w:ilvl w:val="0"/>
+          <w:numId w:val="4"/>
+        </w:numPr>
+        <w:jc w:val="left"/>
+        <w:rPr/>
+      </w:pPr>
+      <w:r>
+        <w:rPr/>
+        <w:t>Observando mais atentamente, o garoto percebe que os homens daquela região usam rinhos-rocha como montaria. Mais do que isso, o garoto nota que a especie em questão é o de chifres longos, maiores, mais fortes e mais doceis que os de couraça verde (especie predominante na região). Porvavelmente migraram para aquele região no passado em busca de comida e alguns foram domesticados</w:t>
+      </w:r>
+    </w:p>
+    <w:p>
+      <w:pPr>
+        <w:pStyle w:val="Normal"/>
+        <w:numPr>
+          <w:ilvl w:val="0"/>
+          <w:numId w:val="4"/>
+        </w:numPr>
+        <w:jc w:val="left"/>
+        <w:rPr/>
+      </w:pPr>
+      <w:r>
+        <w:rPr/>
+        <w:t>Ele então se arrisca em tentar achar um (sozinho) e tentar domestica-lo</w:t>
+      </w:r>
+    </w:p>
+    <w:p>
+      <w:pPr>
+        <w:pStyle w:val="Normal"/>
+        <w:numPr>
+          <w:ilvl w:val="0"/>
+          <w:numId w:val="4"/>
+        </w:numPr>
+        <w:jc w:val="left"/>
+        <w:rPr/>
+      </w:pPr>
+      <w:r>
+        <w:rPr/>
+        <w:t>Com pouca dificuldade o rapaz consegue domar um dos rinos-rocha de chifre longo e retorna para encontrar o comerciante.</w:t>
+      </w:r>
+    </w:p>
+    <w:p>
+      <w:pPr>
+        <w:pStyle w:val="Normal"/>
+        <w:numPr>
+          <w:ilvl w:val="0"/>
+          <w:numId w:val="4"/>
+        </w:numPr>
+        <w:jc w:val="left"/>
+        <w:rPr/>
+      </w:pPr>
+      <w:r>
+        <w:rPr/>
+        <w:t>Alem de tomar um esporra por ter se arriscado sozinho, ainda foi alertado de que entrar com um rino-rocha seria a pior descisão, pois a cidade é muito bem protegida.</w:t>
+      </w:r>
+    </w:p>
+    <w:p>
+      <w:pPr>
+        <w:pStyle w:val="Normal"/>
+        <w:numPr>
+          <w:ilvl w:val="0"/>
+          <w:numId w:val="4"/>
+        </w:numPr>
+        <w:jc w:val="left"/>
+        <w:rPr/>
+      </w:pPr>
+      <w:r>
+        <w:rPr/>
+        <w:t>Usando o artificio da lama negra de um pequeno fluxo d'agua que passava próximo a cidade, ambos se tingiram de preto e esperaram a noite cair.</w:t>
+      </w:r>
+    </w:p>
+    <w:p>
+      <w:pPr>
+        <w:pStyle w:val="Normal"/>
+        <w:numPr>
+          <w:ilvl w:val="0"/>
+          <w:numId w:val="4"/>
+        </w:numPr>
+        <w:jc w:val="left"/>
+        <w:rPr/>
+      </w:pPr>
+      <w:r>
+        <w:rPr/>
+        <w:t>Com o cair da noite e com a ajuda de uma corda eles escalam os muros e invadem a cidade (ocultos pela lama negra)</w:t>
+      </w:r>
+    </w:p>
+    <w:p>
+      <w:pPr>
+        <w:pStyle w:val="Normal"/>
+        <w:numPr>
+          <w:ilvl w:val="0"/>
+          <w:numId w:val="4"/>
+        </w:numPr>
+        <w:jc w:val="left"/>
+        <w:rPr/>
+      </w:pPr>
+      <w:r>
+        <w:rPr/>
+        <w:t>Ao entrarem na construção de madeira que parecia ser um templo religioso, eles se deparam uma jovem que cultuava a joia (no alto de um pedestal) e reciatava uma canção em um idioma estranho.</w:t>
+      </w:r>
+    </w:p>
+    <w:p>
+      <w:pPr>
+        <w:pStyle w:val="Normal"/>
+        <w:numPr>
+          <w:ilvl w:val="0"/>
+          <w:numId w:val="4"/>
+        </w:numPr>
+        <w:jc w:val="left"/>
+        <w:rPr/>
+      </w:pPr>
+      <w:r>
+        <w:rPr/>
+        <w:t>Logo após a saida a garota o jovem avança em direção da joia. O comerciante o reprime, dizendo que deveriam ter mais paciencia, talvez ela não fosse a única ali, ou talvez nem tenha ido em bora ainda. Contrariando as ordens do comerciante, o jovem vai em direção da gema e enquanto apanhava a joia a jovem que havia saido da sala retorna e o ve. Com um grito agudo a jovem chama a atenção dos homens que vaziam a guarda do templo.</w:t>
+      </w:r>
+    </w:p>
+    <w:p>
+      <w:pPr>
+        <w:pStyle w:val="Normal"/>
+        <w:numPr>
+          <w:ilvl w:val="0"/>
+          <w:numId w:val="4"/>
+        </w:numPr>
+        <w:jc w:val="left"/>
+        <w:rPr/>
+      </w:pPr>
+      <w:r>
+        <w:rPr/>
+        <w:t>Uma perseguição começa dentro da contrução de madeira. Quando eles finalmente conseguem sair do templo, são recebidos com flexas de fogo. Em uma corrida desesperada invadiram inumeras das casas de madeira, despertando ainda mais a anteção dos guardas da cidade. Por fim consegue se esconder em um estabulo.O garoto consegue se aproximar de um dos rinos e monta-lo. Com ambos montados no rino, eles estouram as portas do estabulo, liberando todos os outros rinos, iniciando um completo caos (uma manda de rinos-rochar correndo de forma descontrolada dentro de uma cidade fechada)</w:t>
+      </w:r>
+    </w:p>
+    <w:p>
+      <w:pPr>
+        <w:pStyle w:val="Normal"/>
+        <w:numPr>
+          <w:ilvl w:val="0"/>
+          <w:numId w:val="4"/>
+        </w:numPr>
+        <w:jc w:val="left"/>
+        <w:rPr/>
+      </w:pPr>
+      <w:r>
+        <w:rPr/>
+        <w:t>O rapaz guia o rino em direção do portão de madeira negra. O portão é arrebentado facilmente.</w:t>
+      </w:r>
+    </w:p>
+    <w:p>
+      <w:pPr>
+        <w:pStyle w:val="Normal"/>
+        <w:numPr>
+          <w:ilvl w:val="0"/>
+          <w:numId w:val="4"/>
+        </w:numPr>
+        <w:jc w:val="left"/>
+        <w:rPr/>
+      </w:pPr>
+      <w:r>
+        <w:rPr/>
+        <w:t>Pouco tempo de corrida e o rino-rocha se cansa. Ambos descem do animal e segue sua corrida em direção aos galopes-relampagos. Atraz deles mais de 20 homens montados em rinos-rocha e empunhando terriveis arcos tentavam mata-los a todo custo.</w:t>
+      </w:r>
+    </w:p>
+    <w:p>
+      <w:pPr>
+        <w:pStyle w:val="Normal"/>
+        <w:numPr>
+          <w:ilvl w:val="0"/>
+          <w:numId w:val="4"/>
+        </w:numPr>
+        <w:jc w:val="left"/>
+        <w:rPr/>
+      </w:pPr>
+      <w:r>
+        <w:rPr/>
+        <w:t>Montam as  presas os galopes e com sua velocidade descomunal eles consegue fugir.</w:t>
+      </w:r>
+    </w:p>
+    <w:p>
+      <w:pPr>
+        <w:pStyle w:val="Normal"/>
+        <w:numPr>
+          <w:ilvl w:val="0"/>
+          <w:numId w:val="4"/>
+        </w:numPr>
+        <w:jc w:val="left"/>
+        <w:rPr/>
+      </w:pPr>
+      <w:r>
+        <w:rPr/>
+        <w:t>O capitulo acaba com o garoto tentando contar vantagem de como conseguiu solucionar a situação, mas rapidamente foi repreendido com uma senhora comida de rabo.</w:t>
+      </w:r>
+    </w:p>
+    <w:p>
+      <w:pPr>
+        <w:pStyle w:val="Normal"/>
+        <w:jc w:val="left"/>
+        <w:rPr/>
+      </w:pPr>
+      <w:r>
+        <w:rPr/>
+      </w:r>
+    </w:p>
+    <w:p>
+      <w:pPr>
+        <w:pStyle w:val="Normal"/>
+        <w:jc w:val="left"/>
+        <w:rPr/>
+      </w:pPr>
+      <w:r>
+        <w:rPr/>
+        <w:t xml:space="preserve">     </w:t>
+      </w:r>
+      <w:r>
+        <w:rPr/>
+        <w:t>Cap 5.</w:t>
+      </w:r>
+    </w:p>
+    <w:p>
+      <w:pPr>
+        <w:pStyle w:val="Normal"/>
+        <w:numPr>
+          <w:ilvl w:val="0"/>
+          <w:numId w:val="5"/>
+        </w:numPr>
+        <w:jc w:val="left"/>
+        <w:rPr/>
+      </w:pPr>
+      <w:r>
+        <w:rPr/>
+        <w:t>Começa em alguma cidade pertencente a Floradensa, onde pessoas vivem em casa humildes a beira da floresta.</w:t>
+      </w:r>
+    </w:p>
+    <w:p>
+      <w:pPr>
+        <w:pStyle w:val="Normal"/>
+        <w:numPr>
+          <w:ilvl w:val="0"/>
+          <w:numId w:val="5"/>
+        </w:numPr>
+        <w:jc w:val="left"/>
+        <w:rPr/>
+      </w:pPr>
+      <w:r>
+        <w:rPr/>
+        <w:t xml:space="preserve">Uma tropa levantando o estandarte de </w:t>
+      </w:r>
+      <w:bookmarkStart w:id="2" w:name="__DdeLink__123_2137540320"/>
+      <w:r>
+        <w:rPr/>
+        <w:t>Penhascoleste</w:t>
+      </w:r>
+      <w:bookmarkEnd w:id="2"/>
+      <w:r>
+        <w:rPr/>
+        <w:t xml:space="preserve"> entra na cidade.</w:t>
+      </w:r>
+    </w:p>
+    <w:p>
+      <w:pPr>
+        <w:pStyle w:val="Normal"/>
+        <w:numPr>
+          <w:ilvl w:val="0"/>
+          <w:numId w:val="5"/>
+        </w:numPr>
+        <w:jc w:val="left"/>
+        <w:rPr/>
+      </w:pPr>
+      <w:r>
+        <w:rPr/>
+        <w:t xml:space="preserve">Eles delegam serem uma tropa de busca e que possuem o direito de vasculhar o local, estavam em busca de todo tipo de </w:t>
+      </w:r>
+      <w:r>
+        <w:rPr/>
+        <w:t>criaturas ou quaisquer artefatos</w:t>
+      </w:r>
+      <w:r>
+        <w:rPr/>
+        <w:t xml:space="preserve"> magic</w:t>
+      </w:r>
+      <w:r>
+        <w:rPr/>
+        <w:t>os</w:t>
+      </w:r>
+      <w:r>
+        <w:rPr/>
+        <w:t>.</w:t>
+      </w:r>
+    </w:p>
+    <w:p>
+      <w:pPr>
+        <w:pStyle w:val="Normal"/>
+        <w:numPr>
+          <w:ilvl w:val="0"/>
+          <w:numId w:val="5"/>
+        </w:numPr>
+        <w:jc w:val="left"/>
+        <w:rPr/>
+      </w:pPr>
+      <w:r>
+        <w:rPr/>
+        <w:t>Para conseguirem identificar se havia algo magico ali, o lider da tropa usava um colar com uma pequena pedra branca no centro, se existisse qualquer coisa magica na região a pedra brilhara azul.</w:t>
+      </w:r>
+    </w:p>
+    <w:p>
+      <w:pPr>
+        <w:pStyle w:val="Normal"/>
+        <w:numPr>
+          <w:ilvl w:val="0"/>
+          <w:numId w:val="5"/>
+        </w:numPr>
+        <w:jc w:val="left"/>
+        <w:rPr/>
+      </w:pPr>
+      <w:r>
+        <w:rPr/>
+        <w:t>A população local se volta, dizendo que estavam londe demais de  Penhascoleste, de que não tinham poder ali. O lider da tropa fica irado, e então ordena que todas a casa sejam invadidas e todos tipo de arma fosse roubada e trazida até ele.</w:t>
+      </w:r>
+    </w:p>
+    <w:p>
+      <w:pPr>
+        <w:pStyle w:val="Normal"/>
+        <w:numPr>
+          <w:ilvl w:val="0"/>
+          <w:numId w:val="5"/>
+        </w:numPr>
+        <w:jc w:val="left"/>
+        <w:rPr/>
+      </w:pPr>
+      <w:r>
+        <w:rPr/>
+        <w:t>Aqueles que tentaram impedir a entrada dos soldados foram brutalmente feridos</w:t>
+      </w:r>
+    </w:p>
+    <w:p>
+      <w:pPr>
+        <w:pStyle w:val="Normal"/>
+        <w:numPr>
+          <w:ilvl w:val="0"/>
+          <w:numId w:val="5"/>
+        </w:numPr>
+        <w:jc w:val="left"/>
+        <w:rPr/>
+      </w:pPr>
+      <w:r>
+        <w:rPr/>
+        <w:t>A situção ficava cada vez mais dificil para a população local, até que a pedra branca no colar do lider começa a brilhar azul.</w:t>
+      </w:r>
+    </w:p>
+    <w:p>
+      <w:pPr>
+        <w:pStyle w:val="Normal"/>
+        <w:numPr>
+          <w:ilvl w:val="0"/>
+          <w:numId w:val="5"/>
+        </w:numPr>
+        <w:jc w:val="left"/>
+        <w:rPr/>
+      </w:pPr>
+      <w:r>
+        <w:rPr/>
+        <w:t>Convencido de que era algum tipo de artefato magico o lider da tropa ordena que seus soldados sejam ainda mais severos com suas punições, pois os aldeões estavam mentindo.</w:t>
+      </w:r>
+    </w:p>
+    <w:p>
+      <w:pPr>
+        <w:pStyle w:val="Normal"/>
+        <w:numPr>
+          <w:ilvl w:val="0"/>
+          <w:numId w:val="5"/>
+        </w:numPr>
+        <w:jc w:val="left"/>
+        <w:rPr/>
+      </w:pPr>
+      <w:r>
+        <w:rPr/>
+        <w:t>Rapido como uma flecha uma pequena pedra é arremessada contra a cabeça do capitão da tropa. A pedra perfura o crânio do líder da tropa e o mata</w:t>
+      </w:r>
+    </w:p>
+    <w:p>
+      <w:pPr>
+        <w:pStyle w:val="Normal"/>
+        <w:numPr>
+          <w:ilvl w:val="0"/>
+          <w:numId w:val="5"/>
+        </w:numPr>
+        <w:jc w:val="left"/>
+        <w:rPr/>
+      </w:pPr>
+      <w:r>
+        <w:rPr/>
+        <w:t>Assustados s soldados deixam as casa e vão até o centro do vilarejo, todos empunhando suas espadas.</w:t>
+      </w:r>
+    </w:p>
+    <w:p>
+      <w:pPr>
+        <w:pStyle w:val="Normal"/>
+        <w:numPr>
+          <w:ilvl w:val="0"/>
+          <w:numId w:val="5"/>
+        </w:numPr>
+        <w:jc w:val="left"/>
+        <w:rPr/>
+      </w:pPr>
+      <w:r>
+        <w:rPr/>
+        <w:t>Das bordas da cidade um homem de capuz aparece, não tinha armas ou escudo, apenas uma pequena pedra que jogava para cima e depois apanhava com a mão. Andava vagarosamente em direção da tropa.</w:t>
+      </w:r>
+    </w:p>
+    <w:p>
+      <w:pPr>
+        <w:pStyle w:val="Normal"/>
+        <w:numPr>
+          <w:ilvl w:val="0"/>
+          <w:numId w:val="5"/>
+        </w:numPr>
+        <w:jc w:val="left"/>
+        <w:rPr/>
+      </w:pPr>
+      <w:r>
+        <w:rPr/>
+        <w:t>Um dos soldados avança contra o homem de capus e antes que pudesse desferir um golpe o estranho encapsuzado arremessa a pedra contra o elmo prateado do soldado, a pedra afunda perfura o elmo com a mesma facilidade com que perfura o canio do soldado.</w:t>
+      </w:r>
+    </w:p>
+    <w:p>
+      <w:pPr>
+        <w:pStyle w:val="Normal"/>
+        <w:numPr>
+          <w:ilvl w:val="0"/>
+          <w:numId w:val="5"/>
+        </w:numPr>
+        <w:jc w:val="left"/>
+        <w:rPr/>
+      </w:pPr>
+      <w:r>
+        <w:rPr/>
+        <w:t>A morte que acabarem de presenciar fez com que a tropa permanece-se unidade e em defensiva.</w:t>
+      </w:r>
+    </w:p>
+    <w:p>
+      <w:pPr>
+        <w:pStyle w:val="Normal"/>
+        <w:numPr>
+          <w:ilvl w:val="0"/>
+          <w:numId w:val="5"/>
+        </w:numPr>
+        <w:jc w:val="left"/>
+        <w:rPr/>
+      </w:pPr>
+      <w:r>
+        <w:rPr/>
+        <w:t xml:space="preserve">Eles perguntam que o homem é, mas nada de resposta. O estranho de capuz apenas avança vagarosamente. Ele então para a pouco mais de 5 passos dos soldados e os avisa que nenhum deles poderá sair vivo dali. </w:t>
+      </w:r>
+    </w:p>
+    <w:p>
+      <w:pPr>
+        <w:pStyle w:val="Normal"/>
+        <w:numPr>
+          <w:ilvl w:val="0"/>
+          <w:numId w:val="5"/>
+        </w:numPr>
+        <w:jc w:val="left"/>
+        <w:rPr/>
+      </w:pPr>
+      <w:r>
+        <w:rPr/>
+        <w:t xml:space="preserve">Tão rapido quanto as pedras que arremessou o estranho de capuz avança conta os soldados. Por mais rapidos que fossem os golpes com as espadas, nenhum dos soldados foi capas de tocar o estranho. O homem parecia dançar sem tocar o chão, e a cada movimento de esquiva era seguido de um ataque, quebrando braços e pernas de seus inimigos como se fossem galhos secos. Por fim o estranho desarmar um dos soldados e apanha a longa espada ainda no ar. Com movimentos rápidos e precisos o estranho da fim a vida de uma tropa inteira. </w:t>
+      </w:r>
+    </w:p>
+    <w:p>
+      <w:pPr>
+        <w:pStyle w:val="Normal"/>
+        <w:numPr>
+          <w:ilvl w:val="0"/>
+          <w:numId w:val="5"/>
+        </w:numPr>
+        <w:jc w:val="left"/>
+        <w:rPr/>
+      </w:pPr>
+      <w:r>
+        <w:rPr/>
+        <w:t xml:space="preserve">O estranha pede aos moradores que em contribuição a sua boa ação que enterrem os soldados morte e todo tipo de vestígio deles. E que essa história jamais seja contada </w:t>
+      </w:r>
+    </w:p>
+    <w:p>
+      <w:pPr>
+        <w:pStyle w:val="Normal"/>
+        <w:numPr>
+          <w:ilvl w:val="0"/>
+          <w:numId w:val="5"/>
+        </w:numPr>
+        <w:jc w:val="left"/>
+        <w:rPr/>
+      </w:pPr>
+      <w:r>
+        <w:rPr/>
+        <w:t>O estranho retorna para floresta, e tão repetina quanto sua chedada foi sua ida.</w:t>
+      </w:r>
+    </w:p>
+    <w:p>
+      <w:pPr>
+        <w:pStyle w:val="Normal"/>
+        <w:numPr>
+          <w:ilvl w:val="0"/>
+          <w:numId w:val="5"/>
+        </w:numPr>
+        <w:jc w:val="left"/>
+        <w:rPr/>
+      </w:pPr>
+      <w:r>
+        <w:rPr/>
+        <w:t>Os moradores se apresaram em enterrar cada uns dos soldados. O silencio se for</w:t>
+      </w:r>
+      <w:r>
+        <w:rPr/>
+        <w:t>m</w:t>
+      </w:r>
+      <w:r>
+        <w:rPr/>
+        <w:t>ou lei naquele lugar e aquele dia jamais foi citado de novo.</w:t>
+      </w:r>
+    </w:p>
+    <w:p>
+      <w:pPr>
+        <w:pStyle w:val="Normal"/>
+        <w:numPr>
+          <w:ilvl w:val="0"/>
+          <w:numId w:val="0"/>
+        </w:numPr>
+        <w:jc w:val="left"/>
+        <w:rPr/>
+      </w:pPr>
+      <w:r>
+        <w:rPr/>
+        <w:t xml:space="preserve"> </w:t>
+      </w:r>
+    </w:p>
+    <w:p>
+      <w:pPr>
+        <w:pStyle w:val="Normal"/>
+        <w:numPr>
+          <w:ilvl w:val="0"/>
+          <w:numId w:val="0"/>
+        </w:numPr>
+        <w:jc w:val="left"/>
+        <w:rPr/>
+      </w:pPr>
+      <w:r>
+        <w:rPr/>
+      </w:r>
+    </w:p>
+    <w:p>
+      <w:pPr>
+        <w:pStyle w:val="Normal"/>
+        <w:numPr>
+          <w:ilvl w:val="0"/>
+          <w:numId w:val="0"/>
+        </w:numPr>
+        <w:jc w:val="left"/>
+        <w:rPr/>
+      </w:pPr>
+      <w:r>
+        <w:rPr/>
+      </w:r>
+    </w:p>
+    <w:p>
+      <w:pPr>
+        <w:pStyle w:val="Normal"/>
+        <w:numPr>
+          <w:ilvl w:val="0"/>
+          <w:numId w:val="0"/>
+        </w:numPr>
+        <w:jc w:val="left"/>
+        <w:rPr/>
+      </w:pPr>
+      <w:r>
+        <w:rPr/>
+      </w:r>
+    </w:p>
+    <w:p>
+      <w:pPr>
+        <w:pStyle w:val="Normal"/>
+        <w:numPr>
+          <w:ilvl w:val="0"/>
+          <w:numId w:val="0"/>
+        </w:numPr>
+        <w:jc w:val="left"/>
+        <w:rPr/>
+      </w:pPr>
+      <w:r>
+        <w:rPr/>
+      </w:r>
+    </w:p>
+    <w:p>
+      <w:pPr>
+        <w:pStyle w:val="Normal"/>
+        <w:numPr>
+          <w:ilvl w:val="0"/>
+          <w:numId w:val="0"/>
+        </w:numPr>
+        <w:jc w:val="left"/>
+        <w:rPr/>
+      </w:pPr>
+      <w:r>
+        <w:rPr/>
+      </w:r>
+    </w:p>
+    <w:p>
+      <w:pPr>
+        <w:pStyle w:val="Normal"/>
+        <w:numPr>
+          <w:ilvl w:val="0"/>
+          <w:numId w:val="0"/>
+        </w:numPr>
+        <w:jc w:val="left"/>
+        <w:rPr/>
+      </w:pPr>
+      <w:r>
+        <w:rPr/>
+      </w:r>
+    </w:p>
+    <w:p>
+      <w:pPr>
+        <w:pStyle w:val="Normal"/>
+        <w:numPr>
+          <w:ilvl w:val="0"/>
+          <w:numId w:val="0"/>
+        </w:numPr>
+        <w:jc w:val="left"/>
+        <w:rPr/>
+      </w:pPr>
+      <w:r>
+        <w:rPr/>
+      </w:r>
+    </w:p>
+    <w:p>
+      <w:pPr>
+        <w:pStyle w:val="Normal"/>
+        <w:numPr>
+          <w:ilvl w:val="0"/>
+          <w:numId w:val="0"/>
+        </w:numPr>
+        <w:jc w:val="left"/>
+        <w:rPr/>
+      </w:pPr>
+      <w:r>
+        <w:rPr/>
+      </w:r>
+    </w:p>
+    <w:p>
+      <w:pPr>
+        <w:pStyle w:val="Normal"/>
+        <w:numPr>
+          <w:ilvl w:val="0"/>
+          <w:numId w:val="0"/>
+        </w:numPr>
+        <w:jc w:val="left"/>
+        <w:rPr/>
+      </w:pPr>
+      <w:r>
+        <w:rPr/>
+      </w:r>
+    </w:p>
+    <w:p>
+      <w:pPr>
+        <w:pStyle w:val="Normal"/>
+        <w:numPr>
+          <w:ilvl w:val="0"/>
+          <w:numId w:val="0"/>
+        </w:numPr>
+        <w:jc w:val="left"/>
+        <w:rPr/>
+      </w:pPr>
+      <w:r>
+        <w:rPr/>
+      </w:r>
+    </w:p>
+    <w:p>
+      <w:pPr>
+        <w:pStyle w:val="Normal"/>
+        <w:numPr>
+          <w:ilvl w:val="0"/>
+          <w:numId w:val="0"/>
+        </w:numPr>
+        <w:jc w:val="left"/>
+        <w:rPr/>
+      </w:pPr>
+      <w:r>
+        <w:rPr/>
+      </w:r>
+    </w:p>
+    <w:p>
+      <w:pPr>
+        <w:pStyle w:val="Normal"/>
+        <w:numPr>
+          <w:ilvl w:val="0"/>
+          <w:numId w:val="0"/>
+        </w:numPr>
+        <w:jc w:val="left"/>
+        <w:rPr/>
+      </w:pPr>
+      <w:r>
+        <w:rPr/>
+      </w:r>
+    </w:p>
+    <w:p>
+      <w:pPr>
+        <w:pStyle w:val="Normal"/>
+        <w:numPr>
+          <w:ilvl w:val="0"/>
+          <w:numId w:val="0"/>
+        </w:numPr>
+        <w:jc w:val="left"/>
+        <w:rPr/>
+      </w:pPr>
+      <w:r>
+        <w:rPr/>
+      </w:r>
+    </w:p>
+    <w:p>
+      <w:pPr>
+        <w:pStyle w:val="Normal"/>
+        <w:numPr>
+          <w:ilvl w:val="0"/>
+          <w:numId w:val="0"/>
+        </w:numPr>
+        <w:jc w:val="left"/>
+        <w:rPr/>
+      </w:pPr>
+      <w:r>
+        <w:rPr/>
+      </w:r>
+    </w:p>
+    <w:p>
+      <w:pPr>
+        <w:pStyle w:val="Normal"/>
+        <w:numPr>
+          <w:ilvl w:val="0"/>
+          <w:numId w:val="0"/>
+        </w:numPr>
+        <w:jc w:val="left"/>
+        <w:rPr/>
+      </w:pPr>
+      <w:r>
+        <w:rPr/>
+      </w:r>
+    </w:p>
+    <w:p>
+      <w:pPr>
+        <w:pStyle w:val="Normal"/>
+        <w:numPr>
+          <w:ilvl w:val="0"/>
+          <w:numId w:val="0"/>
+        </w:numPr>
+        <w:jc w:val="left"/>
+        <w:rPr/>
+      </w:pPr>
+      <w:r>
+        <w:rPr/>
+      </w:r>
+    </w:p>
+    <w:p>
+      <w:pPr>
+        <w:pStyle w:val="Normal"/>
+        <w:numPr>
+          <w:ilvl w:val="0"/>
+          <w:numId w:val="0"/>
+        </w:numPr>
+        <w:jc w:val="left"/>
+        <w:rPr/>
+      </w:pPr>
+      <w:r>
+        <w:rPr/>
+        <w:t xml:space="preserve">     </w:t>
+      </w:r>
+      <w:r>
+        <w:rPr/>
+        <w:t>Cap 6.</w:t>
+      </w:r>
+    </w:p>
+    <w:p>
+      <w:pPr>
+        <w:pStyle w:val="Normal"/>
+        <w:numPr>
+          <w:ilvl w:val="0"/>
+          <w:numId w:val="7"/>
+        </w:numPr>
+        <w:jc w:val="left"/>
+        <w:rPr/>
+      </w:pPr>
+      <w:r>
+        <w:rPr/>
+        <w:t xml:space="preserve">Após a entrega do primeiro artefato ao cliente, o comerciante volta para sua casa na ilha, lá encontra o rapaz nos estábulos, cuidando de seu </w:t>
+      </w:r>
+      <w:bookmarkStart w:id="3" w:name="__DdeLink__187_104271039"/>
+      <w:r>
+        <w:rPr/>
+        <w:t>Luximis</w:t>
+      </w:r>
+      <w:bookmarkEnd w:id="3"/>
+      <w:r>
+        <w:rPr/>
+        <w:t>, visivelmente desconfortável</w:t>
+      </w:r>
+    </w:p>
+    <w:p>
+      <w:pPr>
+        <w:pStyle w:val="Normal"/>
+        <w:numPr>
+          <w:ilvl w:val="0"/>
+          <w:numId w:val="7"/>
+        </w:numPr>
+        <w:jc w:val="left"/>
+        <w:rPr/>
+      </w:pPr>
+      <w:r>
+        <w:rPr/>
+        <w:t>O comerciante o chama para uma conversa, agora mais amistosa.</w:t>
+      </w:r>
+    </w:p>
+    <w:p>
+      <w:pPr>
+        <w:pStyle w:val="Normal"/>
+        <w:numPr>
+          <w:ilvl w:val="0"/>
+          <w:numId w:val="7"/>
+        </w:numPr>
+        <w:jc w:val="left"/>
+        <w:rPr/>
+      </w:pPr>
+      <w:r>
+        <w:rPr/>
+        <w:t xml:space="preserve"> </w:t>
+      </w:r>
+      <w:r>
+        <w:rPr/>
+        <w:t>Aos poucos o garoto vai se conformando de que estava errado e de que deveria ser mais paciente.</w:t>
+      </w:r>
+    </w:p>
+    <w:p>
+      <w:pPr>
+        <w:pStyle w:val="Normal"/>
+        <w:numPr>
+          <w:ilvl w:val="0"/>
+          <w:numId w:val="7"/>
+        </w:numPr>
+        <w:jc w:val="left"/>
+        <w:rPr/>
+      </w:pPr>
+      <w:r>
+        <w:rPr/>
+        <w:t>O comerciante disse que seu maior erro foi não ter tido um filho.</w:t>
+      </w:r>
+    </w:p>
+    <w:p>
+      <w:pPr>
+        <w:pStyle w:val="Normal"/>
+        <w:numPr>
+          <w:ilvl w:val="0"/>
+          <w:numId w:val="7"/>
+        </w:numPr>
+        <w:jc w:val="left"/>
+        <w:rPr/>
+      </w:pPr>
+      <w:r>
+        <w:rPr/>
+        <w:t>No fim ambos vão para uma taverna para alegrar um pouco a vida enquanto bebem</w:t>
+      </w:r>
+    </w:p>
+    <w:p>
+      <w:pPr>
+        <w:pStyle w:val="Normal"/>
+        <w:numPr>
+          <w:ilvl w:val="0"/>
+          <w:numId w:val="7"/>
+        </w:numPr>
+        <w:jc w:val="left"/>
+        <w:rPr/>
+      </w:pPr>
+      <w:r>
+        <w:rPr/>
+        <w:t>A noite termina em alegria.</w:t>
+      </w:r>
+    </w:p>
+    <w:p>
+      <w:pPr>
+        <w:pStyle w:val="Normal"/>
+        <w:numPr>
+          <w:ilvl w:val="0"/>
+          <w:numId w:val="6"/>
+        </w:numPr>
+        <w:jc w:val="left"/>
+        <w:rPr/>
+      </w:pPr>
+      <w:r>
+        <w:rPr/>
+        <w:t>O dia amanhece e em um amplo salão no palácio o rei medita. É um homem calmo, pensativo e de poucas palavras. Um de seus servos entra no salão e serve seu chá, como de costume em todas as manhas.</w:t>
+      </w:r>
+    </w:p>
+    <w:p>
+      <w:pPr>
+        <w:pStyle w:val="Normal"/>
+        <w:numPr>
+          <w:ilvl w:val="0"/>
+          <w:numId w:val="6"/>
+        </w:numPr>
+        <w:jc w:val="left"/>
+        <w:rPr/>
+      </w:pPr>
+      <w:r>
+        <w:rPr/>
+        <w:t>O nobre é alto e magro, seus longos cabelos são de um dourado escuro que escorria liso até quase a altura da cintura. Seu olhar é sempre sereno e sua voz é sempre macia aos ouvidos.</w:t>
+      </w:r>
+    </w:p>
+    <w:p>
+      <w:pPr>
+        <w:pStyle w:val="Normal"/>
+        <w:numPr>
+          <w:ilvl w:val="0"/>
+          <w:numId w:val="6"/>
+        </w:numPr>
+        <w:jc w:val="left"/>
+        <w:rPr/>
+      </w:pPr>
+      <w:r>
+        <w:rPr/>
+        <w:t>Como de costume em todas as manhas o nobre quebra o dejejum com frutas e uma pequena dose de chá.</w:t>
+      </w:r>
+    </w:p>
+    <w:p>
+      <w:pPr>
+        <w:pStyle w:val="Normal"/>
+        <w:numPr>
+          <w:ilvl w:val="0"/>
+          <w:numId w:val="6"/>
+        </w:numPr>
+        <w:jc w:val="left"/>
+        <w:rPr/>
+      </w:pPr>
+      <w:r>
+        <w:rPr/>
+        <w:t>Enquanto terminava seu dejejum dois de seus cavaleiros mais leais entram no recinto e se ajoelham diante de seu metre.</w:t>
+      </w:r>
+    </w:p>
+    <w:p>
+      <w:pPr>
+        <w:pStyle w:val="Normal"/>
+        <w:numPr>
+          <w:ilvl w:val="0"/>
+          <w:numId w:val="6"/>
+        </w:numPr>
+        <w:jc w:val="left"/>
+        <w:rPr/>
+      </w:pPr>
+      <w:r>
+        <w:rPr/>
+        <w:t>O nobre pergunta se eles encontraram o que ele precisava.</w:t>
+      </w:r>
+    </w:p>
+    <w:p>
+      <w:pPr>
+        <w:pStyle w:val="Normal"/>
+        <w:numPr>
+          <w:ilvl w:val="0"/>
+          <w:numId w:val="6"/>
+        </w:numPr>
+        <w:jc w:val="left"/>
+        <w:rPr/>
+      </w:pPr>
+      <w:r>
+        <w:rPr/>
+        <w:t>Seus cavaleiro respodem que sim.</w:t>
+      </w:r>
+    </w:p>
+    <w:p>
+      <w:pPr>
+        <w:pStyle w:val="Normal"/>
+        <w:numPr>
+          <w:ilvl w:val="0"/>
+          <w:numId w:val="6"/>
+        </w:numPr>
+        <w:jc w:val="left"/>
+        <w:rPr/>
+      </w:pPr>
+      <w:r>
+        <w:rPr/>
+        <w:t>O nobre sorri e parabeniza os esforços de seus servos. Ele então ordena que as levem para seu laboratório, após seu dejejum iria inciar os teste.</w:t>
+      </w:r>
+    </w:p>
+    <w:p>
+      <w:pPr>
+        <w:pStyle w:val="Normal"/>
+        <w:numPr>
+          <w:ilvl w:val="0"/>
+          <w:numId w:val="6"/>
+        </w:numPr>
+        <w:jc w:val="left"/>
+        <w:rPr/>
+      </w:pPr>
+      <w:r>
+        <w:rPr/>
+        <w:t xml:space="preserve">Seis Jaulas são deixadas no laboratório, dois cotinha filhotes grifos, outra continha uma serpentaia de médio porte. uma outra, pouco maior que as demais, continha um passaro trovão adulto, a ultima estava abarrota com 5 ninfas. </w:t>
+      </w:r>
+    </w:p>
+    <w:p>
+      <w:pPr>
+        <w:pStyle w:val="Normal"/>
+        <w:numPr>
+          <w:ilvl w:val="0"/>
+          <w:numId w:val="6"/>
+        </w:numPr>
+        <w:jc w:val="left"/>
+        <w:rPr/>
+      </w:pPr>
+      <w:r>
+        <w:rPr/>
+        <w:t>As ninfas, que diferente dos outros seres ali presentes eram conscientes e de inteligencia comparável a dos homens, começam a pedir por socorro, mas nada parecia ouvi-las. O local era escuro, aluminado penas por pálidas tochas.</w:t>
+      </w:r>
+    </w:p>
+    <w:p>
+      <w:pPr>
+        <w:pStyle w:val="Normal"/>
+        <w:numPr>
+          <w:ilvl w:val="0"/>
+          <w:numId w:val="6"/>
+        </w:numPr>
+        <w:jc w:val="left"/>
+        <w:rPr/>
+      </w:pPr>
+      <w:r>
+        <w:rPr/>
+        <w:t>Com passos lentos e suaves o nobre desce as escadas até seu laboratório</w:t>
+      </w:r>
+    </w:p>
+    <w:p>
+      <w:pPr>
+        <w:pStyle w:val="Normal"/>
+        <w:numPr>
+          <w:ilvl w:val="0"/>
+          <w:numId w:val="6"/>
+        </w:numPr>
+        <w:jc w:val="left"/>
+        <w:rPr/>
+      </w:pPr>
+      <w:r>
+        <w:rPr/>
+        <w:t>Ela sorri de forma gentil para as ninfas, dizendo para não terem medo, que tudo acabara bem.</w:t>
+      </w:r>
+    </w:p>
+    <w:p>
+      <w:pPr>
+        <w:pStyle w:val="Normal"/>
+        <w:numPr>
+          <w:ilvl w:val="0"/>
+          <w:numId w:val="6"/>
+        </w:numPr>
+        <w:jc w:val="left"/>
+        <w:rPr/>
+      </w:pPr>
+      <w:r>
+        <w:rPr/>
+        <w:t>O resto de seu dia o nobre passa em seu laboratório, seres humanoides usando mascaras de ferro lhe servem como auxiliares. Após terminarem a poção, o mago despeja o liquido em um forma de ferro. O liquido viscoso rapidamente se solidifica em uma joia verde-clara.</w:t>
+      </w:r>
+    </w:p>
+    <w:p>
+      <w:pPr>
+        <w:pStyle w:val="Normal"/>
+        <w:numPr>
+          <w:ilvl w:val="0"/>
+          <w:numId w:val="6"/>
+        </w:numPr>
+        <w:jc w:val="left"/>
+        <w:rPr/>
+      </w:pPr>
+      <w:r>
+        <w:rPr/>
+        <w:t>Ele a contempla maravilhado.</w:t>
+      </w:r>
+    </w:p>
+    <w:p>
+      <w:pPr>
+        <w:pStyle w:val="Normal"/>
+        <w:numPr>
+          <w:ilvl w:val="0"/>
+          <w:numId w:val="6"/>
+        </w:numPr>
+        <w:jc w:val="left"/>
+        <w:rPr/>
+      </w:pPr>
+      <w:r>
+        <w:rPr/>
+        <w:t>Proferindo algumas palavras magicas ele faz com que a joia brilhe em um tom verde quase fantasmagorico. As ninfas começam a gritar de dor. Com seu poder maligno a joia começar a sugar a vida das ninfas, fazendo com que elas comecem a se decompor ainda em vida até finalmente serem ceifadas. O mesmo destino cruel foi reservado aos demais seres, um a um todos tiverem suas vidas demoradas pela joia.</w:t>
+      </w:r>
+    </w:p>
+    <w:p>
+      <w:pPr>
+        <w:pStyle w:val="Normal"/>
+        <w:numPr>
+          <w:ilvl w:val="0"/>
+          <w:numId w:val="6"/>
+        </w:numPr>
+        <w:jc w:val="left"/>
+        <w:rPr/>
+      </w:pPr>
+      <w:r>
+        <w:rPr/>
+        <w:t xml:space="preserve"> </w:t>
+      </w:r>
+      <w:r>
+        <w:rPr/>
+        <w:t>Quando a joia parou de brilhar sua cor voltou ao tom verde claro.</w:t>
+      </w:r>
+    </w:p>
+    <w:p>
+      <w:pPr>
+        <w:pStyle w:val="Normal"/>
+        <w:numPr>
+          <w:ilvl w:val="0"/>
+          <w:numId w:val="6"/>
+        </w:numPr>
+        <w:jc w:val="left"/>
+        <w:rPr/>
+      </w:pPr>
+      <w:r>
+        <w:rPr/>
+        <w:t>Com um olhar levemente desapontado o nobre diz : obtivemos avanço, a está quase perfeita, mas ainda não é o bastante. Ordenem que tragam mais criaturas magicas até mim, dessa vez quero o dobro, mandem tropas de preciso. Enquanto isso vou pensar em uma maneira de aperfeiçoar a joia.</w:t>
+      </w:r>
+    </w:p>
+    <w:p>
+      <w:pPr>
+        <w:pStyle w:val="Normal"/>
+        <w:jc w:val="left"/>
+        <w:rPr/>
+      </w:pPr>
+      <w:r>
+        <w:rPr/>
+      </w:r>
+    </w:p>
+    <w:p>
+      <w:pPr>
+        <w:pStyle w:val="Normal"/>
+        <w:jc w:val="left"/>
+        <w:rPr/>
+      </w:pPr>
+      <w:r>
+        <w:rPr/>
+      </w:r>
+    </w:p>
+    <w:p>
+      <w:pPr>
+        <w:pStyle w:val="Normal"/>
+        <w:jc w:val="left"/>
+        <w:rPr/>
+      </w:pPr>
+      <w:r>
+        <w:rPr/>
+        <w:t xml:space="preserve">    </w:t>
+      </w:r>
+      <w:r>
+        <w:rPr/>
+        <w:t>Cap 7. → Previa: Segunda missão</w:t>
+      </w:r>
+    </w:p>
+    <w:p>
+      <w:pPr>
+        <w:pStyle w:val="Normal"/>
+        <w:jc w:val="left"/>
+        <w:rPr/>
+      </w:pPr>
+      <w:r>
+        <w:rPr/>
+      </w:r>
+    </w:p>
+    <w:p>
+      <w:pPr>
+        <w:pStyle w:val="Normal"/>
+        <w:jc w:val="left"/>
+        <w:rPr/>
+      </w:pPr>
+      <w:r>
+        <w:rPr/>
+        <w:t xml:space="preserve">    </w:t>
+      </w:r>
+      <w:r>
+        <w:rPr/>
+        <w:t>Cap 8 → Previa: O mago sente o uso da espada e manda que as tropas de procura por criaturas magicas agora começassem a caçar vestígios do fenômeno magica em  Portocântico.</w:t>
+      </w:r>
+    </w:p>
+    <w:p>
+      <w:pPr>
+        <w:pStyle w:val="Normal"/>
+        <w:jc w:val="left"/>
+        <w:rPr/>
+      </w:pPr>
+      <w:r>
+        <w:rPr/>
+      </w:r>
+    </w:p>
+    <w:p>
+      <w:pPr>
+        <w:pStyle w:val="Normal"/>
+        <w:jc w:val="left"/>
+        <w:rPr/>
+      </w:pPr>
+      <w:r>
+        <w:rPr/>
+        <w:t xml:space="preserve">  </w:t>
+      </w:r>
+      <w:r>
+        <w:rPr/>
+        <w:t>Cap 9 → Mostra um pouco mais do estranho de capuz, um pouco do seu treinamento e como vive na floresta.</w:t>
+      </w:r>
+    </w:p>
+    <w:p>
+      <w:pPr>
+        <w:pStyle w:val="Normal"/>
+        <w:jc w:val="left"/>
+        <w:rPr/>
+      </w:pPr>
+      <w:r>
+        <w:rPr/>
+      </w:r>
+    </w:p>
+    <w:p>
+      <w:pPr>
+        <w:pStyle w:val="Normal"/>
+        <w:jc w:val="left"/>
+        <w:rPr/>
+      </w:pPr>
+      <w:r>
+        <w:rPr/>
+        <w:t xml:space="preserve">Cap 10 → Começa com a negociação de informação das tropas do nobre com os piratas.  termina com o jovem e o comerciante na biblioteca oculta, lá o garoto le sobre a lenda.  </w:t>
+      </w:r>
+    </w:p>
+    <w:p>
+      <w:pPr>
+        <w:pStyle w:val="Normal"/>
+        <w:jc w:val="left"/>
+        <w:rPr/>
+      </w:pPr>
+      <w:r>
+        <w:rPr/>
+      </w:r>
+    </w:p>
+    <w:p>
+      <w:pPr>
+        <w:pStyle w:val="Normal"/>
+        <w:jc w:val="left"/>
+        <w:rPr/>
+      </w:pPr>
+      <w:r>
+        <w:rPr/>
+        <w:t>Cap 11 → Emboscada das tropas do nobre, o comerciante é gravemente ferido, ambos fogem montados em  Luximis (o cavalo do comerciante morre). Atravessam o Taia e fogem pela trilha que circunda a floresta de Floradensa, como ultima alternativa eles entram na floresta na tentativa de despistar os soldados de Penhascoleste. Lá o estranho de capuz salva o dia.</w:t>
+      </w:r>
+    </w:p>
+    <w:p>
+      <w:pPr>
+        <w:pStyle w:val="Normal"/>
+        <w:jc w:val="left"/>
+        <w:rPr/>
+      </w:pPr>
+      <w:r>
+        <w:rPr/>
+      </w:r>
+    </w:p>
+    <w:p>
+      <w:pPr>
+        <w:pStyle w:val="Normal"/>
+        <w:jc w:val="left"/>
+        <w:rPr/>
+      </w:pPr>
+      <w:r>
+        <w:rPr/>
+        <w:t>Cap 12 -  Ferido e a baira da morte, o comerciante agoniza. O estranho de capuz o socorre com a ajuda de uma pasta feita a base de ervas (criar uma erva de cura) que mantem o velho estavel por um tempo. Apos a conversa o garoto desobre que o homem de capuz era seu avo. Com a ajuda da magia dele o garoto consegue abrir uma porta com o giz de transporte até a ilha, onde o comerciante foi socorrido.</w:t>
+      </w:r>
+    </w:p>
+    <w:p>
+      <w:pPr>
+        <w:pStyle w:val="Normal"/>
+        <w:jc w:val="left"/>
+        <w:rPr/>
+      </w:pPr>
+      <w:r>
+        <w:rPr/>
+      </w:r>
+    </w:p>
+    <w:p>
+      <w:pPr>
+        <w:pStyle w:val="Normal"/>
+        <w:jc w:val="left"/>
+        <w:rPr/>
+      </w:pPr>
+      <w:r>
+        <w:rPr/>
+        <w:t>Cap 13 – Enfim é contada a origem do Nobre.</w:t>
       </w:r>
     </w:p>
     <w:sectPr>
@@ -3025,6 +4860,590 @@
   <w:abstractNum w:abstractNumId="4">
     <w:lvl w:ilvl="0">
       <w:start w:val="1"/>
+      <w:numFmt w:val="bullet"/>
+      <w:lvlText w:val=""/>
+      <w:lvlJc w:val="left"/>
+      <w:pPr>
+        <w:tabs>
+          <w:tab w:val="num" w:pos="720"/>
+        </w:tabs>
+        <w:ind w:left="720" w:hanging="360"/>
+      </w:pPr>
+      <w:rPr>
+        <w:rFonts w:ascii="Symbol" w:hAnsi="Symbol" w:cs="Symbol" w:hint="default"/>
+        <w:rFonts w:cs="OpenSymbol"/>
+      </w:rPr>
+    </w:lvl>
+    <w:lvl w:ilvl="1">
+      <w:start w:val="1"/>
+      <w:numFmt w:val="bullet"/>
+      <w:lvlText w:val="◦"/>
+      <w:lvlJc w:val="left"/>
+      <w:pPr>
+        <w:tabs>
+          <w:tab w:val="num" w:pos="1080"/>
+        </w:tabs>
+        <w:ind w:left="1080" w:hanging="360"/>
+      </w:pPr>
+      <w:rPr>
+        <w:rFonts w:ascii="OpenSymbol" w:hAnsi="OpenSymbol" w:cs="OpenSymbol" w:hint="default"/>
+        <w:rFonts w:cs="OpenSymbol"/>
+      </w:rPr>
+    </w:lvl>
+    <w:lvl w:ilvl="2">
+      <w:start w:val="1"/>
+      <w:numFmt w:val="bullet"/>
+      <w:lvlText w:val="▪"/>
+      <w:lvlJc w:val="left"/>
+      <w:pPr>
+        <w:tabs>
+          <w:tab w:val="num" w:pos="1440"/>
+        </w:tabs>
+        <w:ind w:left="1440" w:hanging="360"/>
+      </w:pPr>
+      <w:rPr>
+        <w:rFonts w:ascii="OpenSymbol" w:hAnsi="OpenSymbol" w:cs="OpenSymbol" w:hint="default"/>
+        <w:rFonts w:cs="OpenSymbol"/>
+      </w:rPr>
+    </w:lvl>
+    <w:lvl w:ilvl="3">
+      <w:start w:val="1"/>
+      <w:numFmt w:val="bullet"/>
+      <w:lvlText w:val=""/>
+      <w:lvlJc w:val="left"/>
+      <w:pPr>
+        <w:tabs>
+          <w:tab w:val="num" w:pos="1800"/>
+        </w:tabs>
+        <w:ind w:left="1800" w:hanging="360"/>
+      </w:pPr>
+      <w:rPr>
+        <w:rFonts w:ascii="Symbol" w:hAnsi="Symbol" w:cs="Symbol" w:hint="default"/>
+        <w:rFonts w:cs="OpenSymbol"/>
+      </w:rPr>
+    </w:lvl>
+    <w:lvl w:ilvl="4">
+      <w:start w:val="1"/>
+      <w:numFmt w:val="bullet"/>
+      <w:lvlText w:val="◦"/>
+      <w:lvlJc w:val="left"/>
+      <w:pPr>
+        <w:tabs>
+          <w:tab w:val="num" w:pos="2160"/>
+        </w:tabs>
+        <w:ind w:left="2160" w:hanging="360"/>
+      </w:pPr>
+      <w:rPr>
+        <w:rFonts w:ascii="OpenSymbol" w:hAnsi="OpenSymbol" w:cs="OpenSymbol" w:hint="default"/>
+        <w:rFonts w:cs="OpenSymbol"/>
+      </w:rPr>
+    </w:lvl>
+    <w:lvl w:ilvl="5">
+      <w:start w:val="1"/>
+      <w:numFmt w:val="bullet"/>
+      <w:lvlText w:val="▪"/>
+      <w:lvlJc w:val="left"/>
+      <w:pPr>
+        <w:tabs>
+          <w:tab w:val="num" w:pos="2520"/>
+        </w:tabs>
+        <w:ind w:left="2520" w:hanging="360"/>
+      </w:pPr>
+      <w:rPr>
+        <w:rFonts w:ascii="OpenSymbol" w:hAnsi="OpenSymbol" w:cs="OpenSymbol" w:hint="default"/>
+        <w:rFonts w:cs="OpenSymbol"/>
+      </w:rPr>
+    </w:lvl>
+    <w:lvl w:ilvl="6">
+      <w:start w:val="1"/>
+      <w:numFmt w:val="bullet"/>
+      <w:lvlText w:val=""/>
+      <w:lvlJc w:val="left"/>
+      <w:pPr>
+        <w:tabs>
+          <w:tab w:val="num" w:pos="2880"/>
+        </w:tabs>
+        <w:ind w:left="2880" w:hanging="360"/>
+      </w:pPr>
+      <w:rPr>
+        <w:rFonts w:ascii="Symbol" w:hAnsi="Symbol" w:cs="Symbol" w:hint="default"/>
+        <w:rFonts w:cs="OpenSymbol"/>
+      </w:rPr>
+    </w:lvl>
+    <w:lvl w:ilvl="7">
+      <w:start w:val="1"/>
+      <w:numFmt w:val="bullet"/>
+      <w:lvlText w:val="◦"/>
+      <w:lvlJc w:val="left"/>
+      <w:pPr>
+        <w:tabs>
+          <w:tab w:val="num" w:pos="3240"/>
+        </w:tabs>
+        <w:ind w:left="3240" w:hanging="360"/>
+      </w:pPr>
+      <w:rPr>
+        <w:rFonts w:ascii="OpenSymbol" w:hAnsi="OpenSymbol" w:cs="OpenSymbol" w:hint="default"/>
+        <w:rFonts w:cs="OpenSymbol"/>
+      </w:rPr>
+    </w:lvl>
+    <w:lvl w:ilvl="8">
+      <w:start w:val="1"/>
+      <w:numFmt w:val="bullet"/>
+      <w:lvlText w:val="▪"/>
+      <w:lvlJc w:val="left"/>
+      <w:pPr>
+        <w:tabs>
+          <w:tab w:val="num" w:pos="3600"/>
+        </w:tabs>
+        <w:ind w:left="3600" w:hanging="360"/>
+      </w:pPr>
+      <w:rPr>
+        <w:rFonts w:ascii="OpenSymbol" w:hAnsi="OpenSymbol" w:cs="OpenSymbol" w:hint="default"/>
+        <w:rFonts w:cs="OpenSymbol"/>
+      </w:rPr>
+    </w:lvl>
+  </w:abstractNum>
+  <w:abstractNum w:abstractNumId="5">
+    <w:lvl w:ilvl="0">
+      <w:start w:val="1"/>
+      <w:numFmt w:val="bullet"/>
+      <w:lvlText w:val=""/>
+      <w:lvlJc w:val="left"/>
+      <w:pPr>
+        <w:tabs>
+          <w:tab w:val="num" w:pos="840"/>
+        </w:tabs>
+        <w:ind w:left="840" w:hanging="360"/>
+      </w:pPr>
+      <w:rPr>
+        <w:rFonts w:ascii="Symbol" w:hAnsi="Symbol" w:cs="Symbol" w:hint="default"/>
+        <w:rFonts w:cs="OpenSymbol"/>
+      </w:rPr>
+    </w:lvl>
+    <w:lvl w:ilvl="1">
+      <w:start w:val="1"/>
+      <w:numFmt w:val="bullet"/>
+      <w:lvlText w:val="◦"/>
+      <w:lvlJc w:val="left"/>
+      <w:pPr>
+        <w:tabs>
+          <w:tab w:val="num" w:pos="1200"/>
+        </w:tabs>
+        <w:ind w:left="1200" w:hanging="360"/>
+      </w:pPr>
+      <w:rPr>
+        <w:rFonts w:ascii="OpenSymbol" w:hAnsi="OpenSymbol" w:cs="OpenSymbol" w:hint="default"/>
+        <w:rFonts w:cs="OpenSymbol"/>
+      </w:rPr>
+    </w:lvl>
+    <w:lvl w:ilvl="2">
+      <w:start w:val="1"/>
+      <w:numFmt w:val="bullet"/>
+      <w:lvlText w:val="▪"/>
+      <w:lvlJc w:val="left"/>
+      <w:pPr>
+        <w:tabs>
+          <w:tab w:val="num" w:pos="1560"/>
+        </w:tabs>
+        <w:ind w:left="1560" w:hanging="360"/>
+      </w:pPr>
+      <w:rPr>
+        <w:rFonts w:ascii="OpenSymbol" w:hAnsi="OpenSymbol" w:cs="OpenSymbol" w:hint="default"/>
+        <w:rFonts w:cs="OpenSymbol"/>
+      </w:rPr>
+    </w:lvl>
+    <w:lvl w:ilvl="3">
+      <w:start w:val="1"/>
+      <w:numFmt w:val="bullet"/>
+      <w:lvlText w:val=""/>
+      <w:lvlJc w:val="left"/>
+      <w:pPr>
+        <w:tabs>
+          <w:tab w:val="num" w:pos="1920"/>
+        </w:tabs>
+        <w:ind w:left="1920" w:hanging="360"/>
+      </w:pPr>
+      <w:rPr>
+        <w:rFonts w:ascii="Symbol" w:hAnsi="Symbol" w:cs="Symbol" w:hint="default"/>
+        <w:rFonts w:cs="OpenSymbol"/>
+      </w:rPr>
+    </w:lvl>
+    <w:lvl w:ilvl="4">
+      <w:start w:val="1"/>
+      <w:numFmt w:val="bullet"/>
+      <w:lvlText w:val="◦"/>
+      <w:lvlJc w:val="left"/>
+      <w:pPr>
+        <w:tabs>
+          <w:tab w:val="num" w:pos="2280"/>
+        </w:tabs>
+        <w:ind w:left="2280" w:hanging="360"/>
+      </w:pPr>
+      <w:rPr>
+        <w:rFonts w:ascii="OpenSymbol" w:hAnsi="OpenSymbol" w:cs="OpenSymbol" w:hint="default"/>
+        <w:rFonts w:cs="OpenSymbol"/>
+      </w:rPr>
+    </w:lvl>
+    <w:lvl w:ilvl="5">
+      <w:start w:val="1"/>
+      <w:numFmt w:val="bullet"/>
+      <w:lvlText w:val="▪"/>
+      <w:lvlJc w:val="left"/>
+      <w:pPr>
+        <w:tabs>
+          <w:tab w:val="num" w:pos="2640"/>
+        </w:tabs>
+        <w:ind w:left="2640" w:hanging="360"/>
+      </w:pPr>
+      <w:rPr>
+        <w:rFonts w:ascii="OpenSymbol" w:hAnsi="OpenSymbol" w:cs="OpenSymbol" w:hint="default"/>
+        <w:rFonts w:cs="OpenSymbol"/>
+      </w:rPr>
+    </w:lvl>
+    <w:lvl w:ilvl="6">
+      <w:start w:val="1"/>
+      <w:numFmt w:val="bullet"/>
+      <w:lvlText w:val=""/>
+      <w:lvlJc w:val="left"/>
+      <w:pPr>
+        <w:tabs>
+          <w:tab w:val="num" w:pos="3000"/>
+        </w:tabs>
+        <w:ind w:left="3000" w:hanging="360"/>
+      </w:pPr>
+      <w:rPr>
+        <w:rFonts w:ascii="Symbol" w:hAnsi="Symbol" w:cs="Symbol" w:hint="default"/>
+        <w:rFonts w:cs="OpenSymbol"/>
+      </w:rPr>
+    </w:lvl>
+    <w:lvl w:ilvl="7">
+      <w:start w:val="1"/>
+      <w:numFmt w:val="bullet"/>
+      <w:lvlText w:val="◦"/>
+      <w:lvlJc w:val="left"/>
+      <w:pPr>
+        <w:tabs>
+          <w:tab w:val="num" w:pos="3360"/>
+        </w:tabs>
+        <w:ind w:left="3360" w:hanging="360"/>
+      </w:pPr>
+      <w:rPr>
+        <w:rFonts w:ascii="OpenSymbol" w:hAnsi="OpenSymbol" w:cs="OpenSymbol" w:hint="default"/>
+        <w:rFonts w:cs="OpenSymbol"/>
+      </w:rPr>
+    </w:lvl>
+    <w:lvl w:ilvl="8">
+      <w:start w:val="1"/>
+      <w:numFmt w:val="bullet"/>
+      <w:lvlText w:val="▪"/>
+      <w:lvlJc w:val="left"/>
+      <w:pPr>
+        <w:tabs>
+          <w:tab w:val="num" w:pos="3720"/>
+        </w:tabs>
+        <w:ind w:left="3720" w:hanging="360"/>
+      </w:pPr>
+      <w:rPr>
+        <w:rFonts w:ascii="OpenSymbol" w:hAnsi="OpenSymbol" w:cs="OpenSymbol" w:hint="default"/>
+        <w:rFonts w:cs="OpenSymbol"/>
+      </w:rPr>
+    </w:lvl>
+  </w:abstractNum>
+  <w:abstractNum w:abstractNumId="6">
+    <w:lvl w:ilvl="0">
+      <w:start w:val="1"/>
+      <w:numFmt w:val="bullet"/>
+      <w:lvlText w:val=""/>
+      <w:lvlJc w:val="left"/>
+      <w:pPr>
+        <w:tabs>
+          <w:tab w:val="num" w:pos="720"/>
+        </w:tabs>
+        <w:ind w:left="720" w:hanging="360"/>
+      </w:pPr>
+      <w:rPr>
+        <w:rFonts w:ascii="Symbol" w:hAnsi="Symbol" w:cs="Symbol" w:hint="default"/>
+        <w:rFonts w:cs="OpenSymbol"/>
+      </w:rPr>
+    </w:lvl>
+    <w:lvl w:ilvl="1">
+      <w:start w:val="1"/>
+      <w:numFmt w:val="bullet"/>
+      <w:lvlText w:val="◦"/>
+      <w:lvlJc w:val="left"/>
+      <w:pPr>
+        <w:tabs>
+          <w:tab w:val="num" w:pos="1080"/>
+        </w:tabs>
+        <w:ind w:left="1080" w:hanging="360"/>
+      </w:pPr>
+      <w:rPr>
+        <w:rFonts w:ascii="OpenSymbol" w:hAnsi="OpenSymbol" w:cs="OpenSymbol" w:hint="default"/>
+        <w:rFonts w:cs="OpenSymbol"/>
+      </w:rPr>
+    </w:lvl>
+    <w:lvl w:ilvl="2">
+      <w:start w:val="1"/>
+      <w:numFmt w:val="bullet"/>
+      <w:lvlText w:val="▪"/>
+      <w:lvlJc w:val="left"/>
+      <w:pPr>
+        <w:tabs>
+          <w:tab w:val="num" w:pos="1440"/>
+        </w:tabs>
+        <w:ind w:left="1440" w:hanging="360"/>
+      </w:pPr>
+      <w:rPr>
+        <w:rFonts w:ascii="OpenSymbol" w:hAnsi="OpenSymbol" w:cs="OpenSymbol" w:hint="default"/>
+        <w:rFonts w:cs="OpenSymbol"/>
+      </w:rPr>
+    </w:lvl>
+    <w:lvl w:ilvl="3">
+      <w:start w:val="1"/>
+      <w:numFmt w:val="bullet"/>
+      <w:lvlText w:val=""/>
+      <w:lvlJc w:val="left"/>
+      <w:pPr>
+        <w:tabs>
+          <w:tab w:val="num" w:pos="1800"/>
+        </w:tabs>
+        <w:ind w:left="1800" w:hanging="360"/>
+      </w:pPr>
+      <w:rPr>
+        <w:rFonts w:ascii="Symbol" w:hAnsi="Symbol" w:cs="Symbol" w:hint="default"/>
+        <w:rFonts w:cs="OpenSymbol"/>
+      </w:rPr>
+    </w:lvl>
+    <w:lvl w:ilvl="4">
+      <w:start w:val="1"/>
+      <w:numFmt w:val="bullet"/>
+      <w:lvlText w:val="◦"/>
+      <w:lvlJc w:val="left"/>
+      <w:pPr>
+        <w:tabs>
+          <w:tab w:val="num" w:pos="2160"/>
+        </w:tabs>
+        <w:ind w:left="2160" w:hanging="360"/>
+      </w:pPr>
+      <w:rPr>
+        <w:rFonts w:ascii="OpenSymbol" w:hAnsi="OpenSymbol" w:cs="OpenSymbol" w:hint="default"/>
+        <w:rFonts w:cs="OpenSymbol"/>
+      </w:rPr>
+    </w:lvl>
+    <w:lvl w:ilvl="5">
+      <w:start w:val="1"/>
+      <w:numFmt w:val="bullet"/>
+      <w:lvlText w:val="▪"/>
+      <w:lvlJc w:val="left"/>
+      <w:pPr>
+        <w:tabs>
+          <w:tab w:val="num" w:pos="2520"/>
+        </w:tabs>
+        <w:ind w:left="2520" w:hanging="360"/>
+      </w:pPr>
+      <w:rPr>
+        <w:rFonts w:ascii="OpenSymbol" w:hAnsi="OpenSymbol" w:cs="OpenSymbol" w:hint="default"/>
+        <w:rFonts w:cs="OpenSymbol"/>
+      </w:rPr>
+    </w:lvl>
+    <w:lvl w:ilvl="6">
+      <w:start w:val="1"/>
+      <w:numFmt w:val="bullet"/>
+      <w:lvlText w:val=""/>
+      <w:lvlJc w:val="left"/>
+      <w:pPr>
+        <w:tabs>
+          <w:tab w:val="num" w:pos="2880"/>
+        </w:tabs>
+        <w:ind w:left="2880" w:hanging="360"/>
+      </w:pPr>
+      <w:rPr>
+        <w:rFonts w:ascii="Symbol" w:hAnsi="Symbol" w:cs="Symbol" w:hint="default"/>
+        <w:rFonts w:cs="OpenSymbol"/>
+      </w:rPr>
+    </w:lvl>
+    <w:lvl w:ilvl="7">
+      <w:start w:val="1"/>
+      <w:numFmt w:val="bullet"/>
+      <w:lvlText w:val="◦"/>
+      <w:lvlJc w:val="left"/>
+      <w:pPr>
+        <w:tabs>
+          <w:tab w:val="num" w:pos="3240"/>
+        </w:tabs>
+        <w:ind w:left="3240" w:hanging="360"/>
+      </w:pPr>
+      <w:rPr>
+        <w:rFonts w:ascii="OpenSymbol" w:hAnsi="OpenSymbol" w:cs="OpenSymbol" w:hint="default"/>
+        <w:rFonts w:cs="OpenSymbol"/>
+      </w:rPr>
+    </w:lvl>
+    <w:lvl w:ilvl="8">
+      <w:start w:val="1"/>
+      <w:numFmt w:val="bullet"/>
+      <w:lvlText w:val="▪"/>
+      <w:lvlJc w:val="left"/>
+      <w:pPr>
+        <w:tabs>
+          <w:tab w:val="num" w:pos="3600"/>
+        </w:tabs>
+        <w:ind w:left="3600" w:hanging="360"/>
+      </w:pPr>
+      <w:rPr>
+        <w:rFonts w:ascii="OpenSymbol" w:hAnsi="OpenSymbol" w:cs="OpenSymbol" w:hint="default"/>
+        <w:rFonts w:cs="OpenSymbol"/>
+      </w:rPr>
+    </w:lvl>
+  </w:abstractNum>
+  <w:abstractNum w:abstractNumId="7">
+    <w:lvl w:ilvl="0">
+      <w:start w:val="1"/>
+      <w:numFmt w:val="bullet"/>
+      <w:lvlText w:val=""/>
+      <w:lvlJc w:val="left"/>
+      <w:pPr>
+        <w:tabs>
+          <w:tab w:val="num" w:pos="900"/>
+        </w:tabs>
+        <w:ind w:left="900" w:hanging="360"/>
+      </w:pPr>
+      <w:rPr>
+        <w:rFonts w:ascii="Symbol" w:hAnsi="Symbol" w:cs="Symbol" w:hint="default"/>
+        <w:rFonts w:cs="OpenSymbol"/>
+      </w:rPr>
+    </w:lvl>
+    <w:lvl w:ilvl="1">
+      <w:start w:val="1"/>
+      <w:numFmt w:val="bullet"/>
+      <w:lvlText w:val="◦"/>
+      <w:lvlJc w:val="left"/>
+      <w:pPr>
+        <w:tabs>
+          <w:tab w:val="num" w:pos="1260"/>
+        </w:tabs>
+        <w:ind w:left="1260" w:hanging="360"/>
+      </w:pPr>
+      <w:rPr>
+        <w:rFonts w:ascii="OpenSymbol" w:hAnsi="OpenSymbol" w:cs="OpenSymbol" w:hint="default"/>
+        <w:rFonts w:cs="OpenSymbol"/>
+      </w:rPr>
+    </w:lvl>
+    <w:lvl w:ilvl="2">
+      <w:start w:val="1"/>
+      <w:numFmt w:val="bullet"/>
+      <w:lvlText w:val="▪"/>
+      <w:lvlJc w:val="left"/>
+      <w:pPr>
+        <w:tabs>
+          <w:tab w:val="num" w:pos="1620"/>
+        </w:tabs>
+        <w:ind w:left="1620" w:hanging="360"/>
+      </w:pPr>
+      <w:rPr>
+        <w:rFonts w:ascii="OpenSymbol" w:hAnsi="OpenSymbol" w:cs="OpenSymbol" w:hint="default"/>
+        <w:rFonts w:cs="OpenSymbol"/>
+      </w:rPr>
+    </w:lvl>
+    <w:lvl w:ilvl="3">
+      <w:start w:val="1"/>
+      <w:numFmt w:val="bullet"/>
+      <w:lvlText w:val=""/>
+      <w:lvlJc w:val="left"/>
+      <w:pPr>
+        <w:tabs>
+          <w:tab w:val="num" w:pos="1980"/>
+        </w:tabs>
+        <w:ind w:left="1980" w:hanging="360"/>
+      </w:pPr>
+      <w:rPr>
+        <w:rFonts w:ascii="Symbol" w:hAnsi="Symbol" w:cs="Symbol" w:hint="default"/>
+        <w:rFonts w:cs="OpenSymbol"/>
+      </w:rPr>
+    </w:lvl>
+    <w:lvl w:ilvl="4">
+      <w:start w:val="1"/>
+      <w:numFmt w:val="bullet"/>
+      <w:lvlText w:val="◦"/>
+      <w:lvlJc w:val="left"/>
+      <w:pPr>
+        <w:tabs>
+          <w:tab w:val="num" w:pos="2340"/>
+        </w:tabs>
+        <w:ind w:left="2340" w:hanging="360"/>
+      </w:pPr>
+      <w:rPr>
+        <w:rFonts w:ascii="OpenSymbol" w:hAnsi="OpenSymbol" w:cs="OpenSymbol" w:hint="default"/>
+        <w:rFonts w:cs="OpenSymbol"/>
+      </w:rPr>
+    </w:lvl>
+    <w:lvl w:ilvl="5">
+      <w:start w:val="1"/>
+      <w:numFmt w:val="bullet"/>
+      <w:lvlText w:val="▪"/>
+      <w:lvlJc w:val="left"/>
+      <w:pPr>
+        <w:tabs>
+          <w:tab w:val="num" w:pos="2700"/>
+        </w:tabs>
+        <w:ind w:left="2700" w:hanging="360"/>
+      </w:pPr>
+      <w:rPr>
+        <w:rFonts w:ascii="OpenSymbol" w:hAnsi="OpenSymbol" w:cs="OpenSymbol" w:hint="default"/>
+        <w:rFonts w:cs="OpenSymbol"/>
+      </w:rPr>
+    </w:lvl>
+    <w:lvl w:ilvl="6">
+      <w:start w:val="1"/>
+      <w:numFmt w:val="bullet"/>
+      <w:lvlText w:val=""/>
+      <w:lvlJc w:val="left"/>
+      <w:pPr>
+        <w:tabs>
+          <w:tab w:val="num" w:pos="3060"/>
+        </w:tabs>
+        <w:ind w:left="3060" w:hanging="360"/>
+      </w:pPr>
+      <w:rPr>
+        <w:rFonts w:ascii="Symbol" w:hAnsi="Symbol" w:cs="Symbol" w:hint="default"/>
+        <w:rFonts w:cs="OpenSymbol"/>
+      </w:rPr>
+    </w:lvl>
+    <w:lvl w:ilvl="7">
+      <w:start w:val="1"/>
+      <w:numFmt w:val="bullet"/>
+      <w:lvlText w:val="◦"/>
+      <w:lvlJc w:val="left"/>
+      <w:pPr>
+        <w:tabs>
+          <w:tab w:val="num" w:pos="3420"/>
+        </w:tabs>
+        <w:ind w:left="3420" w:hanging="360"/>
+      </w:pPr>
+      <w:rPr>
+        <w:rFonts w:ascii="OpenSymbol" w:hAnsi="OpenSymbol" w:cs="OpenSymbol" w:hint="default"/>
+        <w:rFonts w:cs="OpenSymbol"/>
+      </w:rPr>
+    </w:lvl>
+    <w:lvl w:ilvl="8">
+      <w:start w:val="1"/>
+      <w:numFmt w:val="bullet"/>
+      <w:lvlText w:val="▪"/>
+      <w:lvlJc w:val="left"/>
+      <w:pPr>
+        <w:tabs>
+          <w:tab w:val="num" w:pos="3780"/>
+        </w:tabs>
+        <w:ind w:left="3780" w:hanging="360"/>
+      </w:pPr>
+      <w:rPr>
+        <w:rFonts w:ascii="OpenSymbol" w:hAnsi="OpenSymbol" w:cs="OpenSymbol" w:hint="default"/>
+        <w:rFonts w:cs="OpenSymbol"/>
+      </w:rPr>
+    </w:lvl>
+  </w:abstractNum>
+  <w:abstractNum w:abstractNumId="8">
+    <w:lvl w:ilvl="0">
+      <w:start w:val="1"/>
       <w:numFmt w:val="none"/>
       <w:suff w:val="nothing"/>
       <w:lvlText w:val=""/>
@@ -3152,6 +5571,18 @@
   </w:num>
   <w:num w:numId="4">
     <w:abstractNumId w:val="4"/>
+  </w:num>
+  <w:num w:numId="5">
+    <w:abstractNumId w:val="5"/>
+  </w:num>
+  <w:num w:numId="6">
+    <w:abstractNumId w:val="6"/>
+  </w:num>
+  <w:num w:numId="7">
+    <w:abstractNumId w:val="7"/>
+  </w:num>
+  <w:num w:numId="8">
+    <w:abstractNumId w:val="8"/>
   </w:num>
 </w:numbering>
 </file>
@@ -3391,6 +5822,510 @@
       <w:rFonts w:cs="OpenSymbol"/>
     </w:rPr>
   </w:style>
+  <w:style w:type="character" w:styleId="ListLabel28">
+    <w:name w:val="ListLabel 28"/>
+    <w:qFormat/>
+    <w:rPr>
+      <w:rFonts w:cs="OpenSymbol"/>
+    </w:rPr>
+  </w:style>
+  <w:style w:type="character" w:styleId="ListLabel29">
+    <w:name w:val="ListLabel 29"/>
+    <w:qFormat/>
+    <w:rPr>
+      <w:rFonts w:cs="OpenSymbol"/>
+    </w:rPr>
+  </w:style>
+  <w:style w:type="character" w:styleId="ListLabel30">
+    <w:name w:val="ListLabel 30"/>
+    <w:qFormat/>
+    <w:rPr>
+      <w:rFonts w:cs="OpenSymbol"/>
+    </w:rPr>
+  </w:style>
+  <w:style w:type="character" w:styleId="ListLabel31">
+    <w:name w:val="ListLabel 31"/>
+    <w:qFormat/>
+    <w:rPr>
+      <w:rFonts w:cs="OpenSymbol"/>
+    </w:rPr>
+  </w:style>
+  <w:style w:type="character" w:styleId="ListLabel32">
+    <w:name w:val="ListLabel 32"/>
+    <w:qFormat/>
+    <w:rPr>
+      <w:rFonts w:cs="OpenSymbol"/>
+    </w:rPr>
+  </w:style>
+  <w:style w:type="character" w:styleId="ListLabel33">
+    <w:name w:val="ListLabel 33"/>
+    <w:qFormat/>
+    <w:rPr>
+      <w:rFonts w:cs="OpenSymbol"/>
+    </w:rPr>
+  </w:style>
+  <w:style w:type="character" w:styleId="ListLabel34">
+    <w:name w:val="ListLabel 34"/>
+    <w:qFormat/>
+    <w:rPr>
+      <w:rFonts w:cs="OpenSymbol"/>
+    </w:rPr>
+  </w:style>
+  <w:style w:type="character" w:styleId="ListLabel35">
+    <w:name w:val="ListLabel 35"/>
+    <w:qFormat/>
+    <w:rPr>
+      <w:rFonts w:cs="OpenSymbol"/>
+    </w:rPr>
+  </w:style>
+  <w:style w:type="character" w:styleId="ListLabel36">
+    <w:name w:val="ListLabel 36"/>
+    <w:qFormat/>
+    <w:rPr>
+      <w:rFonts w:cs="OpenSymbol"/>
+    </w:rPr>
+  </w:style>
+  <w:style w:type="character" w:styleId="ListLabel37">
+    <w:name w:val="ListLabel 37"/>
+    <w:qFormat/>
+    <w:rPr>
+      <w:rFonts w:cs="OpenSymbol"/>
+    </w:rPr>
+  </w:style>
+  <w:style w:type="character" w:styleId="ListLabel38">
+    <w:name w:val="ListLabel 38"/>
+    <w:qFormat/>
+    <w:rPr>
+      <w:rFonts w:cs="OpenSymbol"/>
+    </w:rPr>
+  </w:style>
+  <w:style w:type="character" w:styleId="ListLabel39">
+    <w:name w:val="ListLabel 39"/>
+    <w:qFormat/>
+    <w:rPr>
+      <w:rFonts w:cs="OpenSymbol"/>
+    </w:rPr>
+  </w:style>
+  <w:style w:type="character" w:styleId="ListLabel40">
+    <w:name w:val="ListLabel 40"/>
+    <w:qFormat/>
+    <w:rPr>
+      <w:rFonts w:cs="OpenSymbol"/>
+    </w:rPr>
+  </w:style>
+  <w:style w:type="character" w:styleId="ListLabel41">
+    <w:name w:val="ListLabel 41"/>
+    <w:qFormat/>
+    <w:rPr>
+      <w:rFonts w:cs="OpenSymbol"/>
+    </w:rPr>
+  </w:style>
+  <w:style w:type="character" w:styleId="ListLabel42">
+    <w:name w:val="ListLabel 42"/>
+    <w:qFormat/>
+    <w:rPr>
+      <w:rFonts w:cs="OpenSymbol"/>
+    </w:rPr>
+  </w:style>
+  <w:style w:type="character" w:styleId="ListLabel43">
+    <w:name w:val="ListLabel 43"/>
+    <w:qFormat/>
+    <w:rPr>
+      <w:rFonts w:cs="OpenSymbol"/>
+    </w:rPr>
+  </w:style>
+  <w:style w:type="character" w:styleId="ListLabel44">
+    <w:name w:val="ListLabel 44"/>
+    <w:qFormat/>
+    <w:rPr>
+      <w:rFonts w:cs="OpenSymbol"/>
+    </w:rPr>
+  </w:style>
+  <w:style w:type="character" w:styleId="ListLabel45">
+    <w:name w:val="ListLabel 45"/>
+    <w:qFormat/>
+    <w:rPr>
+      <w:rFonts w:cs="OpenSymbol"/>
+    </w:rPr>
+  </w:style>
+  <w:style w:type="character" w:styleId="ListLabel46">
+    <w:name w:val="ListLabel 46"/>
+    <w:qFormat/>
+    <w:rPr>
+      <w:rFonts w:cs="OpenSymbol"/>
+    </w:rPr>
+  </w:style>
+  <w:style w:type="character" w:styleId="ListLabel47">
+    <w:name w:val="ListLabel 47"/>
+    <w:qFormat/>
+    <w:rPr>
+      <w:rFonts w:cs="OpenSymbol"/>
+    </w:rPr>
+  </w:style>
+  <w:style w:type="character" w:styleId="ListLabel48">
+    <w:name w:val="ListLabel 48"/>
+    <w:qFormat/>
+    <w:rPr>
+      <w:rFonts w:cs="OpenSymbol"/>
+    </w:rPr>
+  </w:style>
+  <w:style w:type="character" w:styleId="ListLabel49">
+    <w:name w:val="ListLabel 49"/>
+    <w:qFormat/>
+    <w:rPr>
+      <w:rFonts w:cs="OpenSymbol"/>
+    </w:rPr>
+  </w:style>
+  <w:style w:type="character" w:styleId="ListLabel50">
+    <w:name w:val="ListLabel 50"/>
+    <w:qFormat/>
+    <w:rPr>
+      <w:rFonts w:cs="OpenSymbol"/>
+    </w:rPr>
+  </w:style>
+  <w:style w:type="character" w:styleId="ListLabel51">
+    <w:name w:val="ListLabel 51"/>
+    <w:qFormat/>
+    <w:rPr>
+      <w:rFonts w:cs="OpenSymbol"/>
+    </w:rPr>
+  </w:style>
+  <w:style w:type="character" w:styleId="ListLabel52">
+    <w:name w:val="ListLabel 52"/>
+    <w:qFormat/>
+    <w:rPr>
+      <w:rFonts w:cs="OpenSymbol"/>
+    </w:rPr>
+  </w:style>
+  <w:style w:type="character" w:styleId="ListLabel53">
+    <w:name w:val="ListLabel 53"/>
+    <w:qFormat/>
+    <w:rPr>
+      <w:rFonts w:cs="OpenSymbol"/>
+    </w:rPr>
+  </w:style>
+  <w:style w:type="character" w:styleId="ListLabel54">
+    <w:name w:val="ListLabel 54"/>
+    <w:qFormat/>
+    <w:rPr>
+      <w:rFonts w:cs="OpenSymbol"/>
+    </w:rPr>
+  </w:style>
+  <w:style w:type="character" w:styleId="ListLabel55">
+    <w:name w:val="ListLabel 55"/>
+    <w:qFormat/>
+    <w:rPr>
+      <w:rFonts w:cs="OpenSymbol"/>
+    </w:rPr>
+  </w:style>
+  <w:style w:type="character" w:styleId="ListLabel56">
+    <w:name w:val="ListLabel 56"/>
+    <w:qFormat/>
+    <w:rPr>
+      <w:rFonts w:cs="OpenSymbol"/>
+    </w:rPr>
+  </w:style>
+  <w:style w:type="character" w:styleId="ListLabel57">
+    <w:name w:val="ListLabel 57"/>
+    <w:qFormat/>
+    <w:rPr>
+      <w:rFonts w:cs="OpenSymbol"/>
+    </w:rPr>
+  </w:style>
+  <w:style w:type="character" w:styleId="ListLabel58">
+    <w:name w:val="ListLabel 58"/>
+    <w:qFormat/>
+    <w:rPr>
+      <w:rFonts w:cs="OpenSymbol"/>
+    </w:rPr>
+  </w:style>
+  <w:style w:type="character" w:styleId="ListLabel59">
+    <w:name w:val="ListLabel 59"/>
+    <w:qFormat/>
+    <w:rPr>
+      <w:rFonts w:cs="OpenSymbol"/>
+    </w:rPr>
+  </w:style>
+  <w:style w:type="character" w:styleId="ListLabel60">
+    <w:name w:val="ListLabel 60"/>
+    <w:qFormat/>
+    <w:rPr>
+      <w:rFonts w:cs="OpenSymbol"/>
+    </w:rPr>
+  </w:style>
+  <w:style w:type="character" w:styleId="ListLabel61">
+    <w:name w:val="ListLabel 61"/>
+    <w:qFormat/>
+    <w:rPr>
+      <w:rFonts w:cs="OpenSymbol"/>
+    </w:rPr>
+  </w:style>
+  <w:style w:type="character" w:styleId="ListLabel62">
+    <w:name w:val="ListLabel 62"/>
+    <w:qFormat/>
+    <w:rPr>
+      <w:rFonts w:cs="OpenSymbol"/>
+    </w:rPr>
+  </w:style>
+  <w:style w:type="character" w:styleId="ListLabel63">
+    <w:name w:val="ListLabel 63"/>
+    <w:qFormat/>
+    <w:rPr>
+      <w:rFonts w:cs="OpenSymbol"/>
+    </w:rPr>
+  </w:style>
+  <w:style w:type="character" w:styleId="ListLabel64">
+    <w:name w:val="ListLabel 64"/>
+    <w:qFormat/>
+    <w:rPr>
+      <w:rFonts w:cs="OpenSymbol"/>
+    </w:rPr>
+  </w:style>
+  <w:style w:type="character" w:styleId="ListLabel65">
+    <w:name w:val="ListLabel 65"/>
+    <w:qFormat/>
+    <w:rPr>
+      <w:rFonts w:cs="OpenSymbol"/>
+    </w:rPr>
+  </w:style>
+  <w:style w:type="character" w:styleId="ListLabel66">
+    <w:name w:val="ListLabel 66"/>
+    <w:qFormat/>
+    <w:rPr>
+      <w:rFonts w:cs="OpenSymbol"/>
+    </w:rPr>
+  </w:style>
+  <w:style w:type="character" w:styleId="ListLabel67">
+    <w:name w:val="ListLabel 67"/>
+    <w:qFormat/>
+    <w:rPr>
+      <w:rFonts w:cs="OpenSymbol"/>
+    </w:rPr>
+  </w:style>
+  <w:style w:type="character" w:styleId="ListLabel68">
+    <w:name w:val="ListLabel 68"/>
+    <w:qFormat/>
+    <w:rPr>
+      <w:rFonts w:cs="OpenSymbol"/>
+    </w:rPr>
+  </w:style>
+  <w:style w:type="character" w:styleId="ListLabel69">
+    <w:name w:val="ListLabel 69"/>
+    <w:qFormat/>
+    <w:rPr>
+      <w:rFonts w:cs="OpenSymbol"/>
+    </w:rPr>
+  </w:style>
+  <w:style w:type="character" w:styleId="ListLabel70">
+    <w:name w:val="ListLabel 70"/>
+    <w:qFormat/>
+    <w:rPr>
+      <w:rFonts w:cs="OpenSymbol"/>
+    </w:rPr>
+  </w:style>
+  <w:style w:type="character" w:styleId="ListLabel71">
+    <w:name w:val="ListLabel 71"/>
+    <w:qFormat/>
+    <w:rPr>
+      <w:rFonts w:cs="OpenSymbol"/>
+    </w:rPr>
+  </w:style>
+  <w:style w:type="character" w:styleId="ListLabel72">
+    <w:name w:val="ListLabel 72"/>
+    <w:qFormat/>
+    <w:rPr>
+      <w:rFonts w:cs="OpenSymbol"/>
+    </w:rPr>
+  </w:style>
+  <w:style w:type="character" w:styleId="ListLabel73">
+    <w:name w:val="ListLabel 73"/>
+    <w:qFormat/>
+    <w:rPr>
+      <w:rFonts w:cs="OpenSymbol"/>
+    </w:rPr>
+  </w:style>
+  <w:style w:type="character" w:styleId="ListLabel74">
+    <w:name w:val="ListLabel 74"/>
+    <w:qFormat/>
+    <w:rPr>
+      <w:rFonts w:cs="OpenSymbol"/>
+    </w:rPr>
+  </w:style>
+  <w:style w:type="character" w:styleId="ListLabel75">
+    <w:name w:val="ListLabel 75"/>
+    <w:qFormat/>
+    <w:rPr>
+      <w:rFonts w:cs="OpenSymbol"/>
+    </w:rPr>
+  </w:style>
+  <w:style w:type="character" w:styleId="ListLabel76">
+    <w:name w:val="ListLabel 76"/>
+    <w:qFormat/>
+    <w:rPr>
+      <w:rFonts w:cs="OpenSymbol"/>
+    </w:rPr>
+  </w:style>
+  <w:style w:type="character" w:styleId="ListLabel77">
+    <w:name w:val="ListLabel 77"/>
+    <w:qFormat/>
+    <w:rPr>
+      <w:rFonts w:cs="OpenSymbol"/>
+    </w:rPr>
+  </w:style>
+  <w:style w:type="character" w:styleId="ListLabel78">
+    <w:name w:val="ListLabel 78"/>
+    <w:qFormat/>
+    <w:rPr>
+      <w:rFonts w:cs="OpenSymbol"/>
+    </w:rPr>
+  </w:style>
+  <w:style w:type="character" w:styleId="ListLabel79">
+    <w:name w:val="ListLabel 79"/>
+    <w:qFormat/>
+    <w:rPr>
+      <w:rFonts w:cs="OpenSymbol"/>
+    </w:rPr>
+  </w:style>
+  <w:style w:type="character" w:styleId="ListLabel80">
+    <w:name w:val="ListLabel 80"/>
+    <w:qFormat/>
+    <w:rPr>
+      <w:rFonts w:cs="OpenSymbol"/>
+    </w:rPr>
+  </w:style>
+  <w:style w:type="character" w:styleId="ListLabel81">
+    <w:name w:val="ListLabel 81"/>
+    <w:qFormat/>
+    <w:rPr>
+      <w:rFonts w:cs="OpenSymbol"/>
+    </w:rPr>
+  </w:style>
+  <w:style w:type="character" w:styleId="ListLabel82">
+    <w:name w:val="ListLabel 82"/>
+    <w:qFormat/>
+    <w:rPr>
+      <w:rFonts w:cs="OpenSymbol"/>
+    </w:rPr>
+  </w:style>
+  <w:style w:type="character" w:styleId="ListLabel83">
+    <w:name w:val="ListLabel 83"/>
+    <w:qFormat/>
+    <w:rPr>
+      <w:rFonts w:cs="OpenSymbol"/>
+    </w:rPr>
+  </w:style>
+  <w:style w:type="character" w:styleId="ListLabel84">
+    <w:name w:val="ListLabel 84"/>
+    <w:qFormat/>
+    <w:rPr>
+      <w:rFonts w:cs="OpenSymbol"/>
+    </w:rPr>
+  </w:style>
+  <w:style w:type="character" w:styleId="ListLabel85">
+    <w:name w:val="ListLabel 85"/>
+    <w:qFormat/>
+    <w:rPr>
+      <w:rFonts w:cs="OpenSymbol"/>
+    </w:rPr>
+  </w:style>
+  <w:style w:type="character" w:styleId="ListLabel86">
+    <w:name w:val="ListLabel 86"/>
+    <w:qFormat/>
+    <w:rPr>
+      <w:rFonts w:cs="OpenSymbol"/>
+    </w:rPr>
+  </w:style>
+  <w:style w:type="character" w:styleId="ListLabel87">
+    <w:name w:val="ListLabel 87"/>
+    <w:qFormat/>
+    <w:rPr>
+      <w:rFonts w:cs="OpenSymbol"/>
+    </w:rPr>
+  </w:style>
+  <w:style w:type="character" w:styleId="ListLabel88">
+    <w:name w:val="ListLabel 88"/>
+    <w:qFormat/>
+    <w:rPr>
+      <w:rFonts w:cs="OpenSymbol"/>
+    </w:rPr>
+  </w:style>
+  <w:style w:type="character" w:styleId="ListLabel89">
+    <w:name w:val="ListLabel 89"/>
+    <w:qFormat/>
+    <w:rPr>
+      <w:rFonts w:cs="OpenSymbol"/>
+    </w:rPr>
+  </w:style>
+  <w:style w:type="character" w:styleId="ListLabel90">
+    <w:name w:val="ListLabel 90"/>
+    <w:qFormat/>
+    <w:rPr>
+      <w:rFonts w:cs="OpenSymbol"/>
+    </w:rPr>
+  </w:style>
+  <w:style w:type="character" w:styleId="ListLabel91">
+    <w:name w:val="ListLabel 91"/>
+    <w:qFormat/>
+    <w:rPr>
+      <w:rFonts w:cs="OpenSymbol"/>
+    </w:rPr>
+  </w:style>
+  <w:style w:type="character" w:styleId="ListLabel92">
+    <w:name w:val="ListLabel 92"/>
+    <w:qFormat/>
+    <w:rPr>
+      <w:rFonts w:cs="OpenSymbol"/>
+    </w:rPr>
+  </w:style>
+  <w:style w:type="character" w:styleId="ListLabel93">
+    <w:name w:val="ListLabel 93"/>
+    <w:qFormat/>
+    <w:rPr>
+      <w:rFonts w:cs="OpenSymbol"/>
+    </w:rPr>
+  </w:style>
+  <w:style w:type="character" w:styleId="ListLabel94">
+    <w:name w:val="ListLabel 94"/>
+    <w:qFormat/>
+    <w:rPr>
+      <w:rFonts w:cs="OpenSymbol"/>
+    </w:rPr>
+  </w:style>
+  <w:style w:type="character" w:styleId="ListLabel95">
+    <w:name w:val="ListLabel 95"/>
+    <w:qFormat/>
+    <w:rPr>
+      <w:rFonts w:cs="OpenSymbol"/>
+    </w:rPr>
+  </w:style>
+  <w:style w:type="character" w:styleId="ListLabel96">
+    <w:name w:val="ListLabel 96"/>
+    <w:qFormat/>
+    <w:rPr>
+      <w:rFonts w:cs="OpenSymbol"/>
+    </w:rPr>
+  </w:style>
+  <w:style w:type="character" w:styleId="ListLabel97">
+    <w:name w:val="ListLabel 97"/>
+    <w:qFormat/>
+    <w:rPr>
+      <w:rFonts w:cs="OpenSymbol"/>
+    </w:rPr>
+  </w:style>
+  <w:style w:type="character" w:styleId="ListLabel98">
+    <w:name w:val="ListLabel 98"/>
+    <w:qFormat/>
+    <w:rPr>
+      <w:rFonts w:cs="OpenSymbol"/>
+    </w:rPr>
+  </w:style>
+  <w:style w:type="character" w:styleId="ListLabel99">
+    <w:name w:val="ListLabel 99"/>
+    <w:qFormat/>
+    <w:rPr>
+      <w:rFonts w:cs="OpenSymbol"/>
+    </w:rPr>
+  </w:style>
   <w:style w:type="paragraph" w:styleId="Ttulo">
     <w:name w:val="Título"/>
     <w:basedOn w:val="Normal"/>

</xml_diff>

<commit_message>
Detalhamento do capitulo 13
</commit_message>
<xml_diff>
--- a/mundo de gelo - regras do mundo.docx
+++ b/mundo de gelo - regras do mundo.docx
@@ -796,7 +796,7 @@
       </w:pPr>
       <w:r>
         <w:rPr/>
-        <w:t>* O que são as reliquias? Seram joís antigas, que pertenceram a coroa do gigante “”, um dos deuses antigos.</w:t>
+        <w:t>* O que são as reliquias? Seram joís antigas, que pertenceram a coroa do gigante Ysteropitum, um dos deuses antigos.</w:t>
       </w:r>
     </w:p>
     <w:p>
@@ -1518,7 +1518,7 @@
       </w:pPr>
       <w:r>
         <w:rPr/>
-        <w:t>R1 – Além norte, Garganta do dragão (apelido)</w:t>
+        <w:t>R1 – Além norte (Tum Norttrys), Garganta do dragão (apelido)</w:t>
       </w:r>
     </w:p>
     <w:p>
@@ -1703,6 +1703,618 @@
       <w:r>
         <w:rPr/>
         <w:t>2 -  Ómira</w:t>
+      </w:r>
+    </w:p>
+    <w:p>
+      <w:pPr>
+        <w:pStyle w:val="Normal"/>
+        <w:jc w:val="left"/>
+        <w:rPr/>
+      </w:pPr>
+      <w:r>
+        <w:rPr/>
+      </w:r>
+    </w:p>
+    <w:p>
+      <w:pPr>
+        <w:pStyle w:val="Normal"/>
+        <w:jc w:val="left"/>
+        <w:rPr/>
+      </w:pPr>
+      <w:r>
+        <w:rPr/>
+      </w:r>
+    </w:p>
+    <w:p>
+      <w:pPr>
+        <w:pStyle w:val="Normal"/>
+        <w:jc w:val="left"/>
+        <w:rPr/>
+      </w:pPr>
+      <w:r>
+        <w:rPr/>
+      </w:r>
+    </w:p>
+    <w:p>
+      <w:pPr>
+        <w:pStyle w:val="Normal"/>
+        <w:jc w:val="left"/>
+        <w:rPr/>
+      </w:pPr>
+      <w:r>
+        <w:rPr/>
+      </w:r>
+    </w:p>
+    <w:p>
+      <w:pPr>
+        <w:pStyle w:val="Normal"/>
+        <w:jc w:val="center"/>
+        <w:rPr/>
+      </w:pPr>
+      <w:r>
+        <w:rPr/>
+        <w:t>Nome dos personagens</w:t>
+      </w:r>
+    </w:p>
+    <w:p>
+      <w:pPr>
+        <w:pStyle w:val="Normal"/>
+        <w:jc w:val="center"/>
+        <w:rPr/>
+      </w:pPr>
+      <w:r>
+        <w:rPr/>
+      </w:r>
+    </w:p>
+    <w:p>
+      <w:pPr>
+        <w:pStyle w:val="Normal"/>
+        <w:jc w:val="left"/>
+        <w:rPr/>
+      </w:pPr>
+      <w:r>
+        <w:rPr/>
+        <w:t>Luximis → Galope relampago do protagonista</w:t>
+      </w:r>
+    </w:p>
+    <w:p>
+      <w:pPr>
+        <w:pStyle w:val="Normal"/>
+        <w:jc w:val="left"/>
+        <w:rPr/>
+      </w:pPr>
+      <w:r>
+        <w:rPr/>
+        <w:t>Apteres → O dragão de gelo, montaria do cavaleiro de prata</w:t>
+      </w:r>
+    </w:p>
+    <w:p>
+      <w:pPr>
+        <w:pStyle w:val="Normal"/>
+        <w:jc w:val="left"/>
+        <w:rPr/>
+      </w:pPr>
+      <w:r>
+        <w:rPr/>
+        <w:t>Ferruglaties → Nome da espada</w:t>
+      </w:r>
+    </w:p>
+    <w:p>
+      <w:pPr>
+        <w:pStyle w:val="Normal"/>
+        <w:jc w:val="left"/>
+        <w:rPr/>
+      </w:pPr>
+      <w:r>
+        <w:rPr/>
+        <w:t>Ostu → Nome do protagonista.</w:t>
+      </w:r>
+    </w:p>
+    <w:p>
+      <w:pPr>
+        <w:pStyle w:val="Normal"/>
+        <w:jc w:val="left"/>
+        <w:rPr/>
+      </w:pPr>
+      <w:r>
+        <w:rPr/>
+        <w:t>Caprielo → Nome do comerciante</w:t>
+      </w:r>
+    </w:p>
+    <w:p>
+      <w:pPr>
+        <w:pStyle w:val="Normal"/>
+        <w:jc w:val="left"/>
+        <w:rPr/>
+      </w:pPr>
+      <w:r>
+        <w:rPr/>
+      </w:r>
+    </w:p>
+    <w:p>
+      <w:pPr>
+        <w:pStyle w:val="Normal"/>
+        <w:jc w:val="left"/>
+        <w:rPr/>
+      </w:pPr>
+      <w:r>
+        <w:rPr/>
+      </w:r>
+    </w:p>
+    <w:p>
+      <w:pPr>
+        <w:pStyle w:val="Normal"/>
+        <w:jc w:val="left"/>
+        <w:rPr/>
+      </w:pPr>
+      <w:r>
+        <w:rPr/>
+      </w:r>
+    </w:p>
+    <w:p>
+      <w:pPr>
+        <w:pStyle w:val="Normal"/>
+        <w:jc w:val="left"/>
+        <w:rPr/>
+      </w:pPr>
+      <w:r>
+        <w:rPr/>
+      </w:r>
+    </w:p>
+    <w:p>
+      <w:pPr>
+        <w:pStyle w:val="Normal"/>
+        <w:jc w:val="left"/>
+        <w:rPr/>
+      </w:pPr>
+      <w:r>
+        <w:rPr/>
+      </w:r>
+    </w:p>
+    <w:p>
+      <w:pPr>
+        <w:pStyle w:val="Normal"/>
+        <w:jc w:val="center"/>
+        <w:rPr/>
+      </w:pPr>
+      <w:r>
+        <w:rPr/>
+      </w:r>
+    </w:p>
+    <w:p>
+      <w:pPr>
+        <w:pStyle w:val="Normal"/>
+        <w:jc w:val="center"/>
+        <w:rPr/>
+      </w:pPr>
+      <w:r>
+        <w:rPr/>
+      </w:r>
+    </w:p>
+    <w:p>
+      <w:pPr>
+        <w:pStyle w:val="Normal"/>
+        <w:jc w:val="center"/>
+        <w:rPr/>
+      </w:pPr>
+      <w:r>
+        <w:rPr/>
+        <w:t>Luga</w:t>
+      </w:r>
+      <w:r>
+        <w:rPr/>
+        <w:t>re</w:t>
+      </w:r>
+      <w:r>
+        <w:rPr/>
+        <w:t>s ocultos</w:t>
+      </w:r>
+    </w:p>
+    <w:p>
+      <w:pPr>
+        <w:pStyle w:val="Normal"/>
+        <w:jc w:val="center"/>
+        <w:rPr/>
+      </w:pPr>
+      <w:r>
+        <w:rPr/>
+      </w:r>
+    </w:p>
+    <w:p>
+      <w:pPr>
+        <w:pStyle w:val="Normal"/>
+        <w:jc w:val="left"/>
+        <w:rPr/>
+      </w:pPr>
+      <w:r>
+        <w:rPr/>
+        <w:t>occultatukiriasty → biblioteca oculta, local dos magos.</w:t>
+      </w:r>
+    </w:p>
+    <w:p>
+      <w:pPr>
+        <w:pStyle w:val="Normal"/>
+        <w:jc w:val="left"/>
+        <w:rPr/>
+      </w:pPr>
+      <w:r>
+        <w:rPr/>
+        <w:t>Sterny iztok → Ilha estrela do leste.</w:t>
+      </w:r>
+    </w:p>
+    <w:p>
+      <w:pPr>
+        <w:pStyle w:val="Normal"/>
+        <w:jc w:val="left"/>
+        <w:rPr/>
+      </w:pPr>
+      <w:r>
+        <w:rPr/>
+        <w:t>Durmum fatru → Palácio de vidro (Dama de neve).</w:t>
+      </w:r>
+    </w:p>
+    <w:p>
+      <w:pPr>
+        <w:pStyle w:val="Normal"/>
+        <w:jc w:val="center"/>
+        <w:rPr/>
+      </w:pPr>
+      <w:r>
+        <w:rPr/>
+      </w:r>
+    </w:p>
+    <w:p>
+      <w:pPr>
+        <w:pStyle w:val="Normal"/>
+        <w:jc w:val="center"/>
+        <w:rPr/>
+      </w:pPr>
+      <w:r>
+        <w:rPr/>
+      </w:r>
+    </w:p>
+    <w:p>
+      <w:pPr>
+        <w:pStyle w:val="Normal"/>
+        <w:jc w:val="center"/>
+        <w:rPr/>
+      </w:pPr>
+      <w:r>
+        <w:rPr/>
+      </w:r>
+    </w:p>
+    <w:p>
+      <w:pPr>
+        <w:pStyle w:val="Normal"/>
+        <w:jc w:val="center"/>
+        <w:rPr/>
+      </w:pPr>
+      <w:r>
+        <w:rPr/>
+      </w:r>
+    </w:p>
+    <w:p>
+      <w:pPr>
+        <w:pStyle w:val="Normal"/>
+        <w:jc w:val="center"/>
+        <w:rPr/>
+      </w:pPr>
+      <w:r>
+        <w:rPr/>
+      </w:r>
+    </w:p>
+    <w:p>
+      <w:pPr>
+        <w:pStyle w:val="Normal"/>
+        <w:jc w:val="center"/>
+        <w:rPr/>
+      </w:pPr>
+      <w:r>
+        <w:rPr/>
+      </w:r>
+    </w:p>
+    <w:p>
+      <w:pPr>
+        <w:pStyle w:val="Normal"/>
+        <w:jc w:val="center"/>
+        <w:rPr/>
+      </w:pPr>
+      <w:r>
+        <w:rPr/>
+      </w:r>
+    </w:p>
+    <w:p>
+      <w:pPr>
+        <w:pStyle w:val="Normal"/>
+        <w:jc w:val="center"/>
+        <w:rPr/>
+      </w:pPr>
+      <w:r>
+        <w:rPr/>
+      </w:r>
+    </w:p>
+    <w:p>
+      <w:pPr>
+        <w:pStyle w:val="Normal"/>
+        <w:jc w:val="center"/>
+        <w:rPr/>
+      </w:pPr>
+      <w:r>
+        <w:rPr/>
+        <w:t>Nome dos deuses</w:t>
+      </w:r>
+    </w:p>
+    <w:p>
+      <w:pPr>
+        <w:pStyle w:val="Normal"/>
+        <w:jc w:val="center"/>
+        <w:rPr/>
+      </w:pPr>
+      <w:r>
+        <w:rPr/>
+      </w:r>
+    </w:p>
+    <w:p>
+      <w:pPr>
+        <w:pStyle w:val="Normal"/>
+        <w:jc w:val="left"/>
+        <w:rPr/>
+      </w:pPr>
+      <w:r>
+        <w:rPr/>
+        <w:t>Albafero →  O vento e a geada, espírito vagante e sem forma, divindade antiga que fecundou a primeira das mulheres a tocar as terras do norte.</w:t>
+      </w:r>
+    </w:p>
+    <w:p>
+      <w:pPr>
+        <w:pStyle w:val="Normal"/>
+        <w:jc w:val="left"/>
+        <w:rPr/>
+      </w:pPr>
+      <w:r>
+        <w:rPr/>
+      </w:r>
+    </w:p>
+    <w:p>
+      <w:pPr>
+        <w:pStyle w:val="Normal"/>
+        <w:jc w:val="left"/>
+        <w:rPr/>
+      </w:pPr>
+      <w:r>
+        <w:rPr/>
+        <w:t>Aekoregna → A vastidão do mar, senhora bela e terrível, divindade antiga, mãe de todas as sereias e todos as bestas ocultas no mar.</w:t>
+      </w:r>
+    </w:p>
+    <w:p>
+      <w:pPr>
+        <w:pStyle w:val="Normal"/>
+        <w:jc w:val="left"/>
+        <w:rPr/>
+      </w:pPr>
+      <w:r>
+        <w:rPr/>
+      </w:r>
+    </w:p>
+    <w:p>
+      <w:pPr>
+        <w:pStyle w:val="Normal"/>
+        <w:jc w:val="left"/>
+        <w:rPr/>
+      </w:pPr>
+      <w:r>
+        <w:rPr/>
+        <w:t>Ysteropitum → Gigante dentre os gigantes, a força que move montanhas. Divindade antiga, Foi Ysteropitum que ergueu do fundo dos domínios de Aekoregna as ilhas ocultas do mar leste.</w:t>
+      </w:r>
+    </w:p>
+    <w:p>
+      <w:pPr>
+        <w:pStyle w:val="Normal"/>
+        <w:jc w:val="left"/>
+        <w:rPr/>
+      </w:pPr>
+      <w:r>
+        <w:rPr/>
+      </w:r>
+    </w:p>
+    <w:p>
+      <w:pPr>
+        <w:pStyle w:val="Normal"/>
+        <w:jc w:val="left"/>
+        <w:rPr/>
+      </w:pPr>
+      <w:r>
+        <w:rPr/>
+      </w:r>
+    </w:p>
+    <w:p>
+      <w:pPr>
+        <w:pStyle w:val="Normal"/>
+        <w:jc w:val="left"/>
+        <w:rPr/>
+      </w:pPr>
+      <w:r>
+        <w:rPr/>
+      </w:r>
+    </w:p>
+    <w:p>
+      <w:pPr>
+        <w:pStyle w:val="Normal"/>
+        <w:jc w:val="left"/>
+        <w:rPr/>
+      </w:pPr>
+      <w:r>
+        <w:rPr/>
+      </w:r>
+    </w:p>
+    <w:p>
+      <w:pPr>
+        <w:pStyle w:val="Normal"/>
+        <w:jc w:val="left"/>
+        <w:rPr/>
+      </w:pPr>
+      <w:r>
+        <w:rPr/>
+      </w:r>
+    </w:p>
+    <w:p>
+      <w:pPr>
+        <w:pStyle w:val="Normal"/>
+        <w:jc w:val="left"/>
+        <w:rPr/>
+      </w:pPr>
+      <w:r>
+        <w:rPr/>
+      </w:r>
+    </w:p>
+    <w:p>
+      <w:pPr>
+        <w:pStyle w:val="Normal"/>
+        <w:jc w:val="left"/>
+        <w:rPr/>
+      </w:pPr>
+      <w:r>
+        <w:rPr/>
+      </w:r>
+    </w:p>
+    <w:p>
+      <w:pPr>
+        <w:pStyle w:val="Normal"/>
+        <w:jc w:val="left"/>
+        <w:rPr/>
+      </w:pPr>
+      <w:r>
+        <w:rPr/>
+      </w:r>
+    </w:p>
+    <w:p>
+      <w:pPr>
+        <w:pStyle w:val="Normal"/>
+        <w:jc w:val="left"/>
+        <w:rPr/>
+      </w:pPr>
+      <w:r>
+        <w:rPr/>
+      </w:r>
+    </w:p>
+    <w:p>
+      <w:pPr>
+        <w:pStyle w:val="Normal"/>
+        <w:jc w:val="left"/>
+        <w:rPr/>
+      </w:pPr>
+      <w:r>
+        <w:rPr/>
+      </w:r>
+    </w:p>
+    <w:p>
+      <w:pPr>
+        <w:pStyle w:val="Normal"/>
+        <w:jc w:val="left"/>
+        <w:rPr/>
+      </w:pPr>
+      <w:r>
+        <w:rPr/>
+      </w:r>
+    </w:p>
+    <w:p>
+      <w:pPr>
+        <w:pStyle w:val="Normal"/>
+        <w:jc w:val="left"/>
+        <w:rPr/>
+      </w:pPr>
+      <w:r>
+        <w:rPr/>
+      </w:r>
+    </w:p>
+    <w:p>
+      <w:pPr>
+        <w:pStyle w:val="Normal"/>
+        <w:jc w:val="left"/>
+        <w:rPr/>
+      </w:pPr>
+      <w:r>
+        <w:rPr/>
+      </w:r>
+    </w:p>
+    <w:p>
+      <w:pPr>
+        <w:pStyle w:val="Normal"/>
+        <w:jc w:val="left"/>
+        <w:rPr/>
+      </w:pPr>
+      <w:r>
+        <w:rPr/>
+      </w:r>
+    </w:p>
+    <w:p>
+      <w:pPr>
+        <w:pStyle w:val="Normal"/>
+        <w:jc w:val="left"/>
+        <w:rPr/>
+      </w:pPr>
+      <w:r>
+        <w:rPr/>
+      </w:r>
+    </w:p>
+    <w:p>
+      <w:pPr>
+        <w:pStyle w:val="Normal"/>
+        <w:jc w:val="left"/>
+        <w:rPr/>
+      </w:pPr>
+      <w:r>
+        <w:rPr/>
+      </w:r>
+    </w:p>
+    <w:p>
+      <w:pPr>
+        <w:pStyle w:val="Normal"/>
+        <w:jc w:val="left"/>
+        <w:rPr/>
+      </w:pPr>
+      <w:r>
+        <w:rPr/>
+      </w:r>
+    </w:p>
+    <w:p>
+      <w:pPr>
+        <w:pStyle w:val="Normal"/>
+        <w:jc w:val="left"/>
+        <w:rPr/>
+      </w:pPr>
+      <w:r>
+        <w:rPr/>
+      </w:r>
+    </w:p>
+    <w:p>
+      <w:pPr>
+        <w:pStyle w:val="Normal"/>
+        <w:jc w:val="left"/>
+        <w:rPr/>
+      </w:pPr>
+      <w:r>
+        <w:rPr/>
+      </w:r>
+    </w:p>
+    <w:p>
+      <w:pPr>
+        <w:pStyle w:val="Normal"/>
+        <w:jc w:val="left"/>
+        <w:rPr/>
+      </w:pPr>
+      <w:r>
+        <w:rPr/>
+      </w:r>
+    </w:p>
+    <w:p>
+      <w:pPr>
+        <w:pStyle w:val="Normal"/>
+        <w:jc w:val="left"/>
+        <w:rPr/>
+      </w:pPr>
+      <w:r>
+        <w:rPr/>
       </w:r>
     </w:p>
     <w:p>
@@ -2867,7 +3479,7 @@
       </w:pPr>
       <w:r>
         <w:rPr/>
-        <w:t>Eles enfim vão até a ilha estrela o leste, local de venda de mercadorias (contrabandeados ou não) longe de reinos (logo longe de impostos)</w:t>
+        <w:t>Eles enfim vão até a ilha estrela do leste, local de venda de mercadorias (contrabandeados ou não) longe de reinos (logo longe de impostos)</w:t>
       </w:r>
     </w:p>
     <w:p>
@@ -3377,23 +3989,7 @@
       </w:pPr>
       <w:r>
         <w:rPr/>
-        <w:t xml:space="preserve">Eles delegam serem uma tropa de busca e que possuem o direito de vasculhar o local, estavam em busca de todo tipo de </w:t>
-      </w:r>
-      <w:r>
-        <w:rPr/>
-        <w:t>criaturas ou quaisquer artefatos</w:t>
-      </w:r>
-      <w:r>
-        <w:rPr/>
-        <w:t xml:space="preserve"> magic</w:t>
-      </w:r>
-      <w:r>
-        <w:rPr/>
-        <w:t>os</w:t>
-      </w:r>
-      <w:r>
-        <w:rPr/>
-        <w:t>.</w:t>
+        <w:t>Eles delegam serem uma tropa de busca e que possuem o direito de vasculhar o local, estavam em busca de todo tipo de criaturas ou quaisquer artefatos magicos.</w:t>
       </w:r>
     </w:p>
     <w:p>
@@ -3618,15 +4214,7 @@
       </w:pPr>
       <w:r>
         <w:rPr/>
-        <w:t>Os moradores se apresaram em enterrar cada uns dos soldados. O silencio se for</w:t>
-      </w:r>
-      <w:r>
-        <w:rPr/>
-        <w:t>m</w:t>
-      </w:r>
-      <w:r>
-        <w:rPr/>
-        <w:t>ou lei naquele lugar e aquele dia jamais foi citado de novo.</w:t>
+        <w:t>Os moradores se apresaram em enterrar cada uns dos soldados. O silencio se formou lei naquele lugar e aquele dia jamais foi citado de novo.</w:t>
       </w:r>
     </w:p>
     <w:p>
@@ -3740,146 +4328,6 @@
       </w:pPr>
       <w:r>
         <w:rPr/>
-      </w:r>
-    </w:p>
-    <w:p>
-      <w:pPr>
-        <w:pStyle w:val="Normal"/>
-        <w:numPr>
-          <w:ilvl w:val="0"/>
-          <w:numId w:val="0"/>
-        </w:numPr>
-        <w:jc w:val="left"/>
-        <w:rPr/>
-      </w:pPr>
-      <w:r>
-        <w:rPr/>
-      </w:r>
-    </w:p>
-    <w:p>
-      <w:pPr>
-        <w:pStyle w:val="Normal"/>
-        <w:numPr>
-          <w:ilvl w:val="0"/>
-          <w:numId w:val="0"/>
-        </w:numPr>
-        <w:jc w:val="left"/>
-        <w:rPr/>
-      </w:pPr>
-      <w:r>
-        <w:rPr/>
-      </w:r>
-    </w:p>
-    <w:p>
-      <w:pPr>
-        <w:pStyle w:val="Normal"/>
-        <w:numPr>
-          <w:ilvl w:val="0"/>
-          <w:numId w:val="0"/>
-        </w:numPr>
-        <w:jc w:val="left"/>
-        <w:rPr/>
-      </w:pPr>
-      <w:r>
-        <w:rPr/>
-      </w:r>
-    </w:p>
-    <w:p>
-      <w:pPr>
-        <w:pStyle w:val="Normal"/>
-        <w:numPr>
-          <w:ilvl w:val="0"/>
-          <w:numId w:val="0"/>
-        </w:numPr>
-        <w:jc w:val="left"/>
-        <w:rPr/>
-      </w:pPr>
-      <w:r>
-        <w:rPr/>
-      </w:r>
-    </w:p>
-    <w:p>
-      <w:pPr>
-        <w:pStyle w:val="Normal"/>
-        <w:numPr>
-          <w:ilvl w:val="0"/>
-          <w:numId w:val="0"/>
-        </w:numPr>
-        <w:jc w:val="left"/>
-        <w:rPr/>
-      </w:pPr>
-      <w:r>
-        <w:rPr/>
-      </w:r>
-    </w:p>
-    <w:p>
-      <w:pPr>
-        <w:pStyle w:val="Normal"/>
-        <w:numPr>
-          <w:ilvl w:val="0"/>
-          <w:numId w:val="0"/>
-        </w:numPr>
-        <w:jc w:val="left"/>
-        <w:rPr/>
-      </w:pPr>
-      <w:r>
-        <w:rPr/>
-      </w:r>
-    </w:p>
-    <w:p>
-      <w:pPr>
-        <w:pStyle w:val="Normal"/>
-        <w:numPr>
-          <w:ilvl w:val="0"/>
-          <w:numId w:val="0"/>
-        </w:numPr>
-        <w:jc w:val="left"/>
-        <w:rPr/>
-      </w:pPr>
-      <w:r>
-        <w:rPr/>
-      </w:r>
-    </w:p>
-    <w:p>
-      <w:pPr>
-        <w:pStyle w:val="Normal"/>
-        <w:numPr>
-          <w:ilvl w:val="0"/>
-          <w:numId w:val="0"/>
-        </w:numPr>
-        <w:jc w:val="left"/>
-        <w:rPr/>
-      </w:pPr>
-      <w:r>
-        <w:rPr/>
-      </w:r>
-    </w:p>
-    <w:p>
-      <w:pPr>
-        <w:pStyle w:val="Normal"/>
-        <w:numPr>
-          <w:ilvl w:val="0"/>
-          <w:numId w:val="0"/>
-        </w:numPr>
-        <w:jc w:val="left"/>
-        <w:rPr/>
-      </w:pPr>
-      <w:r>
-        <w:rPr/>
-      </w:r>
-    </w:p>
-    <w:p>
-      <w:pPr>
-        <w:pStyle w:val="Normal"/>
-        <w:numPr>
-          <w:ilvl w:val="0"/>
-          <w:numId w:val="0"/>
-        </w:numPr>
-        <w:jc w:val="left"/>
-        <w:rPr/>
-      </w:pPr>
-      <w:r>
-        <w:rPr/>
         <w:t xml:space="preserve">     </w:t>
       </w:r>
       <w:r>
@@ -4263,6 +4711,46 @@
       </w:pPr>
       <w:r>
         <w:rPr/>
+      </w:r>
+    </w:p>
+    <w:p>
+      <w:pPr>
+        <w:pStyle w:val="Normal"/>
+        <w:jc w:val="left"/>
+        <w:rPr/>
+      </w:pPr>
+      <w:r>
+        <w:rPr/>
+      </w:r>
+    </w:p>
+    <w:p>
+      <w:pPr>
+        <w:pStyle w:val="Normal"/>
+        <w:jc w:val="left"/>
+        <w:rPr/>
+      </w:pPr>
+      <w:r>
+        <w:rPr/>
+      </w:r>
+    </w:p>
+    <w:p>
+      <w:pPr>
+        <w:pStyle w:val="Normal"/>
+        <w:jc w:val="left"/>
+        <w:rPr/>
+      </w:pPr>
+      <w:r>
+        <w:rPr/>
+      </w:r>
+    </w:p>
+    <w:p>
+      <w:pPr>
+        <w:pStyle w:val="Normal"/>
+        <w:jc w:val="left"/>
+        <w:rPr/>
+      </w:pPr>
+      <w:r>
+        <w:rPr/>
         <w:t xml:space="preserve">    </w:t>
       </w:r>
       <w:r>
@@ -4298,6 +4786,66 @@
     <w:p>
       <w:pPr>
         <w:pStyle w:val="Normal"/>
+        <w:numPr>
+          <w:ilvl w:val="0"/>
+          <w:numId w:val="8"/>
+        </w:numPr>
+        <w:jc w:val="left"/>
+        <w:rPr/>
+      </w:pPr>
+      <w:r>
+        <w:rPr/>
+        <w:t>Após o uso da espada, o nobre sente a sua força. Com seus cristais ele ordena que encontrem a origem do sinal magico.</w:t>
+      </w:r>
+    </w:p>
+    <w:p>
+      <w:pPr>
+        <w:pStyle w:val="Normal"/>
+        <w:numPr>
+          <w:ilvl w:val="0"/>
+          <w:numId w:val="8"/>
+        </w:numPr>
+        <w:jc w:val="left"/>
+        <w:rPr/>
+      </w:pPr>
+      <w:r>
+        <w:rPr/>
+        <w:t>Ele então ordena que uma tropa seja enviada para  Portocântico em busca de testemunhas que podem ter visto o fenômeno magico.</w:t>
+      </w:r>
+    </w:p>
+    <w:p>
+      <w:pPr>
+        <w:pStyle w:val="Normal"/>
+        <w:numPr>
+          <w:ilvl w:val="0"/>
+          <w:numId w:val="8"/>
+        </w:numPr>
+        <w:jc w:val="left"/>
+        <w:rPr/>
+      </w:pPr>
+      <w:r>
+        <w:rPr/>
+        <w:t>O nobre se anima com a possibilidade da primeira chave ter enfim revelado sua presença após todos esses anos.</w:t>
+      </w:r>
+    </w:p>
+    <w:p>
+      <w:pPr>
+        <w:pStyle w:val="Normal"/>
+        <w:numPr>
+          <w:ilvl w:val="0"/>
+          <w:numId w:val="8"/>
+        </w:numPr>
+        <w:jc w:val="left"/>
+        <w:rPr/>
+      </w:pPr>
+      <w:r>
+        <w:rPr/>
+        <w:t xml:space="preserve">Ele ordena a todos os seus escravos no laboratório a trabalharem ainda mais pesado, ninguém deve descansar até a joia estar perfeita. </w:t>
+      </w:r>
+    </w:p>
+    <w:p>
+      <w:pPr>
+        <w:pStyle w:val="Normal"/>
         <w:jc w:val="left"/>
         <w:rPr/>
       </w:pPr>
@@ -4359,28 +4907,28 @@
       </w:pPr>
       <w:r>
         <w:rPr/>
-        <w:t>Cap 11 → Emboscada das tropas do nobre, o comerciante é gravemente ferido, ambos fogem montados em  Luximis (o cavalo do comerciante morre). Atravessam o Taia e fogem pela trilha que circunda a floresta de Floradensa, como ultima alternativa eles entram na floresta na tentativa de despistar os soldados de Penhascoleste. Lá o estranho de capuz salva o dia.</w:t>
-      </w:r>
-    </w:p>
-    <w:p>
-      <w:pPr>
-        <w:pStyle w:val="Normal"/>
-        <w:jc w:val="left"/>
-        <w:rPr/>
-      </w:pPr>
-      <w:r>
-        <w:rPr/>
-      </w:r>
-    </w:p>
-    <w:p>
-      <w:pPr>
-        <w:pStyle w:val="Normal"/>
-        <w:jc w:val="left"/>
-        <w:rPr/>
-      </w:pPr>
-      <w:r>
-        <w:rPr/>
-        <w:t>Cap 12 -  Ferido e a baira da morte, o comerciante agoniza. O estranho de capuz o socorre com a ajuda de uma pasta feita a base de ervas (criar uma erva de cura) que mantem o velho estavel por um tempo. Apos a conversa o garoto desobre que o homem de capuz era seu avo. Com a ajuda da magia dele o garoto consegue abrir uma porta com o giz de transporte até a ilha, onde o comerciante foi socorrido.</w:t>
+        <w:t>Cap 11 → Emboscada das tropas do nobre, o comerciante é gravemente ferido, ambos fogem montados em Luximis (o cavalo do comerciante morre). Atravessam o Taia e fogem pela trilha que circunda a floresta de Floradensa, como ultima alternativa eles entram na floresta na tentativa de despistar os soldados de Penhascoleste. Lá o estranho de capuz salva o dia.</w:t>
+      </w:r>
+    </w:p>
+    <w:p>
+      <w:pPr>
+        <w:pStyle w:val="Normal"/>
+        <w:jc w:val="left"/>
+        <w:rPr/>
+      </w:pPr>
+      <w:r>
+        <w:rPr/>
+      </w:r>
+    </w:p>
+    <w:p>
+      <w:pPr>
+        <w:pStyle w:val="Normal"/>
+        <w:jc w:val="left"/>
+        <w:rPr/>
+      </w:pPr>
+      <w:r>
+        <w:rPr/>
+        <w:t>Cap 12 -  Ferido e a baira da morte, o comerciante agoniza. O estranho de capuz o socorre com a ajuda de uma pasta feita a base de ervas (criar uma erva de cura) que mantem o velho estavel por um tempo. Com a ajuda da magia dele o garoto consegue abrir uma porta com o giz de transporte até a ilha, onde o comerciante foi socorrido. Ambos, garoto e estranho vão para a casa do comerciante.</w:t>
       </w:r>
     </w:p>
     <w:p>
@@ -4402,6 +4950,230 @@
       <w:r>
         <w:rPr/>
         <w:t>Cap 13 – Enfim é contada a origem do Nobre.</w:t>
+      </w:r>
+    </w:p>
+    <w:p>
+      <w:pPr>
+        <w:pStyle w:val="Normal"/>
+        <w:numPr>
+          <w:ilvl w:val="0"/>
+          <w:numId w:val="9"/>
+        </w:numPr>
+        <w:jc w:val="left"/>
+        <w:rPr/>
+      </w:pPr>
+      <w:r>
+        <w:rPr/>
+        <w:t>Em um vilarejo em Campoplano, uma jovem da a luz. Um menino nasce, mas ao preço da vida de sua mãe. A criança nesce deformada, corcunda, com braços mais compridos do que o norma e com o lado esquerdo do rosto levemente caido.</w:t>
+      </w:r>
+    </w:p>
+    <w:p>
+      <w:pPr>
+        <w:pStyle w:val="Normal"/>
+        <w:numPr>
+          <w:ilvl w:val="0"/>
+          <w:numId w:val="9"/>
+        </w:numPr>
+        <w:jc w:val="left"/>
+        <w:rPr/>
+      </w:pPr>
+      <w:r>
+        <w:rPr/>
+        <w:t>Por não possuir um pai - afinal de costas ninguem saberia dizer qual dos homens da região que se deitou com a jovem nos últimos meses poderia ser mesmo o verdadeiro pai da criança – e por ser rejeitado pela família da mãe, o bebe recém-nascido foi deixada na porta de um orfanato.</w:t>
+      </w:r>
+    </w:p>
+    <w:p>
+      <w:pPr>
+        <w:pStyle w:val="Normal"/>
+        <w:numPr>
+          <w:ilvl w:val="0"/>
+          <w:numId w:val="9"/>
+        </w:numPr>
+        <w:jc w:val="left"/>
+        <w:rPr/>
+      </w:pPr>
+      <w:r>
+        <w:rPr/>
+        <w:t>Sua infância foi comum, assim como a das demais crianças abandonadas no orfanato, trabalhavam a maior parte do dia, os mais jovens intercalavam entre serviços e limpeza e auxilio na cozinha, enquanto os mais velhos se dedicavam a serviços mais pesados de manutenção ou reformas no orfanato. O pouco tempo que existia entre o trabalho e as orações servia para brincar. (A religião do orfanato era adoradora do Deus Aekoregna, senhor dos mares)</w:t>
+      </w:r>
+    </w:p>
+    <w:p>
+      <w:pPr>
+        <w:pStyle w:val="Normal"/>
+        <w:numPr>
+          <w:ilvl w:val="0"/>
+          <w:numId w:val="9"/>
+        </w:numPr>
+        <w:jc w:val="left"/>
+        <w:rPr/>
+      </w:pPr>
+      <w:r>
+        <w:rPr/>
+        <w:t>O ápice da expectativa das crianças ocorria a cada duas semanas: a visita para adoção.</w:t>
+      </w:r>
+    </w:p>
+    <w:p>
+      <w:pPr>
+        <w:pStyle w:val="Normal"/>
+        <w:numPr>
+          <w:ilvl w:val="0"/>
+          <w:numId w:val="9"/>
+        </w:numPr>
+        <w:jc w:val="left"/>
+        <w:rPr/>
+      </w:pPr>
+      <w:r>
+        <w:rPr/>
+        <w:t>Por ser deformado, o menino nunca era nem chamado para conversar com os casais que visitavam o orfanato.</w:t>
+      </w:r>
+    </w:p>
+    <w:p>
+      <w:pPr>
+        <w:pStyle w:val="Normal"/>
+        <w:numPr>
+          <w:ilvl w:val="0"/>
+          <w:numId w:val="9"/>
+        </w:numPr>
+        <w:jc w:val="left"/>
+        <w:rPr/>
+      </w:pPr>
+      <w:r>
+        <w:rPr/>
+        <w:t>Pouco antes de completar 9 anos, uma mulher anormalmente alta e de olhar perturbado foi até o orfan</w:t>
+      </w:r>
+      <w:r>
+        <w:rPr/>
+        <w:t>a</w:t>
+      </w:r>
+      <w:r>
+        <w:rPr/>
+        <w:t>to. A mulher disse procurar uma criança, uma em especifico.</w:t>
+      </w:r>
+    </w:p>
+    <w:p>
+      <w:pPr>
+        <w:pStyle w:val="Normal"/>
+        <w:numPr>
+          <w:ilvl w:val="0"/>
+          <w:numId w:val="9"/>
+        </w:numPr>
+        <w:jc w:val="left"/>
+        <w:rPr/>
+      </w:pPr>
+      <w:r>
+        <w:rPr/>
+        <w:t>O monge que representava o orfanato leva a mulher até o quarto do garoto.</w:t>
+      </w:r>
+    </w:p>
+    <w:p>
+      <w:pPr>
+        <w:pStyle w:val="Normal"/>
+        <w:numPr>
+          <w:ilvl w:val="0"/>
+          <w:numId w:val="9"/>
+        </w:numPr>
+        <w:jc w:val="left"/>
+        <w:rPr/>
+      </w:pPr>
+      <w:r>
+        <w:rPr/>
+        <w:t>Ela diz que é ele mesmo quem procurava.</w:t>
+      </w:r>
+    </w:p>
+    <w:p>
+      <w:pPr>
+        <w:pStyle w:val="Normal"/>
+        <w:numPr>
+          <w:ilvl w:val="0"/>
+          <w:numId w:val="9"/>
+        </w:numPr>
+        <w:jc w:val="left"/>
+        <w:rPr/>
+      </w:pPr>
+      <w:r>
+        <w:rPr/>
+        <w:t xml:space="preserve">A mulher o adota, mas em momento algum ela dirige uma única palavra para o garoto. Ela o leva em um galope, mas ao invés de irem em direção a cidade, ela o leva para um bosque. A garoto fica profundamente assustado, perguntando pra onde ela estava o levando </w:t>
+      </w:r>
+    </w:p>
+    <w:p>
+      <w:pPr>
+        <w:pStyle w:val="Normal"/>
+        <w:numPr>
+          <w:ilvl w:val="0"/>
+          <w:numId w:val="9"/>
+        </w:numPr>
+        <w:jc w:val="left"/>
+        <w:rPr/>
+      </w:pPr>
+      <w:r>
+        <w:rPr/>
+        <w:t>Em uma clareira no bosque, havia um homem vestindo um manto negro com detalhes em purpura, o garoto sabia que aquele era o simbolos dos altos magos.</w:t>
+      </w:r>
+    </w:p>
+    <w:p>
+      <w:pPr>
+        <w:pStyle w:val="Normal"/>
+        <w:numPr>
+          <w:ilvl w:val="0"/>
+          <w:numId w:val="9"/>
+        </w:numPr>
+        <w:jc w:val="left"/>
+        <w:rPr/>
+      </w:pPr>
+      <w:r>
+        <w:rPr/>
+        <w:t>A mulher entrega o garoto e exige seu pagamento. Se dizer uma palavra o maga entrega um pequeno saco de moedas de ouro.</w:t>
+      </w:r>
+    </w:p>
+    <w:p>
+      <w:pPr>
+        <w:pStyle w:val="Normal"/>
+        <w:numPr>
+          <w:ilvl w:val="0"/>
+          <w:numId w:val="9"/>
+        </w:numPr>
+        <w:jc w:val="left"/>
+        <w:rPr/>
+      </w:pPr>
+      <w:r>
+        <w:rPr/>
+        <w:t>Quando a mulher deixou o local o mago começou a analisar o menino. Vc é muito especial meu garoto, qual o seu nome?</w:t>
+      </w:r>
+    </w:p>
+    <w:p>
+      <w:pPr>
+        <w:pStyle w:val="Normal"/>
+        <w:numPr>
+          <w:ilvl w:val="0"/>
+          <w:numId w:val="9"/>
+        </w:numPr>
+        <w:jc w:val="left"/>
+        <w:rPr/>
+      </w:pPr>
+      <w:r>
+        <w:rPr/>
+        <w:t xml:space="preserve">Após uma breve conversa o mago retira de seus bolsos um giz vermelho. Serei seu tutor a partir de agora, você estudara em occultatukiriasty, biblioteca oculta, lar do conhecimento perdido de </w:t>
+      </w:r>
+    </w:p>
+    <w:p>
+      <w:pPr>
+        <w:pStyle w:val="Normal"/>
+        <w:jc w:val="left"/>
+        <w:rPr/>
+      </w:pPr>
+      <w:r>
+        <w:rPr/>
+      </w:r>
+    </w:p>
+    <w:p>
+      <w:pPr>
+        <w:pStyle w:val="Normal"/>
+        <w:jc w:val="left"/>
+        <w:rPr/>
+      </w:pPr>
+      <w:r>
+        <w:rPr/>
+        <w:t xml:space="preserve">Cap 14 - </w:t>
       </w:r>
     </w:p>
     <w:sectPr>
@@ -5442,6 +6214,298 @@
     </w:lvl>
   </w:abstractNum>
   <w:abstractNum w:abstractNumId="8">
+    <w:lvl w:ilvl="0">
+      <w:start w:val="1"/>
+      <w:numFmt w:val="bullet"/>
+      <w:lvlText w:val=""/>
+      <w:lvlJc w:val="left"/>
+      <w:pPr>
+        <w:tabs>
+          <w:tab w:val="num" w:pos="840"/>
+        </w:tabs>
+        <w:ind w:left="840" w:hanging="360"/>
+      </w:pPr>
+      <w:rPr>
+        <w:rFonts w:ascii="Symbol" w:hAnsi="Symbol" w:cs="Symbol" w:hint="default"/>
+        <w:rFonts w:cs="OpenSymbol"/>
+      </w:rPr>
+    </w:lvl>
+    <w:lvl w:ilvl="1">
+      <w:start w:val="1"/>
+      <w:numFmt w:val="bullet"/>
+      <w:lvlText w:val="◦"/>
+      <w:lvlJc w:val="left"/>
+      <w:pPr>
+        <w:tabs>
+          <w:tab w:val="num" w:pos="1200"/>
+        </w:tabs>
+        <w:ind w:left="1200" w:hanging="360"/>
+      </w:pPr>
+      <w:rPr>
+        <w:rFonts w:ascii="OpenSymbol" w:hAnsi="OpenSymbol" w:cs="OpenSymbol" w:hint="default"/>
+        <w:rFonts w:cs="OpenSymbol"/>
+      </w:rPr>
+    </w:lvl>
+    <w:lvl w:ilvl="2">
+      <w:start w:val="1"/>
+      <w:numFmt w:val="bullet"/>
+      <w:lvlText w:val="▪"/>
+      <w:lvlJc w:val="left"/>
+      <w:pPr>
+        <w:tabs>
+          <w:tab w:val="num" w:pos="1560"/>
+        </w:tabs>
+        <w:ind w:left="1560" w:hanging="360"/>
+      </w:pPr>
+      <w:rPr>
+        <w:rFonts w:ascii="OpenSymbol" w:hAnsi="OpenSymbol" w:cs="OpenSymbol" w:hint="default"/>
+        <w:rFonts w:cs="OpenSymbol"/>
+      </w:rPr>
+    </w:lvl>
+    <w:lvl w:ilvl="3">
+      <w:start w:val="1"/>
+      <w:numFmt w:val="bullet"/>
+      <w:lvlText w:val=""/>
+      <w:lvlJc w:val="left"/>
+      <w:pPr>
+        <w:tabs>
+          <w:tab w:val="num" w:pos="1920"/>
+        </w:tabs>
+        <w:ind w:left="1920" w:hanging="360"/>
+      </w:pPr>
+      <w:rPr>
+        <w:rFonts w:ascii="Symbol" w:hAnsi="Symbol" w:cs="Symbol" w:hint="default"/>
+        <w:rFonts w:cs="OpenSymbol"/>
+      </w:rPr>
+    </w:lvl>
+    <w:lvl w:ilvl="4">
+      <w:start w:val="1"/>
+      <w:numFmt w:val="bullet"/>
+      <w:lvlText w:val="◦"/>
+      <w:lvlJc w:val="left"/>
+      <w:pPr>
+        <w:tabs>
+          <w:tab w:val="num" w:pos="2280"/>
+        </w:tabs>
+        <w:ind w:left="2280" w:hanging="360"/>
+      </w:pPr>
+      <w:rPr>
+        <w:rFonts w:ascii="OpenSymbol" w:hAnsi="OpenSymbol" w:cs="OpenSymbol" w:hint="default"/>
+        <w:rFonts w:cs="OpenSymbol"/>
+      </w:rPr>
+    </w:lvl>
+    <w:lvl w:ilvl="5">
+      <w:start w:val="1"/>
+      <w:numFmt w:val="bullet"/>
+      <w:lvlText w:val="▪"/>
+      <w:lvlJc w:val="left"/>
+      <w:pPr>
+        <w:tabs>
+          <w:tab w:val="num" w:pos="2640"/>
+        </w:tabs>
+        <w:ind w:left="2640" w:hanging="360"/>
+      </w:pPr>
+      <w:rPr>
+        <w:rFonts w:ascii="OpenSymbol" w:hAnsi="OpenSymbol" w:cs="OpenSymbol" w:hint="default"/>
+        <w:rFonts w:cs="OpenSymbol"/>
+      </w:rPr>
+    </w:lvl>
+    <w:lvl w:ilvl="6">
+      <w:start w:val="1"/>
+      <w:numFmt w:val="bullet"/>
+      <w:lvlText w:val=""/>
+      <w:lvlJc w:val="left"/>
+      <w:pPr>
+        <w:tabs>
+          <w:tab w:val="num" w:pos="3000"/>
+        </w:tabs>
+        <w:ind w:left="3000" w:hanging="360"/>
+      </w:pPr>
+      <w:rPr>
+        <w:rFonts w:ascii="Symbol" w:hAnsi="Symbol" w:cs="Symbol" w:hint="default"/>
+        <w:rFonts w:cs="OpenSymbol"/>
+      </w:rPr>
+    </w:lvl>
+    <w:lvl w:ilvl="7">
+      <w:start w:val="1"/>
+      <w:numFmt w:val="bullet"/>
+      <w:lvlText w:val="◦"/>
+      <w:lvlJc w:val="left"/>
+      <w:pPr>
+        <w:tabs>
+          <w:tab w:val="num" w:pos="3360"/>
+        </w:tabs>
+        <w:ind w:left="3360" w:hanging="360"/>
+      </w:pPr>
+      <w:rPr>
+        <w:rFonts w:ascii="OpenSymbol" w:hAnsi="OpenSymbol" w:cs="OpenSymbol" w:hint="default"/>
+        <w:rFonts w:cs="OpenSymbol"/>
+      </w:rPr>
+    </w:lvl>
+    <w:lvl w:ilvl="8">
+      <w:start w:val="1"/>
+      <w:numFmt w:val="bullet"/>
+      <w:lvlText w:val="▪"/>
+      <w:lvlJc w:val="left"/>
+      <w:pPr>
+        <w:tabs>
+          <w:tab w:val="num" w:pos="3720"/>
+        </w:tabs>
+        <w:ind w:left="3720" w:hanging="360"/>
+      </w:pPr>
+      <w:rPr>
+        <w:rFonts w:ascii="OpenSymbol" w:hAnsi="OpenSymbol" w:cs="OpenSymbol" w:hint="default"/>
+        <w:rFonts w:cs="OpenSymbol"/>
+      </w:rPr>
+    </w:lvl>
+  </w:abstractNum>
+  <w:abstractNum w:abstractNumId="9">
+    <w:lvl w:ilvl="0">
+      <w:start w:val="1"/>
+      <w:numFmt w:val="bullet"/>
+      <w:lvlText w:val=""/>
+      <w:lvlJc w:val="left"/>
+      <w:pPr>
+        <w:tabs>
+          <w:tab w:val="num" w:pos="720"/>
+        </w:tabs>
+        <w:ind w:left="720" w:hanging="360"/>
+      </w:pPr>
+      <w:rPr>
+        <w:rFonts w:ascii="Symbol" w:hAnsi="Symbol" w:cs="Symbol" w:hint="default"/>
+        <w:rFonts w:cs="OpenSymbol"/>
+      </w:rPr>
+    </w:lvl>
+    <w:lvl w:ilvl="1">
+      <w:start w:val="1"/>
+      <w:numFmt w:val="bullet"/>
+      <w:lvlText w:val="◦"/>
+      <w:lvlJc w:val="left"/>
+      <w:pPr>
+        <w:tabs>
+          <w:tab w:val="num" w:pos="1080"/>
+        </w:tabs>
+        <w:ind w:left="1080" w:hanging="360"/>
+      </w:pPr>
+      <w:rPr>
+        <w:rFonts w:ascii="OpenSymbol" w:hAnsi="OpenSymbol" w:cs="OpenSymbol" w:hint="default"/>
+        <w:rFonts w:cs="OpenSymbol"/>
+      </w:rPr>
+    </w:lvl>
+    <w:lvl w:ilvl="2">
+      <w:start w:val="1"/>
+      <w:numFmt w:val="bullet"/>
+      <w:lvlText w:val="▪"/>
+      <w:lvlJc w:val="left"/>
+      <w:pPr>
+        <w:tabs>
+          <w:tab w:val="num" w:pos="1440"/>
+        </w:tabs>
+        <w:ind w:left="1440" w:hanging="360"/>
+      </w:pPr>
+      <w:rPr>
+        <w:rFonts w:ascii="OpenSymbol" w:hAnsi="OpenSymbol" w:cs="OpenSymbol" w:hint="default"/>
+        <w:rFonts w:cs="OpenSymbol"/>
+      </w:rPr>
+    </w:lvl>
+    <w:lvl w:ilvl="3">
+      <w:start w:val="1"/>
+      <w:numFmt w:val="bullet"/>
+      <w:lvlText w:val=""/>
+      <w:lvlJc w:val="left"/>
+      <w:pPr>
+        <w:tabs>
+          <w:tab w:val="num" w:pos="1800"/>
+        </w:tabs>
+        <w:ind w:left="1800" w:hanging="360"/>
+      </w:pPr>
+      <w:rPr>
+        <w:rFonts w:ascii="Symbol" w:hAnsi="Symbol" w:cs="Symbol" w:hint="default"/>
+        <w:rFonts w:cs="OpenSymbol"/>
+      </w:rPr>
+    </w:lvl>
+    <w:lvl w:ilvl="4">
+      <w:start w:val="1"/>
+      <w:numFmt w:val="bullet"/>
+      <w:lvlText w:val="◦"/>
+      <w:lvlJc w:val="left"/>
+      <w:pPr>
+        <w:tabs>
+          <w:tab w:val="num" w:pos="2160"/>
+        </w:tabs>
+        <w:ind w:left="2160" w:hanging="360"/>
+      </w:pPr>
+      <w:rPr>
+        <w:rFonts w:ascii="OpenSymbol" w:hAnsi="OpenSymbol" w:cs="OpenSymbol" w:hint="default"/>
+        <w:rFonts w:cs="OpenSymbol"/>
+      </w:rPr>
+    </w:lvl>
+    <w:lvl w:ilvl="5">
+      <w:start w:val="1"/>
+      <w:numFmt w:val="bullet"/>
+      <w:lvlText w:val="▪"/>
+      <w:lvlJc w:val="left"/>
+      <w:pPr>
+        <w:tabs>
+          <w:tab w:val="num" w:pos="2520"/>
+        </w:tabs>
+        <w:ind w:left="2520" w:hanging="360"/>
+      </w:pPr>
+      <w:rPr>
+        <w:rFonts w:ascii="OpenSymbol" w:hAnsi="OpenSymbol" w:cs="OpenSymbol" w:hint="default"/>
+        <w:rFonts w:cs="OpenSymbol"/>
+      </w:rPr>
+    </w:lvl>
+    <w:lvl w:ilvl="6">
+      <w:start w:val="1"/>
+      <w:numFmt w:val="bullet"/>
+      <w:lvlText w:val=""/>
+      <w:lvlJc w:val="left"/>
+      <w:pPr>
+        <w:tabs>
+          <w:tab w:val="num" w:pos="2880"/>
+        </w:tabs>
+        <w:ind w:left="2880" w:hanging="360"/>
+      </w:pPr>
+      <w:rPr>
+        <w:rFonts w:ascii="Symbol" w:hAnsi="Symbol" w:cs="Symbol" w:hint="default"/>
+        <w:rFonts w:cs="OpenSymbol"/>
+      </w:rPr>
+    </w:lvl>
+    <w:lvl w:ilvl="7">
+      <w:start w:val="1"/>
+      <w:numFmt w:val="bullet"/>
+      <w:lvlText w:val="◦"/>
+      <w:lvlJc w:val="left"/>
+      <w:pPr>
+        <w:tabs>
+          <w:tab w:val="num" w:pos="3240"/>
+        </w:tabs>
+        <w:ind w:left="3240" w:hanging="360"/>
+      </w:pPr>
+      <w:rPr>
+        <w:rFonts w:ascii="OpenSymbol" w:hAnsi="OpenSymbol" w:cs="OpenSymbol" w:hint="default"/>
+        <w:rFonts w:cs="OpenSymbol"/>
+      </w:rPr>
+    </w:lvl>
+    <w:lvl w:ilvl="8">
+      <w:start w:val="1"/>
+      <w:numFmt w:val="bullet"/>
+      <w:lvlText w:val="▪"/>
+      <w:lvlJc w:val="left"/>
+      <w:pPr>
+        <w:tabs>
+          <w:tab w:val="num" w:pos="3600"/>
+        </w:tabs>
+        <w:ind w:left="3600" w:hanging="360"/>
+      </w:pPr>
+      <w:rPr>
+        <w:rFonts w:ascii="OpenSymbol" w:hAnsi="OpenSymbol" w:cs="OpenSymbol" w:hint="default"/>
+        <w:rFonts w:cs="OpenSymbol"/>
+      </w:rPr>
+    </w:lvl>
+  </w:abstractNum>
+  <w:abstractNum w:abstractNumId="10">
     <w:lvl w:ilvl="0">
       <w:start w:val="1"/>
       <w:numFmt w:val="none"/>
@@ -5584,6 +6648,12 @@
   <w:num w:numId="8">
     <w:abstractNumId w:val="8"/>
   </w:num>
+  <w:num w:numId="9">
+    <w:abstractNumId w:val="9"/>
+  </w:num>
+  <w:num w:numId="10">
+    <w:abstractNumId w:val="10"/>
+  </w:num>
 </w:numbering>
 </file>
 
@@ -6326,6 +7396,1014 @@
       <w:rFonts w:cs="OpenSymbol"/>
     </w:rPr>
   </w:style>
+  <w:style w:type="character" w:styleId="ListLabel100">
+    <w:name w:val="ListLabel 100"/>
+    <w:qFormat/>
+    <w:rPr>
+      <w:rFonts w:cs="OpenSymbol"/>
+    </w:rPr>
+  </w:style>
+  <w:style w:type="character" w:styleId="ListLabel101">
+    <w:name w:val="ListLabel 101"/>
+    <w:qFormat/>
+    <w:rPr>
+      <w:rFonts w:cs="OpenSymbol"/>
+    </w:rPr>
+  </w:style>
+  <w:style w:type="character" w:styleId="ListLabel102">
+    <w:name w:val="ListLabel 102"/>
+    <w:qFormat/>
+    <w:rPr>
+      <w:rFonts w:cs="OpenSymbol"/>
+    </w:rPr>
+  </w:style>
+  <w:style w:type="character" w:styleId="ListLabel103">
+    <w:name w:val="ListLabel 103"/>
+    <w:qFormat/>
+    <w:rPr>
+      <w:rFonts w:cs="OpenSymbol"/>
+    </w:rPr>
+  </w:style>
+  <w:style w:type="character" w:styleId="ListLabel104">
+    <w:name w:val="ListLabel 104"/>
+    <w:qFormat/>
+    <w:rPr>
+      <w:rFonts w:cs="OpenSymbol"/>
+    </w:rPr>
+  </w:style>
+  <w:style w:type="character" w:styleId="ListLabel105">
+    <w:name w:val="ListLabel 105"/>
+    <w:qFormat/>
+    <w:rPr>
+      <w:rFonts w:cs="OpenSymbol"/>
+    </w:rPr>
+  </w:style>
+  <w:style w:type="character" w:styleId="ListLabel106">
+    <w:name w:val="ListLabel 106"/>
+    <w:qFormat/>
+    <w:rPr>
+      <w:rFonts w:cs="OpenSymbol"/>
+    </w:rPr>
+  </w:style>
+  <w:style w:type="character" w:styleId="ListLabel107">
+    <w:name w:val="ListLabel 107"/>
+    <w:qFormat/>
+    <w:rPr>
+      <w:rFonts w:cs="OpenSymbol"/>
+    </w:rPr>
+  </w:style>
+  <w:style w:type="character" w:styleId="ListLabel108">
+    <w:name w:val="ListLabel 108"/>
+    <w:qFormat/>
+    <w:rPr>
+      <w:rFonts w:cs="OpenSymbol"/>
+    </w:rPr>
+  </w:style>
+  <w:style w:type="character" w:styleId="ListLabel109">
+    <w:name w:val="ListLabel 109"/>
+    <w:qFormat/>
+    <w:rPr>
+      <w:rFonts w:cs="OpenSymbol"/>
+    </w:rPr>
+  </w:style>
+  <w:style w:type="character" w:styleId="ListLabel110">
+    <w:name w:val="ListLabel 110"/>
+    <w:qFormat/>
+    <w:rPr>
+      <w:rFonts w:cs="OpenSymbol"/>
+    </w:rPr>
+  </w:style>
+  <w:style w:type="character" w:styleId="ListLabel111">
+    <w:name w:val="ListLabel 111"/>
+    <w:qFormat/>
+    <w:rPr>
+      <w:rFonts w:cs="OpenSymbol"/>
+    </w:rPr>
+  </w:style>
+  <w:style w:type="character" w:styleId="ListLabel112">
+    <w:name w:val="ListLabel 112"/>
+    <w:qFormat/>
+    <w:rPr>
+      <w:rFonts w:cs="OpenSymbol"/>
+    </w:rPr>
+  </w:style>
+  <w:style w:type="character" w:styleId="ListLabel113">
+    <w:name w:val="ListLabel 113"/>
+    <w:qFormat/>
+    <w:rPr>
+      <w:rFonts w:cs="OpenSymbol"/>
+    </w:rPr>
+  </w:style>
+  <w:style w:type="character" w:styleId="ListLabel114">
+    <w:name w:val="ListLabel 114"/>
+    <w:qFormat/>
+    <w:rPr>
+      <w:rFonts w:cs="OpenSymbol"/>
+    </w:rPr>
+  </w:style>
+  <w:style w:type="character" w:styleId="ListLabel115">
+    <w:name w:val="ListLabel 115"/>
+    <w:qFormat/>
+    <w:rPr>
+      <w:rFonts w:cs="OpenSymbol"/>
+    </w:rPr>
+  </w:style>
+  <w:style w:type="character" w:styleId="ListLabel116">
+    <w:name w:val="ListLabel 116"/>
+    <w:qFormat/>
+    <w:rPr>
+      <w:rFonts w:cs="OpenSymbol"/>
+    </w:rPr>
+  </w:style>
+  <w:style w:type="character" w:styleId="ListLabel117">
+    <w:name w:val="ListLabel 117"/>
+    <w:qFormat/>
+    <w:rPr>
+      <w:rFonts w:cs="OpenSymbol"/>
+    </w:rPr>
+  </w:style>
+  <w:style w:type="character" w:styleId="ListLabel118">
+    <w:name w:val="ListLabel 118"/>
+    <w:qFormat/>
+    <w:rPr>
+      <w:rFonts w:cs="OpenSymbol"/>
+    </w:rPr>
+  </w:style>
+  <w:style w:type="character" w:styleId="ListLabel119">
+    <w:name w:val="ListLabel 119"/>
+    <w:qFormat/>
+    <w:rPr>
+      <w:rFonts w:cs="OpenSymbol"/>
+    </w:rPr>
+  </w:style>
+  <w:style w:type="character" w:styleId="ListLabel120">
+    <w:name w:val="ListLabel 120"/>
+    <w:qFormat/>
+    <w:rPr>
+      <w:rFonts w:cs="OpenSymbol"/>
+    </w:rPr>
+  </w:style>
+  <w:style w:type="character" w:styleId="ListLabel121">
+    <w:name w:val="ListLabel 121"/>
+    <w:qFormat/>
+    <w:rPr>
+      <w:rFonts w:cs="OpenSymbol"/>
+    </w:rPr>
+  </w:style>
+  <w:style w:type="character" w:styleId="ListLabel122">
+    <w:name w:val="ListLabel 122"/>
+    <w:qFormat/>
+    <w:rPr>
+      <w:rFonts w:cs="OpenSymbol"/>
+    </w:rPr>
+  </w:style>
+  <w:style w:type="character" w:styleId="ListLabel123">
+    <w:name w:val="ListLabel 123"/>
+    <w:qFormat/>
+    <w:rPr>
+      <w:rFonts w:cs="OpenSymbol"/>
+    </w:rPr>
+  </w:style>
+  <w:style w:type="character" w:styleId="ListLabel124">
+    <w:name w:val="ListLabel 124"/>
+    <w:qFormat/>
+    <w:rPr>
+      <w:rFonts w:cs="OpenSymbol"/>
+    </w:rPr>
+  </w:style>
+  <w:style w:type="character" w:styleId="ListLabel125">
+    <w:name w:val="ListLabel 125"/>
+    <w:qFormat/>
+    <w:rPr>
+      <w:rFonts w:cs="OpenSymbol"/>
+    </w:rPr>
+  </w:style>
+  <w:style w:type="character" w:styleId="ListLabel126">
+    <w:name w:val="ListLabel 126"/>
+    <w:qFormat/>
+    <w:rPr>
+      <w:rFonts w:cs="OpenSymbol"/>
+    </w:rPr>
+  </w:style>
+  <w:style w:type="character" w:styleId="ListLabel127">
+    <w:name w:val="ListLabel 127"/>
+    <w:qFormat/>
+    <w:rPr>
+      <w:rFonts w:cs="OpenSymbol"/>
+    </w:rPr>
+  </w:style>
+  <w:style w:type="character" w:styleId="ListLabel128">
+    <w:name w:val="ListLabel 128"/>
+    <w:qFormat/>
+    <w:rPr>
+      <w:rFonts w:cs="OpenSymbol"/>
+    </w:rPr>
+  </w:style>
+  <w:style w:type="character" w:styleId="ListLabel129">
+    <w:name w:val="ListLabel 129"/>
+    <w:qFormat/>
+    <w:rPr>
+      <w:rFonts w:cs="OpenSymbol"/>
+    </w:rPr>
+  </w:style>
+  <w:style w:type="character" w:styleId="ListLabel130">
+    <w:name w:val="ListLabel 130"/>
+    <w:qFormat/>
+    <w:rPr>
+      <w:rFonts w:cs="OpenSymbol"/>
+    </w:rPr>
+  </w:style>
+  <w:style w:type="character" w:styleId="ListLabel131">
+    <w:name w:val="ListLabel 131"/>
+    <w:qFormat/>
+    <w:rPr>
+      <w:rFonts w:cs="OpenSymbol"/>
+    </w:rPr>
+  </w:style>
+  <w:style w:type="character" w:styleId="ListLabel132">
+    <w:name w:val="ListLabel 132"/>
+    <w:qFormat/>
+    <w:rPr>
+      <w:rFonts w:cs="OpenSymbol"/>
+    </w:rPr>
+  </w:style>
+  <w:style w:type="character" w:styleId="ListLabel133">
+    <w:name w:val="ListLabel 133"/>
+    <w:qFormat/>
+    <w:rPr>
+      <w:rFonts w:cs="OpenSymbol"/>
+    </w:rPr>
+  </w:style>
+  <w:style w:type="character" w:styleId="ListLabel134">
+    <w:name w:val="ListLabel 134"/>
+    <w:qFormat/>
+    <w:rPr>
+      <w:rFonts w:cs="OpenSymbol"/>
+    </w:rPr>
+  </w:style>
+  <w:style w:type="character" w:styleId="ListLabel135">
+    <w:name w:val="ListLabel 135"/>
+    <w:qFormat/>
+    <w:rPr>
+      <w:rFonts w:cs="OpenSymbol"/>
+    </w:rPr>
+  </w:style>
+  <w:style w:type="character" w:styleId="ListLabel136">
+    <w:name w:val="ListLabel 136"/>
+    <w:qFormat/>
+    <w:rPr>
+      <w:rFonts w:cs="OpenSymbol"/>
+    </w:rPr>
+  </w:style>
+  <w:style w:type="character" w:styleId="ListLabel137">
+    <w:name w:val="ListLabel 137"/>
+    <w:qFormat/>
+    <w:rPr>
+      <w:rFonts w:cs="OpenSymbol"/>
+    </w:rPr>
+  </w:style>
+  <w:style w:type="character" w:styleId="ListLabel138">
+    <w:name w:val="ListLabel 138"/>
+    <w:qFormat/>
+    <w:rPr>
+      <w:rFonts w:cs="OpenSymbol"/>
+    </w:rPr>
+  </w:style>
+  <w:style w:type="character" w:styleId="ListLabel139">
+    <w:name w:val="ListLabel 139"/>
+    <w:qFormat/>
+    <w:rPr>
+      <w:rFonts w:cs="OpenSymbol"/>
+    </w:rPr>
+  </w:style>
+  <w:style w:type="character" w:styleId="ListLabel140">
+    <w:name w:val="ListLabel 140"/>
+    <w:qFormat/>
+    <w:rPr>
+      <w:rFonts w:cs="OpenSymbol"/>
+    </w:rPr>
+  </w:style>
+  <w:style w:type="character" w:styleId="ListLabel141">
+    <w:name w:val="ListLabel 141"/>
+    <w:qFormat/>
+    <w:rPr>
+      <w:rFonts w:cs="OpenSymbol"/>
+    </w:rPr>
+  </w:style>
+  <w:style w:type="character" w:styleId="ListLabel142">
+    <w:name w:val="ListLabel 142"/>
+    <w:qFormat/>
+    <w:rPr>
+      <w:rFonts w:cs="OpenSymbol"/>
+    </w:rPr>
+  </w:style>
+  <w:style w:type="character" w:styleId="ListLabel143">
+    <w:name w:val="ListLabel 143"/>
+    <w:qFormat/>
+    <w:rPr>
+      <w:rFonts w:cs="OpenSymbol"/>
+    </w:rPr>
+  </w:style>
+  <w:style w:type="character" w:styleId="ListLabel144">
+    <w:name w:val="ListLabel 144"/>
+    <w:qFormat/>
+    <w:rPr>
+      <w:rFonts w:cs="OpenSymbol"/>
+    </w:rPr>
+  </w:style>
+  <w:style w:type="character" w:styleId="ListLabel145">
+    <w:name w:val="ListLabel 145"/>
+    <w:qFormat/>
+    <w:rPr>
+      <w:rFonts w:cs="OpenSymbol"/>
+    </w:rPr>
+  </w:style>
+  <w:style w:type="character" w:styleId="ListLabel146">
+    <w:name w:val="ListLabel 146"/>
+    <w:qFormat/>
+    <w:rPr>
+      <w:rFonts w:cs="OpenSymbol"/>
+    </w:rPr>
+  </w:style>
+  <w:style w:type="character" w:styleId="ListLabel147">
+    <w:name w:val="ListLabel 147"/>
+    <w:qFormat/>
+    <w:rPr>
+      <w:rFonts w:cs="OpenSymbol"/>
+    </w:rPr>
+  </w:style>
+  <w:style w:type="character" w:styleId="ListLabel148">
+    <w:name w:val="ListLabel 148"/>
+    <w:qFormat/>
+    <w:rPr>
+      <w:rFonts w:cs="OpenSymbol"/>
+    </w:rPr>
+  </w:style>
+  <w:style w:type="character" w:styleId="ListLabel149">
+    <w:name w:val="ListLabel 149"/>
+    <w:qFormat/>
+    <w:rPr>
+      <w:rFonts w:cs="OpenSymbol"/>
+    </w:rPr>
+  </w:style>
+  <w:style w:type="character" w:styleId="ListLabel150">
+    <w:name w:val="ListLabel 150"/>
+    <w:qFormat/>
+    <w:rPr>
+      <w:rFonts w:cs="OpenSymbol"/>
+    </w:rPr>
+  </w:style>
+  <w:style w:type="character" w:styleId="ListLabel151">
+    <w:name w:val="ListLabel 151"/>
+    <w:qFormat/>
+    <w:rPr>
+      <w:rFonts w:cs="OpenSymbol"/>
+    </w:rPr>
+  </w:style>
+  <w:style w:type="character" w:styleId="ListLabel152">
+    <w:name w:val="ListLabel 152"/>
+    <w:qFormat/>
+    <w:rPr>
+      <w:rFonts w:cs="OpenSymbol"/>
+    </w:rPr>
+  </w:style>
+  <w:style w:type="character" w:styleId="ListLabel153">
+    <w:name w:val="ListLabel 153"/>
+    <w:qFormat/>
+    <w:rPr>
+      <w:rFonts w:cs="OpenSymbol"/>
+    </w:rPr>
+  </w:style>
+  <w:style w:type="character" w:styleId="ListLabel154">
+    <w:name w:val="ListLabel 154"/>
+    <w:qFormat/>
+    <w:rPr>
+      <w:rFonts w:cs="OpenSymbol"/>
+    </w:rPr>
+  </w:style>
+  <w:style w:type="character" w:styleId="ListLabel155">
+    <w:name w:val="ListLabel 155"/>
+    <w:qFormat/>
+    <w:rPr>
+      <w:rFonts w:cs="OpenSymbol"/>
+    </w:rPr>
+  </w:style>
+  <w:style w:type="character" w:styleId="ListLabel156">
+    <w:name w:val="ListLabel 156"/>
+    <w:qFormat/>
+    <w:rPr>
+      <w:rFonts w:cs="OpenSymbol"/>
+    </w:rPr>
+  </w:style>
+  <w:style w:type="character" w:styleId="ListLabel157">
+    <w:name w:val="ListLabel 157"/>
+    <w:qFormat/>
+    <w:rPr>
+      <w:rFonts w:cs="OpenSymbol"/>
+    </w:rPr>
+  </w:style>
+  <w:style w:type="character" w:styleId="ListLabel158">
+    <w:name w:val="ListLabel 158"/>
+    <w:qFormat/>
+    <w:rPr>
+      <w:rFonts w:cs="OpenSymbol"/>
+    </w:rPr>
+  </w:style>
+  <w:style w:type="character" w:styleId="ListLabel159">
+    <w:name w:val="ListLabel 159"/>
+    <w:qFormat/>
+    <w:rPr>
+      <w:rFonts w:cs="OpenSymbol"/>
+    </w:rPr>
+  </w:style>
+  <w:style w:type="character" w:styleId="ListLabel160">
+    <w:name w:val="ListLabel 160"/>
+    <w:qFormat/>
+    <w:rPr>
+      <w:rFonts w:cs="OpenSymbol"/>
+    </w:rPr>
+  </w:style>
+  <w:style w:type="character" w:styleId="ListLabel161">
+    <w:name w:val="ListLabel 161"/>
+    <w:qFormat/>
+    <w:rPr>
+      <w:rFonts w:cs="OpenSymbol"/>
+    </w:rPr>
+  </w:style>
+  <w:style w:type="character" w:styleId="ListLabel162">
+    <w:name w:val="ListLabel 162"/>
+    <w:qFormat/>
+    <w:rPr>
+      <w:rFonts w:cs="OpenSymbol"/>
+    </w:rPr>
+  </w:style>
+  <w:style w:type="character" w:styleId="ListLabel163">
+    <w:name w:val="ListLabel 163"/>
+    <w:qFormat/>
+    <w:rPr>
+      <w:rFonts w:cs="OpenSymbol"/>
+    </w:rPr>
+  </w:style>
+  <w:style w:type="character" w:styleId="ListLabel164">
+    <w:name w:val="ListLabel 164"/>
+    <w:qFormat/>
+    <w:rPr>
+      <w:rFonts w:cs="OpenSymbol"/>
+    </w:rPr>
+  </w:style>
+  <w:style w:type="character" w:styleId="ListLabel165">
+    <w:name w:val="ListLabel 165"/>
+    <w:qFormat/>
+    <w:rPr>
+      <w:rFonts w:cs="OpenSymbol"/>
+    </w:rPr>
+  </w:style>
+  <w:style w:type="character" w:styleId="ListLabel166">
+    <w:name w:val="ListLabel 166"/>
+    <w:qFormat/>
+    <w:rPr>
+      <w:rFonts w:cs="OpenSymbol"/>
+    </w:rPr>
+  </w:style>
+  <w:style w:type="character" w:styleId="ListLabel167">
+    <w:name w:val="ListLabel 167"/>
+    <w:qFormat/>
+    <w:rPr>
+      <w:rFonts w:cs="OpenSymbol"/>
+    </w:rPr>
+  </w:style>
+  <w:style w:type="character" w:styleId="ListLabel168">
+    <w:name w:val="ListLabel 168"/>
+    <w:qFormat/>
+    <w:rPr>
+      <w:rFonts w:cs="OpenSymbol"/>
+    </w:rPr>
+  </w:style>
+  <w:style w:type="character" w:styleId="ListLabel169">
+    <w:name w:val="ListLabel 169"/>
+    <w:qFormat/>
+    <w:rPr>
+      <w:rFonts w:cs="OpenSymbol"/>
+    </w:rPr>
+  </w:style>
+  <w:style w:type="character" w:styleId="ListLabel170">
+    <w:name w:val="ListLabel 170"/>
+    <w:qFormat/>
+    <w:rPr>
+      <w:rFonts w:cs="OpenSymbol"/>
+    </w:rPr>
+  </w:style>
+  <w:style w:type="character" w:styleId="ListLabel171">
+    <w:name w:val="ListLabel 171"/>
+    <w:qFormat/>
+    <w:rPr>
+      <w:rFonts w:cs="OpenSymbol"/>
+    </w:rPr>
+  </w:style>
+  <w:style w:type="character" w:styleId="ListLabel172">
+    <w:name w:val="ListLabel 172"/>
+    <w:qFormat/>
+    <w:rPr>
+      <w:rFonts w:cs="OpenSymbol"/>
+    </w:rPr>
+  </w:style>
+  <w:style w:type="character" w:styleId="ListLabel173">
+    <w:name w:val="ListLabel 173"/>
+    <w:qFormat/>
+    <w:rPr>
+      <w:rFonts w:cs="OpenSymbol"/>
+    </w:rPr>
+  </w:style>
+  <w:style w:type="character" w:styleId="ListLabel174">
+    <w:name w:val="ListLabel 174"/>
+    <w:qFormat/>
+    <w:rPr>
+      <w:rFonts w:cs="OpenSymbol"/>
+    </w:rPr>
+  </w:style>
+  <w:style w:type="character" w:styleId="ListLabel175">
+    <w:name w:val="ListLabel 175"/>
+    <w:qFormat/>
+    <w:rPr>
+      <w:rFonts w:cs="OpenSymbol"/>
+    </w:rPr>
+  </w:style>
+  <w:style w:type="character" w:styleId="ListLabel176">
+    <w:name w:val="ListLabel 176"/>
+    <w:qFormat/>
+    <w:rPr>
+      <w:rFonts w:cs="OpenSymbol"/>
+    </w:rPr>
+  </w:style>
+  <w:style w:type="character" w:styleId="ListLabel177">
+    <w:name w:val="ListLabel 177"/>
+    <w:qFormat/>
+    <w:rPr>
+      <w:rFonts w:cs="OpenSymbol"/>
+    </w:rPr>
+  </w:style>
+  <w:style w:type="character" w:styleId="ListLabel178">
+    <w:name w:val="ListLabel 178"/>
+    <w:qFormat/>
+    <w:rPr>
+      <w:rFonts w:cs="OpenSymbol"/>
+    </w:rPr>
+  </w:style>
+  <w:style w:type="character" w:styleId="ListLabel179">
+    <w:name w:val="ListLabel 179"/>
+    <w:qFormat/>
+    <w:rPr>
+      <w:rFonts w:cs="OpenSymbol"/>
+    </w:rPr>
+  </w:style>
+  <w:style w:type="character" w:styleId="ListLabel180">
+    <w:name w:val="ListLabel 180"/>
+    <w:qFormat/>
+    <w:rPr>
+      <w:rFonts w:cs="OpenSymbol"/>
+    </w:rPr>
+  </w:style>
+  <w:style w:type="character" w:styleId="ListLabel181">
+    <w:name w:val="ListLabel 181"/>
+    <w:qFormat/>
+    <w:rPr>
+      <w:rFonts w:cs="OpenSymbol"/>
+    </w:rPr>
+  </w:style>
+  <w:style w:type="character" w:styleId="ListLabel182">
+    <w:name w:val="ListLabel 182"/>
+    <w:qFormat/>
+    <w:rPr>
+      <w:rFonts w:cs="OpenSymbol"/>
+    </w:rPr>
+  </w:style>
+  <w:style w:type="character" w:styleId="ListLabel183">
+    <w:name w:val="ListLabel 183"/>
+    <w:qFormat/>
+    <w:rPr>
+      <w:rFonts w:cs="OpenSymbol"/>
+    </w:rPr>
+  </w:style>
+  <w:style w:type="character" w:styleId="ListLabel184">
+    <w:name w:val="ListLabel 184"/>
+    <w:qFormat/>
+    <w:rPr>
+      <w:rFonts w:cs="OpenSymbol"/>
+    </w:rPr>
+  </w:style>
+  <w:style w:type="character" w:styleId="ListLabel185">
+    <w:name w:val="ListLabel 185"/>
+    <w:qFormat/>
+    <w:rPr>
+      <w:rFonts w:cs="OpenSymbol"/>
+    </w:rPr>
+  </w:style>
+  <w:style w:type="character" w:styleId="ListLabel186">
+    <w:name w:val="ListLabel 186"/>
+    <w:qFormat/>
+    <w:rPr>
+      <w:rFonts w:cs="OpenSymbol"/>
+    </w:rPr>
+  </w:style>
+  <w:style w:type="character" w:styleId="ListLabel187">
+    <w:name w:val="ListLabel 187"/>
+    <w:qFormat/>
+    <w:rPr>
+      <w:rFonts w:cs="OpenSymbol"/>
+    </w:rPr>
+  </w:style>
+  <w:style w:type="character" w:styleId="ListLabel188">
+    <w:name w:val="ListLabel 188"/>
+    <w:qFormat/>
+    <w:rPr>
+      <w:rFonts w:cs="OpenSymbol"/>
+    </w:rPr>
+  </w:style>
+  <w:style w:type="character" w:styleId="ListLabel189">
+    <w:name w:val="ListLabel 189"/>
+    <w:qFormat/>
+    <w:rPr>
+      <w:rFonts w:cs="OpenSymbol"/>
+    </w:rPr>
+  </w:style>
+  <w:style w:type="character" w:styleId="ListLabel190">
+    <w:name w:val="ListLabel 190"/>
+    <w:qFormat/>
+    <w:rPr>
+      <w:rFonts w:cs="OpenSymbol"/>
+    </w:rPr>
+  </w:style>
+  <w:style w:type="character" w:styleId="ListLabel191">
+    <w:name w:val="ListLabel 191"/>
+    <w:qFormat/>
+    <w:rPr>
+      <w:rFonts w:cs="OpenSymbol"/>
+    </w:rPr>
+  </w:style>
+  <w:style w:type="character" w:styleId="ListLabel192">
+    <w:name w:val="ListLabel 192"/>
+    <w:qFormat/>
+    <w:rPr>
+      <w:rFonts w:cs="OpenSymbol"/>
+    </w:rPr>
+  </w:style>
+  <w:style w:type="character" w:styleId="ListLabel193">
+    <w:name w:val="ListLabel 193"/>
+    <w:qFormat/>
+    <w:rPr>
+      <w:rFonts w:cs="OpenSymbol"/>
+    </w:rPr>
+  </w:style>
+  <w:style w:type="character" w:styleId="ListLabel194">
+    <w:name w:val="ListLabel 194"/>
+    <w:qFormat/>
+    <w:rPr>
+      <w:rFonts w:cs="OpenSymbol"/>
+    </w:rPr>
+  </w:style>
+  <w:style w:type="character" w:styleId="ListLabel195">
+    <w:name w:val="ListLabel 195"/>
+    <w:qFormat/>
+    <w:rPr>
+      <w:rFonts w:cs="OpenSymbol"/>
+    </w:rPr>
+  </w:style>
+  <w:style w:type="character" w:styleId="ListLabel196">
+    <w:name w:val="ListLabel 196"/>
+    <w:qFormat/>
+    <w:rPr>
+      <w:rFonts w:cs="OpenSymbol"/>
+    </w:rPr>
+  </w:style>
+  <w:style w:type="character" w:styleId="ListLabel197">
+    <w:name w:val="ListLabel 197"/>
+    <w:qFormat/>
+    <w:rPr>
+      <w:rFonts w:cs="OpenSymbol"/>
+    </w:rPr>
+  </w:style>
+  <w:style w:type="character" w:styleId="ListLabel198">
+    <w:name w:val="ListLabel 198"/>
+    <w:qFormat/>
+    <w:rPr>
+      <w:rFonts w:cs="OpenSymbol"/>
+    </w:rPr>
+  </w:style>
+  <w:style w:type="character" w:styleId="ListLabel199">
+    <w:name w:val="ListLabel 199"/>
+    <w:qFormat/>
+    <w:rPr>
+      <w:rFonts w:cs="OpenSymbol"/>
+    </w:rPr>
+  </w:style>
+  <w:style w:type="character" w:styleId="ListLabel200">
+    <w:name w:val="ListLabel 200"/>
+    <w:qFormat/>
+    <w:rPr>
+      <w:rFonts w:cs="OpenSymbol"/>
+    </w:rPr>
+  </w:style>
+  <w:style w:type="character" w:styleId="ListLabel201">
+    <w:name w:val="ListLabel 201"/>
+    <w:qFormat/>
+    <w:rPr>
+      <w:rFonts w:cs="OpenSymbol"/>
+    </w:rPr>
+  </w:style>
+  <w:style w:type="character" w:styleId="ListLabel202">
+    <w:name w:val="ListLabel 202"/>
+    <w:qFormat/>
+    <w:rPr>
+      <w:rFonts w:cs="OpenSymbol"/>
+    </w:rPr>
+  </w:style>
+  <w:style w:type="character" w:styleId="ListLabel203">
+    <w:name w:val="ListLabel 203"/>
+    <w:qFormat/>
+    <w:rPr>
+      <w:rFonts w:cs="OpenSymbol"/>
+    </w:rPr>
+  </w:style>
+  <w:style w:type="character" w:styleId="ListLabel204">
+    <w:name w:val="ListLabel 204"/>
+    <w:qFormat/>
+    <w:rPr>
+      <w:rFonts w:cs="OpenSymbol"/>
+    </w:rPr>
+  </w:style>
+  <w:style w:type="character" w:styleId="ListLabel205">
+    <w:name w:val="ListLabel 205"/>
+    <w:qFormat/>
+    <w:rPr>
+      <w:rFonts w:cs="OpenSymbol"/>
+    </w:rPr>
+  </w:style>
+  <w:style w:type="character" w:styleId="ListLabel206">
+    <w:name w:val="ListLabel 206"/>
+    <w:qFormat/>
+    <w:rPr>
+      <w:rFonts w:cs="OpenSymbol"/>
+    </w:rPr>
+  </w:style>
+  <w:style w:type="character" w:styleId="ListLabel207">
+    <w:name w:val="ListLabel 207"/>
+    <w:qFormat/>
+    <w:rPr>
+      <w:rFonts w:cs="OpenSymbol"/>
+    </w:rPr>
+  </w:style>
+  <w:style w:type="character" w:styleId="ListLabel208">
+    <w:name w:val="ListLabel 208"/>
+    <w:qFormat/>
+    <w:rPr>
+      <w:rFonts w:cs="OpenSymbol"/>
+    </w:rPr>
+  </w:style>
+  <w:style w:type="character" w:styleId="ListLabel209">
+    <w:name w:val="ListLabel 209"/>
+    <w:qFormat/>
+    <w:rPr>
+      <w:rFonts w:cs="OpenSymbol"/>
+    </w:rPr>
+  </w:style>
+  <w:style w:type="character" w:styleId="ListLabel210">
+    <w:name w:val="ListLabel 210"/>
+    <w:qFormat/>
+    <w:rPr>
+      <w:rFonts w:cs="OpenSymbol"/>
+    </w:rPr>
+  </w:style>
+  <w:style w:type="character" w:styleId="ListLabel211">
+    <w:name w:val="ListLabel 211"/>
+    <w:qFormat/>
+    <w:rPr>
+      <w:rFonts w:cs="OpenSymbol"/>
+    </w:rPr>
+  </w:style>
+  <w:style w:type="character" w:styleId="ListLabel212">
+    <w:name w:val="ListLabel 212"/>
+    <w:qFormat/>
+    <w:rPr>
+      <w:rFonts w:cs="OpenSymbol"/>
+    </w:rPr>
+  </w:style>
+  <w:style w:type="character" w:styleId="ListLabel213">
+    <w:name w:val="ListLabel 213"/>
+    <w:qFormat/>
+    <w:rPr>
+      <w:rFonts w:cs="OpenSymbol"/>
+    </w:rPr>
+  </w:style>
+  <w:style w:type="character" w:styleId="ListLabel214">
+    <w:name w:val="ListLabel 214"/>
+    <w:qFormat/>
+    <w:rPr>
+      <w:rFonts w:cs="OpenSymbol"/>
+    </w:rPr>
+  </w:style>
+  <w:style w:type="character" w:styleId="ListLabel215">
+    <w:name w:val="ListLabel 215"/>
+    <w:qFormat/>
+    <w:rPr>
+      <w:rFonts w:cs="OpenSymbol"/>
+    </w:rPr>
+  </w:style>
+  <w:style w:type="character" w:styleId="ListLabel216">
+    <w:name w:val="ListLabel 216"/>
+    <w:qFormat/>
+    <w:rPr>
+      <w:rFonts w:cs="OpenSymbol"/>
+    </w:rPr>
+  </w:style>
+  <w:style w:type="character" w:styleId="ListLabel217">
+    <w:name w:val="ListLabel 217"/>
+    <w:qFormat/>
+    <w:rPr>
+      <w:rFonts w:cs="OpenSymbol"/>
+    </w:rPr>
+  </w:style>
+  <w:style w:type="character" w:styleId="ListLabel218">
+    <w:name w:val="ListLabel 218"/>
+    <w:qFormat/>
+    <w:rPr>
+      <w:rFonts w:cs="OpenSymbol"/>
+    </w:rPr>
+  </w:style>
+  <w:style w:type="character" w:styleId="ListLabel219">
+    <w:name w:val="ListLabel 219"/>
+    <w:qFormat/>
+    <w:rPr>
+      <w:rFonts w:cs="OpenSymbol"/>
+    </w:rPr>
+  </w:style>
+  <w:style w:type="character" w:styleId="ListLabel220">
+    <w:name w:val="ListLabel 220"/>
+    <w:qFormat/>
+    <w:rPr>
+      <w:rFonts w:cs="OpenSymbol"/>
+    </w:rPr>
+  </w:style>
+  <w:style w:type="character" w:styleId="ListLabel221">
+    <w:name w:val="ListLabel 221"/>
+    <w:qFormat/>
+    <w:rPr>
+      <w:rFonts w:cs="OpenSymbol"/>
+    </w:rPr>
+  </w:style>
+  <w:style w:type="character" w:styleId="ListLabel222">
+    <w:name w:val="ListLabel 222"/>
+    <w:qFormat/>
+    <w:rPr>
+      <w:rFonts w:cs="OpenSymbol"/>
+    </w:rPr>
+  </w:style>
+  <w:style w:type="character" w:styleId="ListLabel223">
+    <w:name w:val="ListLabel 223"/>
+    <w:qFormat/>
+    <w:rPr>
+      <w:rFonts w:cs="OpenSymbol"/>
+    </w:rPr>
+  </w:style>
+  <w:style w:type="character" w:styleId="ListLabel224">
+    <w:name w:val="ListLabel 224"/>
+    <w:qFormat/>
+    <w:rPr>
+      <w:rFonts w:cs="OpenSymbol"/>
+    </w:rPr>
+  </w:style>
+  <w:style w:type="character" w:styleId="ListLabel225">
+    <w:name w:val="ListLabel 225"/>
+    <w:qFormat/>
+    <w:rPr>
+      <w:rFonts w:cs="OpenSymbol"/>
+    </w:rPr>
+  </w:style>
+  <w:style w:type="character" w:styleId="ListLabel226">
+    <w:name w:val="ListLabel 226"/>
+    <w:qFormat/>
+    <w:rPr>
+      <w:rFonts w:cs="OpenSymbol"/>
+    </w:rPr>
+  </w:style>
+  <w:style w:type="character" w:styleId="ListLabel227">
+    <w:name w:val="ListLabel 227"/>
+    <w:qFormat/>
+    <w:rPr>
+      <w:rFonts w:cs="OpenSymbol"/>
+    </w:rPr>
+  </w:style>
+  <w:style w:type="character" w:styleId="ListLabel228">
+    <w:name w:val="ListLabel 228"/>
+    <w:qFormat/>
+    <w:rPr>
+      <w:rFonts w:cs="OpenSymbol"/>
+    </w:rPr>
+  </w:style>
+  <w:style w:type="character" w:styleId="ListLabel229">
+    <w:name w:val="ListLabel 229"/>
+    <w:qFormat/>
+    <w:rPr>
+      <w:rFonts w:cs="OpenSymbol"/>
+    </w:rPr>
+  </w:style>
+  <w:style w:type="character" w:styleId="ListLabel230">
+    <w:name w:val="ListLabel 230"/>
+    <w:qFormat/>
+    <w:rPr>
+      <w:rFonts w:cs="OpenSymbol"/>
+    </w:rPr>
+  </w:style>
+  <w:style w:type="character" w:styleId="ListLabel231">
+    <w:name w:val="ListLabel 231"/>
+    <w:qFormat/>
+    <w:rPr>
+      <w:rFonts w:cs="OpenSymbol"/>
+    </w:rPr>
+  </w:style>
+  <w:style w:type="character" w:styleId="ListLabel232">
+    <w:name w:val="ListLabel 232"/>
+    <w:qFormat/>
+    <w:rPr>
+      <w:rFonts w:cs="OpenSymbol"/>
+    </w:rPr>
+  </w:style>
+  <w:style w:type="character" w:styleId="ListLabel233">
+    <w:name w:val="ListLabel 233"/>
+    <w:qFormat/>
+    <w:rPr>
+      <w:rFonts w:cs="OpenSymbol"/>
+    </w:rPr>
+  </w:style>
+  <w:style w:type="character" w:styleId="ListLabel234">
+    <w:name w:val="ListLabel 234"/>
+    <w:qFormat/>
+    <w:rPr>
+      <w:rFonts w:cs="OpenSymbol"/>
+    </w:rPr>
+  </w:style>
+  <w:style w:type="character" w:styleId="ListLabel235">
+    <w:name w:val="ListLabel 235"/>
+    <w:qFormat/>
+    <w:rPr>
+      <w:rFonts w:cs="OpenSymbol"/>
+    </w:rPr>
+  </w:style>
+  <w:style w:type="character" w:styleId="ListLabel236">
+    <w:name w:val="ListLabel 236"/>
+    <w:qFormat/>
+    <w:rPr>
+      <w:rFonts w:cs="OpenSymbol"/>
+    </w:rPr>
+  </w:style>
+  <w:style w:type="character" w:styleId="ListLabel237">
+    <w:name w:val="ListLabel 237"/>
+    <w:qFormat/>
+    <w:rPr>
+      <w:rFonts w:cs="OpenSymbol"/>
+    </w:rPr>
+  </w:style>
+  <w:style w:type="character" w:styleId="ListLabel238">
+    <w:name w:val="ListLabel 238"/>
+    <w:qFormat/>
+    <w:rPr>
+      <w:rFonts w:cs="OpenSymbol"/>
+    </w:rPr>
+  </w:style>
+  <w:style w:type="character" w:styleId="ListLabel239">
+    <w:name w:val="ListLabel 239"/>
+    <w:qFormat/>
+    <w:rPr>
+      <w:rFonts w:cs="OpenSymbol"/>
+    </w:rPr>
+  </w:style>
+  <w:style w:type="character" w:styleId="ListLabel240">
+    <w:name w:val="ListLabel 240"/>
+    <w:qFormat/>
+    <w:rPr>
+      <w:rFonts w:cs="OpenSymbol"/>
+    </w:rPr>
+  </w:style>
+  <w:style w:type="character" w:styleId="ListLabel241">
+    <w:name w:val="ListLabel 241"/>
+    <w:qFormat/>
+    <w:rPr>
+      <w:rFonts w:cs="OpenSymbol"/>
+    </w:rPr>
+  </w:style>
+  <w:style w:type="character" w:styleId="ListLabel242">
+    <w:name w:val="ListLabel 242"/>
+    <w:qFormat/>
+    <w:rPr>
+      <w:rFonts w:cs="OpenSymbol"/>
+    </w:rPr>
+  </w:style>
+  <w:style w:type="character" w:styleId="ListLabel243">
+    <w:name w:val="ListLabel 243"/>
+    <w:qFormat/>
+    <w:rPr>
+      <w:rFonts w:cs="OpenSymbol"/>
+    </w:rPr>
+  </w:style>
   <w:style w:type="paragraph" w:styleId="Ttulo">
     <w:name w:val="Título"/>
     <w:basedOn w:val="Normal"/>
@@ -6383,5 +8461,12 @@
       <w:rFonts w:cs="Arial"/>
     </w:rPr>
   </w:style>
+  <w:style w:type="paragraph" w:styleId="Textoprformatado">
+    <w:name w:val="Texto préformatado"/>
+    <w:basedOn w:val="Normal"/>
+    <w:qFormat/>
+    <w:pPr/>
+    <w:rPr/>
+  </w:style>
 </w:styles>
 </file>
</xml_diff>

<commit_message>
continuação do cap 13
</commit_message>
<xml_diff>
--- a/mundo de gelo - regras do mundo.docx
+++ b/mundo de gelo - regras do mundo.docx
@@ -1774,7 +1774,15 @@
       </w:pPr>
       <w:r>
         <w:rPr/>
-        <w:t>Luximis → Galope relampago do protagonista</w:t>
+        <w:t xml:space="preserve">Luximis → Galope </w:t>
+      </w:r>
+      <w:r>
+        <w:rPr/>
+        <w:t>relâmpago</w:t>
+      </w:r>
+      <w:r>
+        <w:rPr/>
+        <w:t xml:space="preserve"> do protagonista</w:t>
       </w:r>
     </w:p>
     <w:p>
@@ -1796,7 +1804,7 @@
       </w:pPr>
       <w:r>
         <w:rPr/>
-        <w:t>Ferruglaties → Nome da espada</w:t>
+        <w:t>Feruglaties → Nome da espada</w:t>
       </w:r>
     </w:p>
     <w:p>
@@ -1829,6 +1837,18 @@
       </w:pPr>
       <w:r>
         <w:rPr/>
+        <w:t>Sabaaty → O primeiro dos magos.</w:t>
+      </w:r>
+    </w:p>
+    <w:p>
+      <w:pPr>
+        <w:pStyle w:val="Normal"/>
+        <w:jc w:val="left"/>
+        <w:rPr/>
+      </w:pPr>
+      <w:r>
+        <w:rPr/>
+        <w:t>Istra → Nome do mago atual – antagonista.</w:t>
       </w:r>
     </w:p>
     <w:p>
@@ -1899,15 +1919,7 @@
       </w:pPr>
       <w:r>
         <w:rPr/>
-        <w:t>Luga</w:t>
-      </w:r>
-      <w:r>
-        <w:rPr/>
-        <w:t>re</w:t>
-      </w:r>
-      <w:r>
-        <w:rPr/>
-        <w:t>s ocultos</w:t>
+        <w:t>Lugares ocultos</w:t>
       </w:r>
     </w:p>
     <w:p>
@@ -2105,116 +2117,6 @@
       <w:r>
         <w:rPr/>
         <w:t>Ysteropitum → Gigante dentre os gigantes, a força que move montanhas. Divindade antiga, Foi Ysteropitum que ergueu do fundo dos domínios de Aekoregna as ilhas ocultas do mar leste.</w:t>
-      </w:r>
-    </w:p>
-    <w:p>
-      <w:pPr>
-        <w:pStyle w:val="Normal"/>
-        <w:jc w:val="left"/>
-        <w:rPr/>
-      </w:pPr>
-      <w:r>
-        <w:rPr/>
-      </w:r>
-    </w:p>
-    <w:p>
-      <w:pPr>
-        <w:pStyle w:val="Normal"/>
-        <w:jc w:val="left"/>
-        <w:rPr/>
-      </w:pPr>
-      <w:r>
-        <w:rPr/>
-      </w:r>
-    </w:p>
-    <w:p>
-      <w:pPr>
-        <w:pStyle w:val="Normal"/>
-        <w:jc w:val="left"/>
-        <w:rPr/>
-      </w:pPr>
-      <w:r>
-        <w:rPr/>
-      </w:r>
-    </w:p>
-    <w:p>
-      <w:pPr>
-        <w:pStyle w:val="Normal"/>
-        <w:jc w:val="left"/>
-        <w:rPr/>
-      </w:pPr>
-      <w:r>
-        <w:rPr/>
-      </w:r>
-    </w:p>
-    <w:p>
-      <w:pPr>
-        <w:pStyle w:val="Normal"/>
-        <w:jc w:val="left"/>
-        <w:rPr/>
-      </w:pPr>
-      <w:r>
-        <w:rPr/>
-      </w:r>
-    </w:p>
-    <w:p>
-      <w:pPr>
-        <w:pStyle w:val="Normal"/>
-        <w:jc w:val="left"/>
-        <w:rPr/>
-      </w:pPr>
-      <w:r>
-        <w:rPr/>
-      </w:r>
-    </w:p>
-    <w:p>
-      <w:pPr>
-        <w:pStyle w:val="Normal"/>
-        <w:jc w:val="left"/>
-        <w:rPr/>
-      </w:pPr>
-      <w:r>
-        <w:rPr/>
-      </w:r>
-    </w:p>
-    <w:p>
-      <w:pPr>
-        <w:pStyle w:val="Normal"/>
-        <w:jc w:val="left"/>
-        <w:rPr/>
-      </w:pPr>
-      <w:r>
-        <w:rPr/>
-      </w:r>
-    </w:p>
-    <w:p>
-      <w:pPr>
-        <w:pStyle w:val="Normal"/>
-        <w:jc w:val="left"/>
-        <w:rPr/>
-      </w:pPr>
-      <w:r>
-        <w:rPr/>
-      </w:r>
-    </w:p>
-    <w:p>
-      <w:pPr>
-        <w:pStyle w:val="Normal"/>
-        <w:jc w:val="left"/>
-        <w:rPr/>
-      </w:pPr>
-      <w:r>
-        <w:rPr/>
-      </w:r>
-    </w:p>
-    <w:p>
-      <w:pPr>
-        <w:pStyle w:val="Normal"/>
-        <w:jc w:val="left"/>
-        <w:rPr/>
-      </w:pPr>
-      <w:r>
-        <w:rPr/>
       </w:r>
     </w:p>
     <w:p>
@@ -4994,7 +4896,31 @@
       </w:pPr>
       <w:r>
         <w:rPr/>
-        <w:t>Sua infância foi comum, assim como a das demais crianças abandonadas no orfanato, trabalhavam a maior parte do dia, os mais jovens intercalavam entre serviços e limpeza e auxilio na cozinha, enquanto os mais velhos se dedicavam a serviços mais pesados de manutenção ou reformas no orfanato. O pouco tempo que existia entre o trabalho e as orações servia para brincar. (A religião do orfanato era adoradora do Deus Aekoregna, senhor dos mares)</w:t>
+        <w:t>Sua infância foi comum, assim como a das demais crianças abandonadas no orfanato, trabalhavam a maior parte do dia, os mais jovens intercalavam entre serviços e limpeza e auxilio na cozinha, enquanto os mais velhos se dedicavam a serviços mais pesados de manutenção ou reformas no orfanato. O pouco tempo que existia entre o trabalho e as orações servia para brincar. (A religião do orfanato era adoradora d</w:t>
+      </w:r>
+      <w:r>
+        <w:rPr/>
+        <w:t>a</w:t>
+      </w:r>
+      <w:r>
+        <w:rPr/>
+        <w:t xml:space="preserve"> Deus</w:t>
+      </w:r>
+      <w:r>
+        <w:rPr/>
+        <w:t>a</w:t>
+      </w:r>
+      <w:r>
+        <w:rPr/>
+        <w:t xml:space="preserve"> Aekoregna, senhor</w:t>
+      </w:r>
+      <w:r>
+        <w:rPr/>
+        <w:t>a</w:t>
+      </w:r>
+      <w:r>
+        <w:rPr/>
+        <w:t xml:space="preserve"> dos mares)</w:t>
       </w:r>
     </w:p>
     <w:p>
@@ -5039,15 +4965,7 @@
       </w:pPr>
       <w:r>
         <w:rPr/>
-        <w:t>Pouco antes de completar 9 anos, uma mulher anormalmente alta e de olhar perturbado foi até o orfan</w:t>
-      </w:r>
-      <w:r>
-        <w:rPr/>
-        <w:t>a</w:t>
-      </w:r>
-      <w:r>
-        <w:rPr/>
-        <w:t>to. A mulher disse procurar uma criança, uma em especifico.</w:t>
+        <w:t>Pouco antes de completar 9 anos, uma mulher anormalmente alta e de olhar perturbado foi até o orfanato. A mulher disse procurar uma criança, uma em especifico.</w:t>
       </w:r>
     </w:p>
     <w:p>
@@ -5153,6 +5071,149 @@
       <w:r>
         <w:rPr/>
         <w:t xml:space="preserve">Após uma breve conversa o mago retira de seus bolsos um giz vermelho. Serei seu tutor a partir de agora, você estudara em occultatukiriasty, biblioteca oculta, lar do conhecimento perdido de </w:t>
+      </w:r>
+      <w:r>
+        <w:rPr/>
+        <w:t>Sabaaty.</w:t>
+      </w:r>
+    </w:p>
+    <w:p>
+      <w:pPr>
+        <w:pStyle w:val="Normal"/>
+        <w:numPr>
+          <w:ilvl w:val="0"/>
+          <w:numId w:val="9"/>
+        </w:numPr>
+        <w:jc w:val="left"/>
+        <w:rPr/>
+      </w:pPr>
+      <w:r>
+        <w:rPr/>
+        <w:t>O menino então se torna um aprendiz de mago. Em pouco tempo ele se torna um mago formidável, ao ponto de dominar a transmorfia com apenas 14 anos, tornando-se em um ser de beleza sem igual. Aos 16 seu interesse pela língua dos deuses se torna alto. Traduzia em média 2 livros a cada 4 meses. O talento lhe proporcionou a vantagem de ter acesso em primeira mão ao conhecimento de manuscritos antigos, muitos vinha diretamente dos primeiros discípulos de  Sabaaty, o pai da magia.</w:t>
+      </w:r>
+    </w:p>
+    <w:p>
+      <w:pPr>
+        <w:pStyle w:val="Normal"/>
+        <w:numPr>
+          <w:ilvl w:val="0"/>
+          <w:numId w:val="9"/>
+        </w:numPr>
+        <w:jc w:val="left"/>
+        <w:rPr/>
+      </w:pPr>
+      <w:r>
+        <w:rPr/>
+        <w:t xml:space="preserve">Um dia o jovem se depara com um livro pequeno, de capa simples e com apenas um titulo – lendas dos incio das eras. Muitas das lendas se referiam aos feitos do deuses antigos e de suas proles terrenas. Mas uma delas lhe chamou muita atenção. A lenda contava a história de uma princesa, descrita apenas como a dama da neve. A dama era a única filha de Albafero, O vento e a geada, espírito vagante e sem forma, divindade antiga que fecundou a primeira das mulheres do norte. O poder da dama era tão descomunal que se comparava a de seu pai divino. O reino do norte foi dado a dama por seu pai para que ela governasse em seu nome.A dama era gentil e por muito tempo governou em paz. Mas um reino não pode ser regido apenas por gentileza. A astucia a maior virtude de um soberano, e sabendo disso, a dama </w:t>
+      </w:r>
+      <w:r>
+        <w:rPr/>
+        <w:t xml:space="preserve">ordena que encontrem o mais sabios dentre os homens para ser seu conselheiro. Muito se questionou sobre quem seria digno de levar tal titulo. Até um forasteiro, vindo terras longínquas, onde o mar de a areia escaldante se estende até horizonte, se apresenta diante a dama. Aos olhos da dama o homem era um comum. O homem se chamava  </w:t>
+      </w:r>
+      <w:r>
+        <w:rPr/>
+        <w:t xml:space="preserve">Sabaaty, </w:t>
+      </w:r>
+      <w:r>
+        <w:rPr/>
+        <w:t xml:space="preserve">e dizia saber descifrar os poderes dos deuses. Todos riram, menos a rainha. Profundamente ofendida, a dama ordena que uma demonstração deva ser feita, uma demonstração a altura da afirmação. Qualquer coisa abaixo disso lhe custara a cabeça, uma punição justa por seu desrespeito. Sorridente o homem diz: Posso fazer o fogo dançar a minha vontade. E assim o fez, e todos no palacio de vidro se encantaram. Posso fazer brotar água do chão seco, e assim  o fez, e todos no palacio se encantaram. Posso fazer a escuridão inundar este local repleto de luz, e assim o fez, e todos no palacio se encantaram. E por fim posso fazer a luz surgir das trevas. E assim o fez, e todos no palacio se encantaram. Palmas foram dadas e glorias foram cantadas aos feitos de </w:t>
+      </w:r>
+      <w:bookmarkStart w:id="4" w:name="__DdeLink__254_1328214060"/>
+      <w:r>
+        <w:rPr/>
+        <w:t>Sabaaty</w:t>
+      </w:r>
+      <w:bookmarkEnd w:id="4"/>
+      <w:r>
+        <w:rPr/>
+        <w:t xml:space="preserve">. </w:t>
+      </w:r>
+      <w:r>
+        <w:rPr/>
+        <w:t xml:space="preserve">Essa é a magia meu caros, o uso pelo da enegia vinda entranhas da terra, transmutada em sob a materia. O poder dos deuses nas mãos de um simples pastor do deserto. Mas diante da dama, tudo isso não passa de pequenos truques, nada aqui é digno da grandiosidade da senhora. Está aceitando sua morte, mago? Não minha rainha, pois meu valor se prova agora: Se uma pequena sacola que trazia consigo, o mago retinha a mais belas das coroas. Aqui minha dama, esta a mais majestosa da coroas, por tão grande quanto a sua beleza, é seu poder. Este é o fruto de meu trabalho mais arduo. </w:t>
+      </w:r>
+    </w:p>
+    <w:p>
+      <w:pPr>
+        <w:pStyle w:val="Normal"/>
+        <w:numPr>
+          <w:ilvl w:val="0"/>
+          <w:numId w:val="0"/>
+        </w:numPr>
+        <w:jc w:val="left"/>
+        <w:rPr/>
+      </w:pPr>
+      <w:r>
+        <w:rPr/>
+        <w:t>Não pedi por presentes mago, estou atras de um conselheiro</w:t>
+      </w:r>
+    </w:p>
+    <w:p>
+      <w:pPr>
+        <w:pStyle w:val="Normal"/>
+        <w:numPr>
+          <w:ilvl w:val="0"/>
+          <w:numId w:val="9"/>
+        </w:numPr>
+        <w:jc w:val="left"/>
+        <w:rPr/>
+      </w:pPr>
+      <w:r>
+        <w:rPr/>
+        <w:t>Mas é claro minha dama, por isso mesmo lhe trago artefato. Esta coroa lhe dara a visão alem do alcanse. Enquanto a usar, a onisciência dos fatos sera tua, e apenas tua.</w:t>
+      </w:r>
+    </w:p>
+    <w:p>
+      <w:pPr>
+        <w:pStyle w:val="Normal"/>
+        <w:numPr>
+          <w:ilvl w:val="0"/>
+          <w:numId w:val="9"/>
+        </w:numPr>
+        <w:jc w:val="left"/>
+        <w:rPr/>
+      </w:pPr>
+      <w:r>
+        <w:rPr/>
+        <w:t>Impressionada com as palavras do mago, a rainha aceita o presenta. Ao colocá-la, a dama pode ver grupos de passaros trovão rasgando os ceus, imensos campos verdes repletos de vida, a primeira gota de chuva cair antes da tempestade, viu as criaturas monstruosos que habitam a escuridão do mar. Viu vida, viu morte, e todos os fatos ao mesmo tempo.</w:t>
+      </w:r>
+    </w:p>
+    <w:p>
+      <w:pPr>
+        <w:pStyle w:val="Normal"/>
+        <w:numPr>
+          <w:ilvl w:val="0"/>
+          <w:numId w:val="9"/>
+        </w:numPr>
+        <w:jc w:val="left"/>
+        <w:rPr/>
+      </w:pPr>
+      <w:r>
+        <w:rPr/>
+        <w:t>Encantada com o presente, a dama concede ao mago o titulo de conselheiro. Assim a dama reino com gentileza e sabedoria.</w:t>
+      </w:r>
+    </w:p>
+    <w:p>
+      <w:pPr>
+        <w:pStyle w:val="Normal"/>
+        <w:numPr>
+          <w:ilvl w:val="0"/>
+          <w:numId w:val="9"/>
+        </w:numPr>
+        <w:jc w:val="left"/>
+        <w:rPr/>
+      </w:pPr>
+      <w:r>
+        <w:rPr/>
+        <w:t xml:space="preserve">Como um presente ao maga, a dama ordenou que uma escola fosse fundada ao lado e seu palacio, lá o conhecimento seria difundido e aperfeiçoado, tendo como seu primeiro mestre o mago  </w:t>
+      </w:r>
+      <w:r>
+        <w:rPr/>
+        <w:t xml:space="preserve">Sabaaty. </w:t>
+      </w:r>
+      <w:r>
+        <w:rPr/>
+        <w:t>O mago passou a ser conhecido por seus discípulos como o pai da magia.</w:t>
       </w:r>
     </w:p>
     <w:p>
@@ -6677,7 +6738,7 @@
     <w:qFormat/>
     <w:pPr>
       <w:widowControl w:val="false"/>
-      <w:overflowPunct w:val="false"/>
+      <w:overflowPunct w:val="true"/>
       <w:bidi w:val="0"/>
       <w:jc w:val="left"/>
     </w:pPr>
@@ -8399,6 +8460,573 @@
   </w:style>
   <w:style w:type="character" w:styleId="ListLabel243">
     <w:name w:val="ListLabel 243"/>
+    <w:qFormat/>
+    <w:rPr>
+      <w:rFonts w:cs="OpenSymbol"/>
+    </w:rPr>
+  </w:style>
+  <w:style w:type="character" w:styleId="ListLabel244">
+    <w:name w:val="ListLabel 244"/>
+    <w:qFormat/>
+    <w:rPr>
+      <w:rFonts w:cs="OpenSymbol"/>
+    </w:rPr>
+  </w:style>
+  <w:style w:type="character" w:styleId="ListLabel245">
+    <w:name w:val="ListLabel 245"/>
+    <w:qFormat/>
+    <w:rPr>
+      <w:rFonts w:cs="OpenSymbol"/>
+    </w:rPr>
+  </w:style>
+  <w:style w:type="character" w:styleId="ListLabel246">
+    <w:name w:val="ListLabel 246"/>
+    <w:qFormat/>
+    <w:rPr>
+      <w:rFonts w:cs="OpenSymbol"/>
+    </w:rPr>
+  </w:style>
+  <w:style w:type="character" w:styleId="ListLabel247">
+    <w:name w:val="ListLabel 247"/>
+    <w:qFormat/>
+    <w:rPr>
+      <w:rFonts w:cs="OpenSymbol"/>
+    </w:rPr>
+  </w:style>
+  <w:style w:type="character" w:styleId="ListLabel248">
+    <w:name w:val="ListLabel 248"/>
+    <w:qFormat/>
+    <w:rPr>
+      <w:rFonts w:cs="OpenSymbol"/>
+    </w:rPr>
+  </w:style>
+  <w:style w:type="character" w:styleId="ListLabel249">
+    <w:name w:val="ListLabel 249"/>
+    <w:qFormat/>
+    <w:rPr>
+      <w:rFonts w:cs="OpenSymbol"/>
+    </w:rPr>
+  </w:style>
+  <w:style w:type="character" w:styleId="ListLabel250">
+    <w:name w:val="ListLabel 250"/>
+    <w:qFormat/>
+    <w:rPr>
+      <w:rFonts w:cs="OpenSymbol"/>
+    </w:rPr>
+  </w:style>
+  <w:style w:type="character" w:styleId="ListLabel251">
+    <w:name w:val="ListLabel 251"/>
+    <w:qFormat/>
+    <w:rPr>
+      <w:rFonts w:cs="OpenSymbol"/>
+    </w:rPr>
+  </w:style>
+  <w:style w:type="character" w:styleId="ListLabel252">
+    <w:name w:val="ListLabel 252"/>
+    <w:qFormat/>
+    <w:rPr>
+      <w:rFonts w:cs="OpenSymbol"/>
+    </w:rPr>
+  </w:style>
+  <w:style w:type="character" w:styleId="ListLabel253">
+    <w:name w:val="ListLabel 253"/>
+    <w:qFormat/>
+    <w:rPr>
+      <w:rFonts w:cs="OpenSymbol"/>
+    </w:rPr>
+  </w:style>
+  <w:style w:type="character" w:styleId="ListLabel254">
+    <w:name w:val="ListLabel 254"/>
+    <w:qFormat/>
+    <w:rPr>
+      <w:rFonts w:cs="OpenSymbol"/>
+    </w:rPr>
+  </w:style>
+  <w:style w:type="character" w:styleId="ListLabel255">
+    <w:name w:val="ListLabel 255"/>
+    <w:qFormat/>
+    <w:rPr>
+      <w:rFonts w:cs="OpenSymbol"/>
+    </w:rPr>
+  </w:style>
+  <w:style w:type="character" w:styleId="ListLabel256">
+    <w:name w:val="ListLabel 256"/>
+    <w:qFormat/>
+    <w:rPr>
+      <w:rFonts w:cs="OpenSymbol"/>
+    </w:rPr>
+  </w:style>
+  <w:style w:type="character" w:styleId="ListLabel257">
+    <w:name w:val="ListLabel 257"/>
+    <w:qFormat/>
+    <w:rPr>
+      <w:rFonts w:cs="OpenSymbol"/>
+    </w:rPr>
+  </w:style>
+  <w:style w:type="character" w:styleId="ListLabel258">
+    <w:name w:val="ListLabel 258"/>
+    <w:qFormat/>
+    <w:rPr>
+      <w:rFonts w:cs="OpenSymbol"/>
+    </w:rPr>
+  </w:style>
+  <w:style w:type="character" w:styleId="ListLabel259">
+    <w:name w:val="ListLabel 259"/>
+    <w:qFormat/>
+    <w:rPr>
+      <w:rFonts w:cs="OpenSymbol"/>
+    </w:rPr>
+  </w:style>
+  <w:style w:type="character" w:styleId="ListLabel260">
+    <w:name w:val="ListLabel 260"/>
+    <w:qFormat/>
+    <w:rPr>
+      <w:rFonts w:cs="OpenSymbol"/>
+    </w:rPr>
+  </w:style>
+  <w:style w:type="character" w:styleId="ListLabel261">
+    <w:name w:val="ListLabel 261"/>
+    <w:qFormat/>
+    <w:rPr>
+      <w:rFonts w:cs="OpenSymbol"/>
+    </w:rPr>
+  </w:style>
+  <w:style w:type="character" w:styleId="ListLabel262">
+    <w:name w:val="ListLabel 262"/>
+    <w:qFormat/>
+    <w:rPr>
+      <w:rFonts w:cs="OpenSymbol"/>
+    </w:rPr>
+  </w:style>
+  <w:style w:type="character" w:styleId="ListLabel263">
+    <w:name w:val="ListLabel 263"/>
+    <w:qFormat/>
+    <w:rPr>
+      <w:rFonts w:cs="OpenSymbol"/>
+    </w:rPr>
+  </w:style>
+  <w:style w:type="character" w:styleId="ListLabel264">
+    <w:name w:val="ListLabel 264"/>
+    <w:qFormat/>
+    <w:rPr>
+      <w:rFonts w:cs="OpenSymbol"/>
+    </w:rPr>
+  </w:style>
+  <w:style w:type="character" w:styleId="ListLabel265">
+    <w:name w:val="ListLabel 265"/>
+    <w:qFormat/>
+    <w:rPr>
+      <w:rFonts w:cs="OpenSymbol"/>
+    </w:rPr>
+  </w:style>
+  <w:style w:type="character" w:styleId="ListLabel266">
+    <w:name w:val="ListLabel 266"/>
+    <w:qFormat/>
+    <w:rPr>
+      <w:rFonts w:cs="OpenSymbol"/>
+    </w:rPr>
+  </w:style>
+  <w:style w:type="character" w:styleId="ListLabel267">
+    <w:name w:val="ListLabel 267"/>
+    <w:qFormat/>
+    <w:rPr>
+      <w:rFonts w:cs="OpenSymbol"/>
+    </w:rPr>
+  </w:style>
+  <w:style w:type="character" w:styleId="ListLabel268">
+    <w:name w:val="ListLabel 268"/>
+    <w:qFormat/>
+    <w:rPr>
+      <w:rFonts w:cs="OpenSymbol"/>
+    </w:rPr>
+  </w:style>
+  <w:style w:type="character" w:styleId="ListLabel269">
+    <w:name w:val="ListLabel 269"/>
+    <w:qFormat/>
+    <w:rPr>
+      <w:rFonts w:cs="OpenSymbol"/>
+    </w:rPr>
+  </w:style>
+  <w:style w:type="character" w:styleId="ListLabel270">
+    <w:name w:val="ListLabel 270"/>
+    <w:qFormat/>
+    <w:rPr>
+      <w:rFonts w:cs="OpenSymbol"/>
+    </w:rPr>
+  </w:style>
+  <w:style w:type="character" w:styleId="ListLabel271">
+    <w:name w:val="ListLabel 271"/>
+    <w:qFormat/>
+    <w:rPr>
+      <w:rFonts w:cs="OpenSymbol"/>
+    </w:rPr>
+  </w:style>
+  <w:style w:type="character" w:styleId="ListLabel272">
+    <w:name w:val="ListLabel 272"/>
+    <w:qFormat/>
+    <w:rPr>
+      <w:rFonts w:cs="OpenSymbol"/>
+    </w:rPr>
+  </w:style>
+  <w:style w:type="character" w:styleId="ListLabel273">
+    <w:name w:val="ListLabel 273"/>
+    <w:qFormat/>
+    <w:rPr>
+      <w:rFonts w:cs="OpenSymbol"/>
+    </w:rPr>
+  </w:style>
+  <w:style w:type="character" w:styleId="ListLabel274">
+    <w:name w:val="ListLabel 274"/>
+    <w:qFormat/>
+    <w:rPr>
+      <w:rFonts w:cs="OpenSymbol"/>
+    </w:rPr>
+  </w:style>
+  <w:style w:type="character" w:styleId="ListLabel275">
+    <w:name w:val="ListLabel 275"/>
+    <w:qFormat/>
+    <w:rPr>
+      <w:rFonts w:cs="OpenSymbol"/>
+    </w:rPr>
+  </w:style>
+  <w:style w:type="character" w:styleId="ListLabel276">
+    <w:name w:val="ListLabel 276"/>
+    <w:qFormat/>
+    <w:rPr>
+      <w:rFonts w:cs="OpenSymbol"/>
+    </w:rPr>
+  </w:style>
+  <w:style w:type="character" w:styleId="ListLabel277">
+    <w:name w:val="ListLabel 277"/>
+    <w:qFormat/>
+    <w:rPr>
+      <w:rFonts w:cs="OpenSymbol"/>
+    </w:rPr>
+  </w:style>
+  <w:style w:type="character" w:styleId="ListLabel278">
+    <w:name w:val="ListLabel 278"/>
+    <w:qFormat/>
+    <w:rPr>
+      <w:rFonts w:cs="OpenSymbol"/>
+    </w:rPr>
+  </w:style>
+  <w:style w:type="character" w:styleId="ListLabel279">
+    <w:name w:val="ListLabel 279"/>
+    <w:qFormat/>
+    <w:rPr>
+      <w:rFonts w:cs="OpenSymbol"/>
+    </w:rPr>
+  </w:style>
+  <w:style w:type="character" w:styleId="ListLabel280">
+    <w:name w:val="ListLabel 280"/>
+    <w:qFormat/>
+    <w:rPr>
+      <w:rFonts w:cs="OpenSymbol"/>
+    </w:rPr>
+  </w:style>
+  <w:style w:type="character" w:styleId="ListLabel281">
+    <w:name w:val="ListLabel 281"/>
+    <w:qFormat/>
+    <w:rPr>
+      <w:rFonts w:cs="OpenSymbol"/>
+    </w:rPr>
+  </w:style>
+  <w:style w:type="character" w:styleId="ListLabel282">
+    <w:name w:val="ListLabel 282"/>
+    <w:qFormat/>
+    <w:rPr>
+      <w:rFonts w:cs="OpenSymbol"/>
+    </w:rPr>
+  </w:style>
+  <w:style w:type="character" w:styleId="ListLabel283">
+    <w:name w:val="ListLabel 283"/>
+    <w:qFormat/>
+    <w:rPr>
+      <w:rFonts w:cs="OpenSymbol"/>
+    </w:rPr>
+  </w:style>
+  <w:style w:type="character" w:styleId="ListLabel284">
+    <w:name w:val="ListLabel 284"/>
+    <w:qFormat/>
+    <w:rPr>
+      <w:rFonts w:cs="OpenSymbol"/>
+    </w:rPr>
+  </w:style>
+  <w:style w:type="character" w:styleId="ListLabel285">
+    <w:name w:val="ListLabel 285"/>
+    <w:qFormat/>
+    <w:rPr>
+      <w:rFonts w:cs="OpenSymbol"/>
+    </w:rPr>
+  </w:style>
+  <w:style w:type="character" w:styleId="ListLabel286">
+    <w:name w:val="ListLabel 286"/>
+    <w:qFormat/>
+    <w:rPr>
+      <w:rFonts w:cs="OpenSymbol"/>
+    </w:rPr>
+  </w:style>
+  <w:style w:type="character" w:styleId="ListLabel287">
+    <w:name w:val="ListLabel 287"/>
+    <w:qFormat/>
+    <w:rPr>
+      <w:rFonts w:cs="OpenSymbol"/>
+    </w:rPr>
+  </w:style>
+  <w:style w:type="character" w:styleId="ListLabel288">
+    <w:name w:val="ListLabel 288"/>
+    <w:qFormat/>
+    <w:rPr>
+      <w:rFonts w:cs="OpenSymbol"/>
+    </w:rPr>
+  </w:style>
+  <w:style w:type="character" w:styleId="ListLabel289">
+    <w:name w:val="ListLabel 289"/>
+    <w:qFormat/>
+    <w:rPr>
+      <w:rFonts w:cs="OpenSymbol"/>
+    </w:rPr>
+  </w:style>
+  <w:style w:type="character" w:styleId="ListLabel290">
+    <w:name w:val="ListLabel 290"/>
+    <w:qFormat/>
+    <w:rPr>
+      <w:rFonts w:cs="OpenSymbol"/>
+    </w:rPr>
+  </w:style>
+  <w:style w:type="character" w:styleId="ListLabel291">
+    <w:name w:val="ListLabel 291"/>
+    <w:qFormat/>
+    <w:rPr>
+      <w:rFonts w:cs="OpenSymbol"/>
+    </w:rPr>
+  </w:style>
+  <w:style w:type="character" w:styleId="ListLabel292">
+    <w:name w:val="ListLabel 292"/>
+    <w:qFormat/>
+    <w:rPr>
+      <w:rFonts w:cs="OpenSymbol"/>
+    </w:rPr>
+  </w:style>
+  <w:style w:type="character" w:styleId="ListLabel293">
+    <w:name w:val="ListLabel 293"/>
+    <w:qFormat/>
+    <w:rPr>
+      <w:rFonts w:cs="OpenSymbol"/>
+    </w:rPr>
+  </w:style>
+  <w:style w:type="character" w:styleId="ListLabel294">
+    <w:name w:val="ListLabel 294"/>
+    <w:qFormat/>
+    <w:rPr>
+      <w:rFonts w:cs="OpenSymbol"/>
+    </w:rPr>
+  </w:style>
+  <w:style w:type="character" w:styleId="ListLabel295">
+    <w:name w:val="ListLabel 295"/>
+    <w:qFormat/>
+    <w:rPr>
+      <w:rFonts w:cs="OpenSymbol"/>
+    </w:rPr>
+  </w:style>
+  <w:style w:type="character" w:styleId="ListLabel296">
+    <w:name w:val="ListLabel 296"/>
+    <w:qFormat/>
+    <w:rPr>
+      <w:rFonts w:cs="OpenSymbol"/>
+    </w:rPr>
+  </w:style>
+  <w:style w:type="character" w:styleId="ListLabel297">
+    <w:name w:val="ListLabel 297"/>
+    <w:qFormat/>
+    <w:rPr>
+      <w:rFonts w:cs="OpenSymbol"/>
+    </w:rPr>
+  </w:style>
+  <w:style w:type="character" w:styleId="ListLabel298">
+    <w:name w:val="ListLabel 298"/>
+    <w:qFormat/>
+    <w:rPr>
+      <w:rFonts w:cs="OpenSymbol"/>
+    </w:rPr>
+  </w:style>
+  <w:style w:type="character" w:styleId="ListLabel299">
+    <w:name w:val="ListLabel 299"/>
+    <w:qFormat/>
+    <w:rPr>
+      <w:rFonts w:cs="OpenSymbol"/>
+    </w:rPr>
+  </w:style>
+  <w:style w:type="character" w:styleId="ListLabel300">
+    <w:name w:val="ListLabel 300"/>
+    <w:qFormat/>
+    <w:rPr>
+      <w:rFonts w:cs="OpenSymbol"/>
+    </w:rPr>
+  </w:style>
+  <w:style w:type="character" w:styleId="ListLabel301">
+    <w:name w:val="ListLabel 301"/>
+    <w:qFormat/>
+    <w:rPr>
+      <w:rFonts w:cs="OpenSymbol"/>
+    </w:rPr>
+  </w:style>
+  <w:style w:type="character" w:styleId="ListLabel302">
+    <w:name w:val="ListLabel 302"/>
+    <w:qFormat/>
+    <w:rPr>
+      <w:rFonts w:cs="OpenSymbol"/>
+    </w:rPr>
+  </w:style>
+  <w:style w:type="character" w:styleId="ListLabel303">
+    <w:name w:val="ListLabel 303"/>
+    <w:qFormat/>
+    <w:rPr>
+      <w:rFonts w:cs="OpenSymbol"/>
+    </w:rPr>
+  </w:style>
+  <w:style w:type="character" w:styleId="ListLabel304">
+    <w:name w:val="ListLabel 304"/>
+    <w:qFormat/>
+    <w:rPr>
+      <w:rFonts w:cs="OpenSymbol"/>
+    </w:rPr>
+  </w:style>
+  <w:style w:type="character" w:styleId="ListLabel305">
+    <w:name w:val="ListLabel 305"/>
+    <w:qFormat/>
+    <w:rPr>
+      <w:rFonts w:cs="OpenSymbol"/>
+    </w:rPr>
+  </w:style>
+  <w:style w:type="character" w:styleId="ListLabel306">
+    <w:name w:val="ListLabel 306"/>
+    <w:qFormat/>
+    <w:rPr>
+      <w:rFonts w:cs="OpenSymbol"/>
+    </w:rPr>
+  </w:style>
+  <w:style w:type="character" w:styleId="ListLabel307">
+    <w:name w:val="ListLabel 307"/>
+    <w:qFormat/>
+    <w:rPr>
+      <w:rFonts w:cs="OpenSymbol"/>
+    </w:rPr>
+  </w:style>
+  <w:style w:type="character" w:styleId="ListLabel308">
+    <w:name w:val="ListLabel 308"/>
+    <w:qFormat/>
+    <w:rPr>
+      <w:rFonts w:cs="OpenSymbol"/>
+    </w:rPr>
+  </w:style>
+  <w:style w:type="character" w:styleId="ListLabel309">
+    <w:name w:val="ListLabel 309"/>
+    <w:qFormat/>
+    <w:rPr>
+      <w:rFonts w:cs="OpenSymbol"/>
+    </w:rPr>
+  </w:style>
+  <w:style w:type="character" w:styleId="ListLabel310">
+    <w:name w:val="ListLabel 310"/>
+    <w:qFormat/>
+    <w:rPr>
+      <w:rFonts w:cs="OpenSymbol"/>
+    </w:rPr>
+  </w:style>
+  <w:style w:type="character" w:styleId="ListLabel311">
+    <w:name w:val="ListLabel 311"/>
+    <w:qFormat/>
+    <w:rPr>
+      <w:rFonts w:cs="OpenSymbol"/>
+    </w:rPr>
+  </w:style>
+  <w:style w:type="character" w:styleId="ListLabel312">
+    <w:name w:val="ListLabel 312"/>
+    <w:qFormat/>
+    <w:rPr>
+      <w:rFonts w:cs="OpenSymbol"/>
+    </w:rPr>
+  </w:style>
+  <w:style w:type="character" w:styleId="ListLabel313">
+    <w:name w:val="ListLabel 313"/>
+    <w:qFormat/>
+    <w:rPr>
+      <w:rFonts w:cs="OpenSymbol"/>
+    </w:rPr>
+  </w:style>
+  <w:style w:type="character" w:styleId="ListLabel314">
+    <w:name w:val="ListLabel 314"/>
+    <w:qFormat/>
+    <w:rPr>
+      <w:rFonts w:cs="OpenSymbol"/>
+    </w:rPr>
+  </w:style>
+  <w:style w:type="character" w:styleId="ListLabel315">
+    <w:name w:val="ListLabel 315"/>
+    <w:qFormat/>
+    <w:rPr>
+      <w:rFonts w:cs="OpenSymbol"/>
+    </w:rPr>
+  </w:style>
+  <w:style w:type="character" w:styleId="ListLabel316">
+    <w:name w:val="ListLabel 316"/>
+    <w:qFormat/>
+    <w:rPr>
+      <w:rFonts w:cs="OpenSymbol"/>
+    </w:rPr>
+  </w:style>
+  <w:style w:type="character" w:styleId="ListLabel317">
+    <w:name w:val="ListLabel 317"/>
+    <w:qFormat/>
+    <w:rPr>
+      <w:rFonts w:cs="OpenSymbol"/>
+    </w:rPr>
+  </w:style>
+  <w:style w:type="character" w:styleId="ListLabel318">
+    <w:name w:val="ListLabel 318"/>
+    <w:qFormat/>
+    <w:rPr>
+      <w:rFonts w:cs="OpenSymbol"/>
+    </w:rPr>
+  </w:style>
+  <w:style w:type="character" w:styleId="ListLabel319">
+    <w:name w:val="ListLabel 319"/>
+    <w:qFormat/>
+    <w:rPr>
+      <w:rFonts w:cs="OpenSymbol"/>
+    </w:rPr>
+  </w:style>
+  <w:style w:type="character" w:styleId="ListLabel320">
+    <w:name w:val="ListLabel 320"/>
+    <w:qFormat/>
+    <w:rPr>
+      <w:rFonts w:cs="OpenSymbol"/>
+    </w:rPr>
+  </w:style>
+  <w:style w:type="character" w:styleId="ListLabel321">
+    <w:name w:val="ListLabel 321"/>
+    <w:qFormat/>
+    <w:rPr>
+      <w:rFonts w:cs="OpenSymbol"/>
+    </w:rPr>
+  </w:style>
+  <w:style w:type="character" w:styleId="ListLabel322">
+    <w:name w:val="ListLabel 322"/>
+    <w:qFormat/>
+    <w:rPr>
+      <w:rFonts w:cs="OpenSymbol"/>
+    </w:rPr>
+  </w:style>
+  <w:style w:type="character" w:styleId="ListLabel323">
+    <w:name w:val="ListLabel 323"/>
+    <w:qFormat/>
+    <w:rPr>
+      <w:rFonts w:cs="OpenSymbol"/>
+    </w:rPr>
+  </w:style>
+  <w:style w:type="character" w:styleId="ListLabel324">
+    <w:name w:val="ListLabel 324"/>
     <w:qFormat/>
     <w:rPr>
       <w:rFonts w:cs="OpenSymbol"/>

</xml_diff>

<commit_message>
Visão macro de todos os captulo
</commit_message>
<xml_diff>
--- a/mundo de gelo - regras do mundo.docx
+++ b/mundo de gelo - regras do mundo.docx
@@ -1774,15 +1774,7 @@
       </w:pPr>
       <w:r>
         <w:rPr/>
-        <w:t xml:space="preserve">Luximis → Galope </w:t>
-      </w:r>
-      <w:r>
-        <w:rPr/>
-        <w:t>relâmpago</w:t>
-      </w:r>
-      <w:r>
-        <w:rPr/>
-        <w:t xml:space="preserve"> do protagonista</w:t>
+        <w:t>Luximis → Galope relâmpago do protagonista</w:t>
       </w:r>
     </w:p>
     <w:p>
@@ -1846,9 +1838,15 @@
         <w:jc w:val="left"/>
         <w:rPr/>
       </w:pPr>
-      <w:r>
-        <w:rPr/>
-        <w:t>Istra → Nome do mago atual – antagonista.</w:t>
+      <w:bookmarkStart w:id="1" w:name="__DdeLink__271_67137606"/>
+      <w:r>
+        <w:rPr/>
+        <w:t>Istra</w:t>
+      </w:r>
+      <w:bookmarkEnd w:id="1"/>
+      <w:r>
+        <w:rPr/>
+        <w:t xml:space="preserve"> → Nome do mago atual – antagonista.</w:t>
       </w:r>
     </w:p>
     <w:p>
@@ -2492,12 +2490,12 @@
         <w:rPr/>
         <w:t xml:space="preserve">Cadeia central: Dragões (tipos menores, </w:t>
       </w:r>
-      <w:bookmarkStart w:id="1" w:name="__DdeLink__66_1515154445"/>
+      <w:bookmarkStart w:id="2" w:name="__DdeLink__66_1515154445"/>
       <w:r>
         <w:rPr/>
         <w:t>wyverns</w:t>
       </w:r>
-      <w:bookmarkEnd w:id="1"/>
+      <w:bookmarkEnd w:id="2"/>
       <w:r>
         <w:rPr/>
         <w:t xml:space="preserve"> do penhasco, serpentaias) , pássaros trovão (língua de hidra, tempestade de verão), lagartos pequenos e rasteiros (lagarto de farpa, lagarto folha e lagarto pedregulho). Nos lagos próximos temos tartarugas leão, sereias de agua doce, sapos bolha, peixes em geral. </w:t>
@@ -3868,12 +3866,12 @@
         <w:rPr/>
         <w:t xml:space="preserve">Uma tropa levantando o estandarte de </w:t>
       </w:r>
-      <w:bookmarkStart w:id="2" w:name="__DdeLink__123_2137540320"/>
+      <w:bookmarkStart w:id="3" w:name="__DdeLink__123_2137540320"/>
       <w:r>
         <w:rPr/>
         <w:t>Penhascoleste</w:t>
       </w:r>
-      <w:bookmarkEnd w:id="2"/>
+      <w:bookmarkEnd w:id="3"/>
       <w:r>
         <w:rPr/>
         <w:t xml:space="preserve"> entra na cidade.</w:t>
@@ -4251,12 +4249,12 @@
         <w:rPr/>
         <w:t xml:space="preserve">Após a entrega do primeiro artefato ao cliente, o comerciante volta para sua casa na ilha, lá encontra o rapaz nos estábulos, cuidando de seu </w:t>
       </w:r>
-      <w:bookmarkStart w:id="3" w:name="__DdeLink__187_104271039"/>
+      <w:bookmarkStart w:id="4" w:name="__DdeLink__187_104271039"/>
       <w:r>
         <w:rPr/>
         <w:t>Luximis</w:t>
       </w:r>
-      <w:bookmarkEnd w:id="3"/>
+      <w:bookmarkEnd w:id="4"/>
       <w:r>
         <w:rPr/>
         <w:t>, visivelmente desconfortável</w:t>
@@ -4830,7 +4828,11 @@
       </w:pPr>
       <w:r>
         <w:rPr/>
-        <w:t>Cap 12 -  Ferido e a baira da morte, o comerciante agoniza. O estranho de capuz o socorre com a ajuda de uma pasta feita a base de ervas (criar uma erva de cura) que mantem o velho estavel por um tempo. Com a ajuda da magia dele o garoto consegue abrir uma porta com o giz de transporte até a ilha, onde o comerciante foi socorrido. Ambos, garoto e estranho vão para a casa do comerciante.</w:t>
+        <w:t xml:space="preserve">Cap 12 -  Ferido e a baira da morte, o comerciante agoniza. O estranho de capuz o socorre com a ajuda de uma pasta feita a base de ervas (criar uma erva de cura) que mantem o velho estavel por um tempo. Com a ajuda da magia dele o garoto consegue abrir uma porta com o giz de transporte </w:t>
+      </w:r>
+      <w:r>
+        <w:rPr/>
+        <w:t xml:space="preserve">uma caverna (lá um personagem novo aparece e ajuda a salvar o comerciante ). </w:t>
       </w:r>
     </w:p>
     <w:p>
@@ -4896,31 +4898,7 @@
       </w:pPr>
       <w:r>
         <w:rPr/>
-        <w:t>Sua infância foi comum, assim como a das demais crianças abandonadas no orfanato, trabalhavam a maior parte do dia, os mais jovens intercalavam entre serviços e limpeza e auxilio na cozinha, enquanto os mais velhos se dedicavam a serviços mais pesados de manutenção ou reformas no orfanato. O pouco tempo que existia entre o trabalho e as orações servia para brincar. (A religião do orfanato era adoradora d</w:t>
-      </w:r>
-      <w:r>
-        <w:rPr/>
-        <w:t>a</w:t>
-      </w:r>
-      <w:r>
-        <w:rPr/>
-        <w:t xml:space="preserve"> Deus</w:t>
-      </w:r>
-      <w:r>
-        <w:rPr/>
-        <w:t>a</w:t>
-      </w:r>
-      <w:r>
-        <w:rPr/>
-        <w:t xml:space="preserve"> Aekoregna, senhor</w:t>
-      </w:r>
-      <w:r>
-        <w:rPr/>
-        <w:t>a</w:t>
-      </w:r>
-      <w:r>
-        <w:rPr/>
-        <w:t xml:space="preserve"> dos mares)</w:t>
+        <w:t>Sua infância foi comum, assim como a das demais crianças abandonadas no orfanato, trabalhavam a maior parte do dia, os mais jovens intercalavam entre serviços e limpeza e auxilio na cozinha, enquanto os mais velhos se dedicavam a serviços mais pesados de manutenção ou reformas no orfanato. O pouco tempo que existia entre o trabalho e as orações servia para brincar. (A religião do orfanato era adoradora da Deusa Aekoregna, senhora dos mares)</w:t>
       </w:r>
     </w:p>
     <w:p>
@@ -5070,11 +5048,7 @@
       </w:pPr>
       <w:r>
         <w:rPr/>
-        <w:t xml:space="preserve">Após uma breve conversa o mago retira de seus bolsos um giz vermelho. Serei seu tutor a partir de agora, você estudara em occultatukiriasty, biblioteca oculta, lar do conhecimento perdido de </w:t>
-      </w:r>
-      <w:r>
-        <w:rPr/>
-        <w:t>Sabaaty.</w:t>
+        <w:t>Após uma breve conversa o mago retira de seus bolsos um giz vermelho. Serei seu tutor a partir de agora, você estudara em occultatukiriasty, biblioteca oculta, lar do conhecimento perdido de Sabaaty.</w:t>
       </w:r>
     </w:p>
     <w:p>
@@ -5104,33 +5078,17 @@
       </w:pPr>
       <w:r>
         <w:rPr/>
-        <w:t xml:space="preserve">Um dia o jovem se depara com um livro pequeno, de capa simples e com apenas um titulo – lendas dos incio das eras. Muitas das lendas se referiam aos feitos do deuses antigos e de suas proles terrenas. Mas uma delas lhe chamou muita atenção. A lenda contava a história de uma princesa, descrita apenas como a dama da neve. A dama era a única filha de Albafero, O vento e a geada, espírito vagante e sem forma, divindade antiga que fecundou a primeira das mulheres do norte. O poder da dama era tão descomunal que se comparava a de seu pai divino. O reino do norte foi dado a dama por seu pai para que ela governasse em seu nome.A dama era gentil e por muito tempo governou em paz. Mas um reino não pode ser regido apenas por gentileza. A astucia a maior virtude de um soberano, e sabendo disso, a dama </w:t>
-      </w:r>
-      <w:r>
-        <w:rPr/>
-        <w:t xml:space="preserve">ordena que encontrem o mais sabios dentre os homens para ser seu conselheiro. Muito se questionou sobre quem seria digno de levar tal titulo. Até um forasteiro, vindo terras longínquas, onde o mar de a areia escaldante se estende até horizonte, se apresenta diante a dama. Aos olhos da dama o homem era um comum. O homem se chamava  </w:t>
-      </w:r>
-      <w:r>
-        <w:rPr/>
-        <w:t xml:space="preserve">Sabaaty, </w:t>
-      </w:r>
-      <w:r>
-        <w:rPr/>
-        <w:t xml:space="preserve">e dizia saber descifrar os poderes dos deuses. Todos riram, menos a rainha. Profundamente ofendida, a dama ordena que uma demonstração deva ser feita, uma demonstração a altura da afirmação. Qualquer coisa abaixo disso lhe custara a cabeça, uma punição justa por seu desrespeito. Sorridente o homem diz: Posso fazer o fogo dançar a minha vontade. E assim o fez, e todos no palacio de vidro se encantaram. Posso fazer brotar água do chão seco, e assim  o fez, e todos no palacio se encantaram. Posso fazer a escuridão inundar este local repleto de luz, e assim o fez, e todos no palacio se encantaram. E por fim posso fazer a luz surgir das trevas. E assim o fez, e todos no palacio se encantaram. Palmas foram dadas e glorias foram cantadas aos feitos de </w:t>
-      </w:r>
-      <w:bookmarkStart w:id="4" w:name="__DdeLink__254_1328214060"/>
+        <w:t xml:space="preserve">Um dia o jovem se depara com um livro pequeno, de capa simples e com apenas um titulo – lendas dos incio das eras. Muitas das lendas se referiam aos feitos do deuses antigos e de suas proles terrenas. Mas uma delas lhe chamou muita atenção. A lenda contava a história de uma princesa, descrita apenas como a dama da neve. A dama era a única filha de Albafero, O vento e a geada, espírito vagante e sem forma, divindade antiga que fecundou a primeira das mulheres do norte. O poder da dama era tão descomunal que se comparava a de seu pai divino. O reino do norte foi dado a dama por seu pai para que ela governasse em seu nome.A dama era gentil e por muito tempo governou em paz. Mas um reino não pode ser regido apenas por gentileza. A astucia a maior virtude de um soberano, e sabendo disso, a dama ordena que encontrem o mais sabios dentre os homens para ser seu conselheiro. Muito se questionou sobre quem seria digno de levar tal titulo. Até um forasteiro, vindo terras longínquas, onde o mar de a areia escaldante se estende até horizonte, se apresenta diante a dama. Aos olhos da dama o homem era um comum. O homem se chamava  Sabaaty, e dizia saber descifrar os poderes dos deuses. Todos riram, menos a rainha. Profundamente ofendida, a dama ordena que uma demonstração deva ser feita, uma demonstração a altura da afirmação. Qualquer coisa abaixo disso lhe custara a cabeça, uma punição justa por seu desrespeito. Sorridente o homem diz: Posso fazer o fogo dançar a minha vontade. E assim o fez, e todos no palacio de vidro se encantaram. Posso fazer brotar água do chão seco, e assim  o fez, e todos no palacio se encantaram. Posso fazer a escuridão inundar este local repleto de luz, e assim o fez, e todos no palacio se encantaram. E por fim posso fazer a luz surgir das trevas. E assim o fez, e todos no palacio se encantaram. Palmas foram dadas e glorias foram cantadas aos feitos de </w:t>
+      </w:r>
+      <w:bookmarkStart w:id="5" w:name="__DdeLink__254_1328214060"/>
       <w:r>
         <w:rPr/>
         <w:t>Sabaaty</w:t>
       </w:r>
-      <w:bookmarkEnd w:id="4"/>
-      <w:r>
-        <w:rPr/>
-        <w:t xml:space="preserve">. </w:t>
-      </w:r>
-      <w:r>
-        <w:rPr/>
-        <w:t xml:space="preserve">Essa é a magia meu caros, o uso pelo da enegia vinda entranhas da terra, transmutada em sob a materia. O poder dos deuses nas mãos de um simples pastor do deserto. Mas diante da dama, tudo isso não passa de pequenos truques, nada aqui é digno da grandiosidade da senhora. Está aceitando sua morte, mago? Não minha rainha, pois meu valor se prova agora: Se uma pequena sacola que trazia consigo, o mago retinha a mais belas das coroas. Aqui minha dama, esta a mais majestosa da coroas, por tão grande quanto a sua beleza, é seu poder. Este é o fruto de meu trabalho mais arduo. </w:t>
+      <w:bookmarkEnd w:id="5"/>
+      <w:r>
+        <w:rPr/>
+        <w:t xml:space="preserve">. Essa é a magia meu caros, o uso pelo da enegia vinda entranhas da terra, transmutada em sob a materia. O poder dos deuses nas mãos de um simples pastor do deserto. Mas diante da dama, tudo isso não passa de pequenos truques, nada aqui é digno da grandiosidade da senhora. Está aceitando sua morte, mago? Não minha rainha, pois meu valor se prova agora: Se uma pequena sacola que trazia consigo, o mago retinha a mais belas das coroas. Aqui minha dama, esta a mais majestosa da coroas, por tão grande quanto a sua beleza, é seu poder. Este é o fruto de meu trabalho mais arduo. </w:t>
       </w:r>
     </w:p>
     <w:p>
@@ -5205,36 +5163,564 @@
       </w:pPr>
       <w:r>
         <w:rPr/>
-        <w:t xml:space="preserve">Como um presente ao maga, a dama ordenou que uma escola fosse fundada ao lado e seu palacio, lá o conhecimento seria difundido e aperfeiçoado, tendo como seu primeiro mestre o mago  </w:t>
-      </w:r>
-      <w:r>
-        <w:rPr/>
-        <w:t xml:space="preserve">Sabaaty. </w:t>
-      </w:r>
-      <w:r>
-        <w:rPr/>
-        <w:t>O mago passou a ser conhecido por seus discípulos como o pai da magia.</w:t>
-      </w:r>
-    </w:p>
-    <w:p>
-      <w:pPr>
-        <w:pStyle w:val="Normal"/>
-        <w:jc w:val="left"/>
-        <w:rPr/>
-      </w:pPr>
-      <w:r>
-        <w:rPr/>
-      </w:r>
-    </w:p>
-    <w:p>
-      <w:pPr>
-        <w:pStyle w:val="Normal"/>
-        <w:jc w:val="left"/>
-        <w:rPr/>
-      </w:pPr>
-      <w:r>
-        <w:rPr/>
-        <w:t xml:space="preserve">Cap 14 - </w:t>
+        <w:t>Como um presente ao maga, a dama ordenou que uma escola fosse fundada ao lado e seu palacio, lá o conhecimento seria difundido e aperfeiçoado, tendo como seu primeiro mestre o mago  Sabaaty. O mago passou a ser conhecido por seus discípulos como o pai da magia.</w:t>
+      </w:r>
+    </w:p>
+    <w:p>
+      <w:pPr>
+        <w:pStyle w:val="Normal"/>
+        <w:numPr>
+          <w:ilvl w:val="0"/>
+          <w:numId w:val="9"/>
+        </w:numPr>
+        <w:jc w:val="left"/>
+        <w:rPr/>
+      </w:pPr>
+      <w:r>
+        <w:rPr/>
+        <w:t>Tudo no reiuno do norte parecia perfeito, mas aos poucos a rainha começou a ter pensamentos estranhos. No inicio passou a desejar cada vez mais sobre o que ocorria dentro e fora de seus dominios. E a cada dia esse desejo crescia, até que saber não bastava mais para a dama. Passou a desejar controlar, controlar o destino dos reinos o e a vontade dos homens.</w:t>
+      </w:r>
+    </w:p>
+    <w:p>
+      <w:pPr>
+        <w:pStyle w:val="Normal"/>
+        <w:numPr>
+          <w:ilvl w:val="0"/>
+          <w:numId w:val="9"/>
+        </w:numPr>
+        <w:jc w:val="left"/>
+        <w:rPr/>
+      </w:pPr>
+      <w:r>
+        <w:rPr/>
+        <w:t>Uma noite a dama sonhou com que lhe pareceu o futuro. Em seu sonho nada mais crescia no solo, nenhum animal caminhava mais pela terra e nenhum dos homens se mantinha ainda de pé. O mundo havia se tornado gelo e morte, e ela se tornou a única ainda a existir, vagando pelo branco eterno, enlouquecida por seu próprio poder.</w:t>
+      </w:r>
+    </w:p>
+    <w:p>
+      <w:pPr>
+        <w:pStyle w:val="Normal"/>
+        <w:numPr>
+          <w:ilvl w:val="0"/>
+          <w:numId w:val="9"/>
+        </w:numPr>
+        <w:jc w:val="left"/>
+        <w:rPr/>
+      </w:pPr>
+      <w:r>
+        <w:rPr/>
+        <w:t>Embora fosse apenas um sonho, o impacto faz a dama voltar a si e desejar se livrar da coroa Mas ao algo dela não permitia, pois em seu intimo ela desejava o poder da coroa mais do que qualquer outra coisa. Desolada a dama tenta retirar a própria vida, mas seu lado divino a impede de morrer. Sem alternativas a dama toma uma decisão: Cairei em sono eterno!</w:t>
+      </w:r>
+    </w:p>
+    <w:p>
+      <w:pPr>
+        <w:pStyle w:val="Normal"/>
+        <w:numPr>
+          <w:ilvl w:val="0"/>
+          <w:numId w:val="0"/>
+        </w:numPr>
+        <w:jc w:val="left"/>
+        <w:rPr/>
+      </w:pPr>
+      <w:r>
+        <w:rPr/>
+        <w:t xml:space="preserve">Temendo ser despertada por alguma força externa a dama realiza seu ultimo e maior feito: De seu sopro divino a dama faz surgir dois blocos de gelo, e desses blocos ela esculpiu o cavaleiro perfeito e a montaria mais majestosa. </w:t>
+      </w:r>
+      <w:r>
+        <w:rPr/>
+        <w:t>Levantem</w:t>
+      </w:r>
+      <w:r>
+        <w:rPr/>
+        <w:t xml:space="preserve"> e vivam diz a dama, e assim sua criações o fizeram. Dama então diz: Vocês representam a muralha que protege o mundo. </w:t>
+      </w:r>
+      <w:r>
+        <w:rPr/>
+        <w:t>Dentro de seus corações estão as unicas chaves que podem abrir as portas de meu exílio. A morte de vois, meus amados guardiões, representa o meu despertar, e o meu despertar sera o inicio de uma era de morte. Para que possam cumprir com o seu dever, lhes darei graças. Seram ageis e imponentes em batalha, terem força e resistência descomunal, não envelheceram ou sofram qualquer enfermidade e na presença do frio serão ainda mais terriveis para seus inimigos. A dama ergue seus braço direito e em sua mão surge ua espada. Como ultimo presente, concedo ao cavaleiro a lamina do frio, Feruglaties. Com ela o poder do vendo e da geada estar sempre contigo.</w:t>
+      </w:r>
+    </w:p>
+    <w:p>
+      <w:pPr>
+        <w:pStyle w:val="Normal"/>
+        <w:numPr>
+          <w:ilvl w:val="0"/>
+          <w:numId w:val="9"/>
+        </w:numPr>
+        <w:jc w:val="left"/>
+        <w:rPr/>
+      </w:pPr>
+      <w:r>
+        <w:rPr/>
+        <w:t xml:space="preserve">Com suas dadivas recebidas, </w:t>
+      </w:r>
+      <w:r>
+        <w:rPr/>
+        <w:t xml:space="preserve">cavaleiro e montaria inicam sua vigilia. Trancada em seus aposentas a dama cai em seus sono de eras. </w:t>
+      </w:r>
+      <w:r>
+        <w:rPr/>
+        <w:t xml:space="preserve"> </w:t>
+      </w:r>
+    </w:p>
+    <w:p>
+      <w:pPr>
+        <w:pStyle w:val="Normal"/>
+        <w:numPr>
+          <w:ilvl w:val="0"/>
+          <w:numId w:val="9"/>
+        </w:numPr>
+        <w:jc w:val="left"/>
+        <w:rPr/>
+      </w:pPr>
+      <w:r>
+        <w:rPr/>
+        <w:t>E por era a dama dormiu, por mais eras a dama dormira. Enquanto seus guadiões vivem, a porte estara trancada. O mago, se sentido culpado por seus presente causar o exilio da dama, passa o resto de seus dia procurando uma maneira de libertar sua manha rainha de seu desejo corrosivo, mas o desafio era grande de mais, até mesmo para o pai da magia.</w:t>
+      </w:r>
+    </w:p>
+    <w:p>
+      <w:pPr>
+        <w:pStyle w:val="Normal"/>
+        <w:numPr>
+          <w:ilvl w:val="0"/>
+          <w:numId w:val="9"/>
+        </w:numPr>
+        <w:jc w:val="left"/>
+        <w:rPr/>
+      </w:pPr>
+      <w:r>
+        <w:rPr/>
+        <w:t xml:space="preserve"> </w:t>
+      </w:r>
+      <w:r>
+        <w:rPr/>
+        <w:t>Seus ultimos manuscritos se perderam junto com a destruição da escola original</w:t>
+      </w:r>
+    </w:p>
+    <w:p>
+      <w:pPr>
+        <w:pStyle w:val="Normal"/>
+        <w:numPr>
+          <w:ilvl w:val="0"/>
+          <w:numId w:val="9"/>
+        </w:numPr>
+        <w:jc w:val="left"/>
+        <w:rPr/>
+      </w:pPr>
+      <w:r>
+        <w:rPr/>
+        <w:t>Por fim vem o trecho que não da pra ler.</w:t>
+      </w:r>
+    </w:p>
+    <w:p>
+      <w:pPr>
+        <w:pStyle w:val="Normal"/>
+        <w:numPr>
+          <w:ilvl w:val="0"/>
+          <w:numId w:val="9"/>
+        </w:numPr>
+        <w:jc w:val="left"/>
+        <w:rPr/>
+      </w:pPr>
+      <w:r>
+        <w:rPr/>
+        <w:t>O garoto fica obsecado pelo mago, e começar a estudar tudo relaionando a vida e obra do pai da magia.</w:t>
+      </w:r>
+    </w:p>
+    <w:p>
+      <w:pPr>
+        <w:pStyle w:val="Normal"/>
+        <w:numPr>
+          <w:ilvl w:val="0"/>
+          <w:numId w:val="9"/>
+        </w:numPr>
+        <w:jc w:val="left"/>
+        <w:rPr/>
+      </w:pPr>
+      <w:r>
+        <w:rPr/>
+        <w:t xml:space="preserve">A garoto consegue roupar agulns gises de transporte e inica sua busca pelos manuscritos perdidos. Por fim ele encontra as ruinas da torrre antiga do mago e seus tuneis subterranios ele encontra o antigo laboratório do mago e seus manuscritos. </w:t>
+      </w:r>
+    </w:p>
+    <w:p>
+      <w:pPr>
+        <w:pStyle w:val="Normal"/>
+        <w:numPr>
+          <w:ilvl w:val="0"/>
+          <w:numId w:val="9"/>
+        </w:numPr>
+        <w:jc w:val="left"/>
+        <w:rPr/>
+      </w:pPr>
+      <w:r>
+        <w:rPr/>
+        <w:t>O garoto (agora um homem) passa o dia na biblioteca e a noite no laboratório do pai da magia.</w:t>
+      </w:r>
+    </w:p>
+    <w:p>
+      <w:pPr>
+        <w:pStyle w:val="Normal"/>
+        <w:numPr>
+          <w:ilvl w:val="0"/>
+          <w:numId w:val="9"/>
+        </w:numPr>
+        <w:jc w:val="left"/>
+        <w:rPr/>
+      </w:pPr>
+      <w:r>
+        <w:rPr/>
+        <w:t>Ele descobre o verdadeiro proposito da coroa para a dama, e aprende a reproduzir o artefato.</w:t>
+      </w:r>
+    </w:p>
+    <w:p>
+      <w:pPr>
+        <w:pStyle w:val="Normal"/>
+        <w:numPr>
+          <w:ilvl w:val="0"/>
+          <w:numId w:val="9"/>
+        </w:numPr>
+        <w:jc w:val="left"/>
+        <w:rPr/>
+      </w:pPr>
+      <w:r>
+        <w:rPr/>
+        <w:t>O rapaz muda seu nome e deixa a escola de magia para sempre, assumindo a identidade de um nobre de terras distantes.</w:t>
+      </w:r>
+    </w:p>
+    <w:p>
+      <w:pPr>
+        <w:pStyle w:val="Normal"/>
+        <w:numPr>
+          <w:ilvl w:val="0"/>
+          <w:numId w:val="9"/>
+        </w:numPr>
+        <w:jc w:val="left"/>
+        <w:rPr/>
+      </w:pPr>
+      <w:r>
+        <w:rPr/>
+        <w:t>Com seu poder o mago encanta tres dragões e os induzem a atacar o pequeno reino de Penhascoleste. Quando o caos se torna generalizado, o mago surge e e matar as bestas.</w:t>
+      </w:r>
+    </w:p>
+    <w:p>
+      <w:pPr>
+        <w:pStyle w:val="Normal"/>
+        <w:numPr>
+          <w:ilvl w:val="0"/>
+          <w:numId w:val="9"/>
+        </w:numPr>
+        <w:jc w:val="left"/>
+        <w:rPr/>
+      </w:pPr>
+      <w:r>
+        <w:rPr/>
+        <w:t>Inprescionado com o feito, o rei convida o nobre para entrar em seus castelo e se apresentar.</w:t>
+      </w:r>
+    </w:p>
+    <w:p>
+      <w:pPr>
+        <w:pStyle w:val="Normal"/>
+        <w:numPr>
+          <w:ilvl w:val="0"/>
+          <w:numId w:val="9"/>
+        </w:numPr>
+        <w:jc w:val="left"/>
+        <w:rPr/>
+      </w:pPr>
+      <w:r>
+        <w:rPr/>
+        <w:t>Rapidamente Istra usa seu carisma para fazer amizade com o rei (dizia ser um rico e poderoso nobre, mas que se perdeu de sua comitiva de caça)</w:t>
+      </w:r>
+    </w:p>
+    <w:p>
+      <w:pPr>
+        <w:pStyle w:val="Normal"/>
+        <w:numPr>
+          <w:ilvl w:val="0"/>
+          <w:numId w:val="9"/>
+        </w:numPr>
+        <w:jc w:val="left"/>
+        <w:rPr/>
+      </w:pPr>
+      <w:r>
+        <w:rPr/>
+        <w:t>O rei o convida para passar a noite e Istra aceita. Passada a noite no castelo Istra diz ter um presente para o rei, um presente por sua hospitalidade.</w:t>
+      </w:r>
+    </w:p>
+    <w:p>
+      <w:pPr>
+        <w:pStyle w:val="Normal"/>
+        <w:numPr>
+          <w:ilvl w:val="0"/>
+          <w:numId w:val="9"/>
+        </w:numPr>
+        <w:jc w:val="left"/>
+        <w:rPr/>
+      </w:pPr>
+      <w:r>
+        <w:rPr/>
+        <w:t xml:space="preserve">Istra apresenta uma coroa ao rei, mas não uma coroa comum, pois aquela coroa foi feita pelo mago mais habil do dominio de Istra. Ela pertenceu ao meu pai, disse Istra. Seu poder é conceder quem a possui o vigor da juventude. O rei, que era velho e fraco, aceitou o presente de bom grado. Ao colocar a coroa, o rei sentiu a força dos velhos tempos inundar seu corpo novamente. Istra foi convidado a ficar o tempo que quiser nos dominios do rei. Em poucos dias Istra foi nomeado conselheiro do rei. Como conselheiro Istra induziu o rei a exaltar as glorias de Penhascoleste, organizou passeatas para o povo e asistencia em para os necessitados, tudo para exaltar a coroa. Em troca, aumentou impostos, tendo como desculpa o uso da riquiza para o bem do povo. Com os tempos os susurros de Istra se voltaram para os reinos vizinhos. Istra convenceu o rei de os reinos a sua volta compiravam contra ele e que deviam ser detidos. A riqueza acumulada foi convertida em armas </w:t>
+      </w:r>
+      <w:r>
+        <w:rPr/>
+        <w:t>e</w:t>
+      </w:r>
+      <w:r>
+        <w:rPr/>
+        <w:t xml:space="preserve"> armaduras, </w:t>
+      </w:r>
+      <w:r>
+        <w:rPr/>
+        <w:t>cavalos e flechas, alem de todo tipo de aparato militar. Com o aval do rei Istra inicia as invasões ao demais reinos do leste. As capitais dos tres reinos do leste são invadidos simultanemente durante a noite, sem a menos chance de reação milhares de inocentes foram assacinados covardemente. Apos a queda das capitais e de seus reis, as tropas se espalham por todas as cidades e vilarejos, e assim iniciasse o saque as riquesas  e a escravidão dos audeões.</w:t>
+      </w:r>
+    </w:p>
+    <w:p>
+      <w:pPr>
+        <w:pStyle w:val="Normal"/>
+        <w:numPr>
+          <w:ilvl w:val="0"/>
+          <w:numId w:val="9"/>
+        </w:numPr>
+        <w:jc w:val="left"/>
+        <w:rPr/>
+      </w:pPr>
+      <w:r>
+        <w:rPr/>
+        <w:t>Após retornar de sua empreitada vitorioso, Istra alça Penhascoleste como o único e soberano reinado no leste. Sua popularidade com o povo é alçada as alturas, pois o pequeno reinado de penhascoleste é agora rico, podereso e temido por toda “”.</w:t>
+      </w:r>
+    </w:p>
+    <w:p>
+      <w:pPr>
+        <w:pStyle w:val="Normal"/>
+        <w:numPr>
+          <w:ilvl w:val="0"/>
+          <w:numId w:val="9"/>
+        </w:numPr>
+        <w:jc w:val="left"/>
+        <w:rPr/>
+      </w:pPr>
+      <w:r>
+        <w:rPr/>
+        <w:t>O filho mais velho do rei tenta convencer o pai de que Istra é um mal que deve ser combatido.</w:t>
+      </w:r>
+    </w:p>
+    <w:p>
+      <w:pPr>
+        <w:pStyle w:val="Normal"/>
+        <w:numPr>
+          <w:ilvl w:val="0"/>
+          <w:numId w:val="9"/>
+        </w:numPr>
+        <w:jc w:val="left"/>
+        <w:rPr/>
+      </w:pPr>
+      <w:r>
+        <w:rPr/>
+        <w:t>Istra convence o rei de que seu filho estava conspirando contra Penhascoleste, e o rei então ordena a decaptação do próprio filho.</w:t>
+      </w:r>
+    </w:p>
+    <w:p>
+      <w:pPr>
+        <w:pStyle w:val="Normal"/>
+        <w:numPr>
+          <w:ilvl w:val="0"/>
+          <w:numId w:val="0"/>
+        </w:numPr>
+        <w:jc w:val="left"/>
+        <w:rPr/>
+      </w:pPr>
+      <w:r>
+        <w:rPr/>
+        <w:t>Com mão de obra escrava e com a riqueza dos antigos reinos, Istra dedicara os próximos 5 anos em aspandir os excirtos de penhascoleste (composto não mais só por homens, mas por todo tipo de criatura que podesse ser convencida ou obrigada a compor as forças de seu reino)</w:t>
+      </w:r>
+    </w:p>
+    <w:p>
+      <w:pPr>
+        <w:pStyle w:val="Normal"/>
+        <w:numPr>
+          <w:ilvl w:val="0"/>
+          <w:numId w:val="9"/>
+        </w:numPr>
+        <w:jc w:val="left"/>
+        <w:rPr/>
+      </w:pPr>
+      <w:r>
+        <w:rPr/>
+        <w:t>Em um pronunciamento publico o rei concede a suceção o trono a Istra, entregando a ele o dominio total sobre penhancoleste. Após o pronunciamento o rei retira a coroa e se joga do castelo.</w:t>
+      </w:r>
+    </w:p>
+    <w:p>
+      <w:pPr>
+        <w:pStyle w:val="Normal"/>
+        <w:numPr>
+          <w:ilvl w:val="0"/>
+          <w:numId w:val="9"/>
+        </w:numPr>
+        <w:jc w:val="left"/>
+        <w:rPr/>
+      </w:pPr>
+      <w:r>
+        <w:rPr/>
+        <w:t>O povo recebeu seu novo rei com alegria, gritando seu nome.</w:t>
+      </w:r>
+    </w:p>
+    <w:p>
+      <w:pPr>
+        <w:pStyle w:val="Normal"/>
+        <w:jc w:val="left"/>
+        <w:rPr/>
+      </w:pPr>
+      <w:r>
+        <w:rPr/>
+      </w:r>
+    </w:p>
+    <w:p>
+      <w:pPr>
+        <w:pStyle w:val="Normal"/>
+        <w:jc w:val="left"/>
+        <w:rPr/>
+      </w:pPr>
+      <w:r>
+        <w:rPr/>
+        <w:t>Obs: o detalhe da lenda fica no cap 10</w:t>
+      </w:r>
+    </w:p>
+    <w:p>
+      <w:pPr>
+        <w:pStyle w:val="Normal"/>
+        <w:jc w:val="left"/>
+        <w:rPr/>
+      </w:pPr>
+      <w:r>
+        <w:rPr/>
+      </w:r>
+    </w:p>
+    <w:p>
+      <w:pPr>
+        <w:pStyle w:val="Normal"/>
+        <w:jc w:val="left"/>
+        <w:rPr/>
+      </w:pPr>
+      <w:r>
+        <w:rPr/>
+      </w:r>
+    </w:p>
+    <w:p>
+      <w:pPr>
+        <w:pStyle w:val="Normal"/>
+        <w:jc w:val="left"/>
+        <w:rPr/>
+      </w:pPr>
+      <w:r>
+        <w:rPr/>
+        <w:t xml:space="preserve">Cap 14 – </w:t>
+      </w:r>
+      <w:r>
+        <w:rPr/>
+        <w:t>O homem do capus diz quem é. O garoto fica chocado. Ele tenta convencer o avo de devem encontrar Istra e derrota-lo. O avo diz que é uma péssima ideia, que jamais derrotariam um exercito como o de Istra. Após provocações, o garoto convence o avo a treina-lo.</w:t>
+      </w:r>
+    </w:p>
+    <w:p>
+      <w:pPr>
+        <w:pStyle w:val="Normal"/>
+        <w:jc w:val="left"/>
+        <w:rPr/>
+      </w:pPr>
+      <w:r>
+        <w:rPr/>
+      </w:r>
+    </w:p>
+    <w:p>
+      <w:pPr>
+        <w:pStyle w:val="Normal"/>
+        <w:jc w:val="left"/>
+        <w:rPr/>
+      </w:pPr>
+      <w:r>
+        <w:rPr/>
+        <w:t>Cap 15 – Treinamento from hell. Garoto aprende a ser humilde.</w:t>
+      </w:r>
+    </w:p>
+    <w:p>
+      <w:pPr>
+        <w:pStyle w:val="Normal"/>
+        <w:jc w:val="left"/>
+        <w:rPr/>
+      </w:pPr>
+      <w:r>
+        <w:rPr/>
+      </w:r>
+    </w:p>
+    <w:p>
+      <w:pPr>
+        <w:pStyle w:val="Normal"/>
+        <w:jc w:val="left"/>
+        <w:rPr/>
+      </w:pPr>
+      <w:r>
+        <w:rPr/>
+        <w:t>Cap 16 – O garoto semte que seus pais estão em perigo. O avo tenta lhe convencer que é uma armadilha mas o garoto ignora e foge.</w:t>
+      </w:r>
+    </w:p>
+    <w:p>
+      <w:pPr>
+        <w:pStyle w:val="Normal"/>
+        <w:jc w:val="left"/>
+        <w:rPr/>
+      </w:pPr>
+      <w:r>
+        <w:rPr/>
+      </w:r>
+    </w:p>
+    <w:p>
+      <w:pPr>
+        <w:pStyle w:val="Normal"/>
+        <w:jc w:val="left"/>
+        <w:rPr/>
+      </w:pPr>
+      <w:r>
+        <w:rPr/>
+        <w:t xml:space="preserve">Cap 17 – Era um armadilha, começa a treta. Pau come e o mago mata o avo e o dragão e larga o menino inconsciente no chão (os pais dele morrem). </w:t>
+      </w:r>
+    </w:p>
+    <w:p>
+      <w:pPr>
+        <w:pStyle w:val="Normal"/>
+        <w:jc w:val="left"/>
+        <w:rPr/>
+      </w:pPr>
+      <w:r>
+        <w:rPr/>
+      </w:r>
+    </w:p>
+    <w:p>
+      <w:pPr>
+        <w:pStyle w:val="Normal"/>
+        <w:jc w:val="left"/>
+        <w:rPr/>
+      </w:pPr>
+      <w:r>
+        <w:rPr/>
+        <w:t xml:space="preserve">Cap 18 – O garoto desperta e ve lamina despedaça da espada do avo ao lado de seu corpo, o ódio pela morte dele faz a espada se recontruir. Com luximis ele cavalga até o norte para encontrar com Istra. </w:t>
+      </w:r>
+    </w:p>
+    <w:p>
+      <w:pPr>
+        <w:pStyle w:val="Normal"/>
+        <w:jc w:val="left"/>
+        <w:rPr/>
+      </w:pPr>
+      <w:r>
+        <w:rPr/>
+      </w:r>
+    </w:p>
+    <w:p>
+      <w:pPr>
+        <w:pStyle w:val="Normal"/>
+        <w:jc w:val="left"/>
+        <w:rPr/>
+      </w:pPr>
+      <w:r>
+        <w:rPr/>
+        <w:t>Cap 19 – Istra desperta a dama, que hora é inconciente e pouco controlavel. Quando istra quase consegue controla-la o menino chega e com sua espada ele destroi a coroa. A dama volta a si. O mago envolto em ódio tenta ataca-la, mas é derrotado. A dama sente no garoto o poder do guardião. Ela o concede o titulo de cavaleiro, se tornando o heroi justo que luta em nome de sua dama.</w:t>
       </w:r>
     </w:p>
     <w:sectPr>
@@ -6738,7 +7224,7 @@
     <w:qFormat/>
     <w:pPr>
       <w:widowControl w:val="false"/>
-      <w:overflowPunct w:val="true"/>
+      <w:overflowPunct w:val="false"/>
       <w:bidi w:val="0"/>
       <w:jc w:val="left"/>
     </w:pPr>
@@ -9027,6 +9513,573 @@
   </w:style>
   <w:style w:type="character" w:styleId="ListLabel324">
     <w:name w:val="ListLabel 324"/>
+    <w:qFormat/>
+    <w:rPr>
+      <w:rFonts w:cs="OpenSymbol"/>
+    </w:rPr>
+  </w:style>
+  <w:style w:type="character" w:styleId="ListLabel325">
+    <w:name w:val="ListLabel 325"/>
+    <w:qFormat/>
+    <w:rPr>
+      <w:rFonts w:cs="OpenSymbol"/>
+    </w:rPr>
+  </w:style>
+  <w:style w:type="character" w:styleId="ListLabel326">
+    <w:name w:val="ListLabel 326"/>
+    <w:qFormat/>
+    <w:rPr>
+      <w:rFonts w:cs="OpenSymbol"/>
+    </w:rPr>
+  </w:style>
+  <w:style w:type="character" w:styleId="ListLabel327">
+    <w:name w:val="ListLabel 327"/>
+    <w:qFormat/>
+    <w:rPr>
+      <w:rFonts w:cs="OpenSymbol"/>
+    </w:rPr>
+  </w:style>
+  <w:style w:type="character" w:styleId="ListLabel328">
+    <w:name w:val="ListLabel 328"/>
+    <w:qFormat/>
+    <w:rPr>
+      <w:rFonts w:cs="OpenSymbol"/>
+    </w:rPr>
+  </w:style>
+  <w:style w:type="character" w:styleId="ListLabel329">
+    <w:name w:val="ListLabel 329"/>
+    <w:qFormat/>
+    <w:rPr>
+      <w:rFonts w:cs="OpenSymbol"/>
+    </w:rPr>
+  </w:style>
+  <w:style w:type="character" w:styleId="ListLabel330">
+    <w:name w:val="ListLabel 330"/>
+    <w:qFormat/>
+    <w:rPr>
+      <w:rFonts w:cs="OpenSymbol"/>
+    </w:rPr>
+  </w:style>
+  <w:style w:type="character" w:styleId="ListLabel331">
+    <w:name w:val="ListLabel 331"/>
+    <w:qFormat/>
+    <w:rPr>
+      <w:rFonts w:cs="OpenSymbol"/>
+    </w:rPr>
+  </w:style>
+  <w:style w:type="character" w:styleId="ListLabel332">
+    <w:name w:val="ListLabel 332"/>
+    <w:qFormat/>
+    <w:rPr>
+      <w:rFonts w:cs="OpenSymbol"/>
+    </w:rPr>
+  </w:style>
+  <w:style w:type="character" w:styleId="ListLabel333">
+    <w:name w:val="ListLabel 333"/>
+    <w:qFormat/>
+    <w:rPr>
+      <w:rFonts w:cs="OpenSymbol"/>
+    </w:rPr>
+  </w:style>
+  <w:style w:type="character" w:styleId="ListLabel334">
+    <w:name w:val="ListLabel 334"/>
+    <w:qFormat/>
+    <w:rPr>
+      <w:rFonts w:cs="OpenSymbol"/>
+    </w:rPr>
+  </w:style>
+  <w:style w:type="character" w:styleId="ListLabel335">
+    <w:name w:val="ListLabel 335"/>
+    <w:qFormat/>
+    <w:rPr>
+      <w:rFonts w:cs="OpenSymbol"/>
+    </w:rPr>
+  </w:style>
+  <w:style w:type="character" w:styleId="ListLabel336">
+    <w:name w:val="ListLabel 336"/>
+    <w:qFormat/>
+    <w:rPr>
+      <w:rFonts w:cs="OpenSymbol"/>
+    </w:rPr>
+  </w:style>
+  <w:style w:type="character" w:styleId="ListLabel337">
+    <w:name w:val="ListLabel 337"/>
+    <w:qFormat/>
+    <w:rPr>
+      <w:rFonts w:cs="OpenSymbol"/>
+    </w:rPr>
+  </w:style>
+  <w:style w:type="character" w:styleId="ListLabel338">
+    <w:name w:val="ListLabel 338"/>
+    <w:qFormat/>
+    <w:rPr>
+      <w:rFonts w:cs="OpenSymbol"/>
+    </w:rPr>
+  </w:style>
+  <w:style w:type="character" w:styleId="ListLabel339">
+    <w:name w:val="ListLabel 339"/>
+    <w:qFormat/>
+    <w:rPr>
+      <w:rFonts w:cs="OpenSymbol"/>
+    </w:rPr>
+  </w:style>
+  <w:style w:type="character" w:styleId="ListLabel340">
+    <w:name w:val="ListLabel 340"/>
+    <w:qFormat/>
+    <w:rPr>
+      <w:rFonts w:cs="OpenSymbol"/>
+    </w:rPr>
+  </w:style>
+  <w:style w:type="character" w:styleId="ListLabel341">
+    <w:name w:val="ListLabel 341"/>
+    <w:qFormat/>
+    <w:rPr>
+      <w:rFonts w:cs="OpenSymbol"/>
+    </w:rPr>
+  </w:style>
+  <w:style w:type="character" w:styleId="ListLabel342">
+    <w:name w:val="ListLabel 342"/>
+    <w:qFormat/>
+    <w:rPr>
+      <w:rFonts w:cs="OpenSymbol"/>
+    </w:rPr>
+  </w:style>
+  <w:style w:type="character" w:styleId="ListLabel343">
+    <w:name w:val="ListLabel 343"/>
+    <w:qFormat/>
+    <w:rPr>
+      <w:rFonts w:cs="OpenSymbol"/>
+    </w:rPr>
+  </w:style>
+  <w:style w:type="character" w:styleId="ListLabel344">
+    <w:name w:val="ListLabel 344"/>
+    <w:qFormat/>
+    <w:rPr>
+      <w:rFonts w:cs="OpenSymbol"/>
+    </w:rPr>
+  </w:style>
+  <w:style w:type="character" w:styleId="ListLabel345">
+    <w:name w:val="ListLabel 345"/>
+    <w:qFormat/>
+    <w:rPr>
+      <w:rFonts w:cs="OpenSymbol"/>
+    </w:rPr>
+  </w:style>
+  <w:style w:type="character" w:styleId="ListLabel346">
+    <w:name w:val="ListLabel 346"/>
+    <w:qFormat/>
+    <w:rPr>
+      <w:rFonts w:cs="OpenSymbol"/>
+    </w:rPr>
+  </w:style>
+  <w:style w:type="character" w:styleId="ListLabel347">
+    <w:name w:val="ListLabel 347"/>
+    <w:qFormat/>
+    <w:rPr>
+      <w:rFonts w:cs="OpenSymbol"/>
+    </w:rPr>
+  </w:style>
+  <w:style w:type="character" w:styleId="ListLabel348">
+    <w:name w:val="ListLabel 348"/>
+    <w:qFormat/>
+    <w:rPr>
+      <w:rFonts w:cs="OpenSymbol"/>
+    </w:rPr>
+  </w:style>
+  <w:style w:type="character" w:styleId="ListLabel349">
+    <w:name w:val="ListLabel 349"/>
+    <w:qFormat/>
+    <w:rPr>
+      <w:rFonts w:cs="OpenSymbol"/>
+    </w:rPr>
+  </w:style>
+  <w:style w:type="character" w:styleId="ListLabel350">
+    <w:name w:val="ListLabel 350"/>
+    <w:qFormat/>
+    <w:rPr>
+      <w:rFonts w:cs="OpenSymbol"/>
+    </w:rPr>
+  </w:style>
+  <w:style w:type="character" w:styleId="ListLabel351">
+    <w:name w:val="ListLabel 351"/>
+    <w:qFormat/>
+    <w:rPr>
+      <w:rFonts w:cs="OpenSymbol"/>
+    </w:rPr>
+  </w:style>
+  <w:style w:type="character" w:styleId="ListLabel352">
+    <w:name w:val="ListLabel 352"/>
+    <w:qFormat/>
+    <w:rPr>
+      <w:rFonts w:cs="OpenSymbol"/>
+    </w:rPr>
+  </w:style>
+  <w:style w:type="character" w:styleId="ListLabel353">
+    <w:name w:val="ListLabel 353"/>
+    <w:qFormat/>
+    <w:rPr>
+      <w:rFonts w:cs="OpenSymbol"/>
+    </w:rPr>
+  </w:style>
+  <w:style w:type="character" w:styleId="ListLabel354">
+    <w:name w:val="ListLabel 354"/>
+    <w:qFormat/>
+    <w:rPr>
+      <w:rFonts w:cs="OpenSymbol"/>
+    </w:rPr>
+  </w:style>
+  <w:style w:type="character" w:styleId="ListLabel355">
+    <w:name w:val="ListLabel 355"/>
+    <w:qFormat/>
+    <w:rPr>
+      <w:rFonts w:cs="OpenSymbol"/>
+    </w:rPr>
+  </w:style>
+  <w:style w:type="character" w:styleId="ListLabel356">
+    <w:name w:val="ListLabel 356"/>
+    <w:qFormat/>
+    <w:rPr>
+      <w:rFonts w:cs="OpenSymbol"/>
+    </w:rPr>
+  </w:style>
+  <w:style w:type="character" w:styleId="ListLabel357">
+    <w:name w:val="ListLabel 357"/>
+    <w:qFormat/>
+    <w:rPr>
+      <w:rFonts w:cs="OpenSymbol"/>
+    </w:rPr>
+  </w:style>
+  <w:style w:type="character" w:styleId="ListLabel358">
+    <w:name w:val="ListLabel 358"/>
+    <w:qFormat/>
+    <w:rPr>
+      <w:rFonts w:cs="OpenSymbol"/>
+    </w:rPr>
+  </w:style>
+  <w:style w:type="character" w:styleId="ListLabel359">
+    <w:name w:val="ListLabel 359"/>
+    <w:qFormat/>
+    <w:rPr>
+      <w:rFonts w:cs="OpenSymbol"/>
+    </w:rPr>
+  </w:style>
+  <w:style w:type="character" w:styleId="ListLabel360">
+    <w:name w:val="ListLabel 360"/>
+    <w:qFormat/>
+    <w:rPr>
+      <w:rFonts w:cs="OpenSymbol"/>
+    </w:rPr>
+  </w:style>
+  <w:style w:type="character" w:styleId="ListLabel361">
+    <w:name w:val="ListLabel 361"/>
+    <w:qFormat/>
+    <w:rPr>
+      <w:rFonts w:cs="OpenSymbol"/>
+    </w:rPr>
+  </w:style>
+  <w:style w:type="character" w:styleId="ListLabel362">
+    <w:name w:val="ListLabel 362"/>
+    <w:qFormat/>
+    <w:rPr>
+      <w:rFonts w:cs="OpenSymbol"/>
+    </w:rPr>
+  </w:style>
+  <w:style w:type="character" w:styleId="ListLabel363">
+    <w:name w:val="ListLabel 363"/>
+    <w:qFormat/>
+    <w:rPr>
+      <w:rFonts w:cs="OpenSymbol"/>
+    </w:rPr>
+  </w:style>
+  <w:style w:type="character" w:styleId="ListLabel364">
+    <w:name w:val="ListLabel 364"/>
+    <w:qFormat/>
+    <w:rPr>
+      <w:rFonts w:cs="OpenSymbol"/>
+    </w:rPr>
+  </w:style>
+  <w:style w:type="character" w:styleId="ListLabel365">
+    <w:name w:val="ListLabel 365"/>
+    <w:qFormat/>
+    <w:rPr>
+      <w:rFonts w:cs="OpenSymbol"/>
+    </w:rPr>
+  </w:style>
+  <w:style w:type="character" w:styleId="ListLabel366">
+    <w:name w:val="ListLabel 366"/>
+    <w:qFormat/>
+    <w:rPr>
+      <w:rFonts w:cs="OpenSymbol"/>
+    </w:rPr>
+  </w:style>
+  <w:style w:type="character" w:styleId="ListLabel367">
+    <w:name w:val="ListLabel 367"/>
+    <w:qFormat/>
+    <w:rPr>
+      <w:rFonts w:cs="OpenSymbol"/>
+    </w:rPr>
+  </w:style>
+  <w:style w:type="character" w:styleId="ListLabel368">
+    <w:name w:val="ListLabel 368"/>
+    <w:qFormat/>
+    <w:rPr>
+      <w:rFonts w:cs="OpenSymbol"/>
+    </w:rPr>
+  </w:style>
+  <w:style w:type="character" w:styleId="ListLabel369">
+    <w:name w:val="ListLabel 369"/>
+    <w:qFormat/>
+    <w:rPr>
+      <w:rFonts w:cs="OpenSymbol"/>
+    </w:rPr>
+  </w:style>
+  <w:style w:type="character" w:styleId="ListLabel370">
+    <w:name w:val="ListLabel 370"/>
+    <w:qFormat/>
+    <w:rPr>
+      <w:rFonts w:cs="OpenSymbol"/>
+    </w:rPr>
+  </w:style>
+  <w:style w:type="character" w:styleId="ListLabel371">
+    <w:name w:val="ListLabel 371"/>
+    <w:qFormat/>
+    <w:rPr>
+      <w:rFonts w:cs="OpenSymbol"/>
+    </w:rPr>
+  </w:style>
+  <w:style w:type="character" w:styleId="ListLabel372">
+    <w:name w:val="ListLabel 372"/>
+    <w:qFormat/>
+    <w:rPr>
+      <w:rFonts w:cs="OpenSymbol"/>
+    </w:rPr>
+  </w:style>
+  <w:style w:type="character" w:styleId="ListLabel373">
+    <w:name w:val="ListLabel 373"/>
+    <w:qFormat/>
+    <w:rPr>
+      <w:rFonts w:cs="OpenSymbol"/>
+    </w:rPr>
+  </w:style>
+  <w:style w:type="character" w:styleId="ListLabel374">
+    <w:name w:val="ListLabel 374"/>
+    <w:qFormat/>
+    <w:rPr>
+      <w:rFonts w:cs="OpenSymbol"/>
+    </w:rPr>
+  </w:style>
+  <w:style w:type="character" w:styleId="ListLabel375">
+    <w:name w:val="ListLabel 375"/>
+    <w:qFormat/>
+    <w:rPr>
+      <w:rFonts w:cs="OpenSymbol"/>
+    </w:rPr>
+  </w:style>
+  <w:style w:type="character" w:styleId="ListLabel376">
+    <w:name w:val="ListLabel 376"/>
+    <w:qFormat/>
+    <w:rPr>
+      <w:rFonts w:cs="OpenSymbol"/>
+    </w:rPr>
+  </w:style>
+  <w:style w:type="character" w:styleId="ListLabel377">
+    <w:name w:val="ListLabel 377"/>
+    <w:qFormat/>
+    <w:rPr>
+      <w:rFonts w:cs="OpenSymbol"/>
+    </w:rPr>
+  </w:style>
+  <w:style w:type="character" w:styleId="ListLabel378">
+    <w:name w:val="ListLabel 378"/>
+    <w:qFormat/>
+    <w:rPr>
+      <w:rFonts w:cs="OpenSymbol"/>
+    </w:rPr>
+  </w:style>
+  <w:style w:type="character" w:styleId="ListLabel379">
+    <w:name w:val="ListLabel 379"/>
+    <w:qFormat/>
+    <w:rPr>
+      <w:rFonts w:cs="OpenSymbol"/>
+    </w:rPr>
+  </w:style>
+  <w:style w:type="character" w:styleId="ListLabel380">
+    <w:name w:val="ListLabel 380"/>
+    <w:qFormat/>
+    <w:rPr>
+      <w:rFonts w:cs="OpenSymbol"/>
+    </w:rPr>
+  </w:style>
+  <w:style w:type="character" w:styleId="ListLabel381">
+    <w:name w:val="ListLabel 381"/>
+    <w:qFormat/>
+    <w:rPr>
+      <w:rFonts w:cs="OpenSymbol"/>
+    </w:rPr>
+  </w:style>
+  <w:style w:type="character" w:styleId="ListLabel382">
+    <w:name w:val="ListLabel 382"/>
+    <w:qFormat/>
+    <w:rPr>
+      <w:rFonts w:cs="OpenSymbol"/>
+    </w:rPr>
+  </w:style>
+  <w:style w:type="character" w:styleId="ListLabel383">
+    <w:name w:val="ListLabel 383"/>
+    <w:qFormat/>
+    <w:rPr>
+      <w:rFonts w:cs="OpenSymbol"/>
+    </w:rPr>
+  </w:style>
+  <w:style w:type="character" w:styleId="ListLabel384">
+    <w:name w:val="ListLabel 384"/>
+    <w:qFormat/>
+    <w:rPr>
+      <w:rFonts w:cs="OpenSymbol"/>
+    </w:rPr>
+  </w:style>
+  <w:style w:type="character" w:styleId="ListLabel385">
+    <w:name w:val="ListLabel 385"/>
+    <w:qFormat/>
+    <w:rPr>
+      <w:rFonts w:cs="OpenSymbol"/>
+    </w:rPr>
+  </w:style>
+  <w:style w:type="character" w:styleId="ListLabel386">
+    <w:name w:val="ListLabel 386"/>
+    <w:qFormat/>
+    <w:rPr>
+      <w:rFonts w:cs="OpenSymbol"/>
+    </w:rPr>
+  </w:style>
+  <w:style w:type="character" w:styleId="ListLabel387">
+    <w:name w:val="ListLabel 387"/>
+    <w:qFormat/>
+    <w:rPr>
+      <w:rFonts w:cs="OpenSymbol"/>
+    </w:rPr>
+  </w:style>
+  <w:style w:type="character" w:styleId="ListLabel388">
+    <w:name w:val="ListLabel 388"/>
+    <w:qFormat/>
+    <w:rPr>
+      <w:rFonts w:cs="OpenSymbol"/>
+    </w:rPr>
+  </w:style>
+  <w:style w:type="character" w:styleId="ListLabel389">
+    <w:name w:val="ListLabel 389"/>
+    <w:qFormat/>
+    <w:rPr>
+      <w:rFonts w:cs="OpenSymbol"/>
+    </w:rPr>
+  </w:style>
+  <w:style w:type="character" w:styleId="ListLabel390">
+    <w:name w:val="ListLabel 390"/>
+    <w:qFormat/>
+    <w:rPr>
+      <w:rFonts w:cs="OpenSymbol"/>
+    </w:rPr>
+  </w:style>
+  <w:style w:type="character" w:styleId="ListLabel391">
+    <w:name w:val="ListLabel 391"/>
+    <w:qFormat/>
+    <w:rPr>
+      <w:rFonts w:cs="OpenSymbol"/>
+    </w:rPr>
+  </w:style>
+  <w:style w:type="character" w:styleId="ListLabel392">
+    <w:name w:val="ListLabel 392"/>
+    <w:qFormat/>
+    <w:rPr>
+      <w:rFonts w:cs="OpenSymbol"/>
+    </w:rPr>
+  </w:style>
+  <w:style w:type="character" w:styleId="ListLabel393">
+    <w:name w:val="ListLabel 393"/>
+    <w:qFormat/>
+    <w:rPr>
+      <w:rFonts w:cs="OpenSymbol"/>
+    </w:rPr>
+  </w:style>
+  <w:style w:type="character" w:styleId="ListLabel394">
+    <w:name w:val="ListLabel 394"/>
+    <w:qFormat/>
+    <w:rPr>
+      <w:rFonts w:cs="OpenSymbol"/>
+    </w:rPr>
+  </w:style>
+  <w:style w:type="character" w:styleId="ListLabel395">
+    <w:name w:val="ListLabel 395"/>
+    <w:qFormat/>
+    <w:rPr>
+      <w:rFonts w:cs="OpenSymbol"/>
+    </w:rPr>
+  </w:style>
+  <w:style w:type="character" w:styleId="ListLabel396">
+    <w:name w:val="ListLabel 396"/>
+    <w:qFormat/>
+    <w:rPr>
+      <w:rFonts w:cs="OpenSymbol"/>
+    </w:rPr>
+  </w:style>
+  <w:style w:type="character" w:styleId="ListLabel397">
+    <w:name w:val="ListLabel 397"/>
+    <w:qFormat/>
+    <w:rPr>
+      <w:rFonts w:cs="OpenSymbol"/>
+    </w:rPr>
+  </w:style>
+  <w:style w:type="character" w:styleId="ListLabel398">
+    <w:name w:val="ListLabel 398"/>
+    <w:qFormat/>
+    <w:rPr>
+      <w:rFonts w:cs="OpenSymbol"/>
+    </w:rPr>
+  </w:style>
+  <w:style w:type="character" w:styleId="ListLabel399">
+    <w:name w:val="ListLabel 399"/>
+    <w:qFormat/>
+    <w:rPr>
+      <w:rFonts w:cs="OpenSymbol"/>
+    </w:rPr>
+  </w:style>
+  <w:style w:type="character" w:styleId="ListLabel400">
+    <w:name w:val="ListLabel 400"/>
+    <w:qFormat/>
+    <w:rPr>
+      <w:rFonts w:cs="OpenSymbol"/>
+    </w:rPr>
+  </w:style>
+  <w:style w:type="character" w:styleId="ListLabel401">
+    <w:name w:val="ListLabel 401"/>
+    <w:qFormat/>
+    <w:rPr>
+      <w:rFonts w:cs="OpenSymbol"/>
+    </w:rPr>
+  </w:style>
+  <w:style w:type="character" w:styleId="ListLabel402">
+    <w:name w:val="ListLabel 402"/>
+    <w:qFormat/>
+    <w:rPr>
+      <w:rFonts w:cs="OpenSymbol"/>
+    </w:rPr>
+  </w:style>
+  <w:style w:type="character" w:styleId="ListLabel403">
+    <w:name w:val="ListLabel 403"/>
+    <w:qFormat/>
+    <w:rPr>
+      <w:rFonts w:cs="OpenSymbol"/>
+    </w:rPr>
+  </w:style>
+  <w:style w:type="character" w:styleId="ListLabel404">
+    <w:name w:val="ListLabel 404"/>
+    <w:qFormat/>
+    <w:rPr>
+      <w:rFonts w:cs="OpenSymbol"/>
+    </w:rPr>
+  </w:style>
+  <w:style w:type="character" w:styleId="ListLabel405">
+    <w:name w:val="ListLabel 405"/>
     <w:qFormat/>
     <w:rPr>
       <w:rFonts w:cs="OpenSymbol"/>

</xml_diff>